<commit_message>
New changes in AST. I should add semantic nodes
</commit_message>
<xml_diff>
--- a/docs/Diplomamunka_Szabo_Tamas.docx
+++ b/docs/Diplomamunka_Szabo_Tamas.docx
@@ -4,121 +4,123 @@
   <w:body>
     <w:p>
       <w:pPr>
-        <w:pStyle w:val="Cmsor1"/>
-      </w:pPr>
-      <w:proofErr w:type="spellStart"/>
-      <w:r>
-        <w:t>Metaprogramozás</w:t>
-      </w:r>
-      <w:proofErr w:type="spellEnd"/>
-      <w:r>
-        <w:t xml:space="preserve"> a mai programozási nyelvekben</w:t>
-      </w:r>
+        <w:pStyle w:val="Heading1"/>
+      </w:pPr>
+      <w:proofErr w:type="spellStart"/>
+      <w:r>
+        <w:t>Metaprogramozásról</w:t>
+      </w:r>
+      <w:proofErr w:type="spellEnd"/>
+      <w:r>
+        <w:t xml:space="preserve"> általában</w:t>
+      </w:r>
+      <w:bookmarkStart w:id="0" w:name="_GoBack"/>
+      <w:bookmarkEnd w:id="0"/>
     </w:p>
     <w:p>
       <w:pPr>
-        <w:pStyle w:val="Cmsor2"/>
-      </w:pPr>
-      <w:r>
-        <w:t xml:space="preserve">A </w:t>
-      </w:r>
-      <w:r>
-        <w:t>C</w:t>
-      </w:r>
-      <w:r>
-        <w:t>/</w:t>
-      </w:r>
-      <w:proofErr w:type="spellStart"/>
-      <w:r>
-        <w:t>C</w:t>
-      </w:r>
-      <w:proofErr w:type="spellEnd"/>
-      <w:r>
-        <w:t>++</w:t>
-      </w:r>
-      <w:r>
-        <w:t xml:space="preserve"> </w:t>
-      </w:r>
-      <w:r>
-        <w:t>előfordítója</w:t>
+        <w:pStyle w:val="Heading1"/>
+      </w:pPr>
+      <w:proofErr w:type="spellStart"/>
+      <w:r>
+        <w:t>Metaprogramozás</w:t>
+      </w:r>
+      <w:proofErr w:type="spellEnd"/>
+      <w:r>
+        <w:t xml:space="preserve"> a mai programozási nyelvekben</w:t>
       </w:r>
     </w:p>
     <w:p>
-      <w:r>
-        <w:t xml:space="preserve">Nem hagyományos értelemben a C előfordítóját is nevezhetjük a </w:t>
-      </w:r>
-      <w:proofErr w:type="spellStart"/>
-      <w:r>
-        <w:t>metaprogramozás</w:t>
-      </w:r>
-      <w:proofErr w:type="spellEnd"/>
-      <w:r>
-        <w:t xml:space="preserve"> egyik eszközének, azzal a különbséggel, hogy közvetlenül a forráskódon végez transzformációkat. </w:t>
+      <w:pPr>
+        <w:pStyle w:val="Heading2"/>
+      </w:pPr>
+      <w:r>
+        <w:t xml:space="preserve">A </w:t>
+      </w:r>
+      <w:r>
+        <w:t>C</w:t>
+      </w:r>
+      <w:r>
+        <w:t>/</w:t>
+      </w:r>
+      <w:proofErr w:type="spellStart"/>
+      <w:r>
+        <w:t>C</w:t>
+      </w:r>
+      <w:proofErr w:type="spellEnd"/>
+      <w:r>
+        <w:t>++</w:t>
+      </w:r>
+      <w:r>
+        <w:t xml:space="preserve"> </w:t>
+      </w:r>
+      <w:r>
+        <w:t>előfordítója</w:t>
       </w:r>
     </w:p>
     <w:p>
       <w:r>
-        <w:t xml:space="preserve">Működésének az alapelve nagyon egyszerűnek tekinthető, hiszen egyszerűen szövegbeszúrásokat és szöveghelyettesítéseket végez a forráskódon. Egyszerűségében rejlik ereje is, ugyanis rendkívüli szabadságod ad a programozó kezébe maga az előfordító, de sajnos ez a gyakorlatban több problémát is eredményezhet.  </w:t>
+        <w:t xml:space="preserve">Nem hagyományos értelemben a C előfordítóját is nevezhetjük a </w:t>
+      </w:r>
+      <w:proofErr w:type="spellStart"/>
+      <w:r>
+        <w:t>metaprogramozás</w:t>
+      </w:r>
+      <w:proofErr w:type="spellEnd"/>
+      <w:r>
+        <w:t xml:space="preserve"> egyik eszközének, azzal a különbséggel, hogy közvetlenül a forráskódon végez transzformációkat. </w:t>
       </w:r>
     </w:p>
     <w:p>
       <w:r>
-        <w:t xml:space="preserve">Magát az előfordítót egy különálló nyelvnek is tekinthetjük, ami a C-től független, mivel még a C nyelv feldolgozása előtt </w:t>
-      </w:r>
-      <w:r>
-        <w:t>feldolgozásra kerül</w:t>
-      </w:r>
-      <w:r>
-        <w:t xml:space="preserve">, minden egyes fordításkor.  </w:t>
-      </w:r>
-      <w:r>
-        <w:t xml:space="preserve">Több feladat is van az előfordítónak, úgymint a fizikailag több sorban lévő, de logikailag egy sornak számító kódok összefűzése, a </w:t>
-      </w:r>
-      <w:proofErr w:type="spellStart"/>
-      <w:r>
-        <w:t>preprocesszor</w:t>
-      </w:r>
-      <w:proofErr w:type="spellEnd"/>
-      <w:r>
-        <w:t xml:space="preserve"> </w:t>
-      </w:r>
-      <w:proofErr w:type="spellStart"/>
-      <w:r>
-        <w:t>dírektíváinak</w:t>
-      </w:r>
-      <w:proofErr w:type="spellEnd"/>
-      <w:r>
-        <w:t xml:space="preserve"> </w:t>
-      </w:r>
-      <w:proofErr w:type="spellStart"/>
-      <w:r>
-        <w:t>tokenekre</w:t>
-      </w:r>
-      <w:proofErr w:type="spellEnd"/>
-      <w:r>
-        <w:t xml:space="preserve"> bontása, megjegyzések törlése a kódból, és a felhasználó által definiált utasítások végrehajtása (szimbólum behelyettesítés, makrók, esetleg feltételes fordítás). </w:t>
-      </w:r>
-      <w:r>
-        <w:t>x</w:t>
+        <w:t xml:space="preserve">Működésének az alapelve nagyon egyszerűnek tekinthető, hiszen egyszerűen szövegbeszúrásokat és szöveghelyettesítéseket végez a forráskódon. Egyszerűségében rejlik ereje is, ugyanis rendkívüli szabadságod ad a programozó kezébe maga az előfordító, de sajnos ez a gyakorlatban több problémát is eredményezhet.  </w:t>
       </w:r>
     </w:p>
     <w:p>
-      <w:pPr>
-        <w:pStyle w:val="Cmsor3"/>
-      </w:pPr>
-      <w:r>
-        <w:t xml:space="preserve">Az </w:t>
-      </w:r>
-      <w:proofErr w:type="spellStart"/>
-      <w:r>
-        <w:t>include</w:t>
-      </w:r>
-      <w:proofErr w:type="spellEnd"/>
-      <w:r>
-        <w:t xml:space="preserve"> direktíva</w:t>
+      <w:r>
+        <w:t xml:space="preserve">Magát az előfordítót egy különálló nyelvnek is tekinthetjük, ami a C-től független, mivel még a C nyelv feldolgozása előtt </w:t>
+      </w:r>
+      <w:r>
+        <w:t>feldolgozásra kerül</w:t>
+      </w:r>
+      <w:r>
+        <w:t xml:space="preserve">, minden egyes fordításkor.  </w:t>
+      </w:r>
+      <w:r>
+        <w:t xml:space="preserve">Több feladat is van az előfordítónak, úgymint a fizikailag több sorban lévő, de logikailag egy sornak számító kódok összefűzése, a </w:t>
+      </w:r>
+      <w:proofErr w:type="spellStart"/>
+      <w:r>
+        <w:t>preprocesszor</w:t>
+      </w:r>
+      <w:proofErr w:type="spellEnd"/>
+      <w:r>
+        <w:t xml:space="preserve"> </w:t>
+      </w:r>
+      <w:proofErr w:type="spellStart"/>
+      <w:r>
+        <w:t>dírektíváinak</w:t>
+      </w:r>
+      <w:proofErr w:type="spellEnd"/>
+      <w:r>
+        <w:t xml:space="preserve"> </w:t>
+      </w:r>
+      <w:proofErr w:type="spellStart"/>
+      <w:r>
+        <w:t>tokenekre</w:t>
+      </w:r>
+      <w:proofErr w:type="spellEnd"/>
+      <w:r>
+        <w:t xml:space="preserve"> bontása, megjegyzések törlése a kódból, és a felhasználó által definiált utasítások végrehajtása (szimbólum behelyettesítés, makrók, esetleg feltételes fordítás). </w:t>
+      </w:r>
+      <w:r>
+        <w:t>x</w:t>
       </w:r>
     </w:p>
     <w:p>
+      <w:pPr>
+        <w:pStyle w:val="Heading3"/>
+      </w:pPr>
       <w:r>
         <w:t xml:space="preserve">Az </w:t>
       </w:r>
@@ -128,44 +130,12 @@
       </w:r>
       <w:proofErr w:type="spellEnd"/>
       <w:r>
-        <w:t xml:space="preserve"> direktíva </w:t>
-      </w:r>
-      <w:r>
-        <w:t xml:space="preserve">az előfordító </w:t>
-      </w:r>
-      <w:r>
-        <w:t>leggyakrabban használt utasítása.</w:t>
-      </w:r>
-      <w:r>
-        <w:t xml:space="preserve"> </w:t>
-      </w:r>
-      <w:r>
-        <w:t>A fordító</w:t>
-      </w:r>
-      <w:r>
-        <w:t xml:space="preserve"> megkeresi a programozó által megadott fájlt és annak a tartalmát egyszerűen bemásolja a fordítás alatt lévő fájl tartalmába:</w:t>
+        <w:t xml:space="preserve"> direktíva</w:t>
       </w:r>
     </w:p>
     <w:p>
-      <w:pPr>
-        <w:pStyle w:val="Kdrszlet"/>
-      </w:pPr>
-      <w:r>
-        <w:t xml:space="preserve">// megkeresi az </w:t>
-      </w:r>
-      <w:proofErr w:type="spellStart"/>
-      <w:r>
-        <w:t>iostream</w:t>
-      </w:r>
-      <w:proofErr w:type="spellEnd"/>
-      <w:r>
-        <w:t xml:space="preserve"> fájlt és annak a tartalmát bemásolja</w:t>
-      </w:r>
-      <w:r>
-        <w:br/>
-      </w:r>
-      <w:r>
-        <w:t>#</w:t>
+      <w:r>
+        <w:t xml:space="preserve">Az </w:t>
       </w:r>
       <w:proofErr w:type="spellStart"/>
       <w:r>
@@ -173,190 +143,232 @@
       </w:r>
       <w:proofErr w:type="spellEnd"/>
       <w:r>
-        <w:t xml:space="preserve"> &lt;</w:t>
-      </w:r>
-      <w:proofErr w:type="spellStart"/>
-      <w:r>
-        <w:t>iostream</w:t>
-      </w:r>
-      <w:proofErr w:type="spellEnd"/>
-      <w:r>
-        <w:t xml:space="preserve">&gt; </w:t>
-      </w:r>
-      <w:r>
-        <w:br/>
-      </w:r>
-      <w:r>
-        <w:t xml:space="preserve">int </w:t>
-      </w:r>
-      <w:proofErr w:type="gramStart"/>
-      <w:r>
-        <w:t>main(</w:t>
-      </w:r>
-      <w:proofErr w:type="gramEnd"/>
-      <w:r>
-        <w:t>) {</w:t>
-      </w:r>
-      <w:r>
-        <w:br/>
-      </w:r>
-      <w:r>
-        <w:tab/>
-      </w:r>
-      <w:proofErr w:type="spellStart"/>
-      <w:r>
-        <w:t>std</w:t>
-      </w:r>
-      <w:proofErr w:type="spellEnd"/>
-      <w:r>
-        <w:t>::</w:t>
-      </w:r>
-      <w:proofErr w:type="spellStart"/>
-      <w:r>
-        <w:t>cout</w:t>
-      </w:r>
-      <w:proofErr w:type="spellEnd"/>
-      <w:r>
-        <w:t xml:space="preserve"> &lt;&lt; "Hello World!" &lt;</w:t>
-      </w:r>
-      <w:proofErr w:type="gramStart"/>
-      <w:r>
-        <w:t xml:space="preserve">&lt; </w:t>
-      </w:r>
-      <w:proofErr w:type="spellStart"/>
-      <w:r>
-        <w:t>std</w:t>
-      </w:r>
-      <w:proofErr w:type="spellEnd"/>
-      <w:proofErr w:type="gramEnd"/>
-      <w:r>
-        <w:t>::</w:t>
-      </w:r>
-      <w:proofErr w:type="spellStart"/>
-      <w:r>
-        <w:t>endl</w:t>
-      </w:r>
-      <w:proofErr w:type="spellEnd"/>
-      <w:r>
-        <w:t>;</w:t>
-      </w:r>
-      <w:r>
-        <w:br/>
-      </w:r>
-      <w:r>
-        <w:tab/>
-      </w:r>
-      <w:proofErr w:type="spellStart"/>
-      <w:r>
-        <w:t>return</w:t>
-      </w:r>
-      <w:proofErr w:type="spellEnd"/>
-      <w:r>
-        <w:t xml:space="preserve"> 0;</w:t>
-      </w:r>
-      <w:r>
-        <w:br/>
-      </w:r>
-      <w:r>
-        <w:t>}</w:t>
+        <w:t xml:space="preserve"> direktíva </w:t>
+      </w:r>
+      <w:r>
+        <w:t xml:space="preserve">az előfordító </w:t>
+      </w:r>
+      <w:r>
+        <w:t>leggyakrabban használt utasítása.</w:t>
+      </w:r>
+      <w:r>
+        <w:t xml:space="preserve"> </w:t>
+      </w:r>
+      <w:r>
+        <w:t>A fordító</w:t>
+      </w:r>
+      <w:r>
+        <w:t xml:space="preserve"> megkeresi a programozó által megadott fájlt és annak a tartalmát egyszerűen bemásolja a fordítás alatt lévő fájl tartalmába:</w:t>
       </w:r>
     </w:p>
     <w:p>
-      <w:r>
-        <w:t xml:space="preserve">Sajnos egyszerűségében rejlik legnagyobb hátránya is, hiszen a </w:t>
-      </w:r>
-      <w:r>
-        <w:t xml:space="preserve">külső függőségek kezelését nem </w:t>
-      </w:r>
-      <w:r>
-        <w:t xml:space="preserve">elég </w:t>
-      </w:r>
-      <w:r>
-        <w:t>ilyen alacsony szinten kezelni</w:t>
-      </w:r>
-      <w:r>
-        <w:t xml:space="preserve">. </w:t>
-      </w:r>
-      <w:r>
-        <w:t xml:space="preserve">Tipikus, hogy egyes külső fájlokat, több helyen is használni szeretnénk. </w:t>
-      </w:r>
-      <w:r>
-        <w:t>Ahhoz, hogy ezt megtehessük, minden egyes fájlnál</w:t>
-      </w:r>
-      <w:r>
-        <w:t xml:space="preserve"> </w:t>
-      </w:r>
-      <w:r>
-        <w:lastRenderedPageBreak/>
-        <w:t>hivatkozni kell</w:t>
-      </w:r>
-      <w:r>
-        <w:t xml:space="preserve"> rájuk</w:t>
-      </w:r>
-      <w:r>
-        <w:t>. De az előford</w:t>
-      </w:r>
-      <w:r>
-        <w:t xml:space="preserve">ító nem tartja számon azt, hogy mely fájlok kerültek már felhasználásra, ezért </w:t>
-      </w:r>
-      <w:r>
-        <w:t xml:space="preserve">könnyen előfordulhat az, hogy egy fájlt kétszer vagy annál többször másolja be. </w:t>
-      </w:r>
-      <w:r>
-        <w:t xml:space="preserve">Ez a kódnak a </w:t>
-      </w:r>
-      <w:proofErr w:type="spellStart"/>
-      <w:r>
-        <w:t>duplikációjához</w:t>
-      </w:r>
-      <w:proofErr w:type="spellEnd"/>
-      <w:r>
-        <w:t xml:space="preserve"> vezet, ami</w:t>
-      </w:r>
-      <w:r>
-        <w:t xml:space="preserve"> pedig</w:t>
-      </w:r>
-      <w:r>
-        <w:t xml:space="preserve"> később fordítási hibához.</w:t>
-      </w:r>
-      <w:r>
-        <w:t xml:space="preserve"> Ezt </w:t>
-      </w:r>
-      <w:r>
-        <w:t>elkerülendően feltételes fordítással o</w:t>
-      </w:r>
-      <w:r>
-        <w:t>ldják meg az ilyen problémákat.</w:t>
+      <w:pPr>
+        <w:pStyle w:val="Kdrszlet"/>
+      </w:pPr>
+      <w:r>
+        <w:t xml:space="preserve">// megkeresi az </w:t>
+      </w:r>
+      <w:proofErr w:type="spellStart"/>
+      <w:r>
+        <w:t>iostream</w:t>
+      </w:r>
+      <w:proofErr w:type="spellEnd"/>
+      <w:r>
+        <w:t xml:space="preserve"> fájlt és annak a tartalmát bemásolja</w:t>
+      </w:r>
+      <w:r>
+        <w:br/>
+      </w:r>
+      <w:r>
+        <w:t>#</w:t>
+      </w:r>
+      <w:proofErr w:type="spellStart"/>
+      <w:r>
+        <w:t>include</w:t>
+      </w:r>
+      <w:proofErr w:type="spellEnd"/>
+      <w:r>
+        <w:t xml:space="preserve"> &lt;</w:t>
+      </w:r>
+      <w:proofErr w:type="spellStart"/>
+      <w:r>
+        <w:t>iostream</w:t>
+      </w:r>
+      <w:proofErr w:type="spellEnd"/>
+      <w:r>
+        <w:t xml:space="preserve">&gt; </w:t>
+      </w:r>
+      <w:r>
+        <w:br/>
+      </w:r>
+      <w:r>
+        <w:t xml:space="preserve">int </w:t>
+      </w:r>
+      <w:proofErr w:type="gramStart"/>
+      <w:r>
+        <w:t>main(</w:t>
+      </w:r>
+      <w:proofErr w:type="gramEnd"/>
+      <w:r>
+        <w:t>) {</w:t>
+      </w:r>
+      <w:r>
+        <w:br/>
+      </w:r>
+      <w:r>
+        <w:tab/>
+      </w:r>
+      <w:proofErr w:type="spellStart"/>
+      <w:r>
+        <w:t>std</w:t>
+      </w:r>
+      <w:proofErr w:type="spellEnd"/>
+      <w:r>
+        <w:t>::</w:t>
+      </w:r>
+      <w:proofErr w:type="spellStart"/>
+      <w:r>
+        <w:t>cout</w:t>
+      </w:r>
+      <w:proofErr w:type="spellEnd"/>
+      <w:r>
+        <w:t xml:space="preserve"> &lt;&lt; "Hello World!" &lt;</w:t>
+      </w:r>
+      <w:proofErr w:type="gramStart"/>
+      <w:r>
+        <w:t xml:space="preserve">&lt; </w:t>
+      </w:r>
+      <w:proofErr w:type="spellStart"/>
+      <w:r>
+        <w:t>std</w:t>
+      </w:r>
+      <w:proofErr w:type="spellEnd"/>
+      <w:proofErr w:type="gramEnd"/>
+      <w:r>
+        <w:t>::</w:t>
+      </w:r>
+      <w:proofErr w:type="spellStart"/>
+      <w:r>
+        <w:t>endl</w:t>
+      </w:r>
+      <w:proofErr w:type="spellEnd"/>
+      <w:r>
+        <w:t>;</w:t>
+      </w:r>
+      <w:r>
+        <w:br/>
+      </w:r>
+      <w:r>
+        <w:tab/>
+      </w:r>
+      <w:proofErr w:type="spellStart"/>
+      <w:r>
+        <w:t>return</w:t>
+      </w:r>
+      <w:proofErr w:type="spellEnd"/>
+      <w:r>
+        <w:t xml:space="preserve"> 0;</w:t>
+      </w:r>
+      <w:r>
+        <w:br/>
+      </w:r>
+      <w:r>
+        <w:t>}</w:t>
       </w:r>
     </w:p>
     <w:p>
       <w:r>
-        <w:t xml:space="preserve">Az alapötlet az, hogy szimbólumok segítségével tartjuk nyilván, hogy az adott </w:t>
-      </w:r>
-      <w:proofErr w:type="spellStart"/>
-      <w:r>
-        <w:t>adott</w:t>
-      </w:r>
-      <w:proofErr w:type="spellEnd"/>
-      <w:r>
-        <w:t xml:space="preserve"> </w:t>
-      </w:r>
-      <w:proofErr w:type="spellStart"/>
-      <w:r>
-        <w:t>header</w:t>
-      </w:r>
-      <w:proofErr w:type="spellEnd"/>
-      <w:r>
-        <w:t xml:space="preserve"> fájlt betöltötte-e már a fordító vagy sem. Ha igen, akkor a feltételes fordítást használva, egy üres fájlt adunk vissza</w:t>
-      </w:r>
-      <w:r>
-        <w:t xml:space="preserve"> neki, ellenkező esetben az eredeti tartalmat</w:t>
-      </w:r>
-      <w:r>
-        <w:t xml:space="preserve">:  </w:t>
+        <w:lastRenderedPageBreak/>
+        <w:t xml:space="preserve">Sajnos egyszerűségében rejlik legnagyobb hátránya is, hiszen a </w:t>
+      </w:r>
+      <w:r>
+        <w:t xml:space="preserve">külső függőségek kezelését nem </w:t>
+      </w:r>
+      <w:r>
+        <w:t xml:space="preserve">elég </w:t>
+      </w:r>
+      <w:r>
+        <w:t>ilyen alacsony szinten kezelni</w:t>
+      </w:r>
+      <w:r>
+        <w:t xml:space="preserve">. </w:t>
+      </w:r>
+      <w:r>
+        <w:t xml:space="preserve">Tipikus, hogy egyes külső fájlokat, több helyen is használni szeretnénk. </w:t>
+      </w:r>
+      <w:r>
+        <w:t>Ahhoz, hogy ezt megtehessük, minden egyes fájlnál</w:t>
+      </w:r>
+      <w:r>
+        <w:t xml:space="preserve"> hivatkozni kell</w:t>
+      </w:r>
+      <w:r>
+        <w:t xml:space="preserve"> rájuk</w:t>
+      </w:r>
+      <w:r>
+        <w:t>. De az előford</w:t>
+      </w:r>
+      <w:r>
+        <w:t xml:space="preserve">ító nem tartja számon azt, hogy mely fájlok kerültek már felhasználásra, ezért </w:t>
+      </w:r>
+      <w:r>
+        <w:t xml:space="preserve">könnyen előfordulhat az, hogy egy fájlt kétszer vagy annál többször másolja be. </w:t>
+      </w:r>
+      <w:r>
+        <w:t xml:space="preserve">Ez a kódnak a </w:t>
+      </w:r>
+      <w:proofErr w:type="spellStart"/>
+      <w:r>
+        <w:t>duplikációjához</w:t>
+      </w:r>
+      <w:proofErr w:type="spellEnd"/>
+      <w:r>
+        <w:t xml:space="preserve"> vezet, ami</w:t>
+      </w:r>
+      <w:r>
+        <w:t xml:space="preserve"> pedig</w:t>
+      </w:r>
+      <w:r>
+        <w:t xml:space="preserve"> később fordítási hibához.</w:t>
+      </w:r>
+      <w:r>
+        <w:t xml:space="preserve"> Ezt </w:t>
+      </w:r>
+      <w:r>
+        <w:t>elkerülendően feltételes fordítással o</w:t>
+      </w:r>
+      <w:r>
+        <w:t>ldják meg az ilyen problémákat.</w:t>
       </w:r>
     </w:p>
     <w:p>
+      <w:r>
+        <w:t xml:space="preserve">Az alapötlet az, hogy szimbólumok segítségével tartjuk nyilván, hogy az adott </w:t>
+      </w:r>
+      <w:proofErr w:type="spellStart"/>
+      <w:r>
+        <w:t>adott</w:t>
+      </w:r>
+      <w:proofErr w:type="spellEnd"/>
+      <w:r>
+        <w:t xml:space="preserve"> </w:t>
+      </w:r>
+      <w:proofErr w:type="spellStart"/>
+      <w:r>
+        <w:t>header</w:t>
+      </w:r>
+      <w:proofErr w:type="spellEnd"/>
+      <w:r>
+        <w:t xml:space="preserve"> fájlt betöltötte-e már a fordító vagy sem. Ha igen, akkor a feltételes fordítást használva, egy üres fájlt adunk vissza</w:t>
+      </w:r>
+      <w:r>
+        <w:t xml:space="preserve"> neki, ellenkező esetben az eredeti tartalmat</w:t>
+      </w:r>
+      <w:r>
+        <w:t xml:space="preserve">:  </w:t>
+      </w:r>
+    </w:p>
+    <w:p>
       <w:pPr>
         <w:pStyle w:val="Kdrszlet"/>
       </w:pPr>
@@ -673,9 +685,10 @@
     </w:p>
     <w:p>
       <w:pPr>
-        <w:pStyle w:val="Cmsor3"/>
-      </w:pPr>
-      <w:r>
+        <w:pStyle w:val="Heading3"/>
+      </w:pPr>
+      <w:r>
+        <w:lastRenderedPageBreak/>
         <w:t>Feltételes fordítás</w:t>
       </w:r>
     </w:p>
@@ -684,11 +697,7 @@
         <w:t xml:space="preserve">A feltételes fordítás segítségével a programozó meghatározhatja, hogy a forráskód mely részeit hagyja meg, illetve melyekre nincs szükség a fordításkor. </w:t>
       </w:r>
       <w:r>
-        <w:t xml:space="preserve">Tipikusan </w:t>
-      </w:r>
-      <w:r>
-        <w:lastRenderedPageBreak/>
-        <w:t xml:space="preserve">nyomkövetés szempontjából, esetleg platformfüggő kódok írásakor </w:t>
+        <w:t xml:space="preserve">Tipikusan nyomkövetés szempontjából, esetleg platformfüggő kódok írásakor </w:t>
       </w:r>
       <w:r>
         <w:t xml:space="preserve">lehet hasznos. </w:t>
@@ -713,7 +722,7 @@
     </w:p>
     <w:p>
       <w:pPr>
-        <w:pStyle w:val="Cmsor3"/>
+        <w:pStyle w:val="Heading3"/>
       </w:pPr>
       <w:r>
         <w:t>Makrók</w:t>
@@ -744,12 +753,7 @@
         <w:t>lehetnek nekik formális paraméterei</w:t>
       </w:r>
       <w:r>
-        <w:t>, maj</w:t>
-      </w:r>
-      <w:bookmarkStart w:id="0" w:name="_GoBack"/>
-      <w:bookmarkEnd w:id="0"/>
-      <w:r>
-        <w:t xml:space="preserve">d ezeknek a makróknak a meghívása esetében a forráskódba bemásolódik annak a törzse az aktuális paraméterekkel együtt. </w:t>
+        <w:t xml:space="preserve">, majd ezeknek a makróknak a meghívása esetében a forráskódba bemásolódik annak a törzse az aktuális paraméterekkel együtt. </w:t>
       </w:r>
       <w:r>
         <w:t xml:space="preserve">Valójában nem történik semmilyen klasszikus értelemben vett függvényhívás, </w:t>
@@ -791,7 +795,7 @@
     </w:p>
     <w:p>
       <w:pPr>
-        <w:pStyle w:val="Cmsor2"/>
+        <w:pStyle w:val="Heading2"/>
       </w:pPr>
       <w:proofErr w:type="spellStart"/>
       <w:r>
@@ -812,7 +816,7 @@
     </w:p>
     <w:p>
       <w:pPr>
-        <w:pStyle w:val="Cmsor2"/>
+        <w:pStyle w:val="Heading2"/>
       </w:pPr>
       <w:proofErr w:type="spellStart"/>
       <w:r>
@@ -1213,7 +1217,7 @@
     <w:lvl w:ilvl="0">
       <w:start w:val="1"/>
       <w:numFmt w:val="decimal"/>
-      <w:pStyle w:val="Cmsor1"/>
+      <w:pStyle w:val="Heading1"/>
       <w:lvlText w:val="%1."/>
       <w:lvlJc w:val="left"/>
       <w:pPr>
@@ -1226,7 +1230,7 @@
     <w:lvl w:ilvl="1">
       <w:start w:val="1"/>
       <w:numFmt w:val="decimal"/>
-      <w:pStyle w:val="Cmsor2"/>
+      <w:pStyle w:val="Heading2"/>
       <w:lvlText w:val="%1.%2."/>
       <w:lvlJc w:val="left"/>
       <w:pPr>
@@ -1239,7 +1243,7 @@
     <w:lvl w:ilvl="2">
       <w:start w:val="1"/>
       <w:numFmt w:val="decimal"/>
-      <w:pStyle w:val="Cmsor3"/>
+      <w:pStyle w:val="Heading3"/>
       <w:lvlText w:val="%1.%2.%3."/>
       <w:lvlJc w:val="left"/>
       <w:pPr>
@@ -1790,10 +1794,10 @@
   </w:docDefaults>
   <w:latentStyles w:defLockedState="0" w:defUIPriority="99" w:defSemiHidden="0" w:defUnhideWhenUsed="0" w:defQFormat="0" w:count="371">
     <w:lsdException w:name="Normal" w:uiPriority="0" w:qFormat="1"/>
-    <w:lsdException w:name="heading 1" w:uiPriority="9"/>
-    <w:lsdException w:name="heading 2" w:semiHidden="1" w:uiPriority="9" w:unhideWhenUsed="1"/>
+    <w:lsdException w:name="heading 1" w:uiPriority="9" w:qFormat="1"/>
+    <w:lsdException w:name="heading 2" w:semiHidden="1" w:uiPriority="9" w:unhideWhenUsed="1" w:qFormat="1"/>
     <w:lsdException w:name="heading 3" w:semiHidden="1" w:uiPriority="9" w:unhideWhenUsed="1" w:qFormat="1"/>
-    <w:lsdException w:name="heading 4" w:semiHidden="1" w:uiPriority="9" w:unhideWhenUsed="1" w:qFormat="1"/>
+    <w:lsdException w:name="heading 4" w:semiHidden="1" w:uiPriority="9" w:unhideWhenUsed="1"/>
     <w:lsdException w:name="heading 5" w:semiHidden="1" w:uiPriority="9" w:unhideWhenUsed="1" w:qFormat="1"/>
     <w:lsdException w:name="heading 6" w:semiHidden="1" w:uiPriority="9" w:unhideWhenUsed="1" w:qFormat="1"/>
     <w:lsdException w:name="heading 7" w:semiHidden="1" w:uiPriority="9" w:unhideWhenUsed="1" w:qFormat="1"/>
@@ -2161,7 +2165,7 @@
     <w:lsdException w:name="List Table 6 Colorful Accent 6" w:uiPriority="51"/>
     <w:lsdException w:name="List Table 7 Colorful Accent 6" w:uiPriority="52"/>
   </w:latentStyles>
-  <w:style w:type="paragraph" w:default="1" w:styleId="Norml">
+  <w:style w:type="paragraph" w:default="1" w:styleId="Normal">
     <w:name w:val="Normal"/>
     <w:qFormat/>
     <w:rsid w:val="001D274D"/>
@@ -2176,12 +2180,13 @@
       <w:sz w:val="24"/>
     </w:rPr>
   </w:style>
-  <w:style w:type="paragraph" w:styleId="Cmsor1">
+  <w:style w:type="paragraph" w:styleId="Heading1">
     <w:name w:val="heading 1"/>
-    <w:basedOn w:val="Norml"/>
-    <w:next w:val="Norml"/>
-    <w:link w:val="Cmsor1Char"/>
+    <w:basedOn w:val="Normal"/>
+    <w:next w:val="Normal"/>
+    <w:link w:val="Heading1Char"/>
     <w:uiPriority w:val="9"/>
+    <w:qFormat/>
     <w:rsid w:val="003E44B7"/>
     <w:pPr>
       <w:keepLines/>
@@ -2199,13 +2204,14 @@
       <w:szCs w:val="32"/>
     </w:rPr>
   </w:style>
-  <w:style w:type="paragraph" w:styleId="Cmsor2">
+  <w:style w:type="paragraph" w:styleId="Heading2">
     <w:name w:val="heading 2"/>
-    <w:basedOn w:val="Norml"/>
-    <w:next w:val="Norml"/>
-    <w:link w:val="Cmsor2Char"/>
+    <w:basedOn w:val="Normal"/>
+    <w:next w:val="Normal"/>
+    <w:link w:val="Heading2Char"/>
     <w:uiPriority w:val="9"/>
     <w:unhideWhenUsed/>
+    <w:qFormat/>
     <w:rsid w:val="003E44B7"/>
     <w:pPr>
       <w:keepNext/>
@@ -2225,11 +2231,11 @@
       <w:szCs w:val="26"/>
     </w:rPr>
   </w:style>
-  <w:style w:type="paragraph" w:styleId="Cmsor3">
+  <w:style w:type="paragraph" w:styleId="Heading3">
     <w:name w:val="heading 3"/>
-    <w:basedOn w:val="Norml"/>
-    <w:next w:val="Norml"/>
-    <w:link w:val="Cmsor3Char"/>
+    <w:basedOn w:val="Normal"/>
+    <w:next w:val="Normal"/>
+    <w:link w:val="Heading3Char"/>
     <w:uiPriority w:val="9"/>
     <w:unhideWhenUsed/>
     <w:qFormat/>
@@ -2251,12 +2257,13 @@
       <w:szCs w:val="24"/>
     </w:rPr>
   </w:style>
-  <w:style w:type="character" w:default="1" w:styleId="Bekezdsalapbettpusa">
+  <w:style w:type="character" w:default="1" w:styleId="DefaultParagraphFont">
     <w:name w:val="Default Paragraph Font"/>
     <w:uiPriority w:val="1"/>
+    <w:semiHidden/>
     <w:unhideWhenUsed/>
   </w:style>
-  <w:style w:type="table" w:default="1" w:styleId="Normltblzat">
+  <w:style w:type="table" w:default="1" w:styleId="TableNormal">
     <w:name w:val="Normal Table"/>
     <w:uiPriority w:val="99"/>
     <w:semiHidden/>
@@ -2271,16 +2278,16 @@
       </w:tblCellMar>
     </w:tblPr>
   </w:style>
-  <w:style w:type="numbering" w:default="1" w:styleId="Nemlista">
+  <w:style w:type="numbering" w:default="1" w:styleId="NoList">
     <w:name w:val="No List"/>
     <w:uiPriority w:val="99"/>
     <w:semiHidden/>
     <w:unhideWhenUsed/>
   </w:style>
-  <w:style w:type="character" w:customStyle="1" w:styleId="Cmsor2Char">
-    <w:name w:val="Címsor 2 Char"/>
-    <w:basedOn w:val="Bekezdsalapbettpusa"/>
-    <w:link w:val="Cmsor2"/>
+  <w:style w:type="character" w:customStyle="1" w:styleId="Heading2Char">
+    <w:name w:val="Heading 2 Char"/>
+    <w:basedOn w:val="DefaultParagraphFont"/>
+    <w:link w:val="Heading2"/>
     <w:uiPriority w:val="9"/>
     <w:rsid w:val="003E44B7"/>
     <w:rPr>
@@ -2291,10 +2298,10 @@
       <w:szCs w:val="26"/>
     </w:rPr>
   </w:style>
-  <w:style w:type="character" w:customStyle="1" w:styleId="Cmsor1Char">
-    <w:name w:val="Címsor 1 Char"/>
-    <w:basedOn w:val="Bekezdsalapbettpusa"/>
-    <w:link w:val="Cmsor1"/>
+  <w:style w:type="character" w:customStyle="1" w:styleId="Heading1Char">
+    <w:name w:val="Heading 1 Char"/>
+    <w:basedOn w:val="DefaultParagraphFont"/>
+    <w:link w:val="Heading1"/>
     <w:uiPriority w:val="9"/>
     <w:rsid w:val="003E44B7"/>
     <w:rPr>
@@ -2306,7 +2313,7 @@
   </w:style>
   <w:style w:type="numbering" w:customStyle="1" w:styleId="Fejezetcme">
     <w:name w:val="Fejezet címe"/>
-    <w:basedOn w:val="Nemlista"/>
+    <w:basedOn w:val="NoList"/>
     <w:uiPriority w:val="99"/>
     <w:rsid w:val="00563234"/>
     <w:pPr>
@@ -2315,9 +2322,9 @@
       </w:numPr>
     </w:pPr>
   </w:style>
-  <w:style w:type="paragraph" w:styleId="Listaszerbekezds">
+  <w:style w:type="paragraph" w:styleId="ListParagraph">
     <w:name w:val="List Paragraph"/>
-    <w:basedOn w:val="Norml"/>
+    <w:basedOn w:val="Normal"/>
     <w:uiPriority w:val="34"/>
     <w:rsid w:val="00563234"/>
     <w:pPr>
@@ -2325,7 +2332,7 @@
       <w:contextualSpacing/>
     </w:pPr>
   </w:style>
-  <w:style w:type="paragraph" w:styleId="Nincstrkz">
+  <w:style w:type="paragraph" w:styleId="NoSpacing">
     <w:name w:val="No Spacing"/>
     <w:uiPriority w:val="1"/>
     <w:qFormat/>
@@ -2342,8 +2349,8 @@
   </w:style>
   <w:style w:type="paragraph" w:customStyle="1" w:styleId="Kdrszlet">
     <w:name w:val="Kódrészlet"/>
-    <w:basedOn w:val="Norml"/>
-    <w:next w:val="Norml"/>
+    <w:basedOn w:val="Normal"/>
+    <w:next w:val="Normal"/>
     <w:link w:val="KdrszletChar"/>
     <w:qFormat/>
     <w:rsid w:val="007240C6"/>
@@ -2360,7 +2367,7 @@
   </w:style>
   <w:style w:type="character" w:customStyle="1" w:styleId="KdrszletChar">
     <w:name w:val="Kódrészlet Char"/>
-    <w:basedOn w:val="Bekezdsalapbettpusa"/>
+    <w:basedOn w:val="DefaultParagraphFont"/>
     <w:link w:val="Kdrszlet"/>
     <w:rsid w:val="007240C6"/>
     <w:rPr>
@@ -2368,10 +2375,10 @@
       <w:b/>
     </w:rPr>
   </w:style>
-  <w:style w:type="character" w:customStyle="1" w:styleId="Cmsor3Char">
-    <w:name w:val="Címsor 3 Char"/>
-    <w:basedOn w:val="Bekezdsalapbettpusa"/>
-    <w:link w:val="Cmsor3"/>
+  <w:style w:type="character" w:customStyle="1" w:styleId="Heading3Char">
+    <w:name w:val="Heading 3 Char"/>
+    <w:basedOn w:val="DefaultParagraphFont"/>
+    <w:link w:val="Heading3"/>
     <w:uiPriority w:val="9"/>
     <w:rsid w:val="003E44B7"/>
     <w:rPr>
@@ -2651,7 +2658,7 @@
 </file>
 
 <file path=customXml/itemProps1.xml><?xml version="1.0" encoding="utf-8"?>
-<ds:datastoreItem xmlns:ds="http://schemas.openxmlformats.org/officeDocument/2006/customXml" ds:itemID="{03D24B59-DCF0-42EC-9487-2419BD39EC78}">
+<ds:datastoreItem xmlns:ds="http://schemas.openxmlformats.org/officeDocument/2006/customXml" ds:itemID="{43549917-B0F5-4C54-A397-2546CC9D1C69}">
   <ds:schemaRefs>
     <ds:schemaRef ds:uri="http://schemas.openxmlformats.org/officeDocument/2006/bibliography"/>
   </ds:schemaRefs>

</xml_diff>

<commit_message>
Added mathematic section to the thesis
</commit_message>
<xml_diff>
--- a/docs/Diplomamunka_Szabo_Tamas.docx
+++ b/docs/Diplomamunka_Szabo_Tamas.docx
@@ -6,17 +6,27 @@
       <w:pPr>
         <w:pStyle w:val="Cmsor1"/>
       </w:pPr>
-      <w:r>
-        <w:t>Metaprogramozásról általában</w:t>
+      <w:proofErr w:type="spellStart"/>
+      <w:r>
+        <w:t>Metaprogramozásról</w:t>
+      </w:r>
+      <w:proofErr w:type="spellEnd"/>
+      <w:r>
+        <w:t xml:space="preserve"> általában</w:t>
       </w:r>
     </w:p>
     <w:p>
       <w:pPr>
         <w:pStyle w:val="Cmsor1"/>
       </w:pPr>
+      <w:proofErr w:type="spellStart"/>
       <w:r>
         <w:lastRenderedPageBreak/>
-        <w:t>Metaprogramozás a mai programozási nyelvekben</w:t>
+        <w:t>Metaprogramozás</w:t>
+      </w:r>
+      <w:proofErr w:type="spellEnd"/>
+      <w:r>
+        <w:t xml:space="preserve"> a mai programozási nyelvekben</w:t>
       </w:r>
     </w:p>
     <w:p>
@@ -30,7 +40,15 @@
         <w:t>C</w:t>
       </w:r>
       <w:r>
-        <w:t>/C++</w:t>
+        <w:t>/</w:t>
+      </w:r>
+      <w:proofErr w:type="spellStart"/>
+      <w:r>
+        <w:t>C</w:t>
+      </w:r>
+      <w:proofErr w:type="spellEnd"/>
+      <w:r>
+        <w:t>++</w:t>
       </w:r>
       <w:r>
         <w:t xml:space="preserve"> </w:t>
@@ -41,7 +59,15 @@
     </w:p>
     <w:p>
       <w:r>
-        <w:t xml:space="preserve">Nem hagyományos értelemben a C előfordítóját is nevezhetjük a metaprogramozás egyik eszközének, azzal a különbséggel, hogy közvetlenül a forráskódon végez transzformációkat. </w:t>
+        <w:t xml:space="preserve">Nem hagyományos értelemben a C előfordítóját is nevezhetjük a </w:t>
+      </w:r>
+      <w:proofErr w:type="spellStart"/>
+      <w:r>
+        <w:t>metaprogramozás</w:t>
+      </w:r>
+      <w:proofErr w:type="spellEnd"/>
+      <w:r>
+        <w:t xml:space="preserve"> egyik eszközének, azzal a különbséggel, hogy közvetlenül a forráskódon végez transzformációkat. </w:t>
       </w:r>
     </w:p>
     <w:p>
@@ -60,10 +86,29 @@
         <w:t xml:space="preserve">, minden egyes fordításkor.  </w:t>
       </w:r>
       <w:r>
-        <w:t xml:space="preserve">Több feladat is van az előfordítónak, úgymint a fizikailag több sorban lévő, de logikailag egy sornak számító kódok összefűzése, a preprocesszor dírektíváinak tokenekre bontása, megjegyzések törlése a kódból, és a felhasználó által definiált utasítások végrehajtása (szimbólum behelyettesítés, makrók, esetleg feltételes fordítás). </w:t>
-      </w:r>
-      <w:r>
-        <w:t>x</w:t>
+        <w:t xml:space="preserve">Több feladat is van az előfordítónak, úgymint a fizikailag több sorban lévő, de logikailag egy sornak számító kódok összefűzése, a </w:t>
+      </w:r>
+      <w:proofErr w:type="spellStart"/>
+      <w:r>
+        <w:t>preprocesszor</w:t>
+      </w:r>
+      <w:proofErr w:type="spellEnd"/>
+      <w:r>
+        <w:t xml:space="preserve"> </w:t>
+      </w:r>
+      <w:r>
+        <w:t>direktíváinak</w:t>
+      </w:r>
+      <w:r>
+        <w:t xml:space="preserve"> </w:t>
+      </w:r>
+      <w:proofErr w:type="spellStart"/>
+      <w:r>
+        <w:t>tokenekre</w:t>
+      </w:r>
+      <w:proofErr w:type="spellEnd"/>
+      <w:r>
+        <w:t xml:space="preserve"> bontása, megjegyzések törlése a kódból, és a felhasználó által definiált utasítások végrehajtása (szimbólum behelyettesítés, makrók, esetleg feltételes fordítás). </w:t>
       </w:r>
     </w:p>
     <w:p>
@@ -71,12 +116,28 @@
         <w:pStyle w:val="Cmsor3"/>
       </w:pPr>
       <w:r>
-        <w:t>Az include direktíva</w:t>
-      </w:r>
-    </w:p>
-    <w:p>
-      <w:r>
-        <w:t xml:space="preserve">Az include direktíva </w:t>
+        <w:t xml:space="preserve">Az </w:t>
+      </w:r>
+      <w:proofErr w:type="spellStart"/>
+      <w:r>
+        <w:t>include</w:t>
+      </w:r>
+      <w:proofErr w:type="spellEnd"/>
+      <w:r>
+        <w:t xml:space="preserve"> direktíva</w:t>
+      </w:r>
+    </w:p>
+    <w:p>
+      <w:r>
+        <w:t xml:space="preserve">Az </w:t>
+      </w:r>
+      <w:proofErr w:type="spellStart"/>
+      <w:r>
+        <w:t>include</w:t>
+      </w:r>
+      <w:proofErr w:type="spellEnd"/>
+      <w:r>
+        <w:t xml:space="preserve"> direktíva </w:t>
       </w:r>
       <w:r>
         <w:t xml:space="preserve">az előfordító </w:t>
@@ -99,33 +160,108 @@
         <w:pStyle w:val="Kdrszlet"/>
       </w:pPr>
       <w:r>
-        <w:t>// megkeresi az iostream fájlt és annak a tartalmát bemásolja</w:t>
+        <w:t xml:space="preserve">// megkeresi az </w:t>
+      </w:r>
+      <w:proofErr w:type="spellStart"/>
+      <w:r>
+        <w:t>iostream</w:t>
+      </w:r>
+      <w:proofErr w:type="spellEnd"/>
+      <w:r>
+        <w:t xml:space="preserve"> fájlt és annak a tartalmát bemásolja</w:t>
       </w:r>
       <w:r>
         <w:br/>
       </w:r>
       <w:r>
-        <w:t xml:space="preserve">#include &lt;iostream&gt; </w:t>
+        <w:t>#</w:t>
+      </w:r>
+      <w:proofErr w:type="spellStart"/>
+      <w:r>
+        <w:t>include</w:t>
+      </w:r>
+      <w:proofErr w:type="spellEnd"/>
+      <w:r>
+        <w:t xml:space="preserve"> &lt;</w:t>
+      </w:r>
+      <w:proofErr w:type="spellStart"/>
+      <w:r>
+        <w:t>iostream</w:t>
+      </w:r>
+      <w:proofErr w:type="spellEnd"/>
+      <w:r>
+        <w:t xml:space="preserve">&gt; </w:t>
       </w:r>
       <w:r>
         <w:br/>
       </w:r>
       <w:r>
-        <w:t>int main() {</w:t>
+        <w:t xml:space="preserve">int </w:t>
+      </w:r>
+      <w:proofErr w:type="gramStart"/>
+      <w:r>
+        <w:t>main(</w:t>
+      </w:r>
+      <w:proofErr w:type="gramEnd"/>
+      <w:r>
+        <w:t>) {</w:t>
       </w:r>
       <w:r>
         <w:br/>
       </w:r>
       <w:r>
         <w:tab/>
-        <w:t>std::cout &lt;&lt; "Hello World!" &lt;&lt; std::endl;</w:t>
+      </w:r>
+      <w:proofErr w:type="spellStart"/>
+      <w:r>
+        <w:t>std</w:t>
+      </w:r>
+      <w:proofErr w:type="spellEnd"/>
+      <w:r>
+        <w:t>::</w:t>
+      </w:r>
+      <w:proofErr w:type="spellStart"/>
+      <w:r>
+        <w:t>cout</w:t>
+      </w:r>
+      <w:proofErr w:type="spellEnd"/>
+      <w:r>
+        <w:t xml:space="preserve"> &lt;&lt; "Hello World!" &lt;</w:t>
+      </w:r>
+      <w:proofErr w:type="gramStart"/>
+      <w:r>
+        <w:t xml:space="preserve">&lt; </w:t>
+      </w:r>
+      <w:proofErr w:type="spellStart"/>
+      <w:r>
+        <w:t>std</w:t>
+      </w:r>
+      <w:proofErr w:type="spellEnd"/>
+      <w:proofErr w:type="gramEnd"/>
+      <w:r>
+        <w:t>::</w:t>
+      </w:r>
+      <w:proofErr w:type="spellStart"/>
+      <w:r>
+        <w:t>endl</w:t>
+      </w:r>
+      <w:proofErr w:type="spellEnd"/>
+      <w:r>
+        <w:t>;</w:t>
       </w:r>
       <w:r>
         <w:br/>
       </w:r>
       <w:r>
         <w:tab/>
-        <w:t>return 0;</w:t>
+      </w:r>
+      <w:proofErr w:type="spellStart"/>
+      <w:r>
+        <w:t>return</w:t>
+      </w:r>
+      <w:proofErr w:type="spellEnd"/>
+      <w:r>
+        <w:t xml:space="preserve"> 0;</w:t>
       </w:r>
       <w:r>
         <w:br/>
@@ -176,7 +312,15 @@
         <w:t xml:space="preserve">könnyen előfordulhat az, hogy egy fájlt kétszer vagy annál többször másolja be. </w:t>
       </w:r>
       <w:r>
-        <w:t>Ez a kódnak a duplikációjához vezet, ami</w:t>
+        <w:t xml:space="preserve">Ez a kódnak a </w:t>
+      </w:r>
+      <w:proofErr w:type="spellStart"/>
+      <w:r>
+        <w:t>duplikációjához</w:t>
+      </w:r>
+      <w:proofErr w:type="spellEnd"/>
+      <w:r>
+        <w:t xml:space="preserve"> vezet, ami</w:t>
       </w:r>
       <w:r>
         <w:t xml:space="preserve"> pedig</w:t>
@@ -196,7 +340,23 @@
     </w:p>
     <w:p>
       <w:r>
-        <w:t>Az alapötlet az, hogy szimbólumok segítségével tartjuk nyilván, hogy az adott adott header fájlt betöltötte-e már a fordító vagy sem. Ha igen, akkor a feltételes fordítást használva, egy üres fájlt adunk vissza</w:t>
+        <w:t xml:space="preserve">Az alapötlet az, hogy szimbólumok segítségével tartjuk nyilván, hogy az adott </w:t>
+      </w:r>
+      <w:proofErr w:type="spellStart"/>
+      <w:r>
+        <w:t>adott</w:t>
+      </w:r>
+      <w:proofErr w:type="spellEnd"/>
+      <w:r>
+        <w:t xml:space="preserve"> </w:t>
+      </w:r>
+      <w:proofErr w:type="spellStart"/>
+      <w:r>
+        <w:t>header</w:t>
+      </w:r>
+      <w:proofErr w:type="spellEnd"/>
+      <w:r>
+        <w:t xml:space="preserve"> fájlt betöltötte-e már a fordító vagy sem. Ha igen, akkor a feltételes fordítást használva, egy üres fájlt adunk vissza</w:t>
       </w:r>
       <w:r>
         <w:t xml:space="preserve"> neki, ellenkező esetben az eredeti tartalmat</w:t>
@@ -210,7 +370,23 @@
         <w:pStyle w:val="Kdrszlet"/>
       </w:pPr>
       <w:r>
-        <w:t>#include &lt;iostream&gt;</w:t>
+        <w:t>#</w:t>
+      </w:r>
+      <w:proofErr w:type="spellStart"/>
+      <w:r>
+        <w:t>include</w:t>
+      </w:r>
+      <w:proofErr w:type="spellEnd"/>
+      <w:r>
+        <w:t xml:space="preserve"> &lt;</w:t>
+      </w:r>
+      <w:proofErr w:type="spellStart"/>
+      <w:r>
+        <w:t>iostream</w:t>
+      </w:r>
+      <w:proofErr w:type="spellEnd"/>
+      <w:r>
+        <w:t>&gt;</w:t>
       </w:r>
       <w:r>
         <w:br/>
@@ -219,17 +395,27 @@
       <w:r>
         <w:t xml:space="preserve">megnézi a fordító, hogy definiálták-e már az adott </w:t>
       </w:r>
+      <w:proofErr w:type="spellStart"/>
       <w:r>
         <w:t>s</w:t>
       </w:r>
       <w:r>
         <w:t>zimbólumat</w:t>
       </w:r>
+      <w:proofErr w:type="spellEnd"/>
       <w:r>
         <w:br/>
       </w:r>
       <w:r>
-        <w:t xml:space="preserve">#ifndef PERSON_H   </w:t>
+        <w:t>#</w:t>
+      </w:r>
+      <w:proofErr w:type="spellStart"/>
+      <w:r>
+        <w:t>ifndef</w:t>
+      </w:r>
+      <w:proofErr w:type="spellEnd"/>
+      <w:r>
+        <w:t xml:space="preserve"> PERSON_H   </w:t>
       </w:r>
       <w:r>
         <w:br/>
@@ -241,7 +427,15 @@
         <w:br/>
       </w:r>
       <w:r>
-        <w:t>#define PERSON_H</w:t>
+        <w:t>#</w:t>
+      </w:r>
+      <w:proofErr w:type="spellStart"/>
+      <w:r>
+        <w:t>define</w:t>
+      </w:r>
+      <w:proofErr w:type="spellEnd"/>
+      <w:r>
+        <w:t xml:space="preserve"> PERSON_H</w:t>
       </w:r>
       <w:r>
         <w:br/>
@@ -252,25 +446,68 @@
       <w:r>
         <w:br/>
       </w:r>
+      <w:proofErr w:type="spellStart"/>
       <w:r>
         <w:t>struct</w:t>
       </w:r>
-      <w:r>
-        <w:t xml:space="preserve"> Person {</w:t>
+      <w:proofErr w:type="spellEnd"/>
+      <w:r>
+        <w:t xml:space="preserve"> </w:t>
+      </w:r>
+      <w:proofErr w:type="spellStart"/>
+      <w:r>
+        <w:t>Person</w:t>
+      </w:r>
+      <w:proofErr w:type="spellEnd"/>
+      <w:r>
+        <w:t xml:space="preserve"> {</w:t>
       </w:r>
       <w:r>
         <w:br/>
       </w:r>
       <w:r>
         <w:tab/>
-        <w:t>std::string Name;</w:t>
+      </w:r>
+      <w:proofErr w:type="spellStart"/>
+      <w:r>
+        <w:t>std</w:t>
+      </w:r>
+      <w:proofErr w:type="spellEnd"/>
+      <w:proofErr w:type="gramStart"/>
+      <w:r>
+        <w:t>::</w:t>
+      </w:r>
+      <w:proofErr w:type="spellStart"/>
+      <w:proofErr w:type="gramEnd"/>
+      <w:r>
+        <w:t>string</w:t>
+      </w:r>
+      <w:proofErr w:type="spellEnd"/>
+      <w:r>
+        <w:t xml:space="preserve"> </w:t>
+      </w:r>
+      <w:proofErr w:type="spellStart"/>
+      <w:r>
+        <w:t>Name</w:t>
+      </w:r>
+      <w:proofErr w:type="spellEnd"/>
+      <w:r>
+        <w:t>;</w:t>
       </w:r>
       <w:r>
         <w:br/>
       </w:r>
       <w:r>
         <w:tab/>
-        <w:t>int Age;</w:t>
+        <w:t xml:space="preserve">int </w:t>
+      </w:r>
+      <w:proofErr w:type="spellStart"/>
+      <w:r>
+        <w:t>Age</w:t>
+      </w:r>
+      <w:proofErr w:type="spellEnd"/>
+      <w:r>
+        <w:t>;</w:t>
       </w:r>
       <w:r>
         <w:br/>
@@ -282,8 +519,13 @@
         <w:br/>
       </w:r>
       <w:r>
-        <w:t>#endif</w:t>
-      </w:r>
+        <w:t>#</w:t>
+      </w:r>
+      <w:proofErr w:type="spellStart"/>
+      <w:r>
+        <w:t>endif</w:t>
+      </w:r>
+      <w:proofErr w:type="spellEnd"/>
     </w:p>
     <w:p>
       <w:r>
@@ -311,7 +553,34 @@
         <w:t xml:space="preserve"> </w:t>
       </w:r>
       <w:r>
-        <w:t xml:space="preserve">Egyes C++ fordítóknál (ilyen pl. a GCC, vagy a Microsoft Visual C++ </w:t>
+        <w:t xml:space="preserve">Egyes </w:t>
+      </w:r>
+      <w:r>
+        <w:rPr>
+          <w:rStyle w:val="Fogalom"/>
+        </w:rPr>
+        <w:t>C++</w:t>
+      </w:r>
+      <w:r>
+        <w:t xml:space="preserve"> fordítóknál (ilyen pl. a </w:t>
+      </w:r>
+      <w:r>
+        <w:rPr>
+          <w:rStyle w:val="Fogalom"/>
+        </w:rPr>
+        <w:t>GCC</w:t>
+      </w:r>
+      <w:r>
+        <w:t xml:space="preserve">, vagy a </w:t>
+      </w:r>
+      <w:r>
+        <w:rPr>
+          <w:rStyle w:val="Fogalom"/>
+        </w:rPr>
+        <w:t>Microsoft Visual C++</w:t>
+      </w:r>
+      <w:r>
+        <w:t xml:space="preserve"> </w:t>
       </w:r>
       <w:r>
         <w:t>fordítója</w:t>
@@ -320,10 +589,47 @@
         <w:t>)</w:t>
       </w:r>
       <w:r>
-        <w:t xml:space="preserve"> egy új direktíva bevezetésével a pragma once-al próbálkoztak. </w:t>
-      </w:r>
-      <w:r>
-        <w:t>Mivel nem szabványos, ezért szemantikailag különbözhetnek és a C nyelvvel se kompat</w:t>
+        <w:t xml:space="preserve"> egy új direktíva bevezetésével a </w:t>
+      </w:r>
+      <w:proofErr w:type="spellStart"/>
+      <w:r>
+        <w:rPr>
+          <w:rStyle w:val="KdrszletChar"/>
+        </w:rPr>
+        <w:t>pragma</w:t>
+      </w:r>
+      <w:proofErr w:type="spellEnd"/>
+      <w:r>
+        <w:rPr>
+          <w:rStyle w:val="KdrszletChar"/>
+        </w:rPr>
+        <w:t xml:space="preserve"> </w:t>
+      </w:r>
+      <w:proofErr w:type="spellStart"/>
+      <w:r>
+        <w:rPr>
+          <w:rStyle w:val="KdrszletChar"/>
+        </w:rPr>
+        <w:t>once</w:t>
+      </w:r>
+      <w:r>
+        <w:t>-al</w:t>
+      </w:r>
+      <w:proofErr w:type="spellEnd"/>
+      <w:r>
+        <w:t xml:space="preserve"> próbálkoztak. </w:t>
+      </w:r>
+      <w:r>
+        <w:t xml:space="preserve">Mivel nem szabványos, ezért szemantikailag különbözhetnek és a </w:t>
+      </w:r>
+      <w:r>
+        <w:rPr>
+          <w:rStyle w:val="Fogalom"/>
+        </w:rPr>
+        <w:t xml:space="preserve">C </w:t>
+      </w:r>
+      <w:r>
+        <w:t>nyelvvel se kompat</w:t>
       </w:r>
       <w:r>
         <w:t>ibilis:</w:t>
@@ -334,27 +640,86 @@
         <w:pStyle w:val="Kdrszlet"/>
       </w:pPr>
       <w:r>
-        <w:t>#pragma once</w:t>
-      </w:r>
+        <w:t>#</w:t>
+      </w:r>
+      <w:proofErr w:type="spellStart"/>
+      <w:r>
+        <w:t>pragma</w:t>
+      </w:r>
+      <w:proofErr w:type="spellEnd"/>
+      <w:r>
+        <w:t xml:space="preserve"> </w:t>
+      </w:r>
+      <w:proofErr w:type="spellStart"/>
+      <w:r>
+        <w:t>once</w:t>
+      </w:r>
+      <w:proofErr w:type="spellEnd"/>
       <w:r>
         <w:br/>
       </w:r>
-      <w:r>
-        <w:t>struct Person {</w:t>
+      <w:proofErr w:type="spellStart"/>
+      <w:r>
+        <w:t>struct</w:t>
+      </w:r>
+      <w:proofErr w:type="spellEnd"/>
+      <w:r>
+        <w:t xml:space="preserve"> </w:t>
+      </w:r>
+      <w:proofErr w:type="spellStart"/>
+      <w:r>
+        <w:t>Person</w:t>
+      </w:r>
+      <w:proofErr w:type="spellEnd"/>
+      <w:r>
+        <w:t xml:space="preserve"> {</w:t>
       </w:r>
       <w:r>
         <w:br/>
       </w:r>
       <w:r>
         <w:tab/>
-        <w:t>std::string Name;</w:t>
+      </w:r>
+      <w:proofErr w:type="spellStart"/>
+      <w:r>
+        <w:t>std</w:t>
+      </w:r>
+      <w:proofErr w:type="spellEnd"/>
+      <w:proofErr w:type="gramStart"/>
+      <w:r>
+        <w:t>::</w:t>
+      </w:r>
+      <w:proofErr w:type="spellStart"/>
+      <w:proofErr w:type="gramEnd"/>
+      <w:r>
+        <w:t>string</w:t>
+      </w:r>
+      <w:proofErr w:type="spellEnd"/>
+      <w:r>
+        <w:t xml:space="preserve"> </w:t>
+      </w:r>
+      <w:proofErr w:type="spellStart"/>
+      <w:r>
+        <w:t>Name</w:t>
+      </w:r>
+      <w:proofErr w:type="spellEnd"/>
+      <w:r>
+        <w:t>;</w:t>
       </w:r>
       <w:r>
         <w:br/>
       </w:r>
       <w:r>
         <w:tab/>
-        <w:t>int Age;</w:t>
+        <w:t xml:space="preserve">int </w:t>
+      </w:r>
+      <w:proofErr w:type="spellStart"/>
+      <w:r>
+        <w:t>Age</w:t>
+      </w:r>
+      <w:proofErr w:type="spellEnd"/>
+      <w:r>
+        <w:t>;</w:t>
       </w:r>
       <w:r>
         <w:br/>
@@ -389,7 +754,15 @@
         <w:t xml:space="preserve">Feltételként azt lehet ellenőrizni, hogy egy adott szimbólum definiálva lett-e vagy sem. </w:t>
       </w:r>
       <w:r>
-        <w:t xml:space="preserve">Az előző példánál a kód duplikációjának elkerülése érdekében már használtuk ezt a </w:t>
+        <w:t xml:space="preserve">Az előző példánál a kód </w:t>
+      </w:r>
+      <w:proofErr w:type="spellStart"/>
+      <w:r>
+        <w:t>duplikációjának</w:t>
+      </w:r>
+      <w:proofErr w:type="spellEnd"/>
+      <w:r>
+        <w:t xml:space="preserve"> elkerülése érdekében már használtuk ezt a </w:t>
       </w:r>
       <w:r>
         <w:t xml:space="preserve">nyelvi szerkezetet. </w:t>
@@ -404,8 +777,13 @@
       </w:r>
     </w:p>
     <w:p>
-      <w:r>
-        <w:t>Metaprogramozás szempontjából a legérdekesebb nyelvi konstrukciója a</w:t>
+      <w:proofErr w:type="spellStart"/>
+      <w:r>
+        <w:t>Metaprogramozás</w:t>
+      </w:r>
+      <w:proofErr w:type="spellEnd"/>
+      <w:r>
+        <w:t xml:space="preserve"> szempontjából a legérdekesebb nyelvi konstrukciója a</w:t>
       </w:r>
       <w:r>
         <w:t xml:space="preserve">z előfordítónak maga a </w:t>
@@ -456,7 +834,15 @@
         <w:t xml:space="preserve">Valójában nem történik semmilyen klasszikus értelemben vett függvényhívás, </w:t>
       </w:r>
       <w:r>
-        <w:t xml:space="preserve">hiszen ugyanúgy, mint az include direktíva esetében is, egyszerű szövegbehelyettesítés történik. </w:t>
+        <w:t xml:space="preserve">hiszen ugyanúgy, mint az </w:t>
+      </w:r>
+      <w:proofErr w:type="spellStart"/>
+      <w:r>
+        <w:t>include</w:t>
+      </w:r>
+      <w:proofErr w:type="spellEnd"/>
+      <w:r>
+        <w:t xml:space="preserve"> direktíva esetében is, egyszerű szövegbehelyettesítés történik. </w:t>
       </w:r>
     </w:p>
     <w:p>
@@ -495,25 +881,79 @@
       <w:pPr>
         <w:pStyle w:val="Cmsor2"/>
       </w:pPr>
-      <w:r>
-        <w:t>Metaprogramozás Ruby nyelven</w:t>
+      <w:proofErr w:type="spellStart"/>
+      <w:r>
+        <w:t>Metaprogramozás</w:t>
+      </w:r>
+      <w:proofErr w:type="spellEnd"/>
+      <w:r>
+        <w:t xml:space="preserve"> </w:t>
+      </w:r>
+      <w:proofErr w:type="spellStart"/>
+      <w:r>
+        <w:t>Ruby</w:t>
+      </w:r>
+      <w:proofErr w:type="spellEnd"/>
+      <w:r>
+        <w:t xml:space="preserve"> nyelven</w:t>
       </w:r>
     </w:p>
     <w:p>
       <w:pPr>
         <w:pStyle w:val="Cmsor2"/>
       </w:pPr>
-      <w:r>
-        <w:t>Metaprogramozás Scala nyelven</w:t>
-      </w:r>
+      <w:proofErr w:type="spellStart"/>
+      <w:r>
+        <w:t>Metaprogramozás</w:t>
+      </w:r>
+      <w:proofErr w:type="spellEnd"/>
+      <w:r>
+        <w:t xml:space="preserve"> Scala nyelven</w:t>
+      </w:r>
+    </w:p>
+    <w:p>
+      <w:pPr>
+        <w:pStyle w:val="Cmsor2"/>
+      </w:pPr>
+      <w:proofErr w:type="spellStart"/>
+      <w:r>
+        <w:t>Metaprogramozás</w:t>
+      </w:r>
+      <w:proofErr w:type="spellEnd"/>
+      <w:r>
+        <w:t xml:space="preserve"> a .NET </w:t>
+      </w:r>
+      <w:proofErr w:type="spellStart"/>
+      <w:r>
+        <w:t>Framework-ben</w:t>
+      </w:r>
+      <w:proofErr w:type="spellEnd"/>
+    </w:p>
+    <w:p>
+      <w:pPr>
+        <w:pStyle w:val="Cmsor2"/>
+      </w:pPr>
+      <w:r>
+        <w:t xml:space="preserve">Aspektus-orientált programozás </w:t>
+      </w:r>
+      <w:proofErr w:type="spellStart"/>
+      <w:r>
+        <w:t>Java-ban</w:t>
+      </w:r>
+      <w:proofErr w:type="spellEnd"/>
     </w:p>
     <w:p>
       <w:pPr>
         <w:pStyle w:val="Cmsor1"/>
       </w:pPr>
+      <w:proofErr w:type="spellStart"/>
       <w:r>
         <w:lastRenderedPageBreak/>
-        <w:t>Metaprogramozást támogató programozási</w:t>
+        <w:t>Metaprogramozást</w:t>
+      </w:r>
+      <w:proofErr w:type="spellEnd"/>
+      <w:r>
+        <w:t xml:space="preserve"> támogató programozási</w:t>
       </w:r>
       <w:r>
         <w:t xml:space="preserve"> nyelv tervezése</w:t>
@@ -540,12 +980,28 @@
         <w:t xml:space="preserve"> különálló fázisra bomlik. </w:t>
       </w:r>
       <w:r>
-        <w:t>A forráskód elemzése és fordítása legelőször a lexikális elemző futásával kezdődik. Feladata, hogy a neki átadott szöveget egy reguláris nyelvtan alapján tokenek sorozatára bontsa.</w:t>
-      </w:r>
-    </w:p>
-    <w:p>
-      <w:r>
-        <w:t xml:space="preserve">Ha a lexikális elemző befejezte a működését, akkor a fordító átlép a következő fázisba a szintaktikus elemzésbe. A szintaktikus elemző feladat, hogy a neki átadott token sorozatokból és egy környezet független nyelvtan segítségével </w:t>
+        <w:t xml:space="preserve">A forráskód elemzése és fordítása legelőször a lexikális elemző futásával kezdődik. Feladata, hogy a neki átadott szöveget egy reguláris nyelvtan alapján </w:t>
+      </w:r>
+      <w:proofErr w:type="spellStart"/>
+      <w:r>
+        <w:t>tokenek</w:t>
+      </w:r>
+      <w:proofErr w:type="spellEnd"/>
+      <w:r>
+        <w:t xml:space="preserve"> sorozatára bontsa.</w:t>
+      </w:r>
+    </w:p>
+    <w:p>
+      <w:r>
+        <w:t xml:space="preserve">Ha a lexikális elemző befejezte a működését, akkor a fordító átlép a következő fázisba a szintaktikus elemzésbe. A szintaktikus elemző feladat, hogy a neki átadott </w:t>
+      </w:r>
+      <w:proofErr w:type="spellStart"/>
+      <w:r>
+        <w:t>token</w:t>
+      </w:r>
+      <w:proofErr w:type="spellEnd"/>
+      <w:r>
+        <w:t xml:space="preserve"> sorozatokból és egy környezet független nyelvtan segítségével </w:t>
       </w:r>
       <w:r>
         <w:t xml:space="preserve">szintaxis fát építsen. Ebben a fázisban még nincs lehetőség kiszűrni az olyan hibákat, mint pl. a típushibák, esetleg olyan változóra való hivatkozás, amit előzőleg nem definiáltunk stb. </w:t>
@@ -556,17 +1012,48 @@
         <w:t>Ha elkészült a szintaxisfa, akkor jöhet a szemantikai ellenőrzése a forráskódnak. Itt a fa alapján megpróbálja felderíteni a fordító az olyan hibákat, amely futásidőben problémákat okozna. Ilyenek lehetnek a nyelv típusrendszere által meg nem engedett műveletek, típusellenőrzés közben elkövetett hi</w:t>
       </w:r>
       <w:r>
-        <w:t xml:space="preserve">bák, esetleg névütközések stb. Egy erős típusrendszerű nyelv esetében, mint pl.: a Scala vagy a legtöbb tisztán funkcionális nyelv, aminek statikus típusrendszere van (ilyen </w:t>
-      </w:r>
-      <w:r>
-        <w:t>a Haskell és a</w:t>
-      </w:r>
-      <w:r>
-        <w:t xml:space="preserve"> Clean)</w:t>
+        <w:t xml:space="preserve">bák, esetleg névütközések stb. Egy erős típusrendszerű nyelv esetében, mint pl.: a </w:t>
+      </w:r>
+      <w:r>
+        <w:rPr>
+          <w:rStyle w:val="Fogalom"/>
+        </w:rPr>
+        <w:t>Scala</w:t>
+      </w:r>
+      <w:r>
+        <w:t xml:space="preserve"> vagy a legtöbb tisztán funkcionális nyelv, aminek statikus típusrendszere van (ilyen </w:t>
+      </w:r>
+      <w:r>
+        <w:t xml:space="preserve">a </w:t>
+      </w:r>
+      <w:proofErr w:type="spellStart"/>
+      <w:r>
+        <w:rPr>
+          <w:rStyle w:val="Fogalom"/>
+        </w:rPr>
+        <w:t>Haskell</w:t>
+      </w:r>
+      <w:proofErr w:type="spellEnd"/>
+      <w:r>
+        <w:t xml:space="preserve"> és a</w:t>
       </w:r>
       <w:r>
         <w:t xml:space="preserve"> </w:t>
       </w:r>
+      <w:proofErr w:type="spellStart"/>
+      <w:r>
+        <w:rPr>
+          <w:rStyle w:val="Fogalom"/>
+        </w:rPr>
+        <w:t>Clean</w:t>
+      </w:r>
+      <w:proofErr w:type="spellEnd"/>
+      <w:r>
+        <w:t>)</w:t>
+      </w:r>
+      <w:r>
+        <w:t xml:space="preserve"> </w:t>
+      </w:r>
       <w:r>
         <w:t xml:space="preserve">sokkal több hibát fel lehet deríteni </w:t>
       </w:r>
@@ -579,36 +1066,260 @@
         <w:t>Ha a szemantikus ellenőrzés hiba nélkül lefutott, akkor ideje a már meglévő szintaxis fából (ami most már ki van egészítve szemantikus információkkal is) futtatható kódot generálni</w:t>
       </w:r>
       <w:r>
-        <w:t xml:space="preserve">. Mindig a futtatókörnyezettől függ, hogy milyen kódot kell generálni ebben a fázisban. Olyan natív nyelvek esetében, mint a C, C++, Delphi a </w:t>
-      </w:r>
-      <w:r>
-        <w:t xml:space="preserve">fordító assembly kódot generál, majd az fordul le a számítógép által is értelmezhető gépikóddá. </w:t>
-      </w:r>
-    </w:p>
-    <w:p>
-      <w:r>
-        <w:t>Felügyelt nyelvek esetében, mint pl. a C#, F#, Java</w:t>
-      </w:r>
-      <w:r>
-        <w:t>, Scala</w:t>
-      </w:r>
-      <w:r>
-        <w:t xml:space="preserve">, kicsit más a helyzet, ugyanis bináris állományok helyett, bájtkódot generál a fordító. A C# programozási nyelvnél egy assembly nyelvekhez nagyon hasonló, CIL (Common Intermediate Language) kódot generál a fordító, ezt viszont csak a .NET Framework virtuális </w:t>
-      </w:r>
-      <w:r>
-        <w:t>gépe képes megérteni. Mind a Java, mind pedig a .NET Framework virtuális gépe úgy működik, hogy ezt a bájtkódo</w:t>
+        <w:t xml:space="preserve">. Mindig a futtatókörnyezettől függ, hogy milyen kódot kell generálni ebben a fázisban. Olyan natív nyelvek esetében, mint a </w:t>
+      </w:r>
+      <w:r>
+        <w:rPr>
+          <w:rStyle w:val="Fogalom"/>
+        </w:rPr>
+        <w:t>C</w:t>
+      </w:r>
+      <w:r>
+        <w:t xml:space="preserve">, </w:t>
+      </w:r>
+      <w:proofErr w:type="spellStart"/>
+      <w:r>
+        <w:rPr>
+          <w:rStyle w:val="Fogalom"/>
+        </w:rPr>
+        <w:t>C</w:t>
+      </w:r>
+      <w:proofErr w:type="spellEnd"/>
+      <w:r>
+        <w:rPr>
+          <w:rStyle w:val="Fogalom"/>
+        </w:rPr>
+        <w:t>++</w:t>
+      </w:r>
+      <w:r>
+        <w:t xml:space="preserve">, </w:t>
+      </w:r>
+      <w:r>
+        <w:rPr>
+          <w:rStyle w:val="Fogalom"/>
+        </w:rPr>
+        <w:t>Delphi</w:t>
+      </w:r>
+      <w:r>
+        <w:t xml:space="preserve"> a </w:t>
+      </w:r>
+      <w:r>
+        <w:t xml:space="preserve">fordító assembly kódot generál, majd az fordul le a számítógép által is értelmezhető </w:t>
+      </w:r>
+      <w:proofErr w:type="spellStart"/>
+      <w:r>
+        <w:t>gépikóddá</w:t>
+      </w:r>
+      <w:proofErr w:type="spellEnd"/>
+      <w:r>
+        <w:t xml:space="preserve">. </w:t>
+      </w:r>
+    </w:p>
+    <w:p>
+      <w:r>
+        <w:t xml:space="preserve">Felügyelt nyelvek esetében, mint pl. a </w:t>
+      </w:r>
+      <w:r>
+        <w:rPr>
+          <w:rStyle w:val="Fogalom"/>
+        </w:rPr>
+        <w:t>C#</w:t>
+      </w:r>
+      <w:r>
+        <w:t xml:space="preserve">, </w:t>
+      </w:r>
+      <w:r>
+        <w:rPr>
+          <w:rStyle w:val="Fogalom"/>
+        </w:rPr>
+        <w:t>F#</w:t>
+      </w:r>
+      <w:r>
+        <w:t xml:space="preserve">, </w:t>
+      </w:r>
+      <w:r>
+        <w:rPr>
+          <w:rStyle w:val="Fogalom"/>
+        </w:rPr>
+        <w:t>Java</w:t>
+      </w:r>
+      <w:r>
+        <w:t>,</w:t>
+      </w:r>
+      <w:r>
+        <w:t xml:space="preserve"> </w:t>
+      </w:r>
+      <w:r>
+        <w:rPr>
+          <w:rStyle w:val="Fogalom"/>
+        </w:rPr>
+        <w:t>Scala</w:t>
+      </w:r>
+      <w:r>
+        <w:t xml:space="preserve">, kicsit más a helyzet, ugyanis bináris állományok helyett, bájtkódot generál a fordító. A </w:t>
+      </w:r>
+      <w:r>
+        <w:rPr>
+          <w:rStyle w:val="Fogalom"/>
+        </w:rPr>
+        <w:t>C#</w:t>
+      </w:r>
+      <w:r>
+        <w:t xml:space="preserve"> programozási nyelvnél egy assembly nyelvekhez nagyon hasonló, </w:t>
+      </w:r>
+      <w:r>
+        <w:rPr>
+          <w:rStyle w:val="Fogalom"/>
+        </w:rPr>
+        <w:t>CIL</w:t>
+      </w:r>
+      <w:r>
+        <w:t xml:space="preserve"> (</w:t>
+      </w:r>
+      <w:proofErr w:type="spellStart"/>
+      <w:r>
+        <w:rPr>
+          <w:rStyle w:val="Fogalom"/>
+        </w:rPr>
+        <w:t>Common</w:t>
+      </w:r>
+      <w:proofErr w:type="spellEnd"/>
+      <w:r>
+        <w:rPr>
+          <w:rStyle w:val="Fogalom"/>
+        </w:rPr>
+        <w:t xml:space="preserve"> </w:t>
+      </w:r>
+      <w:proofErr w:type="spellStart"/>
+      <w:r>
+        <w:rPr>
+          <w:rStyle w:val="Fogalom"/>
+        </w:rPr>
+        <w:t>Intermediate</w:t>
+      </w:r>
+      <w:proofErr w:type="spellEnd"/>
+      <w:r>
+        <w:rPr>
+          <w:rStyle w:val="Fogalom"/>
+        </w:rPr>
+        <w:t xml:space="preserve"> </w:t>
+      </w:r>
+      <w:proofErr w:type="spellStart"/>
+      <w:r>
+        <w:rPr>
+          <w:rStyle w:val="Fogalom"/>
+        </w:rPr>
+        <w:t>Language</w:t>
+      </w:r>
+      <w:proofErr w:type="spellEnd"/>
+      <w:r>
+        <w:t xml:space="preserve">) kódot generál a fordító, ezt viszont csak </w:t>
+      </w:r>
+      <w:proofErr w:type="gramStart"/>
+      <w:r>
+        <w:t xml:space="preserve">a </w:t>
+      </w:r>
+      <w:r>
+        <w:rPr>
+          <w:rStyle w:val="Fogalom"/>
+        </w:rPr>
+        <w:t>.NET</w:t>
+      </w:r>
+      <w:proofErr w:type="gramEnd"/>
+      <w:r>
+        <w:rPr>
+          <w:rStyle w:val="Fogalom"/>
+        </w:rPr>
+        <w:t xml:space="preserve"> Framework</w:t>
+      </w:r>
+      <w:r>
+        <w:t xml:space="preserve"> virtuális </w:t>
+      </w:r>
+      <w:r>
+        <w:t xml:space="preserve">gépe képes megérteni. Mind a </w:t>
+      </w:r>
+      <w:r>
+        <w:rPr>
+          <w:rStyle w:val="Fogalom"/>
+        </w:rPr>
+        <w:t>Java</w:t>
+      </w:r>
+      <w:r>
+        <w:t xml:space="preserve">, mind pedig </w:t>
+      </w:r>
+      <w:proofErr w:type="gramStart"/>
+      <w:r>
+        <w:t xml:space="preserve">a </w:t>
+      </w:r>
+      <w:r>
+        <w:rPr>
+          <w:rStyle w:val="Fogalom"/>
+        </w:rPr>
+        <w:t>.NET</w:t>
+      </w:r>
+      <w:proofErr w:type="gramEnd"/>
+      <w:r>
+        <w:rPr>
+          <w:rStyle w:val="Fogalom"/>
+        </w:rPr>
+        <w:t xml:space="preserve"> Framework</w:t>
+      </w:r>
+      <w:r>
+        <w:t xml:space="preserve"> virtuális gépe úgy működik, hogy ezt a bájtkódo</w:t>
       </w:r>
       <w:r>
         <w:t xml:space="preserve">t, futásidőben értékeli ki és fordítja le a számítógép </w:t>
       </w:r>
       <w:r>
         <w:lastRenderedPageBreak/>
-        <w:t xml:space="preserve">processzorának is érthető utasításokra. Ezzel a megoldással egy absztrakt réteget húzunk a tényleges processzor és a kód közé, így a programunk platformfüggetlen lesz. </w:t>
-      </w:r>
-    </w:p>
-    <w:p>
-      <w:r>
-        <w:t xml:space="preserve">Szkriptnyelvek esetében (JavaScript, Ruby, Python) kicsit máshogy működik a fordítóprogram, mivel a kódgenerálás helyett az utasítások azonnal végrehajtódnak. Ennek hátránya, hogy a fordítási időben észrevehető hibák is csak futási időben derülhetnek ki.  </w:t>
+        <w:t xml:space="preserve">processzorának is érthető utasításokra. Ezzel a megoldással egy absztrakt réteget húzunk a tényleges processzor és a kód közé, így a programunk </w:t>
+      </w:r>
+      <w:proofErr w:type="spellStart"/>
+      <w:r>
+        <w:t>platformfüggetlen</w:t>
+      </w:r>
+      <w:proofErr w:type="spellEnd"/>
+      <w:r>
+        <w:t xml:space="preserve"> lesz. </w:t>
+      </w:r>
+    </w:p>
+    <w:p>
+      <w:proofErr w:type="spellStart"/>
+      <w:r>
+        <w:t>Szkriptnyelvek</w:t>
+      </w:r>
+      <w:proofErr w:type="spellEnd"/>
+      <w:r>
+        <w:t xml:space="preserve"> esetében (</w:t>
+      </w:r>
+      <w:r>
+        <w:rPr>
+          <w:rStyle w:val="Fogalom"/>
+        </w:rPr>
+        <w:t>JavaScript</w:t>
+      </w:r>
+      <w:r>
+        <w:t xml:space="preserve">, </w:t>
+      </w:r>
+      <w:proofErr w:type="spellStart"/>
+      <w:r>
+        <w:rPr>
+          <w:rStyle w:val="Fogalom"/>
+        </w:rPr>
+        <w:t>Ruby</w:t>
+      </w:r>
+      <w:proofErr w:type="spellEnd"/>
+      <w:r>
+        <w:t xml:space="preserve">, </w:t>
+      </w:r>
+      <w:r>
+        <w:rPr>
+          <w:rStyle w:val="Fogalom"/>
+        </w:rPr>
+        <w:t>Python</w:t>
+      </w:r>
+      <w:r>
+        <w:t xml:space="preserve">) kicsit máshogy működik a fordítóprogram, mivel a kódgenerálás helyett az utasítások azonnal végrehajtódnak. Ennek hátránya, hogy a fordítási időben észrevehető hibák is csak futási időben derülhetnek ki.  </w:t>
       </w:r>
     </w:p>
     <w:p>
@@ -616,7 +1327,71 @@
         <w:t xml:space="preserve">Nem feltétlenül kell azonban alacsonyszintű </w:t>
       </w:r>
       <w:r>
-        <w:t xml:space="preserve">kódot generálnia a fordítónak. Jó példák tudnak lenni erre a CoffeeScript, Dart vagy TypeScript, melyek mindegyike JavaScript kódot generál, így téve lehetővé a böngészők számára, hogy ezeken a nyelveken írt programokat értelmezni tudják. Haskell esetében is van lehetőség arra, hogy C nyelvre fordítsa a kódot, így a programozók képesek a Haskell nyelven írt függvényeket felhasználni. </w:t>
+        <w:t xml:space="preserve">kódot generálnia a fordítónak. Jó példák tudnak lenni erre a </w:t>
+      </w:r>
+      <w:proofErr w:type="spellStart"/>
+      <w:r>
+        <w:rPr>
+          <w:rStyle w:val="Fogalom"/>
+        </w:rPr>
+        <w:t>CoffeeScript</w:t>
+      </w:r>
+      <w:proofErr w:type="spellEnd"/>
+      <w:r>
+        <w:t xml:space="preserve">, </w:t>
+      </w:r>
+      <w:proofErr w:type="spellStart"/>
+      <w:r>
+        <w:rPr>
+          <w:rStyle w:val="Fogalom"/>
+        </w:rPr>
+        <w:t>Dart</w:t>
+      </w:r>
+      <w:proofErr w:type="spellEnd"/>
+      <w:r>
+        <w:t xml:space="preserve"> vagy </w:t>
+      </w:r>
+      <w:proofErr w:type="spellStart"/>
+      <w:r>
+        <w:rPr>
+          <w:rStyle w:val="Fogalom"/>
+        </w:rPr>
+        <w:t>TypeScript</w:t>
+      </w:r>
+      <w:proofErr w:type="spellEnd"/>
+      <w:r>
+        <w:t xml:space="preserve">, melyek mindegyike JavaScript kódot generál, így téve lehetővé a böngészők számára, hogy ezeken a nyelveken írt programokat értelmezni tudják. </w:t>
+      </w:r>
+      <w:proofErr w:type="spellStart"/>
+      <w:r>
+        <w:rPr>
+          <w:rStyle w:val="Fogalom"/>
+        </w:rPr>
+        <w:t>Haskell</w:t>
+      </w:r>
+      <w:proofErr w:type="spellEnd"/>
+      <w:r>
+        <w:t xml:space="preserve"> esetében is van lehetőség arra, hogy </w:t>
+      </w:r>
+      <w:r>
+        <w:rPr>
+          <w:rStyle w:val="Fogalom"/>
+        </w:rPr>
+        <w:t>C</w:t>
+      </w:r>
+      <w:r>
+        <w:t xml:space="preserve"> nyelvre fordítsa a kódot, így a programozók képesek a </w:t>
+      </w:r>
+      <w:proofErr w:type="spellStart"/>
+      <w:r>
+        <w:rPr>
+          <w:rStyle w:val="Fogalom"/>
+        </w:rPr>
+        <w:t>Haskell</w:t>
+      </w:r>
+      <w:proofErr w:type="spellEnd"/>
+      <w:r>
+        <w:t xml:space="preserve"> nyelven írt függvényeket felhasználni. </w:t>
       </w:r>
     </w:p>
     <w:p>
@@ -720,15 +1495,73 @@
         <w:t>makró</w:t>
       </w:r>
       <w:r>
-        <w:t xml:space="preserve">kat értelmezni és végrehajtani. Ehhez az kell, hogy két állapotban kell tudnia futni: értelmezőként (interpreter) és kódgenerálóként. </w:t>
-      </w:r>
-    </w:p>
-    <w:p>
-      <w:r>
-        <w:t xml:space="preserve">Az értelmező állapot azt jelenti, hogy úgy fog működni, mint egy szkript nyelv, azaz a nyelvi utasításokból nem kódot fog generálni, hanem már fordítási időben végre fogja hajtani azokat. </w:t>
-      </w:r>
-      <w:r>
-        <w:t xml:space="preserve">Értelmező állapotba csak akkor léphet, ha a </w:t>
+        <w:t xml:space="preserve">kat értelmezni és végrehajtani. Ehhez az kell, hogy két állapotban kell tudnia futni: </w:t>
+      </w:r>
+      <w:r>
+        <w:rPr>
+          <w:rStyle w:val="Fogalom"/>
+        </w:rPr>
+        <w:t>értelmezőként</w:t>
+      </w:r>
+      <w:r>
+        <w:t xml:space="preserve"> (</w:t>
+      </w:r>
+      <w:proofErr w:type="spellStart"/>
+      <w:r>
+        <w:rPr>
+          <w:rStyle w:val="Fogalom"/>
+        </w:rPr>
+        <w:t>interpreter</w:t>
+      </w:r>
+      <w:proofErr w:type="spellEnd"/>
+      <w:r>
+        <w:t xml:space="preserve">) és </w:t>
+      </w:r>
+      <w:r>
+        <w:rPr>
+          <w:rStyle w:val="Fogalom"/>
+        </w:rPr>
+        <w:t>kódgenerálóként</w:t>
+      </w:r>
+      <w:r>
+        <w:t xml:space="preserve">. </w:t>
+      </w:r>
+    </w:p>
+    <w:p>
+      <w:r>
+        <w:t xml:space="preserve">Az </w:t>
+      </w:r>
+      <w:r>
+        <w:rPr>
+          <w:rStyle w:val="Fogalom"/>
+        </w:rPr>
+        <w:t>értelmező állapot</w:t>
+      </w:r>
+      <w:r>
+        <w:t xml:space="preserve"> azt jelenti, hogy úg</w:t>
+      </w:r>
+      <w:r>
+        <w:t xml:space="preserve">y fog működni, mint egy </w:t>
+      </w:r>
+      <w:proofErr w:type="spellStart"/>
+      <w:r>
+        <w:t>szkript</w:t>
+      </w:r>
+      <w:proofErr w:type="spellEnd"/>
+      <w:r>
+        <w:t xml:space="preserve"> </w:t>
+      </w:r>
+      <w:r>
+        <w:t xml:space="preserve">nyelv, azaz a nyelvi utasításokból nem kódot fog generálni, hanem már fordítási időben végre fogja hajtani azokat. </w:t>
+      </w:r>
+      <w:r>
+        <w:rPr>
+          <w:rStyle w:val="Fogalom"/>
+        </w:rPr>
+        <w:t>Értelmező állapotba</w:t>
+      </w:r>
+      <w:r>
+        <w:t xml:space="preserve"> csak akkor léphet, ha a </w:t>
       </w:r>
       <w:r>
         <w:rPr>
@@ -756,13 +1589,26 @@
       <w:r>
         <w:t xml:space="preserve"> </w:t>
       </w:r>
-      <w:r>
-        <w:t>Metaprogramozást támogató eszközök a nyelvben</w:t>
-      </w:r>
-    </w:p>
-    <w:p>
-      <w:r>
-        <w:t xml:space="preserve">Idáig többször is esett szó, hogy metaprogramozáshoz </w:t>
+      <w:proofErr w:type="spellStart"/>
+      <w:r>
+        <w:t>Metaprogramozást</w:t>
+      </w:r>
+      <w:proofErr w:type="spellEnd"/>
+      <w:r>
+        <w:t xml:space="preserve"> támogató eszközök a nyelvben</w:t>
+      </w:r>
+    </w:p>
+    <w:p>
+      <w:r>
+        <w:t xml:space="preserve">Idáig többször is esett szó, hogy </w:t>
+      </w:r>
+      <w:proofErr w:type="spellStart"/>
+      <w:r>
+        <w:t>metaprogramozáshoz</w:t>
+      </w:r>
+      <w:proofErr w:type="spellEnd"/>
+      <w:r>
+        <w:t xml:space="preserve"> </w:t>
       </w:r>
       <w:r>
         <w:rPr>
@@ -896,7 +1742,49 @@
         <w:rPr>
           <w:rStyle w:val="Fogalom"/>
         </w:rPr>
-        <w:t>CSS (Cascading Style Sheets)</w:t>
+        <w:t>CSS (</w:t>
+      </w:r>
+      <w:proofErr w:type="spellStart"/>
+      <w:r>
+        <w:rPr>
+          <w:rStyle w:val="Fogalom"/>
+        </w:rPr>
+        <w:t>Cascading</w:t>
+      </w:r>
+      <w:proofErr w:type="spellEnd"/>
+      <w:r>
+        <w:rPr>
+          <w:rStyle w:val="Fogalom"/>
+        </w:rPr>
+        <w:t xml:space="preserve"> </w:t>
+      </w:r>
+      <w:proofErr w:type="spellStart"/>
+      <w:r>
+        <w:rPr>
+          <w:rStyle w:val="Fogalom"/>
+        </w:rPr>
+        <w:t>Style</w:t>
+      </w:r>
+      <w:proofErr w:type="spellEnd"/>
+      <w:r>
+        <w:rPr>
+          <w:rStyle w:val="Fogalom"/>
+        </w:rPr>
+        <w:t xml:space="preserve"> </w:t>
+      </w:r>
+      <w:proofErr w:type="spellStart"/>
+      <w:r>
+        <w:rPr>
+          <w:rStyle w:val="Fogalom"/>
+        </w:rPr>
+        <w:t>Sheets</w:t>
+      </w:r>
+      <w:proofErr w:type="spellEnd"/>
+      <w:r>
+        <w:rPr>
+          <w:rStyle w:val="Fogalom"/>
+        </w:rPr>
+        <w:t>)</w:t>
       </w:r>
       <w:r>
         <w:t xml:space="preserve"> nyelv által bevezetett szelektorokhoz, csak itt a </w:t>
@@ -905,7 +1793,49 @@
         <w:rPr>
           <w:rStyle w:val="Fogalom"/>
         </w:rPr>
-        <w:t>DOM (Document Object Model)</w:t>
+        <w:t>DOM (</w:t>
+      </w:r>
+      <w:proofErr w:type="spellStart"/>
+      <w:r>
+        <w:rPr>
+          <w:rStyle w:val="Fogalom"/>
+        </w:rPr>
+        <w:t>Document</w:t>
+      </w:r>
+      <w:proofErr w:type="spellEnd"/>
+      <w:r>
+        <w:rPr>
+          <w:rStyle w:val="Fogalom"/>
+        </w:rPr>
+        <w:t xml:space="preserve"> </w:t>
+      </w:r>
+      <w:proofErr w:type="spellStart"/>
+      <w:r>
+        <w:rPr>
+          <w:rStyle w:val="Fogalom"/>
+        </w:rPr>
+        <w:t>Object</w:t>
+      </w:r>
+      <w:proofErr w:type="spellEnd"/>
+      <w:r>
+        <w:rPr>
+          <w:rStyle w:val="Fogalom"/>
+        </w:rPr>
+        <w:t xml:space="preserve"> </w:t>
+      </w:r>
+      <w:proofErr w:type="spellStart"/>
+      <w:r>
+        <w:rPr>
+          <w:rStyle w:val="Fogalom"/>
+        </w:rPr>
+        <w:t>Model</w:t>
+      </w:r>
+      <w:proofErr w:type="spellEnd"/>
+      <w:r>
+        <w:rPr>
+          <w:rStyle w:val="Fogalom"/>
+        </w:rPr>
+        <w:t>)</w:t>
       </w:r>
       <w:r>
         <w:t xml:space="preserve"> helyett a szintaxisfán fogunk keresni. </w:t>
@@ -942,15 +1872,2093 @@
     </w:p>
     <w:p>
       <w:r>
-        <w:t xml:space="preserve">A következőkben egy egyszerű modellt fogok definiálni a nyelvben bevezetett makrók használatához. </w:t>
+        <w:t>A következőkben egy egyszerű</w:t>
+      </w:r>
+      <w:r>
+        <w:t xml:space="preserve"> matematikai</w:t>
+      </w:r>
+      <w:r>
+        <w:t xml:space="preserve"> modellt fog</w:t>
+      </w:r>
+      <w:r>
+        <w:t>unk</w:t>
+      </w:r>
+      <w:r>
+        <w:t xml:space="preserve"> definiálni a nyelvben b</w:t>
+      </w:r>
+      <w:r>
+        <w:t xml:space="preserve">evezetett makrók használatához és ezzel fogjuk szemléltetni, hogy milyen problémák merülhetnek fel az implementáció közben. </w:t>
+      </w:r>
+    </w:p>
+    <w:p>
+      <w:pPr>
+        <w:pStyle w:val="Cmsor3"/>
+      </w:pPr>
+      <w:r>
+        <w:t>Szintaxisfa definíciója</w:t>
+      </w:r>
+    </w:p>
+    <w:p>
+      <w:pPr>
+        <w:rPr>
+          <w:rFonts w:eastAsiaTheme="minorEastAsia"/>
+        </w:rPr>
+      </w:pPr>
+      <w:r>
+        <w:t xml:space="preserve">Legyen </w:t>
+      </w:r>
+      <m:oMath>
+        <m:r>
+          <w:rPr>
+            <w:rFonts w:ascii="Cambria Math" w:hAnsi="Cambria Math"/>
+          </w:rPr>
+          <m:t>T=</m:t>
+        </m:r>
+        <m:d>
+          <m:dPr>
+            <m:ctrlPr>
+              <w:rPr>
+                <w:rFonts w:ascii="Cambria Math" w:hAnsi="Cambria Math"/>
+                <w:i/>
+              </w:rPr>
+            </m:ctrlPr>
+          </m:dPr>
+          <m:e>
+            <m:r>
+              <w:rPr>
+                <w:rFonts w:ascii="Cambria Math" w:hAnsi="Cambria Math"/>
+              </w:rPr>
+              <m:t>V,E,φ</m:t>
+            </m:r>
+          </m:e>
+        </m:d>
+        <m:r>
+          <w:rPr>
+            <w:rFonts w:ascii="Cambria Math" w:hAnsi="Cambria Math"/>
+          </w:rPr>
+          <m:t>∈AST</m:t>
+        </m:r>
+      </m:oMath>
+      <w:r>
+        <w:rPr>
+          <w:rFonts w:eastAsiaTheme="minorEastAsia"/>
+        </w:rPr>
+        <w:t xml:space="preserve"> egy összefüggő, irányítatlan, körmentes gráf, ahol </w:t>
+      </w:r>
+      <m:oMath>
+        <m:r>
+          <w:rPr>
+            <w:rFonts w:ascii="Cambria Math" w:eastAsiaTheme="minorEastAsia" w:hAnsi="Cambria Math"/>
+          </w:rPr>
+          <m:t>V</m:t>
+        </m:r>
+      </m:oMath>
+      <w:r>
+        <w:rPr>
+          <w:rFonts w:eastAsiaTheme="minorEastAsia"/>
+        </w:rPr>
+        <w:t xml:space="preserve"> a csúcsok halmaza, </w:t>
+      </w:r>
+      <m:oMath>
+        <m:r>
+          <w:rPr>
+            <w:rFonts w:ascii="Cambria Math" w:eastAsiaTheme="minorEastAsia" w:hAnsi="Cambria Math"/>
+          </w:rPr>
+          <m:t>E</m:t>
+        </m:r>
+      </m:oMath>
+      <w:r>
+        <w:rPr>
+          <w:rFonts w:eastAsiaTheme="minorEastAsia"/>
+        </w:rPr>
+        <w:t xml:space="preserve"> az élek halmaza és </w:t>
+      </w:r>
+      <m:oMath>
+        <m:r>
+          <w:rPr>
+            <w:rFonts w:ascii="Cambria Math" w:eastAsiaTheme="minorEastAsia" w:hAnsi="Cambria Math"/>
+          </w:rPr>
+          <m:t>v∈φ(e)</m:t>
+        </m:r>
+      </m:oMath>
+      <w:r>
+        <w:rPr>
+          <w:rFonts w:eastAsiaTheme="minorEastAsia"/>
+        </w:rPr>
+        <w:t xml:space="preserve"> </w:t>
+      </w:r>
+      <m:oMath>
+        <m:r>
+          <w:rPr>
+            <w:rFonts w:ascii="Cambria Math" w:eastAsiaTheme="minorEastAsia" w:hAnsi="Cambria Math"/>
+          </w:rPr>
+          <m:t>(v∈V, e∈E)</m:t>
+        </m:r>
+      </m:oMath>
+      <w:r>
+        <w:rPr>
+          <w:rFonts w:eastAsiaTheme="minorEastAsia"/>
+        </w:rPr>
+        <w:t xml:space="preserve"> egy leképezés. Ezt a </w:t>
+      </w:r>
+      <m:oMath>
+        <m:r>
+          <w:rPr>
+            <w:rFonts w:ascii="Cambria Math" w:eastAsiaTheme="minorEastAsia" w:hAnsi="Cambria Math"/>
+          </w:rPr>
+          <m:t>T</m:t>
+        </m:r>
+      </m:oMath>
+      <w:r>
+        <w:rPr>
+          <w:rFonts w:eastAsiaTheme="minorEastAsia"/>
+        </w:rPr>
+        <w:t xml:space="preserve"> gráfot </w:t>
+      </w:r>
+      <w:r>
+        <w:rPr>
+          <w:rStyle w:val="Fogalom"/>
+        </w:rPr>
+        <w:t>szintaxisfának</w:t>
+      </w:r>
+      <w:r>
+        <w:rPr>
+          <w:rFonts w:eastAsiaTheme="minorEastAsia"/>
+        </w:rPr>
+        <w:t xml:space="preserve"> fogjuk nevezni.</w:t>
+      </w:r>
+      <w:r>
+        <w:rPr>
+          <w:rFonts w:eastAsiaTheme="minorEastAsia"/>
+        </w:rPr>
+        <w:t xml:space="preserve"> Az </w:t>
+      </w:r>
+      <m:oMath>
+        <m:r>
+          <w:rPr>
+            <w:rFonts w:ascii="Cambria Math" w:eastAsiaTheme="minorEastAsia" w:hAnsi="Cambria Math"/>
+          </w:rPr>
+          <m:t>AST</m:t>
+        </m:r>
+      </m:oMath>
+      <w:r>
+        <w:rPr>
+          <w:rFonts w:eastAsiaTheme="minorEastAsia"/>
+        </w:rPr>
+        <w:t xml:space="preserve"> halmazt </w:t>
+      </w:r>
+      <w:r>
+        <w:rPr>
+          <w:rStyle w:val="Fogalom"/>
+        </w:rPr>
+        <w:t>szintaxisfák halmazának</w:t>
+      </w:r>
+      <w:r>
+        <w:rPr>
+          <w:rFonts w:eastAsiaTheme="minorEastAsia"/>
+        </w:rPr>
+        <w:t xml:space="preserve"> nevezzük. </w:t>
+      </w:r>
+    </w:p>
+    <w:p>
+      <w:pPr>
+        <w:rPr>
+          <w:rFonts w:eastAsiaTheme="minorEastAsia"/>
+        </w:rPr>
+      </w:pPr>
+      <w:r>
+        <w:rPr>
+          <w:rFonts w:eastAsiaTheme="minorEastAsia"/>
+        </w:rPr>
+        <w:t xml:space="preserve">Legyen </w:t>
+      </w:r>
+      <m:oMath>
+        <m:r>
+          <w:rPr>
+            <w:rFonts w:ascii="Cambria Math" w:eastAsiaTheme="minorEastAsia" w:hAnsi="Cambria Math"/>
+          </w:rPr>
+          <m:t>T=(V,E,φ)</m:t>
+        </m:r>
+      </m:oMath>
+      <w:r>
+        <w:rPr>
+          <w:rFonts w:eastAsiaTheme="minorEastAsia"/>
+        </w:rPr>
+        <w:t xml:space="preserve"> és </w:t>
+      </w:r>
+      <m:oMath>
+        <m:r>
+          <w:rPr>
+            <w:rFonts w:ascii="Cambria Math" w:eastAsiaTheme="minorEastAsia" w:hAnsi="Cambria Math"/>
+          </w:rPr>
+          <m:t>T’=</m:t>
+        </m:r>
+        <m:d>
+          <m:dPr>
+            <m:ctrlPr>
+              <w:rPr>
+                <w:rFonts w:ascii="Cambria Math" w:eastAsiaTheme="minorEastAsia" w:hAnsi="Cambria Math"/>
+                <w:i/>
+              </w:rPr>
+            </m:ctrlPr>
+          </m:dPr>
+          <m:e>
+            <m:r>
+              <w:rPr>
+                <w:rFonts w:ascii="Cambria Math" w:eastAsiaTheme="minorEastAsia" w:hAnsi="Cambria Math"/>
+              </w:rPr>
+              <m:t>V’,E’,</m:t>
+            </m:r>
+            <m:r>
+              <w:rPr>
+                <w:rFonts w:ascii="Cambria Math" w:eastAsiaTheme="minorEastAsia" w:hAnsi="Cambria Math"/>
+              </w:rPr>
+              <m:t>φ</m:t>
+            </m:r>
+            <m:r>
+              <w:rPr>
+                <w:rFonts w:ascii="Cambria Math" w:eastAsiaTheme="minorEastAsia" w:hAnsi="Cambria Math"/>
+              </w:rPr>
+              <m:t>’</m:t>
+            </m:r>
+          </m:e>
+        </m:d>
+      </m:oMath>
+      <w:r>
+        <w:rPr>
+          <w:rFonts w:eastAsiaTheme="minorEastAsia"/>
+        </w:rPr>
+        <w:t xml:space="preserve"> két szintaxisfa. Azt mondjuk, hogy </w:t>
+      </w:r>
+      <m:oMath>
+        <m:sSup>
+          <m:sSupPr>
+            <m:ctrlPr>
+              <w:rPr>
+                <w:rFonts w:ascii="Cambria Math" w:eastAsiaTheme="minorEastAsia" w:hAnsi="Cambria Math"/>
+                <w:i/>
+              </w:rPr>
+            </m:ctrlPr>
+          </m:sSupPr>
+          <m:e>
+            <m:r>
+              <w:rPr>
+                <w:rFonts w:ascii="Cambria Math" w:eastAsiaTheme="minorEastAsia" w:hAnsi="Cambria Math"/>
+              </w:rPr>
+              <m:t>T</m:t>
+            </m:r>
+          </m:e>
+          <m:sup>
+            <m:r>
+              <w:rPr>
+                <w:rFonts w:ascii="Cambria Math" w:eastAsiaTheme="minorEastAsia" w:hAnsi="Cambria Math"/>
+              </w:rPr>
+              <m:t>'</m:t>
+            </m:r>
+          </m:sup>
+        </m:sSup>
+      </m:oMath>
+      <w:r>
+        <w:rPr>
+          <w:rFonts w:eastAsiaTheme="minorEastAsia"/>
+        </w:rPr>
+        <w:t xml:space="preserve"> </w:t>
+      </w:r>
+      <w:r>
+        <w:rPr>
+          <w:rStyle w:val="Fogalom"/>
+        </w:rPr>
+        <w:t>részfája</w:t>
+      </w:r>
+      <w:r>
+        <w:rPr>
+          <w:rFonts w:eastAsiaTheme="minorEastAsia"/>
+        </w:rPr>
+        <w:t xml:space="preserve"> </w:t>
+      </w:r>
+      <m:oMath>
+        <m:r>
+          <w:rPr>
+            <w:rFonts w:ascii="Cambria Math" w:eastAsiaTheme="minorEastAsia" w:hAnsi="Cambria Math"/>
+          </w:rPr>
+          <m:t>T</m:t>
+        </m:r>
+      </m:oMath>
+      <w:r>
+        <w:rPr>
+          <w:rFonts w:eastAsiaTheme="minorEastAsia"/>
+        </w:rPr>
+        <w:t xml:space="preserve">-nek (jelölés: </w:t>
+      </w:r>
+      <m:oMath>
+        <m:sSup>
+          <m:sSupPr>
+            <m:ctrlPr>
+              <w:rPr>
+                <w:rFonts w:ascii="Cambria Math" w:eastAsiaTheme="minorEastAsia" w:hAnsi="Cambria Math"/>
+                <w:i/>
+              </w:rPr>
+            </m:ctrlPr>
+          </m:sSupPr>
+          <m:e>
+            <m:r>
+              <w:rPr>
+                <w:rFonts w:ascii="Cambria Math" w:eastAsiaTheme="minorEastAsia" w:hAnsi="Cambria Math"/>
+              </w:rPr>
+              <m:t>T</m:t>
+            </m:r>
+          </m:e>
+          <m:sup>
+            <m:r>
+              <w:rPr>
+                <w:rFonts w:ascii="Cambria Math" w:eastAsiaTheme="minorEastAsia" w:hAnsi="Cambria Math"/>
+              </w:rPr>
+              <m:t>'</m:t>
+            </m:r>
+          </m:sup>
+        </m:sSup>
+        <m:r>
+          <w:rPr>
+            <w:rFonts w:ascii="Cambria Math" w:eastAsiaTheme="minorEastAsia" w:hAnsi="Cambria Math"/>
+          </w:rPr>
+          <m:t>⊂T</m:t>
+        </m:r>
+      </m:oMath>
+      <w:r>
+        <w:rPr>
+          <w:rFonts w:eastAsiaTheme="minorEastAsia"/>
+        </w:rPr>
+        <w:t xml:space="preserve">), ha </w:t>
+      </w:r>
+      <m:oMath>
+        <m:r>
+          <w:rPr>
+            <w:rFonts w:ascii="Cambria Math" w:eastAsiaTheme="minorEastAsia" w:hAnsi="Cambria Math"/>
+          </w:rPr>
+          <m:t>V</m:t>
+        </m:r>
+        <m:r>
+          <w:rPr>
+            <w:rFonts w:ascii="Cambria Math" w:eastAsiaTheme="minorEastAsia" w:hAnsi="Cambria Math"/>
+          </w:rPr>
+          <m:t>'</m:t>
+        </m:r>
+        <m:r>
+          <w:rPr>
+            <w:rFonts w:ascii="Cambria Math" w:eastAsiaTheme="minorEastAsia" w:hAnsi="Cambria Math"/>
+          </w:rPr>
+          <m:t>⊂V</m:t>
+        </m:r>
+      </m:oMath>
+      <w:r>
+        <w:rPr>
+          <w:rFonts w:eastAsiaTheme="minorEastAsia"/>
+        </w:rPr>
+        <w:t xml:space="preserve">, </w:t>
+      </w:r>
+      <m:oMath>
+        <m:sSup>
+          <m:sSupPr>
+            <m:ctrlPr>
+              <w:rPr>
+                <w:rFonts w:ascii="Cambria Math" w:eastAsiaTheme="minorEastAsia" w:hAnsi="Cambria Math"/>
+                <w:i/>
+              </w:rPr>
+            </m:ctrlPr>
+          </m:sSupPr>
+          <m:e>
+            <m:r>
+              <w:rPr>
+                <w:rFonts w:ascii="Cambria Math" w:eastAsiaTheme="minorEastAsia" w:hAnsi="Cambria Math"/>
+              </w:rPr>
+              <m:t>E</m:t>
+            </m:r>
+          </m:e>
+          <m:sup>
+            <m:r>
+              <w:rPr>
+                <w:rFonts w:ascii="Cambria Math" w:eastAsiaTheme="minorEastAsia" w:hAnsi="Cambria Math"/>
+              </w:rPr>
+              <m:t>'</m:t>
+            </m:r>
+          </m:sup>
+        </m:sSup>
+        <m:r>
+          <w:rPr>
+            <w:rFonts w:ascii="Cambria Math" w:eastAsiaTheme="minorEastAsia" w:hAnsi="Cambria Math"/>
+          </w:rPr>
+          <m:t>⊂E</m:t>
+        </m:r>
+      </m:oMath>
+      <w:r>
+        <w:rPr>
+          <w:rFonts w:eastAsiaTheme="minorEastAsia"/>
+        </w:rPr>
+        <w:t xml:space="preserve"> és </w:t>
+      </w:r>
+      <m:oMath>
+        <m:sSup>
+          <m:sSupPr>
+            <m:ctrlPr>
+              <w:rPr>
+                <w:rFonts w:ascii="Cambria Math" w:eastAsiaTheme="minorEastAsia" w:hAnsi="Cambria Math"/>
+                <w:i/>
+              </w:rPr>
+            </m:ctrlPr>
+          </m:sSupPr>
+          <m:e>
+            <m:r>
+              <w:rPr>
+                <w:rFonts w:ascii="Cambria Math" w:eastAsiaTheme="minorEastAsia" w:hAnsi="Cambria Math"/>
+              </w:rPr>
+              <m:t>φ</m:t>
+            </m:r>
+          </m:e>
+          <m:sup>
+            <m:r>
+              <w:rPr>
+                <w:rFonts w:ascii="Cambria Math" w:eastAsiaTheme="minorEastAsia" w:hAnsi="Cambria Math"/>
+              </w:rPr>
+              <m:t>'</m:t>
+            </m:r>
+          </m:sup>
+        </m:sSup>
+        <m:r>
+          <w:rPr>
+            <w:rFonts w:ascii="Cambria Math" w:eastAsiaTheme="minorEastAsia" w:hAnsi="Cambria Math"/>
+          </w:rPr>
+          <m:t>⊂φ</m:t>
+        </m:r>
+      </m:oMath>
+      <w:r>
+        <w:rPr>
+          <w:rFonts w:eastAsiaTheme="minorEastAsia"/>
+        </w:rPr>
+        <w:t xml:space="preserve">. </w:t>
+      </w:r>
+    </w:p>
+    <w:p>
+      <w:pPr>
+        <w:rPr>
+          <w:rFonts w:eastAsiaTheme="minorEastAsia"/>
+        </w:rPr>
+      </w:pPr>
+      <w:r>
+        <w:rPr>
+          <w:rFonts w:eastAsiaTheme="minorEastAsia"/>
+        </w:rPr>
+        <w:t xml:space="preserve">Legyen </w:t>
+      </w:r>
+      <m:oMath>
+        <m:r>
+          <w:rPr>
+            <w:rFonts w:ascii="Cambria Math" w:eastAsiaTheme="minorEastAsia" w:hAnsi="Cambria Math"/>
+          </w:rPr>
+          <m:t>T=(V,E,φ)</m:t>
+        </m:r>
+      </m:oMath>
+      <w:r>
+        <w:rPr>
+          <w:rFonts w:eastAsiaTheme="minorEastAsia"/>
+        </w:rPr>
+        <w:t xml:space="preserve"> és </w:t>
+      </w:r>
+      <m:oMath>
+        <m:r>
+          <w:rPr>
+            <w:rFonts w:ascii="Cambria Math" w:eastAsiaTheme="minorEastAsia" w:hAnsi="Cambria Math"/>
+          </w:rPr>
+          <m:t>T’=</m:t>
+        </m:r>
+        <m:d>
+          <m:dPr>
+            <m:ctrlPr>
+              <w:rPr>
+                <w:rFonts w:ascii="Cambria Math" w:eastAsiaTheme="minorEastAsia" w:hAnsi="Cambria Math"/>
+                <w:i/>
+              </w:rPr>
+            </m:ctrlPr>
+          </m:dPr>
+          <m:e>
+            <m:r>
+              <w:rPr>
+                <w:rFonts w:ascii="Cambria Math" w:eastAsiaTheme="minorEastAsia" w:hAnsi="Cambria Math"/>
+              </w:rPr>
+              <m:t>V’,E’,</m:t>
+            </m:r>
+            <m:r>
+              <w:rPr>
+                <w:rFonts w:ascii="Cambria Math" w:eastAsiaTheme="minorEastAsia" w:hAnsi="Cambria Math"/>
+              </w:rPr>
+              <m:t>φ</m:t>
+            </m:r>
+            <m:r>
+              <w:rPr>
+                <w:rFonts w:ascii="Cambria Math" w:eastAsiaTheme="minorEastAsia" w:hAnsi="Cambria Math"/>
+              </w:rPr>
+              <m:t>’</m:t>
+            </m:r>
+          </m:e>
+        </m:d>
+      </m:oMath>
+      <w:r>
+        <w:rPr>
+          <w:rFonts w:eastAsiaTheme="minorEastAsia"/>
+        </w:rPr>
+        <w:t xml:space="preserve"> két szintaxisfa</w:t>
+      </w:r>
+      <w:r>
+        <w:rPr>
+          <w:rFonts w:eastAsiaTheme="minorEastAsia"/>
+        </w:rPr>
+        <w:t xml:space="preserve">. Ha </w:t>
+      </w:r>
+      <m:oMath>
+        <m:sSup>
+          <m:sSupPr>
+            <m:ctrlPr>
+              <w:rPr>
+                <w:rFonts w:ascii="Cambria Math" w:eastAsiaTheme="minorEastAsia" w:hAnsi="Cambria Math"/>
+                <w:i/>
+              </w:rPr>
+            </m:ctrlPr>
+          </m:sSupPr>
+          <m:e>
+            <m:r>
+              <w:rPr>
+                <w:rFonts w:ascii="Cambria Math" w:eastAsiaTheme="minorEastAsia" w:hAnsi="Cambria Math"/>
+              </w:rPr>
+              <m:t>T</m:t>
+            </m:r>
+          </m:e>
+          <m:sup>
+            <m:r>
+              <w:rPr>
+                <w:rFonts w:ascii="Cambria Math" w:eastAsiaTheme="minorEastAsia" w:hAnsi="Cambria Math"/>
+              </w:rPr>
+              <m:t>'</m:t>
+            </m:r>
+          </m:sup>
+        </m:sSup>
+        <m:r>
+          <w:rPr>
+            <w:rFonts w:ascii="Cambria Math" w:eastAsiaTheme="minorEastAsia" w:hAnsi="Cambria Math"/>
+          </w:rPr>
+          <m:t>⊂T</m:t>
+        </m:r>
+      </m:oMath>
+      <w:r>
+        <w:rPr>
+          <w:rFonts w:eastAsiaTheme="minorEastAsia"/>
+        </w:rPr>
+        <w:t xml:space="preserve">, akkor a </w:t>
+      </w:r>
+      <m:oMath>
+        <m:sSup>
+          <m:sSupPr>
+            <m:ctrlPr>
+              <w:rPr>
+                <w:rFonts w:ascii="Cambria Math" w:eastAsiaTheme="minorEastAsia" w:hAnsi="Cambria Math"/>
+                <w:i/>
+              </w:rPr>
+            </m:ctrlPr>
+          </m:sSupPr>
+          <m:e>
+            <m:r>
+              <w:rPr>
+                <w:rFonts w:ascii="Cambria Math" w:eastAsiaTheme="minorEastAsia" w:hAnsi="Cambria Math"/>
+              </w:rPr>
+              <m:t>T</m:t>
+            </m:r>
+          </m:e>
+          <m:sup>
+            <m:r>
+              <w:rPr>
+                <w:rFonts w:ascii="Cambria Math" w:eastAsiaTheme="minorEastAsia" w:hAnsi="Cambria Math"/>
+              </w:rPr>
+              <m:t>'</m:t>
+            </m:r>
+          </m:sup>
+        </m:sSup>
+      </m:oMath>
+      <w:proofErr w:type="spellStart"/>
+      <w:r>
+        <w:rPr>
+          <w:rFonts w:eastAsiaTheme="minorEastAsia"/>
+        </w:rPr>
+        <w:t>-nek</w:t>
+      </w:r>
+      <w:proofErr w:type="spellEnd"/>
+      <w:r>
+        <w:rPr>
+          <w:rFonts w:eastAsiaTheme="minorEastAsia"/>
+        </w:rPr>
+        <w:t xml:space="preserve"> </w:t>
+      </w:r>
+      <m:oMath>
+        <m:r>
+          <w:rPr>
+            <w:rFonts w:ascii="Cambria Math" w:eastAsiaTheme="minorEastAsia" w:hAnsi="Cambria Math"/>
+          </w:rPr>
+          <m:t>T</m:t>
+        </m:r>
+      </m:oMath>
+      <w:r>
+        <w:rPr>
+          <w:rFonts w:eastAsiaTheme="minorEastAsia"/>
+        </w:rPr>
+        <w:t xml:space="preserve">-re vonatkozó komplementerén </w:t>
+      </w:r>
+      <w:proofErr w:type="gramStart"/>
+      <w:r>
+        <w:rPr>
+          <w:rFonts w:eastAsiaTheme="minorEastAsia"/>
+        </w:rPr>
+        <w:t>a</w:t>
+      </w:r>
+      <w:proofErr w:type="gramEnd"/>
+      <w:r>
+        <w:rPr>
+          <w:rFonts w:eastAsiaTheme="minorEastAsia"/>
+        </w:rPr>
+        <w:t xml:space="preserve"> </w:t>
+      </w:r>
+    </w:p>
+    <w:p>
+      <w:pPr>
+        <w:rPr>
+          <w:rFonts w:eastAsiaTheme="minorEastAsia"/>
+        </w:rPr>
+      </w:pPr>
+      <w:r>
+        <w:rPr>
+          <w:rStyle w:val="Fogalom"/>
+        </w:rPr>
+        <w:t>Jól definiált szintaxisfának</w:t>
+      </w:r>
+      <w:r>
+        <w:rPr>
+          <w:rFonts w:eastAsiaTheme="minorEastAsia"/>
+        </w:rPr>
+        <w:t xml:space="preserve"> nevezzük azokat a fákat, amely megfelelnek az adott programozási nyelv által defini</w:t>
       </w:r>
       <w:bookmarkStart w:id="1" w:name="_GoBack"/>
       <w:bookmarkEnd w:id="1"/>
+      <w:r>
+        <w:rPr>
+          <w:rFonts w:eastAsiaTheme="minorEastAsia"/>
+        </w:rPr>
+        <w:t>ált szintaktikai szabályoknak.</w:t>
+      </w:r>
+    </w:p>
+    <w:p>
+      <w:pPr>
+        <w:pStyle w:val="Cmsor3"/>
+        <w:rPr>
+          <w:rFonts w:eastAsiaTheme="minorEastAsia"/>
+        </w:rPr>
+      </w:pPr>
+      <w:r>
+        <w:rPr>
+          <w:rFonts w:eastAsiaTheme="minorEastAsia"/>
+        </w:rPr>
+        <w:t>Szelektor definíciója</w:t>
+      </w:r>
+    </w:p>
+    <w:p>
+      <w:pPr>
+        <w:jc w:val="left"/>
+        <w:rPr>
+          <w:rFonts w:eastAsiaTheme="minorEastAsia"/>
+        </w:rPr>
+      </w:pPr>
+      <w:r>
+        <w:rPr>
+          <w:rStyle w:val="Fogalom"/>
+        </w:rPr>
+        <w:t>Szelektoroknak</w:t>
+      </w:r>
+      <w:r>
+        <w:t xml:space="preserve"> nevezzük azokat az </w:t>
+      </w:r>
+      <m:oMath>
+        <m:r>
+          <w:rPr>
+            <w:rFonts w:ascii="Cambria Math" w:hAnsi="Cambria Math"/>
+          </w:rPr>
+          <m:t>σ</m:t>
+        </m:r>
+        <m:r>
+          <w:rPr>
+            <w:rFonts w:ascii="Cambria Math" w:hAnsi="Cambria Math"/>
+          </w:rPr>
+          <m:t>:AST</m:t>
+        </m:r>
+        <m:r>
+          <w:rPr>
+            <w:rFonts w:ascii="Cambria Math" w:hAnsi="Cambria Math"/>
+          </w:rPr>
+          <m:t>×</m:t>
+        </m:r>
+        <m:sSup>
+          <m:sSupPr>
+            <m:ctrlPr>
+              <w:rPr>
+                <w:rFonts w:ascii="Cambria Math" w:hAnsi="Cambria Math"/>
+                <w:i/>
+              </w:rPr>
+            </m:ctrlPr>
+          </m:sSupPr>
+          <m:e>
+            <m:r>
+              <w:rPr>
+                <w:rFonts w:ascii="Cambria Math" w:hAnsi="Cambria Math"/>
+              </w:rPr>
+              <m:t>2</m:t>
+            </m:r>
+          </m:e>
+          <m:sup>
+            <m:r>
+              <w:rPr>
+                <w:rFonts w:ascii="Cambria Math" w:hAnsi="Cambria Math"/>
+              </w:rPr>
+              <m:t>AST</m:t>
+            </m:r>
+          </m:sup>
+        </m:sSup>
+      </m:oMath>
+      <w:r>
+        <w:rPr>
+          <w:rFonts w:eastAsiaTheme="minorEastAsia"/>
+        </w:rPr>
+        <w:t xml:space="preserve"> leképezéseket, ahol</w:t>
+      </w:r>
+      <w:r>
+        <w:rPr>
+          <w:rFonts w:eastAsiaTheme="minorEastAsia"/>
+        </w:rPr>
+        <w:br/>
+      </w:r>
+      <m:oMathPara>
+        <m:oMath>
+          <m:r>
+            <w:rPr>
+              <w:rFonts w:ascii="Cambria Math" w:eastAsiaTheme="minorEastAsia" w:hAnsi="Cambria Math"/>
+            </w:rPr>
+            <m:t>∀t∈</m:t>
+          </m:r>
+          <m:r>
+            <w:rPr>
+              <w:rFonts w:ascii="Cambria Math" w:eastAsiaTheme="minorEastAsia" w:hAnsi="Cambria Math"/>
+            </w:rPr>
+            <m:t>σ</m:t>
+          </m:r>
+          <m:d>
+            <m:dPr>
+              <m:ctrlPr>
+                <w:rPr>
+                  <w:rFonts w:ascii="Cambria Math" w:eastAsiaTheme="minorEastAsia" w:hAnsi="Cambria Math"/>
+                  <w:i/>
+                </w:rPr>
+              </m:ctrlPr>
+            </m:dPr>
+            <m:e>
+              <m:r>
+                <w:rPr>
+                  <w:rFonts w:ascii="Cambria Math" w:eastAsiaTheme="minorEastAsia" w:hAnsi="Cambria Math"/>
+                </w:rPr>
+                <m:t>T</m:t>
+              </m:r>
+            </m:e>
+          </m:d>
+          <m:r>
+            <w:rPr>
+              <w:rFonts w:ascii="Cambria Math" w:eastAsiaTheme="minorEastAsia" w:hAnsi="Cambria Math"/>
+            </w:rPr>
+            <m:t>⊂</m:t>
+          </m:r>
+          <m:sSup>
+            <m:sSupPr>
+              <m:ctrlPr>
+                <w:rPr>
+                  <w:rFonts w:ascii="Cambria Math" w:eastAsiaTheme="minorEastAsia" w:hAnsi="Cambria Math"/>
+                  <w:i/>
+                </w:rPr>
+              </m:ctrlPr>
+            </m:sSupPr>
+            <m:e>
+              <m:r>
+                <w:rPr>
+                  <w:rFonts w:ascii="Cambria Math" w:eastAsiaTheme="minorEastAsia" w:hAnsi="Cambria Math"/>
+                </w:rPr>
+                <m:t>2</m:t>
+              </m:r>
+            </m:e>
+            <m:sup>
+              <m:r>
+                <w:rPr>
+                  <w:rFonts w:ascii="Cambria Math" w:eastAsiaTheme="minorEastAsia" w:hAnsi="Cambria Math"/>
+                </w:rPr>
+                <m:t>T</m:t>
+              </m:r>
+            </m:sup>
+          </m:sSup>
+          <m:r>
+            <w:rPr>
+              <w:rFonts w:ascii="Cambria Math" w:eastAsiaTheme="minorEastAsia" w:hAnsi="Cambria Math"/>
+            </w:rPr>
+            <m:t>:t⊂</m:t>
+          </m:r>
+          <m:r>
+            <w:rPr>
+              <w:rFonts w:ascii="Cambria Math" w:eastAsiaTheme="minorEastAsia" w:hAnsi="Cambria Math"/>
+            </w:rPr>
+            <m:t>T.</m:t>
+          </m:r>
+        </m:oMath>
+      </m:oMathPara>
+    </w:p>
+    <w:p>
+      <w:pPr>
+        <w:jc w:val="left"/>
+        <w:rPr>
+          <w:rFonts w:eastAsiaTheme="minorEastAsia"/>
+        </w:rPr>
+      </w:pPr>
+      <w:r>
+        <w:rPr>
+          <w:rFonts w:eastAsiaTheme="minorEastAsia"/>
+        </w:rPr>
+        <w:t xml:space="preserve">Az </w:t>
+      </w:r>
+      <w:r>
+        <w:rPr>
+          <w:rStyle w:val="Fogalom"/>
+        </w:rPr>
+        <w:t>összes szelektorok halmazát</w:t>
+      </w:r>
+      <w:r>
+        <w:rPr>
+          <w:rFonts w:eastAsiaTheme="minorEastAsia"/>
+        </w:rPr>
+        <w:t xml:space="preserve"> </w:t>
+      </w:r>
+      <m:oMath>
+        <m:r>
+          <m:rPr>
+            <m:sty m:val="p"/>
+          </m:rPr>
+          <w:rPr>
+            <w:rFonts w:ascii="Cambria Math" w:eastAsiaTheme="minorEastAsia" w:hAnsi="Cambria Math"/>
+          </w:rPr>
+          <m:t>Σ</m:t>
+        </m:r>
+      </m:oMath>
+      <w:r>
+        <w:rPr>
+          <w:rFonts w:eastAsiaTheme="minorEastAsia"/>
+        </w:rPr>
+        <w:t>-val fogjuk jelölni.</w:t>
+      </w:r>
+      <w:r>
+        <w:rPr>
+          <w:rFonts w:eastAsiaTheme="minorEastAsia"/>
+        </w:rPr>
+        <w:t xml:space="preserve"> </w:t>
+      </w:r>
+      <w:r>
+        <w:rPr>
+          <w:rStyle w:val="Fogalom"/>
+        </w:rPr>
+        <w:t>Identikus szelektornak</w:t>
+      </w:r>
+      <w:r>
+        <w:rPr>
+          <w:rFonts w:eastAsiaTheme="minorEastAsia"/>
+        </w:rPr>
+        <w:t xml:space="preserve"> fogjuk nevezni az </w:t>
+      </w:r>
+      <m:oMath>
+        <m:sSub>
+          <m:sSubPr>
+            <m:ctrlPr>
+              <w:rPr>
+                <w:rFonts w:ascii="Cambria Math" w:eastAsiaTheme="minorEastAsia" w:hAnsi="Cambria Math"/>
+                <w:i/>
+              </w:rPr>
+            </m:ctrlPr>
+          </m:sSubPr>
+          <m:e>
+            <m:r>
+              <w:rPr>
+                <w:rFonts w:ascii="Cambria Math" w:eastAsiaTheme="minorEastAsia" w:hAnsi="Cambria Math"/>
+              </w:rPr>
+              <m:t>σ</m:t>
+            </m:r>
+          </m:e>
+          <m:sub>
+            <m:r>
+              <w:rPr>
+                <w:rFonts w:ascii="Cambria Math" w:eastAsiaTheme="minorEastAsia" w:hAnsi="Cambria Math"/>
+              </w:rPr>
+              <m:t>id</m:t>
+            </m:r>
+          </m:sub>
+        </m:sSub>
+        <m:r>
+          <w:rPr>
+            <w:rFonts w:ascii="Cambria Math" w:eastAsiaTheme="minorEastAsia" w:hAnsi="Cambria Math"/>
+          </w:rPr>
+          <m:t>(T)</m:t>
+        </m:r>
+        <m:r>
+          <w:rPr>
+            <w:rFonts w:ascii="Cambria Math" w:eastAsiaTheme="minorEastAsia" w:hAnsi="Cambria Math"/>
+          </w:rPr>
+          <m:t>=</m:t>
+        </m:r>
+        <m:d>
+          <m:dPr>
+            <m:begChr m:val="{"/>
+            <m:endChr m:val="}"/>
+            <m:ctrlPr>
+              <w:rPr>
+                <w:rFonts w:ascii="Cambria Math" w:eastAsiaTheme="minorEastAsia" w:hAnsi="Cambria Math"/>
+                <w:i/>
+              </w:rPr>
+            </m:ctrlPr>
+          </m:dPr>
+          <m:e>
+            <m:r>
+              <w:rPr>
+                <w:rFonts w:ascii="Cambria Math" w:eastAsiaTheme="minorEastAsia" w:hAnsi="Cambria Math"/>
+              </w:rPr>
+              <m:t>T</m:t>
+            </m:r>
+          </m:e>
+        </m:d>
+      </m:oMath>
+      <w:r>
+        <w:rPr>
+          <w:rFonts w:eastAsiaTheme="minorEastAsia"/>
+        </w:rPr>
+        <w:t xml:space="preserve"> szelektort. </w:t>
+      </w:r>
+    </w:p>
+    <w:p>
+      <w:pPr>
+        <w:pStyle w:val="Cmsor3"/>
+      </w:pPr>
+      <w:r>
+        <w:t xml:space="preserve">Makró </w:t>
+      </w:r>
+      <w:r>
+        <w:t>definíciója</w:t>
+      </w:r>
+    </w:p>
+    <w:p>
+      <w:pPr>
+        <w:rPr>
+          <w:rFonts w:eastAsiaTheme="minorEastAsia"/>
+        </w:rPr>
+      </w:pPr>
+      <w:r>
+        <w:rPr>
+          <w:rStyle w:val="Fogalom"/>
+        </w:rPr>
+        <w:t>Makróknak</w:t>
+      </w:r>
+      <w:r>
+        <w:t xml:space="preserve"> nevezzük azokat </w:t>
+      </w:r>
+      <w:proofErr w:type="gramStart"/>
+      <w:r>
+        <w:t>a</w:t>
+      </w:r>
+      <w:proofErr w:type="gramEnd"/>
+      <w:r>
+        <w:t xml:space="preserve"> </w:t>
+      </w:r>
+      <m:oMath>
+        <m:sSub>
+          <m:sSubPr>
+            <m:ctrlPr>
+              <w:rPr>
+                <w:rFonts w:ascii="Cambria Math" w:hAnsi="Cambria Math"/>
+                <w:i/>
+              </w:rPr>
+            </m:ctrlPr>
+          </m:sSubPr>
+          <m:e>
+            <m:r>
+              <w:rPr>
+                <w:rFonts w:ascii="Cambria Math" w:hAnsi="Cambria Math"/>
+              </w:rPr>
+              <m:t>μ</m:t>
+            </m:r>
+          </m:e>
+          <m:sub>
+            <m:r>
+              <w:rPr>
+                <w:rFonts w:ascii="Cambria Math" w:hAnsi="Cambria Math"/>
+              </w:rPr>
+              <m:t>σ</m:t>
+            </m:r>
+          </m:sub>
+        </m:sSub>
+        <m:r>
+          <w:rPr>
+            <w:rFonts w:ascii="Cambria Math" w:hAnsi="Cambria Math"/>
+          </w:rPr>
+          <m:t>:</m:t>
+        </m:r>
+        <m:r>
+          <m:rPr>
+            <m:sty m:val="p"/>
+          </m:rPr>
+          <w:rPr>
+            <w:rFonts w:ascii="Cambria Math" w:hAnsi="Cambria Math"/>
+          </w:rPr>
+          <m:t>AST</m:t>
+        </m:r>
+        <m:r>
+          <w:rPr>
+            <w:rFonts w:ascii="Cambria Math" w:hAnsi="Cambria Math"/>
+          </w:rPr>
+          <m:t>→AST</m:t>
+        </m:r>
+      </m:oMath>
+      <w:r>
+        <w:rPr>
+          <w:rFonts w:eastAsiaTheme="minorEastAsia"/>
+        </w:rPr>
+        <w:t xml:space="preserve"> leképezéseket, ahol </w:t>
+      </w:r>
+    </w:p>
+    <w:p>
+      <w:pPr>
+        <w:jc w:val="center"/>
+        <w:rPr>
+          <w:rFonts w:eastAsiaTheme="minorEastAsia"/>
+        </w:rPr>
+      </w:pPr>
+      <m:oMath>
+        <m:r>
+          <w:rPr>
+            <w:rFonts w:ascii="Cambria Math" w:hAnsi="Cambria Math"/>
+          </w:rPr>
+          <m:t>t=</m:t>
+        </m:r>
+        <m:sSub>
+          <m:sSubPr>
+            <m:ctrlPr>
+              <w:rPr>
+                <w:rFonts w:ascii="Cambria Math" w:hAnsi="Cambria Math"/>
+                <w:i/>
+              </w:rPr>
+            </m:ctrlPr>
+          </m:sSubPr>
+          <m:e>
+            <m:r>
+              <w:rPr>
+                <w:rFonts w:ascii="Cambria Math" w:hAnsi="Cambria Math"/>
+              </w:rPr>
+              <m:t>μ</m:t>
+            </m:r>
+          </m:e>
+          <m:sub>
+            <m:r>
+              <w:rPr>
+                <w:rFonts w:ascii="Cambria Math" w:hAnsi="Cambria Math"/>
+              </w:rPr>
+              <m:t>σ</m:t>
+            </m:r>
+          </m:sub>
+        </m:sSub>
+        <m:d>
+          <m:dPr>
+            <m:ctrlPr>
+              <w:rPr>
+                <w:rFonts w:ascii="Cambria Math" w:hAnsi="Cambria Math"/>
+                <w:i/>
+              </w:rPr>
+            </m:ctrlPr>
+          </m:dPr>
+          <m:e>
+            <m:r>
+              <w:rPr>
+                <w:rFonts w:ascii="Cambria Math" w:hAnsi="Cambria Math"/>
+              </w:rPr>
+              <m:t>T</m:t>
+            </m:r>
+          </m:e>
+        </m:d>
+      </m:oMath>
+      <w:r>
+        <w:rPr>
+          <w:rFonts w:eastAsiaTheme="minorEastAsia"/>
+        </w:rPr>
+        <w:t xml:space="preserve"> </w:t>
+      </w:r>
+      <m:oMath>
+        <m:r>
+          <w:rPr>
+            <w:rFonts w:ascii="Cambria Math" w:eastAsiaTheme="minorEastAsia" w:hAnsi="Cambria Math"/>
+          </w:rPr>
+          <m:t xml:space="preserve">     </m:t>
+        </m:r>
+        <m:d>
+          <m:dPr>
+            <m:ctrlPr>
+              <w:rPr>
+                <w:rFonts w:ascii="Cambria Math" w:eastAsiaTheme="minorEastAsia" w:hAnsi="Cambria Math"/>
+                <w:i/>
+              </w:rPr>
+            </m:ctrlPr>
+          </m:dPr>
+          <m:e>
+            <m:r>
+              <w:rPr>
+                <w:rFonts w:ascii="Cambria Math" w:eastAsiaTheme="minorEastAsia" w:hAnsi="Cambria Math"/>
+              </w:rPr>
+              <m:t>t,T∈AST</m:t>
+            </m:r>
+            <m:r>
+              <w:rPr>
+                <w:rFonts w:ascii="Cambria Math" w:eastAsiaTheme="minorEastAsia" w:hAnsi="Cambria Math"/>
+              </w:rPr>
+              <m:t>, σ∈</m:t>
+            </m:r>
+            <m:r>
+              <m:rPr>
+                <m:sty m:val="p"/>
+              </m:rPr>
+              <w:rPr>
+                <w:rFonts w:ascii="Cambria Math" w:eastAsiaTheme="minorEastAsia" w:hAnsi="Cambria Math"/>
+              </w:rPr>
+              <m:t>Σ</m:t>
+            </m:r>
+          </m:e>
+        </m:d>
+        <m:r>
+          <w:rPr>
+            <w:rFonts w:ascii="Cambria Math" w:eastAsiaTheme="minorEastAsia" w:hAnsi="Cambria Math"/>
+          </w:rPr>
+          <m:t>.</m:t>
+        </m:r>
+      </m:oMath>
+    </w:p>
+    <w:p>
+      <w:pPr>
+        <w:rPr>
+          <w:rFonts w:eastAsiaTheme="minorEastAsia"/>
+        </w:rPr>
+      </w:pPr>
+      <w:r>
+        <w:t xml:space="preserve">Feltesszük még továbbá azt is, hogy </w:t>
+      </w:r>
+      <m:oMath>
+        <m:r>
+          <w:rPr>
+            <w:rFonts w:ascii="Cambria Math" w:hAnsi="Cambria Math"/>
+          </w:rPr>
+          <m:t>t,T</m:t>
+        </m:r>
+      </m:oMath>
+      <w:r>
+        <w:rPr>
+          <w:rFonts w:eastAsiaTheme="minorEastAsia"/>
+        </w:rPr>
+        <w:t xml:space="preserve"> </w:t>
+      </w:r>
+      <w:r>
+        <w:rPr>
+          <w:rStyle w:val="Fogalom"/>
+        </w:rPr>
+        <w:t>jól definiált szintaxisfák</w:t>
+      </w:r>
+      <w:r>
+        <w:rPr>
+          <w:rFonts w:eastAsiaTheme="minorEastAsia"/>
+        </w:rPr>
+        <w:t xml:space="preserve">. </w:t>
+      </w:r>
+    </w:p>
+    <w:p>
+      <w:pPr>
+        <w:rPr>
+          <w:rFonts w:eastAsiaTheme="minorEastAsia"/>
+        </w:rPr>
+      </w:pPr>
+      <w:r>
+        <w:lastRenderedPageBreak/>
+        <w:t xml:space="preserve">Az </w:t>
+      </w:r>
+      <w:r>
+        <w:rPr>
+          <w:rStyle w:val="Fogalom"/>
+        </w:rPr>
+        <w:t>összes makrók halmazát</w:t>
+      </w:r>
+      <w:r>
+        <w:t xml:space="preserve"> </w:t>
+      </w:r>
+      <m:oMath>
+        <m:r>
+          <m:rPr>
+            <m:sty m:val="p"/>
+          </m:rPr>
+          <w:rPr>
+            <w:rFonts w:ascii="Cambria Math" w:hAnsi="Cambria Math"/>
+          </w:rPr>
+          <m:t>Μ</m:t>
+        </m:r>
+      </m:oMath>
+      <w:r>
+        <w:rPr>
+          <w:rFonts w:eastAsiaTheme="minorEastAsia"/>
+        </w:rPr>
+        <w:t xml:space="preserve">-vel fogjuk jelölni. </w:t>
+      </w:r>
+      <w:r>
+        <w:rPr>
+          <w:rStyle w:val="Fogalom"/>
+        </w:rPr>
+        <w:t>Identikus makrónak</w:t>
+      </w:r>
+      <w:r>
+        <w:t xml:space="preserve"> fogjuk nevezni a </w:t>
+      </w:r>
+      <m:oMath>
+        <m:sSub>
+          <m:sSubPr>
+            <m:ctrlPr>
+              <w:rPr>
+                <w:rFonts w:ascii="Cambria Math" w:hAnsi="Cambria Math"/>
+              </w:rPr>
+            </m:ctrlPr>
+          </m:sSubPr>
+          <m:e>
+            <m:r>
+              <w:rPr>
+                <w:rFonts w:ascii="Cambria Math" w:hAnsi="Cambria Math"/>
+              </w:rPr>
+              <m:t>μ</m:t>
+            </m:r>
+          </m:e>
+          <m:sub>
+            <m:r>
+              <w:rPr>
+                <w:rFonts w:ascii="Cambria Math" w:hAnsi="Cambria Math"/>
+              </w:rPr>
+              <m:t>id</m:t>
+            </m:r>
+          </m:sub>
+        </m:sSub>
+        <m:d>
+          <m:dPr>
+            <m:ctrlPr>
+              <w:rPr>
+                <w:rFonts w:ascii="Cambria Math" w:hAnsi="Cambria Math"/>
+              </w:rPr>
+            </m:ctrlPr>
+          </m:dPr>
+          <m:e>
+            <m:r>
+              <m:rPr>
+                <m:sty m:val="p"/>
+              </m:rPr>
+              <w:rPr>
+                <w:rFonts w:ascii="Cambria Math" w:hAnsi="Cambria Math"/>
+              </w:rPr>
+              <m:t>T</m:t>
+            </m:r>
+          </m:e>
+        </m:d>
+        <m:r>
+          <m:rPr>
+            <m:sty m:val="p"/>
+          </m:rPr>
+          <w:rPr>
+            <w:rFonts w:ascii="Cambria Math" w:hAnsi="Cambria Math"/>
+          </w:rPr>
+          <m:t>=</m:t>
+        </m:r>
+        <m:sSub>
+          <m:sSubPr>
+            <m:ctrlPr>
+              <w:rPr>
+                <w:rFonts w:ascii="Cambria Math" w:hAnsi="Cambria Math"/>
+              </w:rPr>
+            </m:ctrlPr>
+          </m:sSubPr>
+          <m:e>
+            <m:r>
+              <m:rPr>
+                <m:sty m:val="p"/>
+              </m:rPr>
+              <w:rPr>
+                <w:rFonts w:ascii="Cambria Math" w:hAnsi="Cambria Math"/>
+              </w:rPr>
+              <m:t>μ</m:t>
+            </m:r>
+          </m:e>
+          <m:sub>
+            <m:sSub>
+              <m:sSubPr>
+                <m:ctrlPr>
+                  <w:rPr>
+                    <w:rFonts w:ascii="Cambria Math" w:hAnsi="Cambria Math"/>
+                  </w:rPr>
+                </m:ctrlPr>
+              </m:sSubPr>
+              <m:e>
+                <m:r>
+                  <m:rPr>
+                    <m:sty m:val="p"/>
+                  </m:rPr>
+                  <w:rPr>
+                    <w:rFonts w:ascii="Cambria Math" w:hAnsi="Cambria Math"/>
+                  </w:rPr>
+                  <m:t>σ</m:t>
+                </m:r>
+              </m:e>
+              <m:sub>
+                <m:r>
+                  <m:rPr>
+                    <m:sty m:val="p"/>
+                  </m:rPr>
+                  <w:rPr>
+                    <w:rFonts w:ascii="Cambria Math" w:hAnsi="Cambria Math"/>
+                  </w:rPr>
+                  <m:t>id</m:t>
+                </m:r>
+              </m:sub>
+            </m:sSub>
+          </m:sub>
+        </m:sSub>
+        <m:d>
+          <m:dPr>
+            <m:ctrlPr>
+              <w:rPr>
+                <w:rFonts w:ascii="Cambria Math" w:hAnsi="Cambria Math"/>
+              </w:rPr>
+            </m:ctrlPr>
+          </m:dPr>
+          <m:e>
+            <m:r>
+              <m:rPr>
+                <m:sty m:val="p"/>
+              </m:rPr>
+              <w:rPr>
+                <w:rFonts w:ascii="Cambria Math" w:hAnsi="Cambria Math"/>
+              </w:rPr>
+              <m:t>T</m:t>
+            </m:r>
+          </m:e>
+        </m:d>
+        <m:r>
+          <m:rPr>
+            <m:sty m:val="p"/>
+          </m:rPr>
+          <w:rPr>
+            <w:rFonts w:ascii="Cambria Math" w:hAnsi="Cambria Math"/>
+          </w:rPr>
+          <m:t xml:space="preserve">= </m:t>
+        </m:r>
+        <m:r>
+          <w:rPr>
+            <w:rFonts w:ascii="Cambria Math" w:hAnsi="Cambria Math"/>
+          </w:rPr>
+          <m:t>T</m:t>
+        </m:r>
+        <m:r>
+          <w:rPr>
+            <w:rFonts w:ascii="Cambria Math" w:hAnsi="Cambria Math"/>
+          </w:rPr>
+          <m:t xml:space="preserve"> (σ∈</m:t>
+        </m:r>
+        <m:r>
+          <m:rPr>
+            <m:sty m:val="p"/>
+          </m:rPr>
+          <w:rPr>
+            <w:rFonts w:ascii="Cambria Math" w:hAnsi="Cambria Math"/>
+          </w:rPr>
+          <m:t>Σ</m:t>
+        </m:r>
+        <m:r>
+          <w:rPr>
+            <w:rFonts w:ascii="Cambria Math" w:hAnsi="Cambria Math"/>
+          </w:rPr>
+          <m:t>)</m:t>
+        </m:r>
+      </m:oMath>
+      <w:r>
+        <w:t xml:space="preserve"> makrót</w:t>
+      </w:r>
+      <w:r>
+        <w:t>.</w:t>
+      </w:r>
+      <w:r>
+        <w:t xml:space="preserve"> </w:t>
+      </w:r>
+    </w:p>
+    <w:p>
+      <w:pPr>
+        <w:pStyle w:val="Cmsor3"/>
+      </w:pPr>
+      <w:r>
+        <w:t>Szintaxisfa transzformációjának definíciója</w:t>
+      </w:r>
+    </w:p>
+    <w:p>
+      <w:pPr>
+        <w:rPr>
+          <w:rFonts w:eastAsiaTheme="minorEastAsia"/>
+        </w:rPr>
+      </w:pPr>
+      <w:r>
+        <w:t xml:space="preserve">Legyen </w:t>
+      </w:r>
+      <m:oMath>
+        <m:r>
+          <w:rPr>
+            <w:rFonts w:ascii="Cambria Math" w:hAnsi="Cambria Math"/>
+          </w:rPr>
+          <m:t>T</m:t>
+        </m:r>
+        <m:r>
+          <m:rPr>
+            <m:sty m:val="p"/>
+          </m:rPr>
+          <w:rPr>
+            <w:rFonts w:ascii="Cambria Math" w:hAnsi="Cambria Math"/>
+          </w:rPr>
+          <m:t>∈</m:t>
+        </m:r>
+        <m:r>
+          <w:rPr>
+            <w:rFonts w:ascii="Cambria Math" w:hAnsi="Cambria Math"/>
+          </w:rPr>
+          <m:t>AST</m:t>
+        </m:r>
+      </m:oMath>
+      <w:r>
+        <w:rPr>
+          <w:rFonts w:eastAsiaTheme="minorEastAsia"/>
+        </w:rPr>
+        <w:t xml:space="preserve"> egy </w:t>
+      </w:r>
+      <w:r>
+        <w:rPr>
+          <w:rStyle w:val="Fogalom"/>
+        </w:rPr>
+        <w:t>jól definiált szintaxisfa</w:t>
+      </w:r>
+      <w:r>
+        <w:rPr>
+          <w:rStyle w:val="Fogalom"/>
+        </w:rPr>
+        <w:t xml:space="preserve">, </w:t>
+      </w:r>
+      <m:oMath>
+        <m:sSub>
+          <m:sSubPr>
+            <m:ctrlPr>
+              <w:rPr>
+                <w:rFonts w:ascii="Cambria Math" w:hAnsi="Cambria Math"/>
+                <w:i/>
+              </w:rPr>
+            </m:ctrlPr>
+          </m:sSubPr>
+          <m:e>
+            <m:r>
+              <w:rPr>
+                <w:rFonts w:ascii="Cambria Math" w:hAnsi="Cambria Math"/>
+              </w:rPr>
+              <m:t>μ</m:t>
+            </m:r>
+          </m:e>
+          <m:sub>
+            <m:r>
+              <w:rPr>
+                <w:rFonts w:ascii="Cambria Math" w:hAnsi="Cambria Math"/>
+              </w:rPr>
+              <m:t>1</m:t>
+            </m:r>
+          </m:sub>
+        </m:sSub>
+        <w:proofErr w:type="gramStart"/>
+        <m:r>
+          <w:rPr>
+            <w:rFonts w:ascii="Cambria Math" w:hAnsi="Cambria Math"/>
+          </w:rPr>
+          <m:t>,…,</m:t>
+        </m:r>
+        <w:proofErr w:type="gramEnd"/>
+        <m:r>
+          <w:rPr>
+            <w:rFonts w:ascii="Cambria Math" w:hAnsi="Cambria Math"/>
+          </w:rPr>
+          <m:t xml:space="preserve"> </m:t>
+        </m:r>
+        <m:sSub>
+          <m:sSubPr>
+            <m:ctrlPr>
+              <w:rPr>
+                <w:rFonts w:ascii="Cambria Math" w:hAnsi="Cambria Math"/>
+                <w:i/>
+              </w:rPr>
+            </m:ctrlPr>
+          </m:sSubPr>
+          <m:e>
+            <m:r>
+              <w:rPr>
+                <w:rFonts w:ascii="Cambria Math" w:hAnsi="Cambria Math"/>
+              </w:rPr>
+              <m:t>μ</m:t>
+            </m:r>
+          </m:e>
+          <m:sub>
+            <m:r>
+              <w:rPr>
+                <w:rFonts w:ascii="Cambria Math" w:hAnsi="Cambria Math"/>
+              </w:rPr>
+              <m:t>n</m:t>
+            </m:r>
+          </m:sub>
+        </m:sSub>
+        <m:r>
+          <w:rPr>
+            <w:rFonts w:ascii="Cambria Math" w:hAnsi="Cambria Math"/>
+          </w:rPr>
+          <m:t>∈</m:t>
+        </m:r>
+        <m:r>
+          <m:rPr>
+            <m:sty m:val="p"/>
+          </m:rPr>
+          <w:rPr>
+            <w:rFonts w:ascii="Cambria Math" w:hAnsi="Cambria Math"/>
+          </w:rPr>
+          <m:t>Μ</m:t>
+        </m:r>
+      </m:oMath>
+      <w:r>
+        <w:rPr>
+          <w:rFonts w:eastAsiaTheme="minorEastAsia"/>
+        </w:rPr>
+        <w:t xml:space="preserve"> </w:t>
+      </w:r>
+      <w:r>
+        <w:rPr>
+          <w:rStyle w:val="Fogalom"/>
+        </w:rPr>
+        <w:t>makrók</w:t>
+      </w:r>
+      <w:r>
+        <w:rPr>
+          <w:rFonts w:eastAsiaTheme="minorEastAsia"/>
+        </w:rPr>
+        <w:t xml:space="preserve"> és a hozzájuk tartozó </w:t>
+      </w:r>
+      <m:oMath>
+        <m:sSub>
+          <m:sSubPr>
+            <m:ctrlPr>
+              <w:rPr>
+                <w:rStyle w:val="Fogalom"/>
+                <w:rFonts w:ascii="Cambria Math" w:hAnsi="Cambria Math"/>
+                <w:i w:val="0"/>
+              </w:rPr>
+            </m:ctrlPr>
+          </m:sSubPr>
+          <m:e>
+            <m:r>
+              <m:rPr>
+                <m:sty m:val="p"/>
+              </m:rPr>
+              <w:rPr>
+                <w:rStyle w:val="Fogalom"/>
+                <w:rFonts w:ascii="Cambria Math" w:hAnsi="Cambria Math"/>
+              </w:rPr>
+              <m:t>σ</m:t>
+            </m:r>
+          </m:e>
+          <m:sub>
+            <m:r>
+              <m:rPr>
+                <m:sty m:val="p"/>
+              </m:rPr>
+              <w:rPr>
+                <w:rStyle w:val="Fogalom"/>
+                <w:rFonts w:ascii="Cambria Math" w:hAnsi="Cambria Math"/>
+              </w:rPr>
+              <m:t>1,</m:t>
+            </m:r>
+          </m:sub>
+        </m:sSub>
+        <m:r>
+          <m:rPr>
+            <m:sty m:val="p"/>
+          </m:rPr>
+          <w:rPr>
+            <w:rStyle w:val="Fogalom"/>
+            <w:rFonts w:ascii="Cambria Math" w:hAnsi="Cambria Math"/>
+          </w:rPr>
+          <m:t>,…,</m:t>
+        </m:r>
+        <m:sSub>
+          <m:sSubPr>
+            <m:ctrlPr>
+              <w:rPr>
+                <w:rStyle w:val="Fogalom"/>
+                <w:rFonts w:ascii="Cambria Math" w:hAnsi="Cambria Math"/>
+                <w:i w:val="0"/>
+              </w:rPr>
+            </m:ctrlPr>
+          </m:sSubPr>
+          <m:e>
+            <m:r>
+              <m:rPr>
+                <m:sty m:val="p"/>
+              </m:rPr>
+              <w:rPr>
+                <w:rStyle w:val="Fogalom"/>
+                <w:rFonts w:ascii="Cambria Math" w:hAnsi="Cambria Math"/>
+              </w:rPr>
+              <m:t>σ</m:t>
+            </m:r>
+          </m:e>
+          <m:sub>
+            <m:r>
+              <m:rPr>
+                <m:sty m:val="p"/>
+              </m:rPr>
+              <w:rPr>
+                <w:rStyle w:val="Fogalom"/>
+                <w:rFonts w:ascii="Cambria Math" w:hAnsi="Cambria Math"/>
+              </w:rPr>
+              <m:t>n</m:t>
+            </m:r>
+          </m:sub>
+        </m:sSub>
+        <m:r>
+          <m:rPr>
+            <m:sty m:val="p"/>
+          </m:rPr>
+          <w:rPr>
+            <w:rStyle w:val="Fogalom"/>
+            <w:rFonts w:ascii="Cambria Math" w:hAnsi="Cambria Math"/>
+          </w:rPr>
+          <m:t>∈Σ</m:t>
+        </m:r>
+      </m:oMath>
+      <w:r>
+        <w:rPr>
+          <w:rStyle w:val="Fogalom"/>
+          <w:rFonts w:eastAsiaTheme="minorEastAsia"/>
+        </w:rPr>
+        <w:t xml:space="preserve"> szelektorok,</w:t>
+      </w:r>
+      <w:r>
+        <w:t xml:space="preserve"> azaz</w:t>
+      </w:r>
+      <w:r>
+        <w:t xml:space="preserve"> </w:t>
+      </w:r>
+      <m:oMath>
+        <m:sSub>
+          <m:sSubPr>
+            <m:ctrlPr>
+              <w:rPr>
+                <w:rFonts w:ascii="Cambria Math" w:hAnsi="Cambria Math"/>
+                <w:i/>
+              </w:rPr>
+            </m:ctrlPr>
+          </m:sSubPr>
+          <m:e>
+            <m:r>
+              <w:rPr>
+                <w:rFonts w:ascii="Cambria Math" w:hAnsi="Cambria Math"/>
+              </w:rPr>
+              <m:t>μ</m:t>
+            </m:r>
+          </m:e>
+          <m:sub>
+            <m:r>
+              <w:rPr>
+                <w:rFonts w:ascii="Cambria Math" w:hAnsi="Cambria Math"/>
+              </w:rPr>
+              <m:t>i</m:t>
+            </m:r>
+          </m:sub>
+        </m:sSub>
+        <m:r>
+          <w:rPr>
+            <w:rFonts w:ascii="Cambria Math" w:hAnsi="Cambria Math"/>
+          </w:rPr>
+          <m:t>=</m:t>
+        </m:r>
+        <m:sSub>
+          <m:sSubPr>
+            <m:ctrlPr>
+              <w:rPr>
+                <w:rFonts w:ascii="Cambria Math" w:hAnsi="Cambria Math"/>
+                <w:i/>
+              </w:rPr>
+            </m:ctrlPr>
+          </m:sSubPr>
+          <m:e>
+            <m:r>
+              <w:rPr>
+                <w:rFonts w:ascii="Cambria Math" w:hAnsi="Cambria Math"/>
+              </w:rPr>
+              <m:t>μ</m:t>
+            </m:r>
+          </m:e>
+          <m:sub>
+            <m:sSub>
+              <m:sSubPr>
+                <m:ctrlPr>
+                  <w:rPr>
+                    <w:rFonts w:ascii="Cambria Math" w:hAnsi="Cambria Math"/>
+                    <w:i/>
+                  </w:rPr>
+                </m:ctrlPr>
+              </m:sSubPr>
+              <m:e>
+                <m:r>
+                  <w:rPr>
+                    <w:rFonts w:ascii="Cambria Math" w:hAnsi="Cambria Math"/>
+                  </w:rPr>
+                  <m:t>σ</m:t>
+                </m:r>
+              </m:e>
+              <m:sub>
+                <m:r>
+                  <w:rPr>
+                    <w:rFonts w:ascii="Cambria Math" w:hAnsi="Cambria Math"/>
+                  </w:rPr>
+                  <m:t>i</m:t>
+                </m:r>
+              </m:sub>
+            </m:sSub>
+          </m:sub>
+        </m:sSub>
+        <m:r>
+          <w:rPr>
+            <w:rFonts w:ascii="Cambria Math" w:hAnsi="Cambria Math"/>
+          </w:rPr>
+          <m:t xml:space="preserve"> </m:t>
+        </m:r>
+        <m:d>
+          <m:dPr>
+            <m:ctrlPr>
+              <w:rPr>
+                <w:rFonts w:ascii="Cambria Math" w:hAnsi="Cambria Math"/>
+                <w:i/>
+              </w:rPr>
+            </m:ctrlPr>
+          </m:dPr>
+          <m:e>
+            <m:r>
+              <w:rPr>
+                <w:rFonts w:ascii="Cambria Math" w:hAnsi="Cambria Math"/>
+              </w:rPr>
+              <m:t>∀i∈</m:t>
+            </m:r>
+            <m:d>
+              <m:dPr>
+                <m:begChr m:val="{"/>
+                <m:endChr m:val="}"/>
+                <m:ctrlPr>
+                  <w:rPr>
+                    <w:rFonts w:ascii="Cambria Math" w:hAnsi="Cambria Math"/>
+                    <w:i/>
+                  </w:rPr>
+                </m:ctrlPr>
+              </m:dPr>
+              <m:e>
+                <m:r>
+                  <w:rPr>
+                    <w:rFonts w:ascii="Cambria Math" w:hAnsi="Cambria Math"/>
+                  </w:rPr>
+                  <m:t>1,…,n</m:t>
+                </m:r>
+              </m:e>
+            </m:d>
+          </m:e>
+        </m:d>
+      </m:oMath>
+      <w:r>
+        <w:rPr>
+          <w:rFonts w:eastAsiaTheme="minorEastAsia"/>
+        </w:rPr>
+        <w:t xml:space="preserve">. A </w:t>
+      </w:r>
+      <w:r>
+        <w:rPr>
+          <w:rStyle w:val="Fogalom"/>
+        </w:rPr>
+        <w:t>szintaxisfa transzformációjának</w:t>
+      </w:r>
+      <w:r>
+        <w:rPr>
+          <w:rFonts w:eastAsiaTheme="minorEastAsia"/>
+        </w:rPr>
+        <w:t xml:space="preserve"> nevezzük egy adott sorrend alapján egymásután végrehajtott makrókat:</w:t>
+      </w:r>
+    </w:p>
+    <w:p>
+      <w:pPr>
+        <w:rPr>
+          <w:rFonts w:eastAsiaTheme="minorEastAsia"/>
+        </w:rPr>
+      </w:pPr>
+      <m:oMathPara>
+        <m:oMath>
+          <m:sSub>
+            <m:sSubPr>
+              <m:ctrlPr>
+                <w:rPr>
+                  <w:rFonts w:ascii="Cambria Math" w:eastAsiaTheme="minorEastAsia" w:hAnsi="Cambria Math"/>
+                  <w:i/>
+                </w:rPr>
+              </m:ctrlPr>
+            </m:sSubPr>
+            <m:e>
+              <m:r>
+                <w:rPr>
+                  <w:rFonts w:ascii="Cambria Math" w:eastAsiaTheme="minorEastAsia" w:hAnsi="Cambria Math"/>
+                </w:rPr>
+                <m:t>μ</m:t>
+              </m:r>
+            </m:e>
+            <m:sub>
+              <m:r>
+                <w:rPr>
+                  <w:rFonts w:ascii="Cambria Math" w:eastAsiaTheme="minorEastAsia" w:hAnsi="Cambria Math"/>
+                </w:rPr>
+                <m:t>1</m:t>
+              </m:r>
+            </m:sub>
+          </m:sSub>
+          <m:d>
+            <m:dPr>
+              <m:ctrlPr>
+                <w:rPr>
+                  <w:rFonts w:ascii="Cambria Math" w:eastAsiaTheme="minorEastAsia" w:hAnsi="Cambria Math"/>
+                  <w:i/>
+                </w:rPr>
+              </m:ctrlPr>
+            </m:dPr>
+            <m:e>
+              <m:sSub>
+                <m:sSubPr>
+                  <m:ctrlPr>
+                    <w:rPr>
+                      <w:rFonts w:ascii="Cambria Math" w:eastAsiaTheme="minorEastAsia" w:hAnsi="Cambria Math"/>
+                      <w:i/>
+                    </w:rPr>
+                  </m:ctrlPr>
+                </m:sSubPr>
+                <m:e>
+                  <m:r>
+                    <w:rPr>
+                      <w:rFonts w:ascii="Cambria Math" w:eastAsiaTheme="minorEastAsia" w:hAnsi="Cambria Math"/>
+                    </w:rPr>
+                    <m:t>μ</m:t>
+                  </m:r>
+                </m:e>
+                <m:sub>
+                  <m:r>
+                    <w:rPr>
+                      <w:rFonts w:ascii="Cambria Math" w:eastAsiaTheme="minorEastAsia" w:hAnsi="Cambria Math"/>
+                    </w:rPr>
+                    <m:t>2</m:t>
+                  </m:r>
+                </m:sub>
+              </m:sSub>
+              <m:d>
+                <m:dPr>
+                  <m:ctrlPr>
+                    <w:rPr>
+                      <w:rFonts w:ascii="Cambria Math" w:eastAsiaTheme="minorEastAsia" w:hAnsi="Cambria Math"/>
+                      <w:i/>
+                    </w:rPr>
+                  </m:ctrlPr>
+                </m:dPr>
+                <m:e>
+                  <m:r>
+                    <w:rPr>
+                      <w:rFonts w:ascii="Cambria Math" w:eastAsiaTheme="minorEastAsia" w:hAnsi="Cambria Math"/>
+                    </w:rPr>
+                    <m:t>…</m:t>
+                  </m:r>
+                  <m:sSub>
+                    <m:sSubPr>
+                      <m:ctrlPr>
+                        <w:rPr>
+                          <w:rFonts w:ascii="Cambria Math" w:eastAsiaTheme="minorEastAsia" w:hAnsi="Cambria Math"/>
+                          <w:i/>
+                        </w:rPr>
+                      </m:ctrlPr>
+                    </m:sSubPr>
+                    <m:e>
+                      <m:r>
+                        <w:rPr>
+                          <w:rFonts w:ascii="Cambria Math" w:eastAsiaTheme="minorEastAsia" w:hAnsi="Cambria Math"/>
+                        </w:rPr>
+                        <m:t>μ</m:t>
+                      </m:r>
+                    </m:e>
+                    <m:sub>
+                      <m:r>
+                        <w:rPr>
+                          <w:rFonts w:ascii="Cambria Math" w:eastAsiaTheme="minorEastAsia" w:hAnsi="Cambria Math"/>
+                        </w:rPr>
+                        <m:t>n</m:t>
+                      </m:r>
+                    </m:sub>
+                  </m:sSub>
+                  <m:d>
+                    <m:dPr>
+                      <m:ctrlPr>
+                        <w:rPr>
+                          <w:rFonts w:ascii="Cambria Math" w:eastAsiaTheme="minorEastAsia" w:hAnsi="Cambria Math"/>
+                          <w:i/>
+                        </w:rPr>
+                      </m:ctrlPr>
+                    </m:dPr>
+                    <m:e>
+                      <m:r>
+                        <w:rPr>
+                          <w:rFonts w:ascii="Cambria Math" w:eastAsiaTheme="minorEastAsia" w:hAnsi="Cambria Math"/>
+                        </w:rPr>
+                        <m:t>T</m:t>
+                      </m:r>
+                    </m:e>
+                  </m:d>
+                  <m:r>
+                    <w:rPr>
+                      <w:rFonts w:ascii="Cambria Math" w:eastAsiaTheme="minorEastAsia" w:hAnsi="Cambria Math"/>
+                    </w:rPr>
+                    <m:t>…</m:t>
+                  </m:r>
+                </m:e>
+              </m:d>
+            </m:e>
+          </m:d>
+          <m:r>
+            <w:rPr>
+              <w:rFonts w:ascii="Cambria Math" w:eastAsiaTheme="minorEastAsia" w:hAnsi="Cambria Math"/>
+            </w:rPr>
+            <m:t>=</m:t>
+          </m:r>
+          <m:d>
+            <m:dPr>
+              <m:ctrlPr>
+                <w:rPr>
+                  <w:rFonts w:ascii="Cambria Math" w:eastAsiaTheme="minorEastAsia" w:hAnsi="Cambria Math"/>
+                  <w:i/>
+                </w:rPr>
+              </m:ctrlPr>
+            </m:dPr>
+            <m:e>
+              <m:sSub>
+                <m:sSubPr>
+                  <m:ctrlPr>
+                    <w:rPr>
+                      <w:rFonts w:ascii="Cambria Math" w:eastAsiaTheme="minorEastAsia" w:hAnsi="Cambria Math"/>
+                      <w:i/>
+                    </w:rPr>
+                  </m:ctrlPr>
+                </m:sSubPr>
+                <m:e>
+                  <m:r>
+                    <w:rPr>
+                      <w:rFonts w:ascii="Cambria Math" w:eastAsiaTheme="minorEastAsia" w:hAnsi="Cambria Math"/>
+                    </w:rPr>
+                    <m:t>μ</m:t>
+                  </m:r>
+                </m:e>
+                <m:sub>
+                  <m:r>
+                    <w:rPr>
+                      <w:rFonts w:ascii="Cambria Math" w:eastAsiaTheme="minorEastAsia" w:hAnsi="Cambria Math"/>
+                    </w:rPr>
+                    <m:t>1</m:t>
+                  </m:r>
+                </m:sub>
+              </m:sSub>
+              <m:r>
+                <w:rPr>
+                  <w:rFonts w:ascii="Cambria Math" w:eastAsiaTheme="minorEastAsia" w:hAnsi="Cambria Math"/>
+                </w:rPr>
+                <m:t>∘…∘</m:t>
+              </m:r>
+              <m:sSub>
+                <m:sSubPr>
+                  <m:ctrlPr>
+                    <w:rPr>
+                      <w:rFonts w:ascii="Cambria Math" w:eastAsiaTheme="minorEastAsia" w:hAnsi="Cambria Math"/>
+                      <w:i/>
+                    </w:rPr>
+                  </m:ctrlPr>
+                </m:sSubPr>
+                <m:e>
+                  <m:r>
+                    <w:rPr>
+                      <w:rFonts w:ascii="Cambria Math" w:eastAsiaTheme="minorEastAsia" w:hAnsi="Cambria Math"/>
+                    </w:rPr>
+                    <m:t>μ</m:t>
+                  </m:r>
+                </m:e>
+                <m:sub>
+                  <m:r>
+                    <w:rPr>
+                      <w:rFonts w:ascii="Cambria Math" w:eastAsiaTheme="minorEastAsia" w:hAnsi="Cambria Math"/>
+                    </w:rPr>
+                    <m:t>n</m:t>
+                  </m:r>
+                </m:sub>
+              </m:sSub>
+            </m:e>
+          </m:d>
+          <m:r>
+            <w:rPr>
+              <w:rFonts w:ascii="Cambria Math" w:eastAsiaTheme="minorEastAsia" w:hAnsi="Cambria Math"/>
+            </w:rPr>
+            <m:t>(T)=T'</m:t>
+          </m:r>
+        </m:oMath>
+      </m:oMathPara>
     </w:p>
     <w:p>
       <w:pPr>
         <w:pStyle w:val="Cmsor2"/>
         <w:rPr>
+          <w:rFonts w:eastAsiaTheme="minorEastAsia" w:cstheme="minorHAnsi"/>
+        </w:rPr>
+      </w:pPr>
+      <w:r>
+        <w:t>Szelekciós stratégiák</w:t>
+      </w:r>
+    </w:p>
+    <w:p>
+      <w:pPr>
+        <w:pStyle w:val="Cmsor2"/>
+      </w:pPr>
+      <w:r>
+        <w:t>Implicit makrók végrehajtásának sorrendje</w:t>
+      </w:r>
+    </w:p>
+    <w:p>
+      <w:pPr>
+        <w:pStyle w:val="Cmsor2"/>
+        <w:rPr>
           <w:rStyle w:val="Fogalom"/>
           <w:i w:val="0"/>
         </w:rPr>
@@ -968,8 +3976,21 @@
         <w:pStyle w:val="Cmsor3"/>
       </w:pPr>
       <w:r>
-        <w:t>Design by Contract</w:t>
-      </w:r>
+        <w:t xml:space="preserve">Design </w:t>
+      </w:r>
+      <w:proofErr w:type="spellStart"/>
+      <w:r>
+        <w:t>by</w:t>
+      </w:r>
+      <w:proofErr w:type="spellEnd"/>
+      <w:r>
+        <w:t xml:space="preserve"> </w:t>
+      </w:r>
+      <w:proofErr w:type="spellStart"/>
+      <w:r>
+        <w:t>Contract</w:t>
+      </w:r>
+      <w:proofErr w:type="spellEnd"/>
     </w:p>
     <w:p>
       <w:pPr>
@@ -2439,7 +5460,6 @@
   <w:style w:type="character" w:default="1" w:styleId="Bekezdsalapbettpusa">
     <w:name w:val="Default Paragraph Font"/>
     <w:uiPriority w:val="1"/>
-    <w:semiHidden/>
     <w:unhideWhenUsed/>
   </w:style>
   <w:style w:type="table" w:default="1" w:styleId="Normltblzat">
@@ -2577,6 +5597,16 @@
     <w:rsid w:val="00717422"/>
     <w:rPr>
       <w:i/>
+    </w:rPr>
+  </w:style>
+  <w:style w:type="character" w:styleId="Helyrzszveg">
+    <w:name w:val="Placeholder Text"/>
+    <w:basedOn w:val="Bekezdsalapbettpusa"/>
+    <w:uiPriority w:val="99"/>
+    <w:semiHidden/>
+    <w:rsid w:val="00C31EF8"/>
+    <w:rPr>
+      <w:color w:val="808080"/>
     </w:rPr>
   </w:style>
 </w:styles>
@@ -2848,7 +5878,7 @@
 </file>
 
 <file path=customXml/itemProps1.xml><?xml version="1.0" encoding="utf-8"?>
-<ds:datastoreItem xmlns:ds="http://schemas.openxmlformats.org/officeDocument/2006/customXml" ds:itemID="{E93277C1-0D7C-47C2-9AD1-8E03859C1E9E}">
+<ds:datastoreItem xmlns:ds="http://schemas.openxmlformats.org/officeDocument/2006/customXml" ds:itemID="{88573EE9-B817-4286-B2AE-3348B665B33B}">
   <ds:schemaRefs>
     <ds:schemaRef ds:uri="http://schemas.openxmlformats.org/officeDocument/2006/bibliography"/>
   </ds:schemaRefs>

</xml_diff>

<commit_message>
Added T4 into thesis
</commit_message>
<xml_diff>
--- a/docs/Diplomamunka_Szabo_Tamas.docx
+++ b/docs/Diplomamunka_Szabo_Tamas.docx
@@ -4,7 +4,7 @@
   <w:body>
     <w:p>
       <w:pPr>
-        <w:pStyle w:val="Heading1"/>
+        <w:pStyle w:val="Cmsor1"/>
       </w:pPr>
       <w:r>
         <w:t>Metaprogramozásról általában</w:t>
@@ -17,7 +17,7 @@
     </w:p>
     <w:p>
       <w:pPr>
-        <w:pStyle w:val="Heading1"/>
+        <w:pStyle w:val="Cmsor1"/>
       </w:pPr>
       <w:r>
         <w:lastRenderedPageBreak/>
@@ -26,7 +26,7 @@
     </w:p>
     <w:p>
       <w:pPr>
-        <w:pStyle w:val="Heading2"/>
+        <w:pStyle w:val="Cmsor2"/>
       </w:pPr>
       <w:r>
         <w:t xml:space="preserve">A </w:t>
@@ -76,7 +76,7 @@
     </w:p>
     <w:p>
       <w:pPr>
-        <w:pStyle w:val="Heading3"/>
+        <w:pStyle w:val="Cmsor3"/>
       </w:pPr>
       <w:r>
         <w:t>Az include direktíva</w:t>
@@ -261,10 +261,7 @@
         <w:br/>
       </w:r>
       <w:r>
-        <w:t>struct</w:t>
-      </w:r>
-      <w:r>
-        <w:t xml:space="preserve"> Person {</w:t>
+        <w:t>struct Person {</w:t>
       </w:r>
       <w:r>
         <w:br/>
@@ -360,6 +357,7 @@
       <w:r>
         <w:rPr>
           <w:rStyle w:val="KdrszletChar"/>
+          <w:sz w:val="22"/>
         </w:rPr>
         <w:t>pragma once</w:t>
       </w:r>
@@ -418,7 +416,7 @@
     </w:p>
     <w:p>
       <w:pPr>
-        <w:pStyle w:val="Heading3"/>
+        <w:pStyle w:val="Cmsor3"/>
       </w:pPr>
       <w:r>
         <w:t>Feltételes fordítás</w:t>
@@ -450,7 +448,7 @@
     </w:p>
     <w:p>
       <w:pPr>
-        <w:pStyle w:val="Heading3"/>
+        <w:pStyle w:val="Cmsor3"/>
       </w:pPr>
       <w:r>
         <w:t>Makrók</w:t>
@@ -546,7 +544,7 @@
     </w:p>
     <w:p>
       <w:pPr>
-        <w:pStyle w:val="Heading2"/>
+        <w:pStyle w:val="Cmsor2"/>
       </w:pPr>
       <w:r>
         <w:t xml:space="preserve">Metaprogramozás </w:t>
@@ -565,7 +563,7 @@
     </w:p>
     <w:p>
       <w:pPr>
-        <w:pStyle w:val="Heading2"/>
+        <w:pStyle w:val="Cmsor2"/>
       </w:pPr>
       <w:r>
         <w:t>Metaprogramozás Scala nyelven</w:t>
@@ -578,7 +576,7 @@
     </w:p>
     <w:p>
       <w:pPr>
-        <w:pStyle w:val="Heading2"/>
+        <w:pStyle w:val="Cmsor2"/>
       </w:pPr>
       <w:r>
         <w:t>Metaprogramozás a .NET Framework-ben</w:t>
@@ -591,10 +589,14 @@
     </w:p>
     <w:p>
       <w:pPr>
-        <w:pStyle w:val="Heading3"/>
-      </w:pPr>
-      <w:r>
-        <w:t>T4 Text Template kódgeneráló eszköz</w:t>
+        <w:pStyle w:val="Cmsor2"/>
+      </w:pPr>
+      <w:r>
+        <w:lastRenderedPageBreak/>
+        <w:t>Text Template</w:t>
+      </w:r>
+      <w:r>
+        <w:t xml:space="preserve"> Transformation Toolkit (T4)</w:t>
       </w:r>
     </w:p>
     <w:p>
@@ -605,15 +607,33 @@
         <w:rPr>
           <w:rStyle w:val="Fogalom"/>
         </w:rPr>
-        <w:t>T4 Text Template</w:t>
-      </w:r>
-      <w:r>
-        <w:t xml:space="preserve">, amit több technológiájánál, úgymint </w:t>
+        <w:t>Text Template</w:t>
       </w:r>
       <w:r>
         <w:rPr>
           <w:rStyle w:val="Fogalom"/>
         </w:rPr>
+        <w:t xml:space="preserve"> Transformation Toolkit</w:t>
+      </w:r>
+      <w:r>
+        <w:t xml:space="preserve"> (későbbiekben csak </w:t>
+      </w:r>
+      <w:r>
+        <w:rPr>
+          <w:rStyle w:val="Fogalom"/>
+        </w:rPr>
+        <w:t>T4</w:t>
+      </w:r>
+      <w:r>
+        <w:t>),</w:t>
+      </w:r>
+      <w:r>
+        <w:t xml:space="preserve"> amit több technológiájánál, úgymint </w:t>
+      </w:r>
+      <w:r>
+        <w:rPr>
+          <w:rStyle w:val="Fogalom"/>
+        </w:rPr>
         <w:t>Windows Communication Foundation</w:t>
       </w:r>
       <w:r>
@@ -638,7 +658,840 @@
         <w:t xml:space="preserve"> (EF)</w:t>
       </w:r>
       <w:r>
-        <w:t xml:space="preserve">, előszeretettel használ. </w:t>
+        <w:t>, használ</w:t>
+      </w:r>
+      <w:r>
+        <w:t xml:space="preserve"> előszeretettel</w:t>
+      </w:r>
+      <w:r>
+        <w:t xml:space="preserve">. </w:t>
+      </w:r>
+    </w:p>
+    <w:p>
+      <w:r>
+        <w:t xml:space="preserve">A </w:t>
+      </w:r>
+      <w:r>
+        <w:rPr>
+          <w:rStyle w:val="Fogalom"/>
+        </w:rPr>
+        <w:t>T4</w:t>
+      </w:r>
+      <w:r>
+        <w:t xml:space="preserve"> a C/C++ előfordítójának általánosításaként is értelmezhető, ugyanis </w:t>
+      </w:r>
+      <w:r>
+        <w:t>nemcsak</w:t>
+      </w:r>
+      <w:r>
+        <w:t xml:space="preserve"> </w:t>
+      </w:r>
+      <w:r>
+        <w:rPr>
+          <w:rStyle w:val="Fogalom"/>
+        </w:rPr>
+        <w:t>C#</w:t>
+      </w:r>
+      <w:r>
+        <w:t xml:space="preserve"> nyelven, hanem </w:t>
+      </w:r>
+      <w:r>
+        <w:rPr>
+          <w:rStyle w:val="Fogalom"/>
+        </w:rPr>
+        <w:t>Visual Basi</w:t>
+      </w:r>
+      <w:r>
+        <w:rPr>
+          <w:rStyle w:val="Fogalom"/>
+        </w:rPr>
+        <w:t>c</w:t>
+      </w:r>
+      <w:r>
+        <w:t xml:space="preserve"> nyelven is lehet programozni, nem beszélve arról, hogy </w:t>
+      </w:r>
+      <w:r>
+        <w:t xml:space="preserve">sokkal több lehetőséget biztosít a fejlesztő számára. </w:t>
+      </w:r>
+    </w:p>
+    <w:p>
+      <w:r>
+        <w:t xml:space="preserve">A fejlesztők a </w:t>
+      </w:r>
+      <w:r>
+        <w:rPr>
+          <w:rStyle w:val="Fogalom"/>
+        </w:rPr>
+        <w:t xml:space="preserve">PHP </w:t>
+      </w:r>
+      <w:r>
+        <w:t xml:space="preserve">nyelvhez nagyon hasonló megoldással álltak elő a </w:t>
+      </w:r>
+      <w:r>
+        <w:rPr>
+          <w:rStyle w:val="Fogalom"/>
+        </w:rPr>
+        <w:t>T4</w:t>
+      </w:r>
+      <w:r>
+        <w:t xml:space="preserve"> esetében is. Itt is vannak kitüntetett </w:t>
+      </w:r>
+      <w:r>
+        <w:t>blokkok</w:t>
+      </w:r>
+      <w:r>
+        <w:t xml:space="preserve">, amik között a fordító értelmezi a </w:t>
+      </w:r>
+      <w:r>
+        <w:t>forrás</w:t>
+      </w:r>
+      <w:r>
+        <w:t xml:space="preserve">kódot és végrehajtja, míg a </w:t>
+      </w:r>
+      <w:r>
+        <w:t>blokkon</w:t>
+      </w:r>
+      <w:r>
+        <w:t xml:space="preserve"> kívüli szöveget egy az egyben legenerálja. </w:t>
+      </w:r>
+    </w:p>
+    <w:p>
+      <w:r>
+        <w:t xml:space="preserve">A </w:t>
+      </w:r>
+      <w:r>
+        <w:rPr>
+          <w:rStyle w:val="Fogalom"/>
+        </w:rPr>
+        <w:t>T4</w:t>
+      </w:r>
+      <w:r>
+        <w:t xml:space="preserve"> szöveg sablonokat három különálló részre lehet osztani: </w:t>
+      </w:r>
+      <w:r>
+        <w:rPr>
+          <w:rStyle w:val="Fogalom"/>
+        </w:rPr>
+        <w:t>direktívák</w:t>
+      </w:r>
+      <w:r>
+        <w:t xml:space="preserve">, </w:t>
+      </w:r>
+      <w:r>
+        <w:rPr>
+          <w:rStyle w:val="Fogalom"/>
+        </w:rPr>
+        <w:t>szöveg</w:t>
+      </w:r>
+      <w:r>
+        <w:t xml:space="preserve"> és </w:t>
+      </w:r>
+      <w:r>
+        <w:rPr>
+          <w:rStyle w:val="Fogalom"/>
+        </w:rPr>
+        <w:t>vezérlő blokkok</w:t>
+      </w:r>
+      <w:r>
+        <w:t>.</w:t>
+      </w:r>
+    </w:p>
+    <w:p>
+      <w:pPr>
+        <w:pStyle w:val="Cmsor3"/>
+      </w:pPr>
+      <w:r>
+        <w:t>T4 direktívák</w:t>
+      </w:r>
+    </w:p>
+    <w:p>
+      <w:r>
+        <w:t xml:space="preserve">A T4 direktívái általános információkat szolgáltatnak a sablont generáló motornak, hogy hogyan transzformálja a kódot és milyen kimeneti fájlt állítson elő. A direktíváknak a szintaxisa </w:t>
+      </w:r>
+      <w:r>
+        <w:t xml:space="preserve">az alább látható módon van definiálva. </w:t>
+      </w:r>
+    </w:p>
+    <w:p>
+      <w:pPr>
+        <w:pStyle w:val="Kdrszlet"/>
+      </w:pPr>
+      <w:r>
+        <w:t xml:space="preserve">&lt;#@ DirektívaNeve [AttribútumNeve = </w:t>
+      </w:r>
+      <w:r>
+        <w:t>”</w:t>
+      </w:r>
+      <w:r>
+        <w:t xml:space="preserve">AttribútumÉrtéke”] </w:t>
+      </w:r>
+      <w:r>
+        <w:t>...</w:t>
+      </w:r>
+      <w:r>
+        <w:t xml:space="preserve"> #&gt;</w:t>
+      </w:r>
+    </w:p>
+    <w:p>
+      <w:r>
+        <w:t xml:space="preserve">Több direktívát is megkülönböztet a </w:t>
+      </w:r>
+      <w:r>
+        <w:rPr>
+          <w:rStyle w:val="Fogalom"/>
+        </w:rPr>
+        <w:t>T4</w:t>
+      </w:r>
+      <w:r>
+        <w:t xml:space="preserve"> attól függően, hogy mit is szeretnénk beállítani. </w:t>
+      </w:r>
+      <w:r>
+        <w:t xml:space="preserve">Az alábbiakban az opcionális attribútumokat kapcsos zárójelek </w:t>
+      </w:r>
+      <w:bookmarkStart w:id="0" w:name="_GoBack"/>
+      <w:bookmarkEnd w:id="0"/>
+      <w:r>
+        <w:t>közé fogom írni.</w:t>
+      </w:r>
+    </w:p>
+    <w:p>
+      <w:pPr>
+        <w:pStyle w:val="Cmsor4"/>
+      </w:pPr>
+      <w:r>
+        <w:t>T4 sablon direktíva</w:t>
+      </w:r>
+    </w:p>
+    <w:p>
+      <w:r>
+        <w:t xml:space="preserve">A </w:t>
+      </w:r>
+      <w:r>
+        <w:rPr>
+          <w:rStyle w:val="Fogalom"/>
+        </w:rPr>
+        <w:t>T4</w:t>
+      </w:r>
+      <w:r>
+        <w:t xml:space="preserve"> </w:t>
+      </w:r>
+      <w:r>
+        <w:rPr>
+          <w:rStyle w:val="Fogalom"/>
+        </w:rPr>
+        <w:t>sablon direktívával</w:t>
+      </w:r>
+      <w:r>
+        <w:t xml:space="preserve"> (</w:t>
+      </w:r>
+      <w:r>
+        <w:rPr>
+          <w:rStyle w:val="Fogalom"/>
+        </w:rPr>
+        <w:t>T4 Template Directive</w:t>
+      </w:r>
+      <w:r>
+        <w:t>) azt állíthatjuk be, hogy hogyan kellen</w:t>
+      </w:r>
+      <w:r>
+        <w:t>e feldolgozni az adott sablont. A szintaxisa a következőképpen néz ki:</w:t>
+      </w:r>
+    </w:p>
+    <w:p>
+      <w:pPr>
+        <w:pStyle w:val="Kdrszlet"/>
+        <w:rPr>
+          <w:lang w:eastAsia="hu-HU"/>
+        </w:rPr>
+      </w:pPr>
+      <w:r>
+        <w:rPr>
+          <w:lang w:eastAsia="hu-HU"/>
+        </w:rPr>
+        <w:t>&lt;#@ template [language="</w:t>
+      </w:r>
+      <w:r>
+        <w:rPr>
+          <w:lang w:eastAsia="hu-HU"/>
+        </w:rPr>
+        <w:t>[sablon nyelve]</w:t>
+      </w:r>
+      <w:r>
+        <w:rPr>
+          <w:lang w:eastAsia="hu-HU"/>
+        </w:rPr>
+        <w:t>"] [culture="</w:t>
+      </w:r>
+      <w:r>
+        <w:rPr>
+          <w:lang w:eastAsia="hu-HU"/>
+        </w:rPr>
+        <w:t>[kultúra]</w:t>
+      </w:r>
+      <w:r>
+        <w:rPr>
+          <w:lang w:eastAsia="hu-HU"/>
+        </w:rPr>
+        <w:t>"] [inherits="</w:t>
+      </w:r>
+      <w:r>
+        <w:rPr>
+          <w:lang w:eastAsia="hu-HU"/>
+        </w:rPr>
+        <w:t>[ősosztály neve]</w:t>
+      </w:r>
+      <w:r>
+        <w:rPr>
+          <w:lang w:eastAsia="hu-HU"/>
+        </w:rPr>
+        <w:t>"] [visibility="</w:t>
+      </w:r>
+      <w:r>
+        <w:rPr>
+          <w:lang w:eastAsia="hu-HU"/>
+        </w:rPr>
+        <w:t>[láthatóság]</w:t>
+      </w:r>
+      <w:r>
+        <w:rPr>
+          <w:lang w:eastAsia="hu-HU"/>
+        </w:rPr>
+        <w:t>"] #&gt;</w:t>
+      </w:r>
+    </w:p>
+    <w:p>
+      <w:r>
+        <w:lastRenderedPageBreak/>
+        <w:t>A</w:t>
+      </w:r>
+      <w:r>
+        <w:t>z egyik legfontosabb attribútumon, a</w:t>
+      </w:r>
+      <w:r>
+        <w:t xml:space="preserve"> </w:t>
+      </w:r>
+      <w:r>
+        <w:rPr>
+          <w:rStyle w:val="Fogalom"/>
+        </w:rPr>
+        <w:t>language</w:t>
+      </w:r>
+      <w:r>
+        <w:t xml:space="preserve"> attribútumon keresztül adhatjuk meg, hogy mely programozási nyelvet szeretnénk használni a sablon generálására (</w:t>
+      </w:r>
+      <w:r>
+        <w:rPr>
+          <w:rStyle w:val="Fogalom"/>
+        </w:rPr>
+        <w:t>C#</w:t>
+      </w:r>
+      <w:r>
+        <w:t xml:space="preserve"> és </w:t>
+      </w:r>
+      <w:r>
+        <w:rPr>
+          <w:rStyle w:val="Fogalom"/>
+        </w:rPr>
+        <w:t>Visual Basic</w:t>
+      </w:r>
+      <w:r>
+        <w:t xml:space="preserve"> közül válasz</w:t>
+      </w:r>
+      <w:r>
+        <w:t>t</w:t>
+      </w:r>
+      <w:r>
+        <w:t xml:space="preserve">hatunk). </w:t>
+      </w:r>
+      <w:r>
+        <w:t xml:space="preserve">Alapértelmezetten a </w:t>
+      </w:r>
+      <w:r>
+        <w:rPr>
+          <w:rStyle w:val="Fogalom"/>
+        </w:rPr>
+        <w:t>C#</w:t>
+      </w:r>
+      <w:r>
+        <w:t xml:space="preserve"> van beállítva. </w:t>
+      </w:r>
+    </w:p>
+    <w:p>
+      <w:r>
+        <w:t xml:space="preserve">Az </w:t>
+      </w:r>
+      <w:r>
+        <w:rPr>
+          <w:rStyle w:val="Fogalom"/>
+        </w:rPr>
+        <w:t>inherits</w:t>
+      </w:r>
+      <w:r>
+        <w:t xml:space="preserve"> attribútummal öröklődést is definiálhatunk, ugyanis </w:t>
+      </w:r>
+      <w:r>
+        <w:t>ezen keresztül adhatjuk meg, hogy az adott sablon</w:t>
+      </w:r>
+      <w:r>
+        <w:t xml:space="preserve">hoz </w:t>
+      </w:r>
+      <w:r>
+        <w:t>generált</w:t>
+      </w:r>
+      <w:r>
+        <w:t xml:space="preserve"> osztályunk, mely osztályból öröklődjön. </w:t>
+      </w:r>
+    </w:p>
+    <w:p>
+      <w:r>
+        <w:t xml:space="preserve">A </w:t>
+      </w:r>
+      <w:r>
+        <w:rPr>
+          <w:rStyle w:val="Fogalom"/>
+        </w:rPr>
+        <w:t>visibility</w:t>
+      </w:r>
+      <w:r>
+        <w:t xml:space="preserve"> attribútummal pedig a sablonhoz generált osztályunknak milyen láthatóságot szeretnénk beállítani. Két opció közül választhatunk: publikus (</w:t>
+      </w:r>
+      <w:r>
+        <w:rPr>
+          <w:rStyle w:val="Fogalom"/>
+        </w:rPr>
+        <w:t>public</w:t>
+      </w:r>
+      <w:r>
+        <w:t>) és internál (</w:t>
+      </w:r>
+      <w:r>
+        <w:rPr>
+          <w:rStyle w:val="Fogalom"/>
+        </w:rPr>
+        <w:t>internal</w:t>
+      </w:r>
+      <w:r>
+        <w:t>).</w:t>
+      </w:r>
+    </w:p>
+    <w:p>
+      <w:pPr>
+        <w:pStyle w:val="Cmsor4"/>
+      </w:pPr>
+      <w:r>
+        <w:t>T4 paraméter direktíva</w:t>
+      </w:r>
+    </w:p>
+    <w:p>
+      <w:r>
+        <w:t xml:space="preserve">Ha külső környezetből használjuk a sablonok generálását (ilyen lehet, amikor futásidőben akarjuk legenerálni egy másik alkalmazásunkban), akkor felmerülhet az igény arra vonatkozóan, hogy különböző paraméterekkel lássuk el a sablonjainkat, amivel a szöveg generálását </w:t>
+      </w:r>
+      <w:r>
+        <w:t xml:space="preserve">szabályozhatjuk. Ezt az úgynevezett </w:t>
+      </w:r>
+      <w:r>
+        <w:rPr>
+          <w:rStyle w:val="Fogalom"/>
+        </w:rPr>
+        <w:t>paraméter direktívákkal</w:t>
+      </w:r>
+      <w:r>
+        <w:t xml:space="preserve"> (</w:t>
+      </w:r>
+      <w:r>
+        <w:rPr>
+          <w:rStyle w:val="Fogalom"/>
+        </w:rPr>
+        <w:t>T4 Parameter Directive</w:t>
+      </w:r>
+      <w:r>
+        <w:t>)</w:t>
+      </w:r>
+      <w:r>
+        <w:t xml:space="preserve"> tudjuk elérni a gyakorlatban. </w:t>
+      </w:r>
+    </w:p>
+    <w:p>
+      <w:pPr>
+        <w:pStyle w:val="Kdrszlet"/>
+      </w:pPr>
+      <w:r>
+        <w:t>&lt;#@ parameter type="</w:t>
+      </w:r>
+      <w:r>
+        <w:t>[típus neve]</w:t>
+      </w:r>
+      <w:r>
+        <w:t>" name="</w:t>
+      </w:r>
+      <w:r>
+        <w:t>[paraméter neve]</w:t>
+      </w:r>
+      <w:r>
+        <w:t>" #&gt;</w:t>
+      </w:r>
+    </w:p>
+    <w:p>
+      <w:r>
+        <w:t xml:space="preserve">A fenti sorban a paraméter direktíva szintaxisa látható. </w:t>
+      </w:r>
+      <w:r>
+        <w:t xml:space="preserve">Két attribútumot kell átadni a számára. A </w:t>
+      </w:r>
+      <w:r>
+        <w:rPr>
+          <w:rStyle w:val="Fogalom"/>
+        </w:rPr>
+        <w:t>type</w:t>
+      </w:r>
+      <w:r>
+        <w:t xml:space="preserve"> attribútummal a paraméter típusát határozzuk meg, aminek kötelezően egy .NET keretrendszerbeli típusnak kell lennie, míg a </w:t>
+      </w:r>
+      <w:r>
+        <w:rPr>
+          <w:rStyle w:val="Fogalom"/>
+        </w:rPr>
+        <w:t>name</w:t>
+      </w:r>
+      <w:r>
+        <w:t xml:space="preserve"> attribútummal a paraméter nevét mondhatjuk meg. </w:t>
+      </w:r>
+    </w:p>
+    <w:p>
+      <w:r>
+        <w:t xml:space="preserve">Ha megadtunk egy ilyen direktívát, akkor utána már egyszerűen használhatjuk a sablonunkban, azzal a névvel, amit meghatároztunk neki. </w:t>
+      </w:r>
+    </w:p>
+    <w:p>
+      <w:pPr>
+        <w:pStyle w:val="Cmsor4"/>
+      </w:pPr>
+      <w:r>
+        <w:t>T4 kimeneti direktíva</w:t>
+      </w:r>
+    </w:p>
+    <w:p>
+      <w:r>
+        <w:t xml:space="preserve">A </w:t>
+      </w:r>
+      <w:r>
+        <w:rPr>
+          <w:rStyle w:val="Fogalom"/>
+        </w:rPr>
+        <w:t>kimeneti direktívával</w:t>
+      </w:r>
+      <w:r>
+        <w:t xml:space="preserve"> (</w:t>
+      </w:r>
+      <w:r>
+        <w:rPr>
+          <w:rStyle w:val="Fogalom"/>
+        </w:rPr>
+        <w:t>T4 Output Directive</w:t>
+      </w:r>
+      <w:r>
+        <w:t>) határozhatjuk meg, hogy a sablont generáló osztály, milyen kiterjesztésű f</w:t>
+      </w:r>
+      <w:r>
+        <w:t xml:space="preserve">ájlba generálja a végeredményt. </w:t>
+      </w:r>
+      <w:r>
+        <w:t xml:space="preserve">Két attribútumot tudunk átadni neki, az </w:t>
+      </w:r>
+      <w:r>
+        <w:rPr>
+          <w:rStyle w:val="Fogalom"/>
+        </w:rPr>
+        <w:t>extension</w:t>
+      </w:r>
+      <w:r>
+        <w:t>-el</w:t>
+      </w:r>
+      <w:r>
+        <w:t xml:space="preserve"> </w:t>
+      </w:r>
+      <w:r>
+        <w:t xml:space="preserve">a kimeneti fájl kiterjesztését, míg az </w:t>
+      </w:r>
+      <w:r>
+        <w:rPr>
+          <w:rStyle w:val="Fogalom"/>
+        </w:rPr>
+        <w:t>encoding</w:t>
+      </w:r>
+      <w:r>
+        <w:t xml:space="preserve">-al a karakterkódolását határozhatjuk meg. </w:t>
+      </w:r>
+      <w:r>
+        <w:t xml:space="preserve">Az alábbi sorban látható a direktíva szintaxisa. </w:t>
+      </w:r>
+    </w:p>
+    <w:p>
+      <w:pPr>
+        <w:pStyle w:val="Kdrszlet"/>
+        <w:ind w:left="1418" w:hanging="1418"/>
+      </w:pPr>
+      <w:r>
+        <w:t>&lt;#@ output extension=".</w:t>
+      </w:r>
+      <w:r>
+        <w:t xml:space="preserve">[generált </w:t>
+      </w:r>
+      <w:r>
+        <w:t>fájl</w:t>
+      </w:r>
+      <w:r>
+        <w:t xml:space="preserve"> </w:t>
+      </w:r>
+      <w:r>
+        <w:t>kiterjeszt</w:t>
+      </w:r>
+      <w:r>
+        <w:t>ése</w:t>
+      </w:r>
+      <w:r>
+        <w:t>]</w:t>
+      </w:r>
+      <w:r>
+        <w:t>" [encoding="karakterkódolás"] #&gt;</w:t>
+      </w:r>
+    </w:p>
+    <w:p>
+      <w:pPr>
+        <w:pStyle w:val="Cmsor4"/>
+      </w:pPr>
+      <w:r>
+        <w:lastRenderedPageBreak/>
+        <w:t>T4 szerelvény direktíva</w:t>
+      </w:r>
+    </w:p>
+    <w:p>
+      <w:r>
+        <w:t>A .NET keretrendszer az újrafelhasználható osztályokat</w:t>
+      </w:r>
+      <w:r>
+        <w:t>, típusokat</w:t>
+      </w:r>
+      <w:r>
+        <w:t xml:space="preserve"> úgynevezett </w:t>
+      </w:r>
+      <w:r>
+        <w:rPr>
+          <w:rStyle w:val="Fogalom"/>
+        </w:rPr>
+        <w:t>szerelvényekben</w:t>
+      </w:r>
+      <w:r>
+        <w:t xml:space="preserve"> (angolul </w:t>
+      </w:r>
+      <w:r>
+        <w:rPr>
+          <w:rStyle w:val="Fogalom"/>
+        </w:rPr>
+        <w:t>assembly</w:t>
+      </w:r>
+      <w:r>
+        <w:t>) tárolja</w:t>
+      </w:r>
+      <w:r>
+        <w:t>.</w:t>
+      </w:r>
+      <w:r>
+        <w:t xml:space="preserve"> Sablonok </w:t>
+      </w:r>
+      <w:r>
+        <w:t xml:space="preserve">készítésénél </w:t>
+      </w:r>
+      <w:r>
+        <w:t>is szükség lehet olyan funkciókra, amik</w:t>
+      </w:r>
+      <w:r>
+        <w:t xml:space="preserve"> ne</w:t>
+      </w:r>
+      <w:r>
+        <w:t>m feltétlenül találhatóak meg a</w:t>
+      </w:r>
+      <w:r>
+        <w:t>z alapértelmezetten elérhető névterekben</w:t>
+      </w:r>
+      <w:r>
+        <w:t xml:space="preserve">. Ekkor jöhet jól az úgynevezett </w:t>
+      </w:r>
+      <w:r>
+        <w:rPr>
+          <w:rStyle w:val="Fogalom"/>
+        </w:rPr>
+        <w:t>szerelvény direktíva</w:t>
+      </w:r>
+      <w:r>
+        <w:rPr>
+          <w:rStyle w:val="Fogalom"/>
+        </w:rPr>
+        <w:t xml:space="preserve"> </w:t>
+      </w:r>
+      <w:r>
+        <w:t>(</w:t>
+      </w:r>
+      <w:r>
+        <w:rPr>
+          <w:rStyle w:val="Fogalom"/>
+        </w:rPr>
+        <w:t>T4 Assembly Directive</w:t>
+      </w:r>
+      <w:r>
+        <w:t>)</w:t>
+      </w:r>
+      <w:r>
+        <w:t xml:space="preserve">, amivel újabb szerelvényeket lehet betölteni a sablon számára. </w:t>
+      </w:r>
+    </w:p>
+    <w:p>
+      <w:r>
+        <w:t xml:space="preserve">Egy kötelező attribútumot a </w:t>
+      </w:r>
+      <w:r>
+        <w:rPr>
+          <w:rStyle w:val="Fogalom"/>
+        </w:rPr>
+        <w:t>name</w:t>
+      </w:r>
+      <w:r>
+        <w:t xml:space="preserve"> attribútum értékét kell átadnunk, amivel meghatározhatjuk, hogy pontosan melyik szerelvényt szeretnénk betölteni. Az attribútum értéke kétféle lehet, vagy a pontos nevét adjuk meg (úgynevezett </w:t>
+      </w:r>
+      <w:r>
+        <w:rPr>
+          <w:rStyle w:val="Fogalom"/>
+        </w:rPr>
+        <w:t>assembly strong name</w:t>
+      </w:r>
+      <w:r>
+        <w:t>) vagy a pontos elérési útvonalat.</w:t>
+      </w:r>
+      <w:r>
+        <w:t xml:space="preserve"> Az alábbi sorban a direktíva szintaxisa található. </w:t>
+      </w:r>
+    </w:p>
+    <w:p>
+      <w:pPr>
+        <w:pStyle w:val="Kdrszlet"/>
+      </w:pPr>
+      <w:r>
+        <w:t>&lt;#@ assembly name="[szerelvény elérési útvonala vagy neve]" #&gt;</w:t>
+      </w:r>
+    </w:p>
+    <w:p>
+      <w:pPr>
+        <w:pStyle w:val="Cmsor4"/>
+      </w:pPr>
+      <w:r>
+        <w:t>T4 import direktíva</w:t>
+      </w:r>
+    </w:p>
+    <w:p>
+      <w:r>
+        <w:t xml:space="preserve">Az </w:t>
+      </w:r>
+      <w:r>
+        <w:rPr>
+          <w:rStyle w:val="Fogalom"/>
+        </w:rPr>
+        <w:t>import direktíve</w:t>
+      </w:r>
+      <w:r>
+        <w:t xml:space="preserve"> (</w:t>
+      </w:r>
+      <w:r>
+        <w:rPr>
+          <w:rStyle w:val="Fogalom"/>
+        </w:rPr>
+        <w:t>T4 Import Directive</w:t>
+      </w:r>
+      <w:r>
+        <w:t xml:space="preserve">) funkciója teljesen megegyezik a C# nyelv using nyelvi szerkezetéhez, amivel az adott névterekben lévő típusok nevét oldhatjuk fel. </w:t>
+      </w:r>
+      <w:r>
+        <w:t>Az alábbi sorban a direktíva szintaxisa látható.</w:t>
+      </w:r>
+    </w:p>
+    <w:p>
+      <w:pPr>
+        <w:pStyle w:val="Kdrszlet"/>
+      </w:pPr>
+      <w:r>
+        <w:t>&lt;#@ import namespace="[névtér neve]" #&gt;</w:t>
+      </w:r>
+    </w:p>
+    <w:p>
+      <w:r>
+        <w:t xml:space="preserve">A </w:t>
+      </w:r>
+      <w:r>
+        <w:rPr>
+          <w:rStyle w:val="Fogalom"/>
+        </w:rPr>
+        <w:t>namespace</w:t>
+      </w:r>
+      <w:r>
+        <w:t xml:space="preserve"> attribútum segítségével adhatjuk meg, hogy mely névtérben található típusok nevét szeretnénk feloldani a sablonunkon belül. </w:t>
+      </w:r>
+    </w:p>
+    <w:p>
+      <w:pPr>
+        <w:pStyle w:val="Cmsor4"/>
+      </w:pPr>
+      <w:r>
+        <w:t>T4 include direktíva</w:t>
+      </w:r>
+    </w:p>
+    <w:p>
+      <w:r>
+        <w:t xml:space="preserve">Lehetőségünk nyílik arra is, hogy újrafelhasználható sablonokat készítsünk és ezeket egy másik sablonban újra és újra felhasználhassuk. </w:t>
+      </w:r>
+      <w:r>
+        <w:t xml:space="preserve">Az </w:t>
+      </w:r>
+      <w:r>
+        <w:rPr>
+          <w:rStyle w:val="Fogalom"/>
+        </w:rPr>
+        <w:t>include direktíva</w:t>
+      </w:r>
+      <w:r>
+        <w:t xml:space="preserve"> (</w:t>
+      </w:r>
+      <w:r>
+        <w:rPr>
+          <w:rStyle w:val="Fogalom"/>
+        </w:rPr>
+        <w:t>T4 Include Directive</w:t>
+      </w:r>
+      <w:r>
+        <w:t>) segítségével meglévő sablonfájlokat im</w:t>
+      </w:r>
+      <w:r>
+        <w:t>portálhatunk az adott fájlunkba</w:t>
+      </w:r>
+      <w:r>
+        <w:t xml:space="preserve">. </w:t>
+      </w:r>
+      <w:r>
+        <w:t xml:space="preserve">Ezzel a referált fájlt tartalma be fog másolódni a sablonunkba. </w:t>
+      </w:r>
+      <w:r>
+        <w:t>A következő sorban a direktíva szintaxisa látható.</w:t>
+      </w:r>
+    </w:p>
+    <w:p>
+      <w:pPr>
+        <w:pStyle w:val="Kdrszlet"/>
+        <w:ind w:left="1560" w:hanging="1560"/>
+      </w:pPr>
+      <w:r>
+        <w:t xml:space="preserve">&lt;#@ include file="[fájl neve]" </w:t>
+      </w:r>
+      <w:r>
+        <w:br/>
+        <w:t>[once="[csak egyszer töltődjön be a fájl]"] #&gt;</w:t>
       </w:r>
     </w:p>
     <w:p>
@@ -650,29 +1503,817 @@
         <w:rPr>
           <w:rStyle w:val="Fogalom"/>
         </w:rPr>
-        <w:t>T4 Text Template</w:t>
-      </w:r>
-      <w:r>
-        <w:t xml:space="preserve"> a C/C++ előfordítójának általánosításaként is értelmezhető, ugyanis </w:t>
-      </w:r>
-      <w:r>
-        <w:t>nemcsak</w:t>
-      </w:r>
-      <w:r>
-        <w:t xml:space="preserve"> C# nyelven, hanem Visual Basi</w:t>
-      </w:r>
-      <w:r>
-        <w:t xml:space="preserve">c nyelven is lehet programozni, nem beszélve arról, hogy </w:t>
-      </w:r>
-      <w:r>
-        <w:t xml:space="preserve">sokkal több lehetőséget biztosít a fejlesztő számára. </w:t>
-      </w:r>
-      <w:bookmarkStart w:id="0" w:name="_GoBack"/>
-      <w:bookmarkEnd w:id="0"/>
-    </w:p>
-    <w:p>
-      <w:pPr>
-        <w:pStyle w:val="Heading2"/>
+        <w:t>file</w:t>
+      </w:r>
+      <w:r>
+        <w:t xml:space="preserve"> attribútummal a referált fájl nevét és elérési útvonalát tudjuk megadni, míg a </w:t>
+      </w:r>
+      <w:r>
+        <w:rPr>
+          <w:rStyle w:val="Fogalom"/>
+        </w:rPr>
+        <w:t>once</w:t>
+      </w:r>
+      <w:r>
+        <w:t xml:space="preserve"> opcionális attribútummal azt, hogy csak egyszer vagy többször töltődjön be a fájl tartalma.</w:t>
+      </w:r>
+    </w:p>
+    <w:p>
+      <w:pPr>
+        <w:pStyle w:val="Cmsor3"/>
+      </w:pPr>
+      <w:r>
+        <w:t>Szöveg blokkok</w:t>
+      </w:r>
+    </w:p>
+    <w:p>
+      <w:r>
+        <w:t xml:space="preserve">Talán a legegyszerűbb szintaktikai eleme a </w:t>
+      </w:r>
+      <w:r>
+        <w:rPr>
+          <w:rStyle w:val="Fogalom"/>
+        </w:rPr>
+        <w:t>T4</w:t>
+      </w:r>
+      <w:r>
+        <w:t xml:space="preserve">-nek a </w:t>
+      </w:r>
+      <w:r>
+        <w:rPr>
+          <w:rStyle w:val="Fogalom"/>
+        </w:rPr>
+        <w:t>szöveg blokkok</w:t>
+      </w:r>
+      <w:r>
+        <w:t xml:space="preserve"> rész, ugyanis, az ide beírt szöveg változtatás nélkül kerül bele a sablon által generált kimeneti fájlba. </w:t>
+      </w:r>
+      <w:r>
+        <w:t>Ezeket a részeket nem kell semmilyen módon megjelölni.</w:t>
+      </w:r>
+      <w:r>
+        <w:t xml:space="preserve"> Az alábbi példa is ezt mutatja.</w:t>
+      </w:r>
+    </w:p>
+    <w:p>
+      <w:pPr>
+        <w:pStyle w:val="Kdrszlet"/>
+      </w:pPr>
+      <w:r>
+        <w:t>&lt;#@ output extension=”.txt” #&gt;</w:t>
+      </w:r>
+      <w:r>
+        <w:br/>
+        <w:t>Helló</w:t>
+      </w:r>
+      <w:r>
+        <w:t xml:space="preserve"> Text Template Transformation Toolkit (T4)</w:t>
+      </w:r>
+    </w:p>
+    <w:p>
+      <w:r>
+        <w:t xml:space="preserve">A fenti kódrészletből a T4 egy .txt kiterjesztésű fájlt fog generálni, aminek a tartalma a következő: </w:t>
+      </w:r>
+      <w:r>
+        <w:rPr>
+          <w:rStyle w:val="KdrszletChar"/>
+          <w:sz w:val="22"/>
+        </w:rPr>
+        <w:t>Helló Text Templ</w:t>
+      </w:r>
+      <w:r>
+        <w:rPr>
+          <w:rStyle w:val="KdrszletChar"/>
+          <w:sz w:val="22"/>
+        </w:rPr>
+        <w:t>ate Transformation Toolkit (T4)</w:t>
+      </w:r>
+      <w:r>
+        <w:t>.</w:t>
+      </w:r>
+    </w:p>
+    <w:p>
+      <w:pPr>
+        <w:pStyle w:val="Cmsor3"/>
+      </w:pPr>
+      <w:r>
+        <w:t>Vezérlő blokkok</w:t>
+      </w:r>
+    </w:p>
+    <w:p>
+      <w:r>
+        <w:t>A vezérlő blokkok segítségével adhatunk dinamizmust a sablonok generálásához, azaz segítségükkel mondhatjuk meg, hogy a sablon egyes részeit hogyan, mikor és hányszor generálja le nekünk.</w:t>
+      </w:r>
+      <w:r>
+        <w:t xml:space="preserve"> Ezeken a blokkokon belül definiálhatunk új típusokat,</w:t>
+      </w:r>
+      <w:r>
+        <w:t xml:space="preserve"> </w:t>
+      </w:r>
+      <w:r>
+        <w:t xml:space="preserve">változókat és </w:t>
+      </w:r>
+      <w:r>
+        <w:t xml:space="preserve">értékelhetünk ki különböző kifejezéseket. </w:t>
+      </w:r>
+    </w:p>
+    <w:p>
+      <w:pPr>
+        <w:pStyle w:val="Cmsor4"/>
+      </w:pPr>
+      <w:r>
+        <w:t>Alapértelmezett vezérlő blokkok</w:t>
+      </w:r>
+    </w:p>
+    <w:p>
+      <w:r>
+        <w:t xml:space="preserve">Az </w:t>
+      </w:r>
+      <w:r>
+        <w:rPr>
+          <w:rStyle w:val="Fogalom"/>
+        </w:rPr>
+        <w:t>alapértelmezett vezérlő blokkok</w:t>
+      </w:r>
+      <w:r>
+        <w:t xml:space="preserve"> </w:t>
+      </w:r>
+      <w:r>
+        <w:t>(</w:t>
+      </w:r>
+      <w:r>
+        <w:rPr>
+          <w:rStyle w:val="Fogalom"/>
+        </w:rPr>
+        <w:t>standard</w:t>
+      </w:r>
+      <w:r>
+        <w:rPr>
+          <w:rStyle w:val="Fogalom"/>
+        </w:rPr>
+        <w:t xml:space="preserve"> control blocks</w:t>
+      </w:r>
+      <w:r>
+        <w:t xml:space="preserve">) </w:t>
+      </w:r>
+      <w:r>
+        <w:t>programkódok szakasza, amely a kimeneti fájl egy részét generálják valamilyen algoritmus alapján. Bármilyen vezérlési szerkezetet írhatunk a blokkon belül, kezdve a szekvenciával, a</w:t>
+      </w:r>
+      <w:r>
+        <w:t>z</w:t>
+      </w:r>
+      <w:r>
+        <w:t xml:space="preserve"> </w:t>
+      </w:r>
+      <w:r>
+        <w:t>elágazásokon</w:t>
+      </w:r>
+      <w:r>
+        <w:t xml:space="preserve"> keresztül, egészen a ciklusokig. </w:t>
+      </w:r>
+      <w:r>
+        <w:t xml:space="preserve">A vezérlő blokkokat </w:t>
+      </w:r>
+      <w:r>
+        <w:rPr>
+          <w:rStyle w:val="KdrszletChar"/>
+          <w:sz w:val="22"/>
+        </w:rPr>
+        <w:t xml:space="preserve">&lt;# </w:t>
+      </w:r>
+      <w:r>
+        <w:rPr>
+          <w:rStyle w:val="KdrszletChar"/>
+          <w:sz w:val="22"/>
+        </w:rPr>
+        <w:t>...</w:t>
+      </w:r>
+      <w:r>
+        <w:rPr>
+          <w:rStyle w:val="KdrszletChar"/>
+          <w:sz w:val="22"/>
+        </w:rPr>
+        <w:t xml:space="preserve"> #&gt;</w:t>
+      </w:r>
+      <w:r>
+        <w:t xml:space="preserve"> között definiáljuk. </w:t>
+      </w:r>
+    </w:p>
+    <w:p>
+      <w:r>
+        <w:t xml:space="preserve">A vezérlő blokkok közé zárt szöveg blokkok az adott vezérlési szerkezet szemantikája alapján működik. </w:t>
+      </w:r>
+      <w:r>
+        <w:t xml:space="preserve">Ez azt jelenti, hogy egy elágazás igaz ágában található szöveg blokk akkor fog megjelenni a kimeneti fájlban, amikor az elágazás feltétele igaz lesz a sablon kiértékelése során. </w:t>
+      </w:r>
+      <w:r>
+        <w:t xml:space="preserve">Az alábbi kódrészlet a </w:t>
+      </w:r>
+      <w:r>
+        <w:rPr>
+          <w:rStyle w:val="KdrszletChar"/>
+          <w:sz w:val="22"/>
+        </w:rPr>
+        <w:t>Hello</w:t>
+      </w:r>
+      <w:r>
+        <w:t xml:space="preserve"> </w:t>
+      </w:r>
+      <w:r>
+        <w:t>szót fogja kigenerálni a kimenetre:</w:t>
+      </w:r>
+    </w:p>
+    <w:p>
+      <w:pPr>
+        <w:pStyle w:val="Kdrszlet"/>
+      </w:pPr>
+      <w:r>
+        <w:lastRenderedPageBreak/>
+        <w:t xml:space="preserve">&lt;# var isTrue = true; </w:t>
+      </w:r>
+      <w:r>
+        <w:t>#&gt;</w:t>
+      </w:r>
+      <w:r>
+        <w:br/>
+        <w:t xml:space="preserve">&lt;# </w:t>
+      </w:r>
+      <w:r>
+        <w:t>if (isTrue){ #&gt; Helló</w:t>
+      </w:r>
+      <w:r>
+        <w:t xml:space="preserve"> </w:t>
+      </w:r>
+      <w:r>
+        <w:t>&lt;# }</w:t>
+      </w:r>
+      <w:r>
+        <w:br/>
+      </w:r>
+      <w:r>
+        <w:t xml:space="preserve">else { #&gt; </w:t>
+      </w:r>
+      <w:r>
+        <w:tab/>
+        <w:t>Világ!</w:t>
+      </w:r>
+      <w:r>
+        <w:t xml:space="preserve"> </w:t>
+      </w:r>
+      <w:r>
+        <w:t>&lt;# } #&gt;</w:t>
+      </w:r>
+    </w:p>
+    <w:p>
+      <w:r>
+        <w:t xml:space="preserve">Egy ciklus törzsében </w:t>
+      </w:r>
+      <w:r>
+        <w:t xml:space="preserve">definiált </w:t>
+      </w:r>
+      <w:r>
+        <w:t xml:space="preserve">szöveg blokk, annyiszor fog megjelenni a kimeneten, ahányszor a ciklus törzse kiértékelésre került. </w:t>
+      </w:r>
+      <w:r>
+        <w:t xml:space="preserve">Az alábbi sorban lévő kódrészlet ötször fogja kiírni a kimenetre az </w:t>
+      </w:r>
+      <w:r>
+        <w:rPr>
+          <w:rStyle w:val="Fogalom"/>
+        </w:rPr>
+        <w:t>alma</w:t>
+      </w:r>
+      <w:r>
+        <w:t xml:space="preserve"> szót:</w:t>
+      </w:r>
+    </w:p>
+    <w:p>
+      <w:pPr>
+        <w:pStyle w:val="Kdrszlet"/>
+      </w:pPr>
+      <w:r>
+        <w:t>&lt;# for (int i = 0; i &lt; 5; i++) { #&gt;</w:t>
+      </w:r>
+      <w:r>
+        <w:t xml:space="preserve"> alma </w:t>
+      </w:r>
+      <w:r>
+        <w:t>&lt;# } #&gt;</w:t>
+      </w:r>
+    </w:p>
+    <w:p>
+      <w:r>
+        <w:t xml:space="preserve">Fontos megjegyezni, hogy a blokkon belül csak vezérlési szerkezeteket lehet megadni, típusokat (osztályokat, enumerációkat stb.) máshol kell definiálnunk. </w:t>
+      </w:r>
+    </w:p>
+    <w:p>
+      <w:pPr>
+        <w:pStyle w:val="Cmsor4"/>
+      </w:pPr>
+      <w:r>
+        <w:t>Kifejezés</w:t>
+      </w:r>
+      <w:r>
+        <w:t>-orientált vezérlő blokkok</w:t>
+      </w:r>
+    </w:p>
+    <w:p>
+      <w:r>
+        <w:t xml:space="preserve">Vannak olyan helyzetek, ahol vezérlési szerkezet helyett elég lenne csak egy kifejezést kiértékelni. Ilyen esetekben használhatjuk a </w:t>
+      </w:r>
+      <w:r>
+        <w:rPr>
+          <w:rStyle w:val="Fogalom"/>
+        </w:rPr>
+        <w:t>kifejezés-orientált vezérlő blokkokat</w:t>
+      </w:r>
+      <w:r>
+        <w:t xml:space="preserve"> (</w:t>
+      </w:r>
+      <w:r>
+        <w:rPr>
+          <w:rStyle w:val="Fogalom"/>
+        </w:rPr>
+        <w:t>expression control block</w:t>
+      </w:r>
+      <w:r>
+        <w:t xml:space="preserve">) a sablonokon belül. </w:t>
+      </w:r>
+    </w:p>
+    <w:p>
+      <w:r>
+        <w:t xml:space="preserve">Szintaxisa hasonlít az alapértelmezett vezérlő blokkokéhoz, azzal a különbséggel, hogy a blokkon belül kifejezést kell írni vezérlési szerkezet helyett: </w:t>
+      </w:r>
+      <w:r>
+        <w:rPr>
+          <w:rStyle w:val="KdrszletChar"/>
+          <w:sz w:val="22"/>
+        </w:rPr>
+        <w:t>&lt;#=</w:t>
+      </w:r>
+      <w:r>
+        <w:rPr>
+          <w:rStyle w:val="KdrszletChar"/>
+          <w:sz w:val="22"/>
+        </w:rPr>
+        <w:t xml:space="preserve"> </w:t>
+      </w:r>
+      <w:r>
+        <w:rPr>
+          <w:rStyle w:val="KdrszletChar"/>
+        </w:rPr>
+        <w:t>...</w:t>
+      </w:r>
+      <w:r>
+        <w:rPr>
+          <w:rStyle w:val="KdrszletChar"/>
+          <w:sz w:val="22"/>
+        </w:rPr>
+        <w:t xml:space="preserve"> #&gt;</w:t>
+      </w:r>
+      <w:r>
+        <w:t>.</w:t>
+      </w:r>
+      <w:r>
+        <w:t xml:space="preserve"> A következő példában a számokat fogjuk kigenerálni egytől tízig:</w:t>
+      </w:r>
+    </w:p>
+    <w:p>
+      <w:pPr>
+        <w:pStyle w:val="Kdrszlet"/>
+      </w:pPr>
+      <w:r>
+        <w:t xml:space="preserve">&lt;# for (int i = </w:t>
+      </w:r>
+      <w:r>
+        <w:t>0</w:t>
+      </w:r>
+      <w:r>
+        <w:t xml:space="preserve">; i &lt; 10; i++) { #&gt; </w:t>
+      </w:r>
+      <w:r>
+        <w:br/>
+        <w:t xml:space="preserve">  </w:t>
+      </w:r>
+      <w:r>
+        <w:t>&lt;#= i</w:t>
+      </w:r>
+      <w:r>
+        <w:t xml:space="preserve"> + 1</w:t>
+      </w:r>
+      <w:r>
+        <w:t xml:space="preserve"> </w:t>
+      </w:r>
+      <w:r>
+        <w:t>/*</w:t>
+      </w:r>
+      <w:r>
+        <w:t xml:space="preserve"> itt történik a kifejezés kiértékelése</w:t>
+      </w:r>
+      <w:r>
+        <w:t xml:space="preserve"> */</w:t>
+      </w:r>
+      <w:r>
+        <w:t xml:space="preserve"> #&gt; </w:t>
+      </w:r>
+      <w:r>
+        <w:br/>
+      </w:r>
+      <w:r>
+        <w:t>&lt;# } #&gt;</w:t>
+      </w:r>
+    </w:p>
+    <w:p>
+      <w:r>
+        <w:t xml:space="preserve">Kifejezésként bármit írhatunk, ugyanis a T4 kiértékeli az adott kifejezést, utána pedig meghívja rajta a </w:t>
+      </w:r>
+      <w:r>
+        <w:rPr>
+          <w:rStyle w:val="KdrszletChar"/>
+          <w:sz w:val="22"/>
+        </w:rPr>
+        <w:t>ToString()</w:t>
+      </w:r>
+      <w:r>
+        <w:t xml:space="preserve"> metódust és annak a visszatérési értéke fog a kimeneten megjelenni. </w:t>
+      </w:r>
+    </w:p>
+    <w:p>
+      <w:pPr>
+        <w:pStyle w:val="Cmsor4"/>
+      </w:pPr>
+      <w:r>
+        <w:t>Osztály-orientált vezérlő blokkok</w:t>
+      </w:r>
+    </w:p>
+    <w:p>
+      <w:r>
+        <w:t xml:space="preserve">A T4 úgy működik, hogy a háttérben létrehoz minden sablonhoz egy osztályt, ami a </w:t>
+      </w:r>
+      <w:r>
+        <w:rPr>
+          <w:rStyle w:val="KdrszletChar"/>
+          <w:sz w:val="22"/>
+        </w:rPr>
+        <w:t>TextTransformation</w:t>
+      </w:r>
+      <w:r>
+        <w:t xml:space="preserve"> </w:t>
+      </w:r>
+      <w:r>
+        <w:t xml:space="preserve">osztályból származik közvetlenül. </w:t>
+      </w:r>
+      <w:r>
+        <w:t xml:space="preserve">Ezt a saját osztályt mi is kibővíthetjük további metódusokkal, tulajdonságokkal vagy akár újabb típusokkal is. </w:t>
+      </w:r>
+      <w:r>
+        <w:t xml:space="preserve">Ehhez az </w:t>
+      </w:r>
+      <w:r>
+        <w:rPr>
+          <w:rStyle w:val="Fogalom"/>
+        </w:rPr>
+        <w:t>osztály-orientált vezérlő blokkokat</w:t>
+      </w:r>
+      <w:r>
+        <w:t xml:space="preserve"> (</w:t>
+      </w:r>
+      <w:r>
+        <w:rPr>
+          <w:rStyle w:val="Fogalom"/>
+        </w:rPr>
+        <w:t>class feature control block</w:t>
+      </w:r>
+      <w:r>
+        <w:t>)</w:t>
+      </w:r>
+      <w:r>
+        <w:t xml:space="preserve"> kell használnunk.</w:t>
+      </w:r>
+    </w:p>
+    <w:p>
+      <w:r>
+        <w:lastRenderedPageBreak/>
+        <w:t>Ennek a vezérlő blokknak a szintaxisa is hasonlít az eddig bemutatott blokkok szintaxisához, viszont a blokkon belül nem kifejezést, vagy vezérlési szerkezetet kell megadnunk, hanem valamilyen metó</w:t>
+      </w:r>
+      <w:r>
+        <w:t xml:space="preserve">dust, tulajdonságot vagy típust: </w:t>
+      </w:r>
+      <w:r>
+        <w:rPr>
+          <w:rStyle w:val="KdrszletChar"/>
+          <w:sz w:val="22"/>
+        </w:rPr>
+        <w:t xml:space="preserve">&lt;#+ </w:t>
+      </w:r>
+      <w:r>
+        <w:rPr>
+          <w:rStyle w:val="KdrszletChar"/>
+          <w:sz w:val="22"/>
+        </w:rPr>
+        <w:t>...</w:t>
+      </w:r>
+      <w:r>
+        <w:rPr>
+          <w:rStyle w:val="KdrszletChar"/>
+          <w:sz w:val="22"/>
+        </w:rPr>
+        <w:t xml:space="preserve"> #&gt;</w:t>
+      </w:r>
+      <w:r>
+        <w:t>.</w:t>
+      </w:r>
+      <w:r>
+        <w:t xml:space="preserve"> Ezeket a blokkokat gyakran használjuk kisegítő metódusok deklarálására. </w:t>
+      </w:r>
+    </w:p>
+    <w:p>
+      <w:r>
+        <w:t>Az alábbi kódrészlet az osztály-orientált vezérlő blokkok hasz</w:t>
+      </w:r>
+      <w:r>
+        <w:t xml:space="preserve">nálatát hivatott reprezentálni. </w:t>
+      </w:r>
+      <w:r>
+        <w:t xml:space="preserve">A </w:t>
+      </w:r>
+      <w:r>
+        <w:rPr>
+          <w:rStyle w:val="KdrszletChar"/>
+          <w:sz w:val="22"/>
+        </w:rPr>
+        <w:t>Person</w:t>
+      </w:r>
+      <w:r>
+        <w:t xml:space="preserve"> osztállyal reprezentáljuk a személyeket, ami a két információt tárol róluk: a nevüket (</w:t>
+      </w:r>
+      <w:r>
+        <w:rPr>
+          <w:rStyle w:val="KdrszletChar"/>
+          <w:sz w:val="22"/>
+        </w:rPr>
+        <w:t>Name</w:t>
+      </w:r>
+      <w:r>
+        <w:t xml:space="preserve"> tulajdonság) és az életkorukat (</w:t>
+      </w:r>
+      <w:r>
+        <w:rPr>
+          <w:rStyle w:val="KdrszletChar"/>
+          <w:sz w:val="22"/>
+        </w:rPr>
+        <w:t>Age</w:t>
+      </w:r>
+      <w:r>
+        <w:t xml:space="preserve"> tulajdonság).</w:t>
+      </w:r>
+      <w:r>
+        <w:t xml:space="preserve"> A </w:t>
+      </w:r>
+      <w:r>
+        <w:rPr>
+          <w:rStyle w:val="KdrszletChar"/>
+          <w:sz w:val="22"/>
+        </w:rPr>
+        <w:t>persons</w:t>
+      </w:r>
+      <w:r>
+        <w:t xml:space="preserve"> változóba eltároljuk két személy adatait és az alapértelmezett vezérlő blokk segítségével kigeneráljuk az adatait a fájlba a következő módon: </w:t>
+      </w:r>
+      <w:r>
+        <w:rPr>
+          <w:rStyle w:val="KdrszletChar"/>
+          <w:sz w:val="22"/>
+        </w:rPr>
+        <w:t>név (életkor)</w:t>
+      </w:r>
+      <w:r>
+        <w:t>:</w:t>
+      </w:r>
+    </w:p>
+    <w:p>
+      <w:pPr>
+        <w:pStyle w:val="Kdrszlet"/>
+      </w:pPr>
+      <w:r>
+        <w:t>&lt;# var persons = new[] {</w:t>
+      </w:r>
+      <w:r>
+        <w:t xml:space="preserve"> </w:t>
+      </w:r>
+      <w:r>
+        <w:t xml:space="preserve">new Person("Gipsz Jakab", 35), </w:t>
+      </w:r>
+      <w:r>
+        <w:br/>
+      </w:r>
+      <w:r>
+        <w:t>new Person("Mekk Elek", 24)</w:t>
+      </w:r>
+      <w:r>
+        <w:t xml:space="preserve"> </w:t>
+      </w:r>
+      <w:r>
+        <w:t>}; #&gt;</w:t>
+      </w:r>
+      <w:r>
+        <w:br/>
+      </w:r>
+      <w:r>
+        <w:t>&lt;# foreach (var person in persons) {</w:t>
+      </w:r>
+      <w:r>
+        <w:t xml:space="preserve"> </w:t>
+      </w:r>
+      <w:r>
+        <w:t>#&gt;</w:t>
+      </w:r>
+      <w:r>
+        <w:br/>
+      </w:r>
+      <w:r>
+        <w:t>&lt;#=person.Name#&gt; (&lt;#=person.Age#&gt;)</w:t>
+      </w:r>
+      <w:r>
+        <w:br/>
+      </w:r>
+      <w:r>
+        <w:t>&lt;# } #&gt;</w:t>
+      </w:r>
+      <w:r>
+        <w:br/>
+      </w:r>
+      <w:r>
+        <w:t>&lt;#+</w:t>
+      </w:r>
+      <w:r>
+        <w:br/>
+      </w:r>
+      <w:r>
+        <w:t xml:space="preserve">    class Person {</w:t>
+      </w:r>
+      <w:r>
+        <w:br/>
+      </w:r>
+      <w:r>
+        <w:t xml:space="preserve">        public string  Name { get; set; }</w:t>
+      </w:r>
+      <w:r>
+        <w:br/>
+      </w:r>
+      <w:r>
+        <w:t xml:space="preserve">        public int Age { get; set; }</w:t>
+      </w:r>
+      <w:r>
+        <w:br/>
+      </w:r>
+      <w:r>
+        <w:t xml:space="preserve">        public Person(string name, int age)</w:t>
+      </w:r>
+      <w:r>
+        <w:t xml:space="preserve"> </w:t>
+      </w:r>
+      <w:r>
+        <w:t>{</w:t>
+      </w:r>
+      <w:r>
+        <w:br/>
+      </w:r>
+      <w:r>
+        <w:t xml:space="preserve">            Name = name;</w:t>
+      </w:r>
+      <w:r>
+        <w:br/>
+      </w:r>
+      <w:r>
+        <w:t xml:space="preserve">            Age = age;</w:t>
+      </w:r>
+      <w:r>
+        <w:br/>
+      </w:r>
+      <w:r>
+        <w:t xml:space="preserve">        }</w:t>
+      </w:r>
+      <w:r>
+        <w:br/>
+      </w:r>
+      <w:r>
+        <w:t xml:space="preserve">    }</w:t>
+      </w:r>
+      <w:r>
+        <w:br/>
+      </w:r>
+      <w:r>
+        <w:t>#&gt;</w:t>
+      </w:r>
+    </w:p>
+    <w:p>
+      <w:r>
+        <w:t xml:space="preserve">További előnye ezeknek a blokkoknak, hogy szövegrészletek generálására is </w:t>
+      </w:r>
+      <w:r>
+        <w:t>felhasználhatóak</w:t>
+      </w:r>
+      <w:r>
+        <w:t>.</w:t>
+      </w:r>
+      <w:r>
+        <w:t xml:space="preserve"> Az előző példát egészítjük ki azzal, hogy megadunk egy </w:t>
+      </w:r>
+      <w:r>
+        <w:rPr>
+          <w:rStyle w:val="KdrszletChar"/>
+          <w:sz w:val="22"/>
+        </w:rPr>
+        <w:t>PrintPerson(Person person)</w:t>
+      </w:r>
+      <w:r>
+        <w:t xml:space="preserve"> metódust, amit a következőképpen definiálunk:</w:t>
+      </w:r>
+    </w:p>
+    <w:p>
+      <w:pPr>
+        <w:pStyle w:val="Kdrszlet"/>
+      </w:pPr>
+      <w:r>
+        <w:t>&lt;#+ void PrintPersons(Person[] persons) { </w:t>
+      </w:r>
+      <w:r>
+        <w:br/>
+        <w:t xml:space="preserve">    foreach (var person in persons) { #&gt;</w:t>
+      </w:r>
+      <w:r>
+        <w:br/>
+        <w:t xml:space="preserve">       &lt;#=</w:t>
+      </w:r>
+      <w:r>
+        <w:t xml:space="preserve"> </w:t>
+      </w:r>
+      <w:r>
+        <w:t>person.Name</w:t>
+      </w:r>
+      <w:r>
+        <w:t xml:space="preserve"> </w:t>
+      </w:r>
+      <w:r>
+        <w:t>#&gt; (&lt;#=</w:t>
+      </w:r>
+      <w:r>
+        <w:t xml:space="preserve"> </w:t>
+      </w:r>
+      <w:r>
+        <w:t>person.Age</w:t>
+      </w:r>
+      <w:r>
+        <w:t xml:space="preserve"> </w:t>
+      </w:r>
+      <w:r>
+        <w:t>#&gt;)</w:t>
+      </w:r>
+      <w:r>
+        <w:br/>
+        <w:t>&lt;#+ } </w:t>
+      </w:r>
+      <w:r>
+        <w:br/>
+        <w:t>} #&gt;</w:t>
+      </w:r>
+    </w:p>
+    <w:p>
+      <w:pPr>
+        <w:rPr>
+          <w:rStyle w:val="KdrszletChar"/>
+          <w:sz w:val="22"/>
+        </w:rPr>
+      </w:pPr>
+      <w:r>
+        <w:lastRenderedPageBreak/>
+        <w:t xml:space="preserve">Ezután már egyszerűen helyettesíthetjük a </w:t>
+      </w:r>
+      <w:r>
+        <w:rPr>
+          <w:rStyle w:val="KdrszletChar"/>
+          <w:sz w:val="22"/>
+        </w:rPr>
+        <w:t>foreach</w:t>
+      </w:r>
+      <w:r>
+        <w:t xml:space="preserve"> ciklusunkat az alábbi sorral: </w:t>
+      </w:r>
+      <w:r>
+        <w:rPr>
+          <w:rStyle w:val="KdrszletChar"/>
+          <w:sz w:val="22"/>
+        </w:rPr>
+        <w:t>&lt;# PrintPersons(persons); #&gt;</w:t>
+      </w:r>
+      <w:r>
+        <w:t>.</w:t>
+      </w:r>
+    </w:p>
+    <w:p>
+      <w:pPr>
+        <w:pStyle w:val="Cmsor2"/>
       </w:pPr>
       <w:r>
         <w:t>Aspektus-orientált programozás Java-ban</w:t>
@@ -685,7 +2326,7 @@
     </w:p>
     <w:p>
       <w:pPr>
-        <w:pStyle w:val="Heading1"/>
+        <w:pStyle w:val="Cmsor1"/>
       </w:pPr>
       <w:r>
         <w:lastRenderedPageBreak/>
@@ -697,7 +2338,7 @@
     </w:p>
     <w:p>
       <w:pPr>
-        <w:pStyle w:val="Heading2"/>
+        <w:pStyle w:val="Cmsor2"/>
       </w:pPr>
       <w:bookmarkStart w:id="1" w:name="_Ref383813744"/>
       <w:r>
@@ -1028,7 +2669,7 @@
     </w:p>
     <w:p>
       <w:pPr>
-        <w:pStyle w:val="Heading2"/>
+        <w:pStyle w:val="Cmsor2"/>
       </w:pPr>
       <w:r>
         <w:t>Szintaktikus elemek</w:t>
@@ -1209,7 +2850,7 @@
     </w:p>
     <w:p>
       <w:pPr>
-        <w:pStyle w:val="Heading2"/>
+        <w:pStyle w:val="Cmsor2"/>
       </w:pPr>
       <w:r>
         <w:t xml:space="preserve"> </w:t>
@@ -1383,7 +3024,7 @@
     </w:p>
     <w:p>
       <w:pPr>
-        <w:pStyle w:val="Heading2"/>
+        <w:pStyle w:val="Cmsor2"/>
         <w:rPr>
           <w:rStyle w:val="Fogalom"/>
           <w:i w:val="0"/>
@@ -1433,7 +3074,7 @@
     </w:p>
     <w:p>
       <w:pPr>
-        <w:pStyle w:val="Heading3"/>
+        <w:pStyle w:val="Cmsor3"/>
       </w:pPr>
       <w:r>
         <w:t>Szintaxisfa definíciója</w:t>
@@ -1688,7 +3329,7 @@
     </w:p>
     <w:p>
       <w:pPr>
-        <w:pStyle w:val="Heading3"/>
+        <w:pStyle w:val="Cmsor3"/>
         <w:rPr>
           <w:rFonts w:eastAsiaTheme="minorEastAsia"/>
         </w:rPr>
@@ -1741,7 +3382,7 @@
     </w:p>
     <w:p>
       <w:pPr>
-        <w:pStyle w:val="Heading3"/>
+        <w:pStyle w:val="Cmsor3"/>
         <w:rPr>
           <w:rFonts w:eastAsiaTheme="minorEastAsia"/>
         </w:rPr>
@@ -2058,7 +3699,7 @@
     </w:p>
     <w:p>
       <w:pPr>
-        <w:pStyle w:val="Heading3"/>
+        <w:pStyle w:val="Cmsor3"/>
         <w:rPr>
           <w:rFonts w:eastAsiaTheme="minorEastAsia"/>
         </w:rPr>
@@ -2425,7 +4066,7 @@
     </w:p>
     <w:p>
       <w:pPr>
-        <w:pStyle w:val="Heading3"/>
+        <w:pStyle w:val="Cmsor3"/>
         <w:rPr>
           <w:rFonts w:eastAsiaTheme="minorEastAsia"/>
         </w:rPr>
@@ -2664,7 +4305,7 @@
     </w:p>
     <w:p>
       <w:pPr>
-        <w:pStyle w:val="Heading3"/>
+        <w:pStyle w:val="Cmsor3"/>
         <w:rPr>
           <w:rFonts w:eastAsiaTheme="minorEastAsia"/>
         </w:rPr>
@@ -2898,7 +4539,7 @@
     </w:p>
     <w:p>
       <w:pPr>
-        <w:pStyle w:val="Heading3"/>
+        <w:pStyle w:val="Cmsor3"/>
         <w:rPr>
           <w:rFonts w:eastAsiaTheme="minorEastAsia"/>
         </w:rPr>
@@ -3381,14 +5022,14 @@
           <v:shape id="_x0000_i1025" type="#_x0000_t75" style="width:425.25pt;height:328.5pt" o:ole="">
             <v:imagedata r:id="rId9" o:title=""/>
           </v:shape>
-          <o:OLEObject Type="Embed" ProgID="Visio.Drawing.15" ShapeID="_x0000_i1025" DrawAspect="Content" ObjectID="_1458724308" r:id="rId10"/>
+          <o:OLEObject Type="Embed" ProgID="Visio.Drawing.15" ShapeID="_x0000_i1025" DrawAspect="Content" ObjectID="_1458770159" r:id="rId10"/>
         </w:object>
       </w:r>
     </w:p>
     <w:bookmarkStart w:id="2" w:name="_Ref383873295"/>
     <w:p>
       <w:pPr>
-        <w:pStyle w:val="Caption"/>
+        <w:pStyle w:val="Kpalrs"/>
       </w:pPr>
       <w:r>
         <w:fldChar w:fldCharType="begin"/>
@@ -3435,7 +5076,7 @@
     </w:p>
     <w:p>
       <w:pPr>
-        <w:pStyle w:val="Heading3"/>
+        <w:pStyle w:val="Cmsor3"/>
       </w:pPr>
       <w:r>
         <w:lastRenderedPageBreak/>
@@ -3795,14 +5436,14 @@
           <v:shape id="_x0000_i1026" type="#_x0000_t75" style="width:203.25pt;height:147.75pt" o:ole="">
             <v:imagedata r:id="rId11" o:title=""/>
           </v:shape>
-          <o:OLEObject Type="Embed" ProgID="Visio.Drawing.15" ShapeID="_x0000_i1026" DrawAspect="Content" ObjectID="_1458724309" r:id="rId12"/>
+          <o:OLEObject Type="Embed" ProgID="Visio.Drawing.15" ShapeID="_x0000_i1026" DrawAspect="Content" ObjectID="_1458770160" r:id="rId12"/>
         </w:object>
       </w:r>
     </w:p>
     <w:bookmarkStart w:id="3" w:name="_Ref383873995"/>
     <w:p>
       <w:pPr>
-        <w:pStyle w:val="Caption"/>
+        <w:pStyle w:val="Kpalrs"/>
       </w:pPr>
       <w:r>
         <w:fldChar w:fldCharType="begin"/>
@@ -3845,14 +5486,14 @@
           <v:shape id="_x0000_i1027" type="#_x0000_t75" style="width:258pt;height:225pt" o:ole="">
             <v:imagedata r:id="rId13" o:title=""/>
           </v:shape>
-          <o:OLEObject Type="Embed" ProgID="Visio.Drawing.15" ShapeID="_x0000_i1027" DrawAspect="Content" ObjectID="_1458724310" r:id="rId14"/>
+          <o:OLEObject Type="Embed" ProgID="Visio.Drawing.15" ShapeID="_x0000_i1027" DrawAspect="Content" ObjectID="_1458770161" r:id="rId14"/>
         </w:object>
       </w:r>
     </w:p>
     <w:bookmarkStart w:id="4" w:name="_Ref383874005"/>
     <w:p>
       <w:pPr>
-        <w:pStyle w:val="Caption"/>
+        <w:pStyle w:val="Kpalrs"/>
       </w:pPr>
       <w:r>
         <w:fldChar w:fldCharType="begin"/>
@@ -3932,7 +5573,7 @@
     </w:p>
     <w:p>
       <w:pPr>
-        <w:pStyle w:val="Heading3"/>
+        <w:pStyle w:val="Cmsor3"/>
         <w:rPr>
           <w:rFonts w:eastAsiaTheme="minorEastAsia"/>
         </w:rPr>
@@ -4504,7 +6145,7 @@
     </w:p>
     <w:p>
       <w:pPr>
-        <w:pStyle w:val="Heading3"/>
+        <w:pStyle w:val="Cmsor3"/>
         <w:rPr>
           <w:rFonts w:eastAsiaTheme="minorEastAsia"/>
         </w:rPr>
@@ -5244,7 +6885,7 @@
     </w:p>
     <w:p>
       <w:pPr>
-        <w:pStyle w:val="Heading3"/>
+        <w:pStyle w:val="Cmsor3"/>
         <w:rPr>
           <w:rFonts w:eastAsiaTheme="minorEastAsia"/>
         </w:rPr>
@@ -6127,14 +7768,14 @@
           <v:shape id="_x0000_i1028" type="#_x0000_t75" style="width:424.5pt;height:126pt" o:ole="">
             <v:imagedata r:id="rId15" o:title=""/>
           </v:shape>
-          <o:OLEObject Type="Embed" ProgID="Visio.Drawing.15" ShapeID="_x0000_i1028" DrawAspect="Content" ObjectID="_1458724311" r:id="rId16"/>
+          <o:OLEObject Type="Embed" ProgID="Visio.Drawing.15" ShapeID="_x0000_i1028" DrawAspect="Content" ObjectID="_1458770162" r:id="rId16"/>
         </w:object>
       </w:r>
     </w:p>
     <w:bookmarkStart w:id="6" w:name="_Ref384159542"/>
     <w:p>
       <w:pPr>
-        <w:pStyle w:val="Caption"/>
+        <w:pStyle w:val="Kpalrs"/>
       </w:pPr>
       <w:r>
         <w:fldChar w:fldCharType="begin"/>
@@ -6217,13 +7858,13 @@
           <v:shape id="_x0000_i1029" type="#_x0000_t75" style="width:424.5pt;height:132.75pt" o:ole="">
             <v:imagedata r:id="rId17" o:title=""/>
           </v:shape>
-          <o:OLEObject Type="Embed" ProgID="Visio.Drawing.15" ShapeID="_x0000_i1029" DrawAspect="Content" ObjectID="_1458724312" r:id="rId18"/>
+          <o:OLEObject Type="Embed" ProgID="Visio.Drawing.15" ShapeID="_x0000_i1029" DrawAspect="Content" ObjectID="_1458770163" r:id="rId18"/>
         </w:object>
       </w:r>
     </w:p>
     <w:p>
       <w:pPr>
-        <w:pStyle w:val="Caption"/>
+        <w:pStyle w:val="Kpalrs"/>
       </w:pPr>
       <w:r>
         <w:fldChar w:fldCharType="begin"/>
@@ -10571,7 +12212,7 @@
     </w:p>
     <w:p>
       <w:pPr>
-        <w:pStyle w:val="Heading2"/>
+        <w:pStyle w:val="Cmsor2"/>
       </w:pPr>
       <w:r>
         <w:t>Chomsky-féle környezetfüggetlen nyelvtan összekapcsolása a metaprogramozás modelljével</w:t>
@@ -10579,7 +12220,7 @@
     </w:p>
     <w:p>
       <w:pPr>
-        <w:pStyle w:val="Heading3"/>
+        <w:pStyle w:val="Cmsor3"/>
       </w:pPr>
       <w:r>
         <w:t>Környezetfüggetlen nyelvtan definíciója</w:t>
@@ -10587,7 +12228,7 @@
     </w:p>
     <w:p>
       <w:pPr>
-        <w:pStyle w:val="Heading3"/>
+        <w:pStyle w:val="Cmsor3"/>
       </w:pPr>
       <w:r>
         <w:t>Környezetfüggetlen nyelvtan leképez</w:t>
@@ -10598,7 +12239,7 @@
     </w:p>
     <w:p>
       <w:pPr>
-        <w:pStyle w:val="Heading3"/>
+        <w:pStyle w:val="Cmsor3"/>
       </w:pPr>
       <w:r>
         <w:t>Környezetfüggetlen</w:t>
@@ -10609,7 +12250,7 @@
     </w:p>
     <w:p>
       <w:pPr>
-        <w:pStyle w:val="Heading2"/>
+        <w:pStyle w:val="Cmsor2"/>
       </w:pPr>
       <w:r>
         <w:t>Szelekciós stratégiák</w:t>
@@ -10622,7 +12263,7 @@
     </w:p>
     <w:p>
       <w:pPr>
-        <w:pStyle w:val="Heading2"/>
+        <w:pStyle w:val="Cmsor2"/>
       </w:pPr>
       <w:r>
         <w:lastRenderedPageBreak/>
@@ -10695,7 +12336,7 @@
     </w:p>
     <w:p>
       <w:pPr>
-        <w:pStyle w:val="Heading3"/>
+        <w:pStyle w:val="Cmsor3"/>
       </w:pPr>
       <w:r>
         <w:t>Makrók végrehajtása definiálásuk sorrendjében</w:t>
@@ -10717,7 +12358,7 @@
     </w:p>
     <w:p>
       <w:pPr>
-        <w:pStyle w:val="Heading2"/>
+        <w:pStyle w:val="Cmsor2"/>
         <w:rPr>
           <w:rStyle w:val="Fogalom"/>
           <w:i w:val="0"/>
@@ -10733,7 +12374,7 @@
     </w:p>
     <w:p>
       <w:pPr>
-        <w:pStyle w:val="Heading3"/>
+        <w:pStyle w:val="Cmsor3"/>
       </w:pPr>
       <w:r>
         <w:t>Design by Contract</w:t>
@@ -10741,7 +12382,7 @@
     </w:p>
     <w:p>
       <w:pPr>
-        <w:pStyle w:val="Heading3"/>
+        <w:pStyle w:val="Cmsor3"/>
       </w:pPr>
       <w:r>
         <w:t>Aspektus-orientált programozás</w:t>
@@ -10749,7 +12390,7 @@
     </w:p>
     <w:p>
       <w:pPr>
-        <w:pStyle w:val="Heading3"/>
+        <w:pStyle w:val="Cmsor3"/>
       </w:pPr>
       <w:r>
         <w:t>Saját konstansok definiálása</w:t>
@@ -10757,7 +12398,7 @@
     </w:p>
     <w:p>
       <w:pPr>
-        <w:pStyle w:val="Heading3"/>
+        <w:pStyle w:val="Cmsor3"/>
       </w:pPr>
       <w:r>
         <w:t>Generikus programozás</w:t>
@@ -11221,7 +12862,7 @@
     <w:lvl w:ilvl="0">
       <w:start w:val="1"/>
       <w:numFmt w:val="decimal"/>
-      <w:pStyle w:val="Heading1"/>
+      <w:pStyle w:val="Cmsor1"/>
       <w:lvlText w:val="%1."/>
       <w:lvlJc w:val="left"/>
       <w:pPr>
@@ -11234,7 +12875,7 @@
     <w:lvl w:ilvl="1">
       <w:start w:val="1"/>
       <w:numFmt w:val="decimal"/>
-      <w:pStyle w:val="Heading2"/>
+      <w:pStyle w:val="Cmsor2"/>
       <w:lvlText w:val="%1.%2."/>
       <w:lvlJc w:val="left"/>
       <w:pPr>
@@ -11247,7 +12888,7 @@
     <w:lvl w:ilvl="2">
       <w:start w:val="1"/>
       <w:numFmt w:val="decimal"/>
-      <w:pStyle w:val="Heading3"/>
+      <w:pStyle w:val="Cmsor3"/>
       <w:lvlText w:val="%1.%2.%3."/>
       <w:lvlJc w:val="left"/>
       <w:pPr>
@@ -12169,7 +13810,7 @@
     <w:lsdException w:name="List Table 6 Colorful Accent 6" w:uiPriority="51"/>
     <w:lsdException w:name="List Table 7 Colorful Accent 6" w:uiPriority="52"/>
   </w:latentStyles>
-  <w:style w:type="paragraph" w:default="1" w:styleId="Normal">
+  <w:style w:type="paragraph" w:default="1" w:styleId="Norml">
     <w:name w:val="Normal"/>
     <w:qFormat/>
     <w:rsid w:val="00A02A85"/>
@@ -12184,11 +13825,11 @@
       <w:sz w:val="24"/>
     </w:rPr>
   </w:style>
-  <w:style w:type="paragraph" w:styleId="Heading1">
+  <w:style w:type="paragraph" w:styleId="Cmsor1">
     <w:name w:val="heading 1"/>
-    <w:basedOn w:val="Normal"/>
-    <w:next w:val="Normal"/>
-    <w:link w:val="Heading1Char"/>
+    <w:basedOn w:val="Norml"/>
+    <w:next w:val="Norml"/>
+    <w:link w:val="Cmsor1Char"/>
     <w:uiPriority w:val="9"/>
     <w:qFormat/>
     <w:rsid w:val="005D5E41"/>
@@ -12209,11 +13850,11 @@
       <w:szCs w:val="32"/>
     </w:rPr>
   </w:style>
-  <w:style w:type="paragraph" w:styleId="Heading2">
+  <w:style w:type="paragraph" w:styleId="Cmsor2">
     <w:name w:val="heading 2"/>
-    <w:basedOn w:val="Normal"/>
-    <w:next w:val="Normal"/>
-    <w:link w:val="Heading2Char"/>
+    <w:basedOn w:val="Norml"/>
+    <w:next w:val="Norml"/>
+    <w:link w:val="Cmsor2Char"/>
     <w:uiPriority w:val="9"/>
     <w:unhideWhenUsed/>
     <w:qFormat/>
@@ -12236,11 +13877,11 @@
       <w:szCs w:val="26"/>
     </w:rPr>
   </w:style>
-  <w:style w:type="paragraph" w:styleId="Heading3">
+  <w:style w:type="paragraph" w:styleId="Cmsor3">
     <w:name w:val="heading 3"/>
-    <w:basedOn w:val="Normal"/>
-    <w:next w:val="Normal"/>
-    <w:link w:val="Heading3Char"/>
+    <w:basedOn w:val="Norml"/>
+    <w:next w:val="Norml"/>
+    <w:link w:val="Cmsor3Char"/>
     <w:uiPriority w:val="9"/>
     <w:unhideWhenUsed/>
     <w:qFormat/>
@@ -12262,11 +13903,11 @@
       <w:szCs w:val="24"/>
     </w:rPr>
   </w:style>
-  <w:style w:type="paragraph" w:styleId="Heading4">
+  <w:style w:type="paragraph" w:styleId="Cmsor4">
     <w:name w:val="heading 4"/>
-    <w:basedOn w:val="Normal"/>
-    <w:next w:val="Normal"/>
-    <w:link w:val="Heading4Char"/>
+    <w:basedOn w:val="Norml"/>
+    <w:next w:val="Norml"/>
+    <w:link w:val="Cmsor4Char"/>
     <w:uiPriority w:val="9"/>
     <w:unhideWhenUsed/>
     <w:qFormat/>
@@ -12286,13 +13927,12 @@
       <w:szCs w:val="24"/>
     </w:rPr>
   </w:style>
-  <w:style w:type="character" w:default="1" w:styleId="DefaultParagraphFont">
+  <w:style w:type="character" w:default="1" w:styleId="Bekezdsalapbettpusa">
     <w:name w:val="Default Paragraph Font"/>
     <w:uiPriority w:val="1"/>
-    <w:semiHidden/>
     <w:unhideWhenUsed/>
   </w:style>
-  <w:style w:type="table" w:default="1" w:styleId="TableNormal">
+  <w:style w:type="table" w:default="1" w:styleId="Normltblzat">
     <w:name w:val="Normal Table"/>
     <w:uiPriority w:val="99"/>
     <w:semiHidden/>
@@ -12307,16 +13947,16 @@
       </w:tblCellMar>
     </w:tblPr>
   </w:style>
-  <w:style w:type="numbering" w:default="1" w:styleId="NoList">
+  <w:style w:type="numbering" w:default="1" w:styleId="Nemlista">
     <w:name w:val="No List"/>
     <w:uiPriority w:val="99"/>
     <w:semiHidden/>
     <w:unhideWhenUsed/>
   </w:style>
-  <w:style w:type="character" w:customStyle="1" w:styleId="Heading2Char">
-    <w:name w:val="Heading 2 Char"/>
-    <w:basedOn w:val="DefaultParagraphFont"/>
-    <w:link w:val="Heading2"/>
+  <w:style w:type="character" w:customStyle="1" w:styleId="Cmsor2Char">
+    <w:name w:val="Címsor 2 Char"/>
+    <w:basedOn w:val="Bekezdsalapbettpusa"/>
+    <w:link w:val="Cmsor2"/>
     <w:uiPriority w:val="9"/>
     <w:rsid w:val="003E44B7"/>
     <w:rPr>
@@ -12327,10 +13967,10 @@
       <w:szCs w:val="26"/>
     </w:rPr>
   </w:style>
-  <w:style w:type="character" w:customStyle="1" w:styleId="Heading1Char">
-    <w:name w:val="Heading 1 Char"/>
-    <w:basedOn w:val="DefaultParagraphFont"/>
-    <w:link w:val="Heading1"/>
+  <w:style w:type="character" w:customStyle="1" w:styleId="Cmsor1Char">
+    <w:name w:val="Címsor 1 Char"/>
+    <w:basedOn w:val="Bekezdsalapbettpusa"/>
+    <w:link w:val="Cmsor1"/>
     <w:uiPriority w:val="9"/>
     <w:rsid w:val="005D5E41"/>
     <w:rPr>
@@ -12343,7 +13983,7 @@
   </w:style>
   <w:style w:type="numbering" w:customStyle="1" w:styleId="Fejezetcme">
     <w:name w:val="Fejezet címe"/>
-    <w:basedOn w:val="NoList"/>
+    <w:basedOn w:val="Nemlista"/>
     <w:uiPriority w:val="99"/>
     <w:rsid w:val="00563234"/>
     <w:pPr>
@@ -12352,9 +13992,9 @@
       </w:numPr>
     </w:pPr>
   </w:style>
-  <w:style w:type="paragraph" w:styleId="ListParagraph">
+  <w:style w:type="paragraph" w:styleId="Listaszerbekezds">
     <w:name w:val="List Paragraph"/>
-    <w:basedOn w:val="Normal"/>
+    <w:basedOn w:val="Norml"/>
     <w:uiPriority w:val="34"/>
     <w:rsid w:val="00563234"/>
     <w:pPr>
@@ -12362,7 +14002,7 @@
       <w:contextualSpacing/>
     </w:pPr>
   </w:style>
-  <w:style w:type="paragraph" w:styleId="NoSpacing">
+  <w:style w:type="paragraph" w:styleId="Nincstrkz">
     <w:name w:val="No Spacing"/>
     <w:uiPriority w:val="1"/>
     <w:qFormat/>
@@ -12379,8 +14019,8 @@
   </w:style>
   <w:style w:type="paragraph" w:customStyle="1" w:styleId="Kdrszlet">
     <w:name w:val="Kódrészlet"/>
-    <w:basedOn w:val="Normal"/>
-    <w:next w:val="Normal"/>
+    <w:basedOn w:val="Norml"/>
+    <w:next w:val="Norml"/>
     <w:link w:val="KdrszletChar"/>
     <w:qFormat/>
     <w:rsid w:val="007240C6"/>
@@ -12397,7 +14037,7 @@
   </w:style>
   <w:style w:type="character" w:customStyle="1" w:styleId="KdrszletChar">
     <w:name w:val="Kódrészlet Char"/>
-    <w:basedOn w:val="DefaultParagraphFont"/>
+    <w:basedOn w:val="Bekezdsalapbettpusa"/>
     <w:link w:val="Kdrszlet"/>
     <w:rsid w:val="007240C6"/>
     <w:rPr>
@@ -12405,10 +14045,10 @@
       <w:b/>
     </w:rPr>
   </w:style>
-  <w:style w:type="character" w:customStyle="1" w:styleId="Heading3Char">
-    <w:name w:val="Heading 3 Char"/>
-    <w:basedOn w:val="DefaultParagraphFont"/>
-    <w:link w:val="Heading3"/>
+  <w:style w:type="character" w:customStyle="1" w:styleId="Cmsor3Char">
+    <w:name w:val="Címsor 3 Char"/>
+    <w:basedOn w:val="Bekezdsalapbettpusa"/>
+    <w:link w:val="Cmsor3"/>
     <w:uiPriority w:val="9"/>
     <w:rsid w:val="003E44B7"/>
     <w:rPr>
@@ -12421,7 +14061,7 @@
   </w:style>
   <w:style w:type="character" w:customStyle="1" w:styleId="Fogalom">
     <w:name w:val="Fogalom"/>
-    <w:basedOn w:val="DefaultParagraphFont"/>
+    <w:basedOn w:val="Bekezdsalapbettpusa"/>
     <w:uiPriority w:val="1"/>
     <w:qFormat/>
     <w:rsid w:val="00717422"/>
@@ -12429,9 +14069,9 @@
       <w:i/>
     </w:rPr>
   </w:style>
-  <w:style w:type="character" w:styleId="PlaceholderText">
+  <w:style w:type="character" w:styleId="Helyrzszveg">
     <w:name w:val="Placeholder Text"/>
-    <w:basedOn w:val="DefaultParagraphFont"/>
+    <w:basedOn w:val="Bekezdsalapbettpusa"/>
     <w:uiPriority w:val="99"/>
     <w:semiHidden/>
     <w:rsid w:val="00C31EF8"/>
@@ -12439,10 +14079,10 @@
       <w:color w:val="808080"/>
     </w:rPr>
   </w:style>
-  <w:style w:type="character" w:customStyle="1" w:styleId="Heading4Char">
-    <w:name w:val="Heading 4 Char"/>
-    <w:basedOn w:val="DefaultParagraphFont"/>
-    <w:link w:val="Heading4"/>
+  <w:style w:type="character" w:customStyle="1" w:styleId="Cmsor4Char">
+    <w:name w:val="Címsor 4 Char"/>
+    <w:basedOn w:val="Bekezdsalapbettpusa"/>
+    <w:link w:val="Cmsor4"/>
     <w:uiPriority w:val="9"/>
     <w:rsid w:val="00084EAB"/>
     <w:rPr>
@@ -12454,10 +14094,10 @@
       <w:szCs w:val="24"/>
     </w:rPr>
   </w:style>
-  <w:style w:type="paragraph" w:styleId="Caption">
+  <w:style w:type="paragraph" w:styleId="Kpalrs">
     <w:name w:val="caption"/>
-    <w:basedOn w:val="Normal"/>
-    <w:next w:val="Normal"/>
+    <w:basedOn w:val="Norml"/>
+    <w:next w:val="Norml"/>
     <w:uiPriority w:val="35"/>
     <w:unhideWhenUsed/>
     <w:qFormat/>
@@ -12476,7 +14116,7 @@
   </w:style>
   <w:style w:type="paragraph" w:customStyle="1" w:styleId="bra">
     <w:name w:val="Ábra"/>
-    <w:basedOn w:val="Normal"/>
+    <w:basedOn w:val="Norml"/>
     <w:link w:val="braChar"/>
     <w:qFormat/>
     <w:rsid w:val="0039327C"/>
@@ -12487,10 +14127,10 @@
       <w:jc w:val="center"/>
     </w:pPr>
   </w:style>
-  <w:style w:type="paragraph" w:styleId="FootnoteText">
+  <w:style w:type="paragraph" w:styleId="Lbjegyzetszveg">
     <w:name w:val="footnote text"/>
-    <w:basedOn w:val="Normal"/>
-    <w:link w:val="FootnoteTextChar"/>
+    <w:basedOn w:val="Norml"/>
+    <w:link w:val="LbjegyzetszvegChar"/>
     <w:uiPriority w:val="99"/>
     <w:semiHidden/>
     <w:unhideWhenUsed/>
@@ -12505,7 +14145,7 @@
   </w:style>
   <w:style w:type="character" w:customStyle="1" w:styleId="braChar">
     <w:name w:val="Ábra Char"/>
-    <w:basedOn w:val="DefaultParagraphFont"/>
+    <w:basedOn w:val="Bekezdsalapbettpusa"/>
     <w:link w:val="bra"/>
     <w:rsid w:val="0039327C"/>
     <w:rPr>
@@ -12514,10 +14154,10 @@
       <w:sz w:val="24"/>
     </w:rPr>
   </w:style>
-  <w:style w:type="character" w:customStyle="1" w:styleId="FootnoteTextChar">
-    <w:name w:val="Footnote Text Char"/>
-    <w:basedOn w:val="DefaultParagraphFont"/>
-    <w:link w:val="FootnoteText"/>
+  <w:style w:type="character" w:customStyle="1" w:styleId="LbjegyzetszvegChar">
+    <w:name w:val="Lábjegyzetszöveg Char"/>
+    <w:basedOn w:val="Bekezdsalapbettpusa"/>
+    <w:link w:val="Lbjegyzetszveg"/>
     <w:uiPriority w:val="99"/>
     <w:semiHidden/>
     <w:rsid w:val="003C61AA"/>
@@ -12528,15 +14168,66 @@
       <w:szCs w:val="20"/>
     </w:rPr>
   </w:style>
-  <w:style w:type="character" w:styleId="FootnoteReference">
+  <w:style w:type="character" w:styleId="Lbjegyzet-hivatkozs">
     <w:name w:val="footnote reference"/>
-    <w:basedOn w:val="DefaultParagraphFont"/>
+    <w:basedOn w:val="Bekezdsalapbettpusa"/>
     <w:uiPriority w:val="99"/>
     <w:semiHidden/>
     <w:unhideWhenUsed/>
     <w:rsid w:val="003C61AA"/>
     <w:rPr>
       <w:vertAlign w:val="superscript"/>
+    </w:rPr>
+  </w:style>
+  <w:style w:type="paragraph" w:styleId="HTML-kntformzott">
+    <w:name w:val="HTML Preformatted"/>
+    <w:basedOn w:val="Norml"/>
+    <w:link w:val="HTML-kntformzottChar"/>
+    <w:uiPriority w:val="99"/>
+    <w:unhideWhenUsed/>
+    <w:rsid w:val="00FB420E"/>
+    <w:pPr>
+      <w:tabs>
+        <w:tab w:val="left" w:pos="916"/>
+        <w:tab w:val="left" w:pos="1832"/>
+        <w:tab w:val="left" w:pos="2748"/>
+        <w:tab w:val="left" w:pos="3664"/>
+        <w:tab w:val="left" w:pos="4580"/>
+        <w:tab w:val="left" w:pos="5496"/>
+        <w:tab w:val="left" w:pos="6412"/>
+        <w:tab w:val="left" w:pos="7328"/>
+        <w:tab w:val="left" w:pos="8244"/>
+        <w:tab w:val="left" w:pos="9160"/>
+        <w:tab w:val="left" w:pos="10076"/>
+        <w:tab w:val="left" w:pos="10992"/>
+        <w:tab w:val="left" w:pos="11908"/>
+        <w:tab w:val="left" w:pos="12824"/>
+        <w:tab w:val="left" w:pos="13740"/>
+        <w:tab w:val="left" w:pos="14656"/>
+      </w:tabs>
+      <w:spacing w:after="0" w:line="240" w:lineRule="auto"/>
+      <w:ind w:firstLine="0"/>
+      <w:jc w:val="left"/>
+    </w:pPr>
+    <w:rPr>
+      <w:rFonts w:ascii="Courier New" w:eastAsia="Times New Roman" w:hAnsi="Courier New" w:cs="Courier New"/>
+      <w:color w:val="auto"/>
+      <w:sz w:val="20"/>
+      <w:szCs w:val="20"/>
+      <w:lang w:eastAsia="hu-HU"/>
+    </w:rPr>
+  </w:style>
+  <w:style w:type="character" w:customStyle="1" w:styleId="HTML-kntformzottChar">
+    <w:name w:val="HTML-ként formázott Char"/>
+    <w:basedOn w:val="Bekezdsalapbettpusa"/>
+    <w:link w:val="HTML-kntformzott"/>
+    <w:uiPriority w:val="99"/>
+    <w:rsid w:val="00FB420E"/>
+    <w:rPr>
+      <w:rFonts w:ascii="Courier New" w:eastAsia="Times New Roman" w:hAnsi="Courier New" w:cs="Courier New"/>
+      <w:sz w:val="20"/>
+      <w:szCs w:val="20"/>
+      <w:lang w:eastAsia="hu-HU"/>
     </w:rPr>
   </w:style>
 </w:styles>
@@ -12808,7 +14499,7 @@
 </file>
 
 <file path=customXml/itemProps1.xml><?xml version="1.0" encoding="utf-8"?>
-<ds:datastoreItem xmlns:ds="http://schemas.openxmlformats.org/officeDocument/2006/customXml" ds:itemID="{001957CB-B0CB-4012-89BF-5FD15FE5C97A}">
+<ds:datastoreItem xmlns:ds="http://schemas.openxmlformats.org/officeDocument/2006/customXml" ds:itemID="{75ADB0F5-E9C9-4157-80F3-708F9FC5CCBB}">
   <ds:schemaRefs>
     <ds:schemaRef ds:uri="http://schemas.openxmlformats.org/officeDocument/2006/bibliography"/>
   </ds:schemaRefs>

</xml_diff>

<commit_message>
Updated thesis with Boo programming language
</commit_message>
<xml_diff>
--- a/docs/Diplomamunka_Szabo_Tamas.docx
+++ b/docs/Diplomamunka_Szabo_Tamas.docx
@@ -25,6 +25,11 @@
       </w:r>
     </w:p>
     <w:p>
+      <w:r>
+        <w:t xml:space="preserve">A következő fejezetekben körül fogom járni, hogy jelen pillanatban milyen eszközök állnak a programozók rendelkezésére metaprogramozás szempontjából. </w:t>
+      </w:r>
+    </w:p>
+    <w:p>
       <w:pPr>
         <w:pStyle w:val="Cmsor2"/>
       </w:pPr>
@@ -144,6 +149,7 @@
     </w:p>
     <w:p>
       <w:r>
+        <w:lastRenderedPageBreak/>
         <w:t xml:space="preserve">Sajnos egyszerűségében rejlik legnagyobb hátránya is, hiszen a </w:t>
       </w:r>
       <w:r>
@@ -165,11 +171,7 @@
         <w:t>Ahhoz, hogy ezt megtehessük, minden egyes fájlnál</w:t>
       </w:r>
       <w:r>
-        <w:t xml:space="preserve"> </w:t>
-      </w:r>
-      <w:r>
-        <w:lastRenderedPageBreak/>
-        <w:t>hivatkozni kell</w:t>
+        <w:t xml:space="preserve"> hivatkozni kell</w:t>
       </w:r>
       <w:r>
         <w:t xml:space="preserve"> rájuk</w:t>
@@ -225,7 +227,14 @@
         <w:t xml:space="preserve">// </w:t>
       </w:r>
       <w:r>
-        <w:t xml:space="preserve">megnézi a fordító, hogy definiálták-e már az adott </w:t>
+        <w:t>megnézi a fordító, ho</w:t>
+      </w:r>
+      <w:r>
+        <w:t xml:space="preserve">gy definiálták-e már </w:t>
+      </w:r>
+      <w:r>
+        <w:br/>
+        <w:t xml:space="preserve">// az adott </w:t>
       </w:r>
       <w:r>
         <w:t>s</w:t>
@@ -419,6 +428,7 @@
         <w:pStyle w:val="Cmsor3"/>
       </w:pPr>
       <w:r>
+        <w:lastRenderedPageBreak/>
         <w:t>Feltételes fordítás</w:t>
       </w:r>
     </w:p>
@@ -427,23 +437,289 @@
         <w:t xml:space="preserve">A feltételes fordítás segítségével a programozó meghatározhatja, hogy a forráskód mely részeit hagyja meg, illetve melyekre nincs szükség a fordításkor. </w:t>
       </w:r>
       <w:r>
-        <w:t xml:space="preserve">Tipikusan </w:t>
-      </w:r>
+        <w:t xml:space="preserve">Tipikusan nyomkövetés szempontjából, esetleg platformfüggő kódok írásakor </w:t>
+      </w:r>
+      <w:r>
+        <w:t xml:space="preserve">lehet hasznos. </w:t>
+      </w:r>
+      <w:r>
+        <w:t xml:space="preserve">Feltételként azt lehet ellenőrizni, hogy egy adott szimbólum definiálva lett-e vagy sem. </w:t>
+      </w:r>
+      <w:r>
+        <w:t xml:space="preserve">Az előző példánál a kód duplikációjának elkerülése érdekében már használtuk ezt a </w:t>
+      </w:r>
+      <w:r>
+        <w:t xml:space="preserve">nyelvi szerkezetet. </w:t>
+      </w:r>
+    </w:p>
+    <w:p>
+      <w:pPr>
+        <w:pStyle w:val="Cmsor3"/>
+      </w:pPr>
+      <w:r>
+        <w:t>Makrók</w:t>
+      </w:r>
+    </w:p>
+    <w:p>
+      <w:r>
+        <w:t>Metaprogramozás szempontjából a legérdekesebb nyelvi konstrukciója a</w:t>
+      </w:r>
+      <w:r>
+        <w:t xml:space="preserve">z előfordítónak maga a </w:t>
+      </w:r>
+      <w:r>
+        <w:rPr>
+          <w:rStyle w:val="Fogalom"/>
+        </w:rPr>
+        <w:t>makró</w:t>
+      </w:r>
+      <w:r>
+        <w:t xml:space="preserve">k használata. </w:t>
+      </w:r>
+      <w:r>
+        <w:t xml:space="preserve">A </w:t>
+      </w:r>
+      <w:r>
+        <w:rPr>
+          <w:rStyle w:val="Fogalom"/>
+        </w:rPr>
+        <w:t>makró</w:t>
+      </w:r>
+      <w:r>
+        <w:t>k úgy viselkednek</w:t>
+      </w:r>
+      <w:r>
+        <w:t>,</w:t>
+      </w:r>
+      <w:r>
+        <w:t xml:space="preserve"> mint a függvények, </w:t>
+      </w:r>
+      <w:r>
+        <w:t>lehetnek nekik formális paraméterei</w:t>
+      </w:r>
+      <w:r>
+        <w:t xml:space="preserve">, majd ezeknek a </w:t>
+      </w:r>
+      <w:r>
+        <w:rPr>
+          <w:rStyle w:val="Fogalom"/>
+        </w:rPr>
+        <w:t>makró</w:t>
+      </w:r>
+      <w:r>
+        <w:t xml:space="preserve">knak a meghívása esetében a forráskódba bemásolódik annak a törzse az aktuális paraméterekkel együtt. </w:t>
+      </w:r>
+      <w:r>
+        <w:t xml:space="preserve">Valójában nem történik semmilyen klasszikus értelemben vett függvényhívás, </w:t>
+      </w:r>
+      <w:r>
+        <w:t xml:space="preserve">hiszen ugyanúgy, mint az include direktíva esetében is, egyszerű szövegbehelyettesítés történik. </w:t>
+      </w:r>
+    </w:p>
+    <w:p>
+      <w:r>
+        <w:t xml:space="preserve">A </w:t>
+      </w:r>
+      <w:r>
+        <w:rPr>
+          <w:rStyle w:val="Fogalom"/>
+        </w:rPr>
+        <w:t>makró</w:t>
+      </w:r>
+      <w:r>
+        <w:t xml:space="preserve">k használatával a programozónak rengeteg lehetősége nyílik arra, hogy </w:t>
+      </w:r>
+      <w:r>
+        <w:t xml:space="preserve">olyan dolgokat is automatizálni tudjon, amit a nyelv </w:t>
+      </w:r>
+      <w:r>
+        <w:t>szintaxisával,</w:t>
+      </w:r>
+      <w:r>
+        <w:t xml:space="preserve"> sokkal </w:t>
+      </w:r>
+      <w:r>
+        <w:t xml:space="preserve">bővebben </w:t>
+      </w:r>
+      <w:r>
+        <w:t>kellene</w:t>
+      </w:r>
+      <w:r>
+        <w:t xml:space="preserve"> kifejteni. </w:t>
+      </w:r>
+    </w:p>
+    <w:p>
+      <w:r>
+        <w:t>[TODO]</w:t>
+      </w:r>
+    </w:p>
+    <w:p>
+      <w:pPr>
+        <w:pStyle w:val="Cmsor2"/>
+      </w:pPr>
+      <w:r>
+        <w:t xml:space="preserve">Metaprogramozás </w:t>
+      </w:r>
+      <w:r>
+        <w:t>JavaScript</w:t>
+      </w:r>
+      <w:r>
+        <w:t xml:space="preserve"> nyelven</w:t>
+      </w:r>
+    </w:p>
+    <w:p>
+      <w:r>
+        <w:t>[TODO]</w:t>
+      </w:r>
+    </w:p>
+    <w:p>
+      <w:pPr>
+        <w:pStyle w:val="Cmsor2"/>
+      </w:pPr>
+      <w:r>
+        <w:t>Metaprogramozás Scala nyelven</w:t>
+      </w:r>
+    </w:p>
+    <w:p>
+      <w:r>
+        <w:t>[TODO]</w:t>
+      </w:r>
+    </w:p>
+    <w:p>
+      <w:pPr>
+        <w:pStyle w:val="Cmsor2"/>
+      </w:pPr>
       <w:r>
         <w:lastRenderedPageBreak/>
-        <w:t xml:space="preserve">nyomkövetés szempontjából, esetleg platformfüggő kódok írásakor </w:t>
-      </w:r>
-      <w:r>
-        <w:t xml:space="preserve">lehet hasznos. </w:t>
-      </w:r>
-      <w:r>
-        <w:t xml:space="preserve">Feltételként azt lehet ellenőrizni, hogy egy adott szimbólum definiálva lett-e vagy sem. </w:t>
-      </w:r>
-      <w:r>
-        <w:t xml:space="preserve">Az előző példánál a kód duplikációjának elkerülése érdekében már használtuk ezt a </w:t>
-      </w:r>
-      <w:r>
-        <w:t xml:space="preserve">nyelvi szerkezetet. </w:t>
+        <w:t xml:space="preserve">Metaprogramozás </w:t>
+      </w:r>
+      <w:r>
+        <w:t>Boo</w:t>
+      </w:r>
+      <w:r>
+        <w:t xml:space="preserve"> </w:t>
+      </w:r>
+      <w:r>
+        <w:t>nyelven</w:t>
+      </w:r>
+    </w:p>
+    <w:p>
+      <w:r>
+        <w:t xml:space="preserve">A </w:t>
+      </w:r>
+      <w:r>
+        <w:rPr>
+          <w:rStyle w:val="Fogalom"/>
+        </w:rPr>
+        <w:t>Boo</w:t>
+      </w:r>
+      <w:r>
+        <w:t xml:space="preserve"> egy objektum-orientált, statikusan típusos, általános célú programozási nyelv </w:t>
+      </w:r>
+      <w:r>
+        <w:rPr>
+          <w:rStyle w:val="Fogalom"/>
+        </w:rPr>
+        <w:t xml:space="preserve">Microsoft </w:t>
+      </w:r>
+      <w:r>
+        <w:rPr>
+          <w:rStyle w:val="Fogalom"/>
+        </w:rPr>
+        <w:t>.NET</w:t>
+      </w:r>
+      <w:r>
+        <w:t xml:space="preserve"> </w:t>
+      </w:r>
+      <w:r>
+        <w:t xml:space="preserve">és </w:t>
+      </w:r>
+      <w:r>
+        <w:rPr>
+          <w:rStyle w:val="Fogalom"/>
+        </w:rPr>
+        <w:t>Mono</w:t>
+      </w:r>
+      <w:r>
+        <w:t xml:space="preserve"> keretrendszerekre</w:t>
+      </w:r>
+      <w:r>
+        <w:t xml:space="preserve">. </w:t>
+      </w:r>
+      <w:r>
+        <w:t xml:space="preserve">A </w:t>
+      </w:r>
+      <w:r>
+        <w:rPr>
+          <w:rStyle w:val="Fogalom"/>
+        </w:rPr>
+        <w:t>Python</w:t>
+      </w:r>
+      <w:r>
+        <w:t xml:space="preserve"> nyelv szintaxisa ihlette magát a nyelvet, amelyet összekötöttek a .NET keretrendszer adta lehetőségekkel, </w:t>
+      </w:r>
+      <w:r>
+        <w:t xml:space="preserve">és olyan nyelvi eszközökkel, mint a </w:t>
+      </w:r>
+      <w:r>
+        <w:rPr>
+          <w:rStyle w:val="Fogalom"/>
+        </w:rPr>
+        <w:t>generátorok</w:t>
+      </w:r>
+      <w:r>
+        <w:t xml:space="preserve">, </w:t>
+      </w:r>
+      <w:r>
+        <w:rPr>
+          <w:rStyle w:val="Fogalom"/>
+        </w:rPr>
+        <w:t>multimetódusok</w:t>
+      </w:r>
+      <w:r>
+        <w:t xml:space="preserve"> (</w:t>
+      </w:r>
+      <w:r>
+        <w:rPr>
+          <w:rStyle w:val="Fogalom"/>
+        </w:rPr>
+        <w:t>multimethods</w:t>
+      </w:r>
+      <w:r>
+        <w:t>)</w:t>
+      </w:r>
+      <w:r>
+        <w:t xml:space="preserve">, </w:t>
+      </w:r>
+      <w:r>
+        <w:rPr>
+          <w:rStyle w:val="Fogalom"/>
+        </w:rPr>
+        <w:t>típuskikövetkeztetés</w:t>
+      </w:r>
+      <w:r>
+        <w:t xml:space="preserve"> és </w:t>
+      </w:r>
+      <w:r>
+        <w:rPr>
+          <w:rStyle w:val="Fogalom"/>
+        </w:rPr>
+        <w:t>makrók</w:t>
+      </w:r>
+      <w:r>
+        <w:t xml:space="preserve"> támogatása. </w:t>
+      </w:r>
+      <w:r>
+        <w:t>A nyelv tervezői különös figyelmet fordítottak arra, hogy mind a nyelv, mind pedig maga a fordító</w:t>
+      </w:r>
+      <w:r>
+        <w:t xml:space="preserve"> is</w:t>
+      </w:r>
+      <w:r>
+        <w:t xml:space="preserve"> könnyen kiterjeszthető és</w:t>
+      </w:r>
+      <w:r>
+        <w:t xml:space="preserve"> bővíthető legyen. </w:t>
       </w:r>
     </w:p>
     <w:p>
@@ -451,25 +727,16 @@
         <w:pStyle w:val="Cmsor3"/>
       </w:pPr>
       <w:r>
-        <w:t>Makrók</w:t>
-      </w:r>
-    </w:p>
-    <w:p>
-      <w:r>
-        <w:t>Metaprogramozás szempontjából a legérdekesebb nyelvi konstrukciója a</w:t>
-      </w:r>
-      <w:r>
-        <w:t xml:space="preserve">z előfordítónak maga a </w:t>
-      </w:r>
-      <w:r>
-        <w:rPr>
-          <w:rStyle w:val="Fogalom"/>
-        </w:rPr>
-        <w:t>makró</w:t>
-      </w:r>
-      <w:r>
-        <w:t xml:space="preserve">k használata. </w:t>
-      </w:r>
+        <w:t xml:space="preserve">Boo </w:t>
+      </w:r>
+      <w:r>
+        <w:t xml:space="preserve">szintaktikus </w:t>
+      </w:r>
+      <w:r>
+        <w:t>makrók</w:t>
+      </w:r>
+    </w:p>
+    <w:p>
       <w:r>
         <w:t xml:space="preserve">A </w:t>
       </w:r>
@@ -477,37 +744,480 @@
         <w:rPr>
           <w:rStyle w:val="Fogalom"/>
         </w:rPr>
-        <w:t>makró</w:t>
-      </w:r>
-      <w:r>
-        <w:t>k úgy viselkednek</w:t>
-      </w:r>
-      <w:r>
-        <w:t>,</w:t>
-      </w:r>
-      <w:r>
-        <w:t xml:space="preserve"> mint a függvények, </w:t>
-      </w:r>
-      <w:r>
-        <w:t>lehetnek nekik formális paraméterei</w:t>
-      </w:r>
-      <w:r>
-        <w:t xml:space="preserve">, majd ezeknek a </w:t>
-      </w:r>
-      <w:r>
-        <w:rPr>
-          <w:rStyle w:val="Fogalom"/>
-        </w:rPr>
-        <w:t>makró</w:t>
-      </w:r>
-      <w:r>
-        <w:t xml:space="preserve">knak a meghívása esetében a forráskódba bemásolódik annak a törzse az aktuális paraméterekkel együtt. </w:t>
-      </w:r>
-      <w:r>
-        <w:t xml:space="preserve">Valójában nem történik semmilyen klasszikus értelemben vett függvényhívás, </w:t>
-      </w:r>
-      <w:r>
-        <w:t xml:space="preserve">hiszen ugyanúgy, mint az include direktíva esetében is, egyszerű szövegbehelyettesítés történik. </w:t>
+        <w:t xml:space="preserve">szintaktikus </w:t>
+      </w:r>
+      <w:r>
+        <w:rPr>
+          <w:rStyle w:val="Fogalom"/>
+        </w:rPr>
+        <w:t>makrók</w:t>
+      </w:r>
+      <w:r>
+        <w:t xml:space="preserve"> (</w:t>
+      </w:r>
+      <w:r>
+        <w:rPr>
+          <w:rStyle w:val="Fogalom"/>
+        </w:rPr>
+        <w:t>syntactic macros</w:t>
+      </w:r>
+      <w:r>
+        <w:t>)</w:t>
+      </w:r>
+      <w:r>
+        <w:t xml:space="preserve"> egy rendkívül érdekes nyelvi eszközzel bővítik a </w:t>
+      </w:r>
+      <w:r>
+        <w:rPr>
+          <w:rStyle w:val="Fogalom"/>
+        </w:rPr>
+        <w:t>Boo</w:t>
+      </w:r>
+      <w:r>
+        <w:t xml:space="preserve"> nyelv fegyvertárát. Segítségükkel a programozó képes fordítási időben kódot (pontosabban szintaxisfát) generálni, így téve a forráskódot sokkal kifejezőbbé és kompaktabbá. </w:t>
+      </w:r>
+    </w:p>
+    <w:p>
+      <w:r>
+        <w:t>A makrók</w:t>
+      </w:r>
+      <w:r>
+        <w:t xml:space="preserve"> </w:t>
+      </w:r>
+      <w:r>
+        <w:t xml:space="preserve">használata nagyon egyszerű, a nyelv standard könyvtára több ilyen beépített lehetőséget is biztosít a fejlesztők számára. </w:t>
+      </w:r>
+      <w:r>
+        <w:t xml:space="preserve">Egyszerűen csak úgy kell használni, mintha függvényt hívnánk meg, attól eltekintve, hogy nem kell kiírni a zárójeleket utána. Ezután a fordító lefuttatja a makró törzsét és az eredményt visszaírja a meghívás helyére, ami egy szintaxisfa. </w:t>
+      </w:r>
+    </w:p>
+    <w:p>
+      <w:r>
+        <w:t>A következőkben megnézünk pár beépített szintaktikus makrót, amivel képet kaphatunk arról, hogy miért is olyan erőteljes nyelvi eszközök</w:t>
+      </w:r>
+      <w:r>
+        <w:t xml:space="preserve"> a programozók kezében</w:t>
+      </w:r>
+      <w:r>
+        <w:t xml:space="preserve">. </w:t>
+      </w:r>
+    </w:p>
+    <w:p>
+      <w:pPr>
+        <w:pStyle w:val="Cmsor4"/>
+      </w:pPr>
+      <w:r>
+        <w:t>Az assert makró</w:t>
+      </w:r>
+    </w:p>
+    <w:p>
+      <w:r>
+        <w:t xml:space="preserve">Amikor valamilyen függvényt, vagy procedúrát tervezünk, implementálunk, az első dolgunk az, hogy a bemeneti paraméterek értékét ellenőrizzük, amivel garantáljuk, hogy a felhasználó a megfelelő eredményt fogja </w:t>
+      </w:r>
+      <w:r>
+        <w:t xml:space="preserve">kapni a meghívás esetén. </w:t>
+      </w:r>
+    </w:p>
+    <w:p>
+      <w:r>
+        <w:t>Imperatív nyelvek esetében tipikusan valamilyen elágazás segítségével szoktuk ellenőrizni az előfeltételeket, majd azokra valamilyen módon reagálunk (gyakran kivételek dobásával)</w:t>
+      </w:r>
+      <w:r>
+        <w:t xml:space="preserve">. Szemantikailag helyes ez a megoldás, viszont megtöri a kód olvashatóságát és elrejti előlünk a függvény valódi feladatát. </w:t>
+      </w:r>
+    </w:p>
+    <w:p>
+      <w:r>
+        <w:lastRenderedPageBreak/>
+        <w:t xml:space="preserve">Erre a problémára a </w:t>
+      </w:r>
+      <w:r>
+        <w:rPr>
+          <w:rStyle w:val="Fogalom"/>
+        </w:rPr>
+        <w:t>Boo</w:t>
+      </w:r>
+      <w:r>
+        <w:t xml:space="preserve"> készítői az </w:t>
+      </w:r>
+      <w:r>
+        <w:rPr>
+          <w:rStyle w:val="Fogalom"/>
+        </w:rPr>
+        <w:t>assert</w:t>
+      </w:r>
+      <w:r>
+        <w:t xml:space="preserve"> makró bevezetésével </w:t>
+      </w:r>
+      <w:r>
+        <w:t>próbáltak meg válaszolni.</w:t>
+      </w:r>
+      <w:r>
+        <w:t xml:space="preserve"> Egy vagy két paraméterrel hívhatjuk meg, amik mindkettő esetben egy el</w:t>
+      </w:r>
+      <w:r>
+        <w:t>ágazást fognak nekünk generálni:</w:t>
+      </w:r>
+    </w:p>
+    <w:p>
+      <w:pPr>
+        <w:pStyle w:val="Kdrszlet"/>
+      </w:pPr>
+      <w:r>
+        <w:t xml:space="preserve">// használata a következőképpen néz ki: </w:t>
+      </w:r>
+      <w:r>
+        <w:br/>
+        <w:t>assert &lt;kifejezés&gt;</w:t>
+      </w:r>
+      <w:r>
+        <w:tab/>
+      </w:r>
+      <w:r>
+        <w:br/>
+        <w:t xml:space="preserve">// ha ehhez az utasításhoz ér a fordító, </w:t>
+      </w:r>
+      <w:r>
+        <w:br/>
+        <w:t>// akkor az alábbi szintaxisfával fog visszatérni:</w:t>
+      </w:r>
+      <w:r>
+        <w:br/>
+        <w:t>unless (&lt;kifejezés&gt;):</w:t>
+      </w:r>
+      <w:r>
+        <w:br/>
+      </w:r>
+      <w:r>
+        <w:tab/>
+        <w:t>raise Boo.AssertionFailedException(’(&lt;kifejezés)’)</w:t>
+      </w:r>
+    </w:p>
+    <w:p>
+      <w:r>
+        <w:t>Egy másik túlterhelt változatának kettő aktuális paramétert adhatunk át neki, ahogy azt a példa is mutatja:</w:t>
+      </w:r>
+    </w:p>
+    <w:p>
+      <w:pPr>
+        <w:pStyle w:val="Kdrszlet"/>
+      </w:pPr>
+      <w:r>
+        <w:t xml:space="preserve">// használata a következőképpen néz ki: </w:t>
+      </w:r>
+      <w:r>
+        <w:br/>
+        <w:t>assert &lt;kifejezés&gt;, &lt;üzenet&gt;</w:t>
+      </w:r>
+      <w:r>
+        <w:tab/>
+      </w:r>
+      <w:r>
+        <w:br/>
+        <w:t xml:space="preserve">// ha ehhez az utasításhoz ér a fordító, </w:t>
+      </w:r>
+      <w:r>
+        <w:br/>
+        <w:t>// akkor az alábbi szintaxisfával fog visszatérni:</w:t>
+      </w:r>
+      <w:r>
+        <w:br/>
+        <w:t>unless (&lt;kifejezés&gt;):</w:t>
+      </w:r>
+      <w:r>
+        <w:br/>
+      </w:r>
+      <w:r>
+        <w:tab/>
+        <w:t>raise Boo.AssertionFailedException(&lt;üzenet&gt;)</w:t>
+      </w:r>
+    </w:p>
+    <w:p>
+      <w:r>
+        <w:t xml:space="preserve">Könnyen látható, hogy rendkívül egyszerű használni, mégis nagy segítséget tud nyújtani a programozók számára. </w:t>
+      </w:r>
+    </w:p>
+    <w:p>
+      <w:pPr>
+        <w:pStyle w:val="Cmsor4"/>
+      </w:pPr>
+      <w:r>
+        <w:t>A lock makró</w:t>
+      </w:r>
+    </w:p>
+    <w:p>
+      <w:r>
+        <w:t xml:space="preserve">Párhuzamos szálakon végzett műveletek esetében szükség lehet a szálak között valamilyen információ megosztására. </w:t>
+      </w:r>
+    </w:p>
+    <w:p>
+      <w:r>
+        <w:t xml:space="preserve">Magának a </w:t>
+      </w:r>
+      <w:r>
+        <w:rPr>
+          <w:rStyle w:val="Fogalom"/>
+        </w:rPr>
+        <w:t>C#</w:t>
+      </w:r>
+      <w:r>
+        <w:t xml:space="preserve"> nyelvnek van egy </w:t>
+      </w:r>
+      <w:r>
+        <w:rPr>
+          <w:rStyle w:val="Fogalom"/>
+        </w:rPr>
+        <w:t>lock</w:t>
+      </w:r>
+      <w:r>
+        <w:t xml:space="preserve"> nevezetű vezérlési szerkezete, ami garantálja azt, hogy a törzsébe egyszerre</w:t>
+      </w:r>
+      <w:r>
+        <w:t xml:space="preserve"> csak egy szál léphet be. </w:t>
+      </w:r>
+      <w:r>
+        <w:t xml:space="preserve">De ez valójában csak egy szintaktikai cukorka, hiszen a fordító </w:t>
+      </w:r>
+      <w:r>
+        <w:t>a</w:t>
+      </w:r>
+      <w:r>
+        <w:t xml:space="preserve"> </w:t>
+      </w:r>
+      <w:r>
+        <w:rPr>
+          <w:rStyle w:val="KdrszletChar"/>
+        </w:rPr>
+        <w:t>System.Threading.Monitor</w:t>
+      </w:r>
+      <w:r>
+        <w:t xml:space="preserve"> </w:t>
+      </w:r>
+      <w:r>
+        <w:t xml:space="preserve">statikus </w:t>
+      </w:r>
+      <w:r>
+        <w:t>osztály</w:t>
+      </w:r>
+      <w:r>
+        <w:t xml:space="preserve"> </w:t>
+      </w:r>
+      <w:r>
+        <w:rPr>
+          <w:rStyle w:val="KdrszletChar"/>
+        </w:rPr>
+        <w:t>Enter()</w:t>
+      </w:r>
+      <w:r>
+        <w:t xml:space="preserve"> és </w:t>
+      </w:r>
+      <w:r>
+        <w:rPr>
+          <w:rStyle w:val="KdrszletChar"/>
+        </w:rPr>
+        <w:t>Exit()</w:t>
+      </w:r>
+      <w:r>
+        <w:t xml:space="preserve"> metódusai</w:t>
+      </w:r>
+      <w:r>
+        <w:t xml:space="preserve"> közé illeszti a </w:t>
+      </w:r>
+      <w:r>
+        <w:rPr>
+          <w:rStyle w:val="Fogalom"/>
+        </w:rPr>
+        <w:t>lock</w:t>
+      </w:r>
+      <w:r>
+        <w:t xml:space="preserve"> szerkezet törzsét. </w:t>
+      </w:r>
+    </w:p>
+    <w:p>
+      <w:r>
+        <w:t>Felvetődik a kérdés, hogy miért kellett egy új szintaktikai elemet bevezetni ahhoz, hogy használhassuk ezt a funkcióját a .NET keretrendszernek?</w:t>
+      </w:r>
+      <w:r>
+        <w:t xml:space="preserve"> A válasz természetesen az, hogy szemantikailag lehet, hogy megegyezik mindkét megoldás, de újra csak kódolvashatóság szempontjából mégis </w:t>
+      </w:r>
+      <w:r>
+        <w:t xml:space="preserve">sokkal kifejezőbb a </w:t>
+      </w:r>
+      <w:r>
+        <w:rPr>
+          <w:rStyle w:val="Fogalom"/>
+        </w:rPr>
+        <w:t>lock</w:t>
+      </w:r>
+      <w:r>
+        <w:t xml:space="preserve"> használata. </w:t>
+      </w:r>
+    </w:p>
+    <w:p>
+      <w:r>
+        <w:lastRenderedPageBreak/>
+        <w:t xml:space="preserve">Ezt a nyelvi szerkezetet azonban ugyanúgy meg lehet fogalmazni a </w:t>
+      </w:r>
+      <w:r>
+        <w:rPr>
+          <w:rStyle w:val="Fogalom"/>
+        </w:rPr>
+        <w:t>Boo</w:t>
+      </w:r>
+      <w:r>
+        <w:t xml:space="preserve"> nyelvben szintaktikai makróként, mint az előbb az </w:t>
+      </w:r>
+      <w:r>
+        <w:rPr>
+          <w:rStyle w:val="Fogalom"/>
+        </w:rPr>
+        <w:t>assert</w:t>
+      </w:r>
+      <w:r>
+        <w:t xml:space="preserve">-et. Ezt a fejlesztők </w:t>
+      </w:r>
+      <w:r>
+        <w:rPr>
+          <w:rStyle w:val="Fogalom"/>
+        </w:rPr>
+        <w:t>lock</w:t>
+      </w:r>
+      <w:r>
+        <w:t xml:space="preserve"> makrónak nevezték el. Az alábbi példa szemlélteti, hogy mi történik valójában a háttérben, a makró milyen szintaxisfát állít elő:</w:t>
+      </w:r>
+    </w:p>
+    <w:p>
+      <w:pPr>
+        <w:pStyle w:val="Kdrszlet"/>
+      </w:pPr>
+      <w:r>
+        <w:t>// használata a következőképpen néz ki:</w:t>
+      </w:r>
+      <w:r>
+        <w:br/>
+      </w:r>
+      <w:r>
+        <w:t>lock &lt;kifejezés&gt;: &lt;blokk&gt;</w:t>
+      </w:r>
+      <w:r>
+        <w:br/>
+        <w:t>// az alábbi szintaxisfa generálódik a makró kiértékelésénél</w:t>
+      </w:r>
+      <w:r>
+        <w:br/>
+        <w:t>__monitor1__ = &lt;</w:t>
+      </w:r>
+      <w:r>
+        <w:t>kifejezés</w:t>
+      </w:r>
+      <w:r>
+        <w:t>&gt;</w:t>
+      </w:r>
+      <w:r>
+        <w:br/>
+        <w:t>// belépünk a lezárt kódrészletbe</w:t>
+      </w:r>
+      <w:r>
+        <w:br/>
+        <w:t>System.Threading.Monitor.Enter(__monitor1__)</w:t>
+      </w:r>
+      <w:r>
+        <w:br/>
+        <w:t>try:</w:t>
+      </w:r>
+      <w:r>
+        <w:br/>
+        <w:t xml:space="preserve">    // ide kerül a lezárásra váró blokk</w:t>
+      </w:r>
+      <w:r>
+        <w:br/>
+        <w:t xml:space="preserve">    &lt;blo</w:t>
+      </w:r>
+      <w:r>
+        <w:t>k</w:t>
+      </w:r>
+      <w:r>
+        <w:t>k&gt;</w:t>
+      </w:r>
+      <w:r>
+        <w:br/>
+        <w:t>ensure:</w:t>
+      </w:r>
+      <w:r>
+        <w:br/>
+        <w:t xml:space="preserve">    // bármilyen hiba is történjen, az ensure rész</w:t>
+      </w:r>
+      <w:r>
+        <w:br/>
+        <w:t xml:space="preserve">    // biztosít minket arról, hogy lépjünk ki a monitorból</w:t>
+      </w:r>
+      <w:r>
+        <w:br/>
+        <w:t xml:space="preserve">    System.Threading.Monitor.Exit(__monitor1__)</w:t>
+      </w:r>
+    </w:p>
+    <w:p>
+      <w:pPr>
+        <w:pStyle w:val="Cmsor4"/>
+      </w:pPr>
+      <w:r>
+        <w:t>A using makró</w:t>
+      </w:r>
+    </w:p>
+    <w:p>
+      <w:r>
+        <w:t xml:space="preserve">A .NET keretrendszer virtuális gépe leveszi a terhet a felhasználó válláról azáltal, hogy a memória kezelését a </w:t>
+      </w:r>
+      <w:r>
+        <w:rPr>
+          <w:rStyle w:val="Fogalom"/>
+        </w:rPr>
+        <w:t>szemétgyűjtő</w:t>
+      </w:r>
+      <w:r>
+        <w:t xml:space="preserve"> (</w:t>
+      </w:r>
+      <w:r>
+        <w:rPr>
+          <w:rStyle w:val="Fogalom"/>
+        </w:rPr>
+        <w:t>garbage collector</w:t>
+      </w:r>
+      <w:r>
+        <w:t xml:space="preserve">) végzi el. Azonban lehetnek olyan esetek, amikor szeretnénk pontosan irányítani azt, hogy egy erőforrás igényesebb objektum mikor szabadítja fel az általa lefoglalt memóriát. </w:t>
+      </w:r>
+      <w:r>
+        <w:t xml:space="preserve">Az ilyen objektumokat </w:t>
+      </w:r>
+      <w:r>
+        <w:rPr>
+          <w:rStyle w:val="Fogalom"/>
+        </w:rPr>
+        <w:t>felszabadítható</w:t>
+      </w:r>
+      <w:r>
+        <w:t xml:space="preserve"> (</w:t>
+      </w:r>
+      <w:r>
+        <w:rPr>
+          <w:rStyle w:val="Fogalom"/>
+        </w:rPr>
+        <w:t>disposable</w:t>
+      </w:r>
+      <w:r>
+        <w:t xml:space="preserve">) objektumoknak nevezzük és egy </w:t>
+      </w:r>
+      <w:r>
+        <w:rPr>
+          <w:rStyle w:val="KdrszletChar"/>
+        </w:rPr>
+        <w:t>IDisposable</w:t>
+      </w:r>
+      <w:r>
+        <w:t xml:space="preserve"> </w:t>
+      </w:r>
+      <w:r>
+        <w:t xml:space="preserve">interfészt valósítanak meg. </w:t>
       </w:r>
     </w:p>
     <w:p>
@@ -518,340 +1228,715 @@
         <w:rPr>
           <w:rStyle w:val="Fogalom"/>
         </w:rPr>
-        <w:t>makró</w:t>
-      </w:r>
-      <w:r>
-        <w:t xml:space="preserve">k használatával a programozónak rengeteg lehetősége nyílik arra, hogy </w:t>
-      </w:r>
-      <w:r>
-        <w:t xml:space="preserve">olyan dolgokat is automatizálni tudjon, amit a nyelv </w:t>
-      </w:r>
-      <w:r>
-        <w:t>szintaxisával,</w:t>
-      </w:r>
-      <w:r>
-        <w:t xml:space="preserve"> sokkal </w:t>
-      </w:r>
-      <w:r>
-        <w:t xml:space="preserve">bővebben </w:t>
-      </w:r>
-      <w:r>
-        <w:t>kellene</w:t>
-      </w:r>
-      <w:r>
-        <w:t xml:space="preserve"> kifejteni. </w:t>
-      </w:r>
-    </w:p>
-    <w:p>
-      <w:pPr>
-        <w:pStyle w:val="Cmsor2"/>
-      </w:pPr>
-      <w:r>
-        <w:t xml:space="preserve">Metaprogramozás </w:t>
-      </w:r>
-      <w:r>
-        <w:t>JavaScript</w:t>
-      </w:r>
-      <w:r>
-        <w:t xml:space="preserve"> nyelven</w:t>
-      </w:r>
-    </w:p>
-    <w:p>
-      <w:r>
-        <w:t>[TODO]</w:t>
-      </w:r>
-    </w:p>
-    <w:p>
-      <w:pPr>
-        <w:pStyle w:val="Cmsor2"/>
-      </w:pPr>
-      <w:r>
-        <w:t>Metaprogramozás Scala nyelven</w:t>
-      </w:r>
-    </w:p>
-    <w:p>
-      <w:r>
-        <w:t>[TODO]</w:t>
-      </w:r>
-    </w:p>
-    <w:p>
-      <w:pPr>
-        <w:pStyle w:val="Cmsor2"/>
-      </w:pPr>
-      <w:r>
-        <w:t>Metaprogramozás a .NET Framework-ben</w:t>
-      </w:r>
-    </w:p>
-    <w:p>
-      <w:r>
-        <w:t>[TODO]</w:t>
-      </w:r>
-    </w:p>
-    <w:p>
-      <w:pPr>
-        <w:pStyle w:val="Cmsor2"/>
-      </w:pPr>
+        <w:t>using</w:t>
+      </w:r>
+      <w:r>
+        <w:t xml:space="preserve"> vezérlési szerkezet használata garantálja a felhasználónak, hogy az ilyen objektumok erőforrásai a törzsének a lefutása után biztosan felszabadulnak, azaz meghívódik rajta az </w:t>
+      </w:r>
+      <w:r>
+        <w:rPr>
+          <w:rStyle w:val="KdrszletChar"/>
+        </w:rPr>
+        <w:t>IDisposable.Dispose()</w:t>
+      </w:r>
+      <w:r>
+        <w:t xml:space="preserve"> utasítása, történjen bármi. Ez megint csak egy szintaktikai cukorka a felhasználók részére, mégis javítja a kódbiztonságot (hiszen a programozó így biztosan nem felejti el meghívni a </w:t>
+      </w:r>
+      <w:r>
+        <w:rPr>
+          <w:rStyle w:val="KdrszletChar"/>
+        </w:rPr>
+        <w:t>Dispose()</w:t>
+      </w:r>
+      <w:r>
+        <w:t xml:space="preserve"> metódust) és a kód olvashatóságát. </w:t>
+      </w:r>
+    </w:p>
+    <w:p>
       <w:r>
         <w:lastRenderedPageBreak/>
-        <w:t>Text Template</w:t>
-      </w:r>
-      <w:r>
-        <w:t xml:space="preserve"> Transformation Toolkit (T4)</w:t>
-      </w:r>
-    </w:p>
-    <w:p>
-      <w:r>
-        <w:t xml:space="preserve">A Microsoft egyik alapvető szöveggeneráló eszköze a </w:t>
-      </w:r>
-      <w:r>
-        <w:rPr>
-          <w:rStyle w:val="Fogalom"/>
-        </w:rPr>
-        <w:t>Text Template</w:t>
-      </w:r>
-      <w:r>
-        <w:rPr>
-          <w:rStyle w:val="Fogalom"/>
-        </w:rPr>
-        <w:t xml:space="preserve"> Transformation Toolkit</w:t>
-      </w:r>
-      <w:r>
-        <w:t xml:space="preserve"> (későbbiekben csak </w:t>
-      </w:r>
-      <w:r>
-        <w:rPr>
-          <w:rStyle w:val="Fogalom"/>
-        </w:rPr>
-        <w:t>T4</w:t>
-      </w:r>
-      <w:r>
-        <w:t>),</w:t>
-      </w:r>
-      <w:r>
-        <w:t xml:space="preserve"> amit több technológiájánál, úgymint </w:t>
-      </w:r>
-      <w:r>
-        <w:rPr>
-          <w:rStyle w:val="Fogalom"/>
-        </w:rPr>
-        <w:t>Windows Communication Foundation</w:t>
-      </w:r>
-      <w:r>
-        <w:rPr>
-          <w:rStyle w:val="Fogalom"/>
-        </w:rPr>
-        <w:t xml:space="preserve"> (WCF)</w:t>
-      </w:r>
-      <w:r>
-        <w:t xml:space="preserve">, </w:t>
-      </w:r>
-      <w:r>
-        <w:rPr>
-          <w:rStyle w:val="Fogalom"/>
-        </w:rPr>
-        <w:t>Entity Framework</w:t>
-      </w:r>
-      <w:r>
-        <w:rPr>
-          <w:rStyle w:val="Fogalom"/>
-        </w:rPr>
-        <w:t xml:space="preserve"> (EF)</w:t>
-      </w:r>
-      <w:r>
-        <w:t>, használ</w:t>
-      </w:r>
-      <w:r>
-        <w:t xml:space="preserve"> előszeretettel</w:t>
-      </w:r>
-      <w:r>
-        <w:t xml:space="preserve">. </w:t>
-      </w:r>
-    </w:p>
-    <w:p>
-      <w:r>
+        <w:t xml:space="preserve">Ezt a nyelvi lehetőséget ugyancsak ki lehet váltani a </w:t>
+      </w:r>
+      <w:r>
+        <w:rPr>
+          <w:rStyle w:val="Fogalom"/>
+        </w:rPr>
+        <w:t>Boo</w:t>
+      </w:r>
+      <w:r>
+        <w:t xml:space="preserve"> nyelvben egy szintaktikai makróval, aminek a </w:t>
+      </w:r>
+      <w:r>
+        <w:rPr>
+          <w:rStyle w:val="Fogalom"/>
+        </w:rPr>
+        <w:t>using</w:t>
+      </w:r>
+      <w:r>
+        <w:t xml:space="preserve"> nevet adták a nyelv készítői. Az alábbi példa a makró használatát szemlélteti, illetve azt, hogy milyen szintaxisfa generálódik belőle:</w:t>
+      </w:r>
+    </w:p>
+    <w:p>
+      <w:pPr>
+        <w:pStyle w:val="Kdrszlet"/>
+      </w:pPr>
+      <w:r>
+        <w:t>// az egyik lehetőség, hogy csak az objektumot</w:t>
+      </w:r>
+      <w:r>
+        <w:br/>
+        <w:t>// adjuk át a makrónak, illetve a blokkot</w:t>
+      </w:r>
+      <w:r>
+        <w:br/>
+      </w:r>
+      <w:r>
+        <w:t>using &lt;objektum&gt;: &lt;blokk&gt;</w:t>
+      </w:r>
+      <w:r>
+        <w:br/>
+        <w:t>// ebben az esetben az alábbi szintaxisfát kapjuk vissza</w:t>
+      </w:r>
+      <w:r>
+        <w:br/>
+        <w:t>// a makró kiértékelésénél</w:t>
+      </w:r>
+      <w:r>
+        <w:br/>
+        <w:t>try:</w:t>
+      </w:r>
+      <w:r>
+        <w:br/>
+        <w:t xml:space="preserve">    &lt;blo</w:t>
+      </w:r>
+      <w:r>
+        <w:t>k</w:t>
+      </w:r>
+      <w:r>
+        <w:t>k&gt;</w:t>
+      </w:r>
+      <w:r>
+        <w:tab/>
+        <w:t>// a using blokkja</w:t>
+      </w:r>
+      <w:r>
+        <w:br/>
+        <w:t>ensure:</w:t>
+      </w:r>
+      <w:r>
+        <w:br/>
+        <w:t xml:space="preserve">    // a blokk lefutása utána garantáltan felszabadítjuk</w:t>
+      </w:r>
+      <w:r>
+        <w:br/>
+        <w:t xml:space="preserve">    // az objektum által lefoglalt erőforrásokat</w:t>
+      </w:r>
+      <w:r>
+        <w:br/>
+        <w:t xml:space="preserve">    if (__disposable__ = (&lt;</w:t>
+      </w:r>
+      <w:r>
+        <w:t>objektum</w:t>
+      </w:r>
+      <w:r>
+        <w:t>&gt; as System.IDisposable)):</w:t>
+      </w:r>
+      <w:r>
+        <w:br/>
+        <w:t xml:space="preserve">        // meghívjuk a Dispose() metódust</w:t>
+      </w:r>
+      <w:r>
+        <w:br/>
+        <w:t xml:space="preserve">        __disposable__.Dispose()</w:t>
+      </w:r>
+      <w:r>
+        <w:br/>
+        <w:t xml:space="preserve">        // és beállítjuk null értékre</w:t>
+      </w:r>
+      <w:r>
+        <w:br/>
+        <w:t xml:space="preserve">        __disposable__ = null</w:t>
+      </w:r>
+    </w:p>
+    <w:p>
+      <w:r>
+        <w:t>Egy másik megvalósításnál nemcsak az objektumot, hanem az objektum inicializálását is átadhatjuk a makrónak:</w:t>
+      </w:r>
+    </w:p>
+    <w:p>
+      <w:pPr>
+        <w:pStyle w:val="Kdrszlet"/>
+      </w:pPr>
+      <w:r>
+        <w:t>// nemcsak az objektumot, hanem magát az inicializálást is</w:t>
+      </w:r>
+      <w:r>
+        <w:br/>
+        <w:t>// megadjuk a makrónak</w:t>
+      </w:r>
+      <w:r>
+        <w:br/>
+        <w:t>using &lt;objektum&gt; = &lt;kifejezés&gt;: &lt;blokk&gt;</w:t>
+      </w:r>
+      <w:r>
+        <w:br/>
+        <w:t xml:space="preserve">// az előző megvalósításhoz nagyon hasonló szintaxisfát </w:t>
+      </w:r>
+      <w:r>
+        <w:br/>
+        <w:t>// generál a using makró</w:t>
+      </w:r>
+      <w:r>
+        <w:br/>
+        <w:t>try:</w:t>
+      </w:r>
+      <w:r>
+        <w:br/>
+        <w:t xml:space="preserve">    // a blokk előtt még lefut az inicializálás</w:t>
+      </w:r>
+      <w:r>
+        <w:br/>
+        <w:t xml:space="preserve">    &lt;object&gt; = &lt;expr&gt;  </w:t>
+      </w:r>
+      <w:r>
+        <w:br/>
+        <w:t xml:space="preserve">    &lt;block&gt;</w:t>
+      </w:r>
+      <w:r>
+        <w:br/>
+        <w:t>ensure:</w:t>
+      </w:r>
+      <w:r>
+        <w:br/>
+        <w:t xml:space="preserve">    if (__disposable__ = (&lt;object&gt; as System.IDisposable)):</w:t>
+      </w:r>
+      <w:r>
+        <w:br/>
+        <w:t xml:space="preserve">        __disposable__.Dispose()</w:t>
+      </w:r>
+      <w:r>
+        <w:br/>
+        <w:t xml:space="preserve">        __disposable__ = null</w:t>
+      </w:r>
+    </w:p>
+    <w:p>
+      <w:pPr>
+        <w:pStyle w:val="Cmsor4"/>
+      </w:pPr>
+      <w:r>
+        <w:lastRenderedPageBreak/>
         <w:t xml:space="preserve">A </w:t>
       </w:r>
       <w:r>
-        <w:rPr>
-          <w:rStyle w:val="Fogalom"/>
-        </w:rPr>
-        <w:t>T4</w:t>
-      </w:r>
-      <w:r>
-        <w:t xml:space="preserve"> a C/C++ előfordítójának általánosításaként is értelmezhető, ugyanis </w:t>
-      </w:r>
-      <w:r>
-        <w:t>nemcsak</w:t>
+        <w:t xml:space="preserve">szintaktikai </w:t>
+      </w:r>
+      <w:r>
+        <w:t>makrók működése a Boo nyelvben</w:t>
+      </w:r>
+    </w:p>
+    <w:p>
+      <w:r>
+        <w:t xml:space="preserve">Még mielőtt rátérnénk a saját makrók definiálására, meg kell értenünk, hogy hogyan is működnek a háttérben ezek a nyelvi elemek. </w:t>
+      </w:r>
+      <w:r>
+        <w:t xml:space="preserve">A szintaktikai makrók a Boo nyelvben teljes hozzáférést biztosítanak a fordítóhoz és a forráskód teljes absztrakt szintaxisfájához. </w:t>
+      </w:r>
+    </w:p>
+    <w:p>
+      <w:r>
+        <w:t xml:space="preserve">Mivel a </w:t>
+      </w:r>
+      <w:r>
+        <w:rPr>
+          <w:rStyle w:val="Fogalom"/>
+        </w:rPr>
+        <w:t>Boo</w:t>
+      </w:r>
+      <w:r>
+        <w:t xml:space="preserve"> nyelv egy objektum-orientált nyelv, ezért a makrók is </w:t>
+      </w:r>
+      <w:r>
+        <w:rPr>
+          <w:rStyle w:val="Fogalom"/>
+        </w:rPr>
+        <w:t>CLI</w:t>
+      </w:r>
+      <w:r>
+        <w:t xml:space="preserve"> (</w:t>
+      </w:r>
+      <w:r>
+        <w:rPr>
+          <w:rStyle w:val="Fogalom"/>
+        </w:rPr>
+        <w:t>Common Language Infrastructure</w:t>
+      </w:r>
+      <w:r>
+        <w:t xml:space="preserve">) osztályokként vannak reprezentálva a gyakorlatban, amik a </w:t>
+      </w:r>
+      <w:r>
+        <w:rPr>
+          <w:rStyle w:val="KdrszletChar"/>
+        </w:rPr>
+        <w:t>Boo.Lang.Compiler.IAstMacro</w:t>
+      </w:r>
+      <w:r>
+        <w:t xml:space="preserve"> interfészt valósítják meg. </w:t>
+      </w:r>
+      <w:r>
+        <w:t xml:space="preserve">Ez a megoldás azt jelenti, hogy a szintaktikai makrókat bármilyen </w:t>
+      </w:r>
+      <w:r>
+        <w:rPr>
+          <w:rStyle w:val="Fogalom"/>
+        </w:rPr>
+        <w:t>CLI</w:t>
+      </w:r>
+      <w:r>
+        <w:t xml:space="preserve"> nyelven meg lehet írni, nem kell ragaszkodnunk a </w:t>
+      </w:r>
+      <w:r>
+        <w:rPr>
+          <w:rStyle w:val="Fogalom"/>
+        </w:rPr>
+        <w:t>Boo</w:t>
+      </w:r>
+      <w:r>
+        <w:t xml:space="preserve"> nyelvhez.</w:t>
+      </w:r>
+    </w:p>
+    <w:p>
+      <w:r>
+        <w:t xml:space="preserve">Miután a </w:t>
+      </w:r>
+      <w:r>
+        <w:rPr>
+          <w:rStyle w:val="Fogalom"/>
+        </w:rPr>
+        <w:t>Boo</w:t>
+      </w:r>
+      <w:r>
+        <w:t xml:space="preserve"> fordító feldolgozta szintaktikailag a kódot (lefutatta a szintaktikus elemzőt) utána egyből meghívja a felhasználó által használt makrókat. A makrók törzse kiértékelődik és visszatérési értékként egy szintaxisfát kapunk, ami a makró helyett lesz a forráskódban. </w:t>
+      </w:r>
+    </w:p>
+    <w:p>
+      <w:r>
+        <w:t>Az előző folyamatot úgy oldja meg, hogy a</w:t>
+      </w:r>
+      <w:r>
+        <w:t>mikor a fordító egy ismeretlen s</w:t>
+      </w:r>
+      <w:r>
+        <w:t xml:space="preserve">zintaktikai szerkezetet talál a fordítás közben, akkor megpróbálja megkeresni a neki megfelelő </w:t>
+      </w:r>
+      <w:r>
+        <w:rPr>
+          <w:rStyle w:val="KdrszletChar"/>
+        </w:rPr>
+        <w:t>IAstMacro</w:t>
+      </w:r>
+      <w:r>
+        <w:t xml:space="preserve"> interfészt megvalósító osztályt.</w:t>
+      </w:r>
+      <w:r>
+        <w:t xml:space="preserve"> Egy egyszerű névkonvenció alapján teszi ezt meg: minden ilyen osztálynak a makró nevével kell kezdődnie és a </w:t>
+      </w:r>
+      <w:r>
+        <w:rPr>
+          <w:rStyle w:val="KdrszletChar"/>
+        </w:rPr>
+        <w:t>Macro</w:t>
+      </w:r>
+      <w:r>
+        <w:t xml:space="preserve"> szóval kell végződnie.</w:t>
       </w:r>
       <w:r>
         <w:t xml:space="preserve"> </w:t>
       </w:r>
       <w:r>
-        <w:rPr>
-          <w:rStyle w:val="Fogalom"/>
-        </w:rPr>
-        <w:t>C#</w:t>
-      </w:r>
-      <w:r>
-        <w:t xml:space="preserve"> nyelven, hanem </w:t>
-      </w:r>
-      <w:r>
-        <w:rPr>
-          <w:rStyle w:val="Fogalom"/>
-        </w:rPr>
-        <w:t>Visual Basi</w:t>
-      </w:r>
-      <w:r>
-        <w:rPr>
-          <w:rStyle w:val="Fogalom"/>
-        </w:rPr>
-        <w:t>c</w:t>
-      </w:r>
-      <w:r>
-        <w:t xml:space="preserve"> nyelven is lehet programozni, nem beszélve arról, hogy </w:t>
-      </w:r>
-      <w:r>
-        <w:t xml:space="preserve">sokkal több lehetőséget biztosít a fejlesztő számára. </w:t>
-      </w:r>
-    </w:p>
-    <w:p>
-      <w:r>
-        <w:t xml:space="preserve">A fejlesztők a </w:t>
-      </w:r>
-      <w:r>
-        <w:rPr>
-          <w:rStyle w:val="Fogalom"/>
-        </w:rPr>
-        <w:t xml:space="preserve">PHP </w:t>
-      </w:r>
-      <w:r>
-        <w:t xml:space="preserve">nyelvhez nagyon hasonló megoldással álltak elő a </w:t>
-      </w:r>
-      <w:r>
-        <w:rPr>
-          <w:rStyle w:val="Fogalom"/>
-        </w:rPr>
-        <w:t>T4</w:t>
-      </w:r>
-      <w:r>
-        <w:t xml:space="preserve"> esetében is. Itt is vannak kitüntetett </w:t>
-      </w:r>
-      <w:r>
-        <w:t>blokkok</w:t>
-      </w:r>
-      <w:r>
-        <w:t xml:space="preserve">, amik között a fordító értelmezi a </w:t>
-      </w:r>
-      <w:r>
-        <w:t>forrás</w:t>
-      </w:r>
-      <w:r>
-        <w:t xml:space="preserve">kódot és végrehajtja, míg a </w:t>
-      </w:r>
-      <w:r>
-        <w:t>blokkon</w:t>
-      </w:r>
-      <w:r>
-        <w:t xml:space="preserve"> kívüli szöveget egy az egyben legenerálja. </w:t>
-      </w:r>
-    </w:p>
-    <w:p>
-      <w:r>
-        <w:t xml:space="preserve">A </w:t>
-      </w:r>
-      <w:r>
-        <w:rPr>
-          <w:rStyle w:val="Fogalom"/>
-        </w:rPr>
-        <w:t>T4</w:t>
-      </w:r>
-      <w:r>
-        <w:t xml:space="preserve"> szöveg sablonokat három különálló részre lehet osztani: </w:t>
-      </w:r>
-      <w:r>
-        <w:rPr>
-          <w:rStyle w:val="Fogalom"/>
-        </w:rPr>
-        <w:t>direktívák</w:t>
-      </w:r>
-      <w:r>
-        <w:t xml:space="preserve">, </w:t>
-      </w:r>
-      <w:r>
-        <w:rPr>
-          <w:rStyle w:val="Fogalom"/>
-        </w:rPr>
-        <w:t>szöveg</w:t>
-      </w:r>
-      <w:r>
-        <w:t xml:space="preserve"> és </w:t>
-      </w:r>
-      <w:r>
-        <w:rPr>
-          <w:rStyle w:val="Fogalom"/>
-        </w:rPr>
-        <w:t>vezérlő blokkok</w:t>
-      </w:r>
-      <w:r>
-        <w:t>.</w:t>
-      </w:r>
-    </w:p>
-    <w:p>
-      <w:pPr>
-        <w:pStyle w:val="Cmsor3"/>
-      </w:pPr>
-      <w:r>
-        <w:t>T4 direktívák</w:t>
-      </w:r>
-    </w:p>
-    <w:p>
-      <w:r>
-        <w:t xml:space="preserve">A T4 direktívái általános információkat szolgáltatnak a sablont generáló motornak, hogy hogyan transzformálja a kódot és milyen kimeneti fájlt állítson elő. A direktíváknak a szintaxisa </w:t>
-      </w:r>
-      <w:r>
-        <w:t xml:space="preserve">az alább látható módon van definiálva. </w:t>
-      </w:r>
-    </w:p>
-    <w:p>
-      <w:pPr>
-        <w:pStyle w:val="Kdrszlet"/>
-      </w:pPr>
-      <w:r>
-        <w:t xml:space="preserve">&lt;#@ DirektívaNeve [AttribútumNeve = </w:t>
-      </w:r>
-      <w:r>
-        <w:t>”</w:t>
-      </w:r>
-      <w:r>
-        <w:t xml:space="preserve">AttribútumÉrtéke”] </w:t>
-      </w:r>
-      <w:r>
-        <w:t>...</w:t>
-      </w:r>
-      <w:r>
-        <w:t xml:space="preserve"> #&gt;</w:t>
-      </w:r>
-    </w:p>
-    <w:p>
-      <w:r>
-        <w:t xml:space="preserve">Több direktívát is megkülönböztet a </w:t>
-      </w:r>
-      <w:r>
-        <w:rPr>
-          <w:rStyle w:val="Fogalom"/>
-        </w:rPr>
-        <w:t>T4</w:t>
-      </w:r>
-      <w:r>
-        <w:t xml:space="preserve"> attól függően, hogy mit is szeretnénk beállítani. </w:t>
-      </w:r>
-      <w:r>
-        <w:t xml:space="preserve">Az alábbiakban az opcionális attribútumokat kapcsos zárójelek </w:t>
+        <w:t xml:space="preserve">Továbbá az is elvárás, hogy </w:t>
+      </w:r>
+      <w:r>
+        <w:rPr>
+          <w:rStyle w:val="Fogalom"/>
+        </w:rPr>
+        <w:t>pascal case</w:t>
+      </w:r>
+      <w:r>
+        <w:t xml:space="preserve"> elnevezési konvenciót kell használni, azaz minden szónak nagy betűvel kell kezdődnie. </w:t>
+      </w:r>
+    </w:p>
+    <w:p>
+      <w:r>
+        <w:t xml:space="preserve">Ha megtalálta, akkor példányosítja azt és utána megkéri az objektumot, </w:t>
+      </w:r>
+      <w:r>
+        <w:t xml:space="preserve">hogy fejtse ki az adott makrót, azaz meghívja rajta az </w:t>
+      </w:r>
+      <w:r>
+        <w:rPr>
+          <w:rStyle w:val="KdrszletChar"/>
+        </w:rPr>
+        <w:t>Expand()</w:t>
+      </w:r>
+      <w:r>
+        <w:t xml:space="preserve"> metódust. </w:t>
+      </w:r>
+      <w:r>
+        <w:t xml:space="preserve">Az </w:t>
+      </w:r>
+      <w:r>
+        <w:rPr>
+          <w:rStyle w:val="KdrszletChar"/>
+        </w:rPr>
+        <w:t>Expand()</w:t>
+      </w:r>
+      <w:r>
+        <w:t xml:space="preserve"> metódus felelős azért</w:t>
+      </w:r>
+      <w:r>
+        <w:t>, hogy a makró helyét valamilye</w:t>
+      </w:r>
+      <w:r>
+        <w:t xml:space="preserve">n szintaxisfával helyettesítse. </w:t>
+      </w:r>
+      <w:r>
+        <w:t xml:space="preserve">Ha olyan eredményt adtunk értékül, ami megsérti a nyelv szintaktikai szabályait, akkor fordítási hibát fogunk kapni. </w:t>
+      </w:r>
+    </w:p>
+    <w:p>
+      <w:r>
+        <w:t xml:space="preserve">Két további osztály, a </w:t>
+      </w:r>
+      <w:r>
+        <w:rPr>
+          <w:rStyle w:val="KdrszletChar"/>
+        </w:rPr>
+        <w:t>DepthFirstVisitor</w:t>
+      </w:r>
+      <w:r>
+        <w:t xml:space="preserve"> és a </w:t>
+      </w:r>
+      <w:r>
+        <w:rPr>
+          <w:rStyle w:val="KdrszletChar"/>
+        </w:rPr>
+        <w:t>DepthFirstTransformer</w:t>
+      </w:r>
+      <w:r>
+        <w:t xml:space="preserve">, nyújt segítséget a programozónak ahhoz, hogy be tudja járni a fordító által generált absztrakt szintaxisfát. </w:t>
+      </w:r>
+      <w:r>
+        <w:t xml:space="preserve">Ezekből az osztályokból akár örököltethetünk is és saját bejáró algoritmusokat implementálhatunk a makróinkhoz. </w:t>
+      </w:r>
+    </w:p>
+    <w:p>
+      <w:pPr>
+        <w:pStyle w:val="Cmsor4"/>
+      </w:pPr>
+      <w:r>
+        <w:lastRenderedPageBreak/>
+        <w:t>A</w:t>
+      </w:r>
+      <w:r>
+        <w:t>z</w:t>
       </w:r>
       <w:bookmarkStart w:id="0" w:name="_GoBack"/>
       <w:bookmarkEnd w:id="0"/>
       <w:r>
-        <w:t>közé fogom írni.</w:t>
+        <w:t xml:space="preserve"> </w:t>
+      </w:r>
+      <w:r>
+        <w:t>eg</w:t>
+      </w:r>
+      <w:r>
+        <w:t>yke (singleton) tervezési minta</w:t>
+      </w:r>
+      <w:r>
+        <w:t xml:space="preserve"> implementálása</w:t>
+      </w:r>
+      <w:r>
+        <w:t xml:space="preserve"> makróval</w:t>
+      </w:r>
+    </w:p>
+    <w:p>
+      <w:r>
+        <w:t xml:space="preserve">Tegyük fel, hogy szeretnénk egy olyan makrót készíteni, ami egy megadott osztályból készít egy hozzá tartozó </w:t>
+      </w:r>
+      <w:r>
+        <w:rPr>
+          <w:rStyle w:val="Fogalom"/>
+        </w:rPr>
+        <w:t>egyke</w:t>
+      </w:r>
+      <w:r>
+        <w:t xml:space="preserve"> (</w:t>
+      </w:r>
+      <w:r>
+        <w:rPr>
+          <w:rStyle w:val="Fogalom"/>
+        </w:rPr>
+        <w:t>singleton</w:t>
+      </w:r>
+      <w:r>
+        <w:t xml:space="preserve">) osztályt. </w:t>
+      </w:r>
+      <w:r>
+        <w:t>[TODO]</w:t>
+      </w:r>
+    </w:p>
+    <w:p>
+      <w:pPr>
+        <w:pStyle w:val="Cmsor2"/>
+      </w:pPr>
+      <w:r>
+        <w:t>Text Template</w:t>
+      </w:r>
+      <w:r>
+        <w:t xml:space="preserve"> Transformation Toolkit (T4)</w:t>
+      </w:r>
+    </w:p>
+    <w:p>
+      <w:r>
+        <w:t xml:space="preserve">A Microsoft egyik alapvető szöveggeneráló eszköze a </w:t>
+      </w:r>
+      <w:r>
+        <w:rPr>
+          <w:rStyle w:val="Fogalom"/>
+        </w:rPr>
+        <w:t>Text Template</w:t>
+      </w:r>
+      <w:r>
+        <w:rPr>
+          <w:rStyle w:val="Fogalom"/>
+        </w:rPr>
+        <w:t xml:space="preserve"> Transformation Toolkit</w:t>
+      </w:r>
+      <w:r>
+        <w:t xml:space="preserve"> (későbbiekben csak </w:t>
+      </w:r>
+      <w:r>
+        <w:rPr>
+          <w:rStyle w:val="Fogalom"/>
+        </w:rPr>
+        <w:t>T4</w:t>
+      </w:r>
+      <w:r>
+        <w:t>),</w:t>
+      </w:r>
+      <w:r>
+        <w:t xml:space="preserve"> amit több technológiájánál, úgymint </w:t>
+      </w:r>
+      <w:r>
+        <w:rPr>
+          <w:rStyle w:val="Fogalom"/>
+        </w:rPr>
+        <w:t>Windows Communication Foundation</w:t>
+      </w:r>
+      <w:r>
+        <w:rPr>
+          <w:rStyle w:val="Fogalom"/>
+        </w:rPr>
+        <w:t xml:space="preserve"> (WCF)</w:t>
+      </w:r>
+      <w:r>
+        <w:t xml:space="preserve">, </w:t>
+      </w:r>
+      <w:r>
+        <w:rPr>
+          <w:rStyle w:val="Fogalom"/>
+        </w:rPr>
+        <w:t>Entity Framework</w:t>
+      </w:r>
+      <w:r>
+        <w:rPr>
+          <w:rStyle w:val="Fogalom"/>
+        </w:rPr>
+        <w:t xml:space="preserve"> (EF)</w:t>
+      </w:r>
+      <w:r>
+        <w:t>, használ</w:t>
+      </w:r>
+      <w:r>
+        <w:t xml:space="preserve"> előszeretettel</w:t>
+      </w:r>
+      <w:r>
+        <w:t xml:space="preserve">. </w:t>
+      </w:r>
+    </w:p>
+    <w:p>
+      <w:r>
+        <w:t xml:space="preserve">A </w:t>
+      </w:r>
+      <w:r>
+        <w:rPr>
+          <w:rStyle w:val="Fogalom"/>
+        </w:rPr>
+        <w:t>T4</w:t>
+      </w:r>
+      <w:r>
+        <w:t xml:space="preserve"> a C/C++ előfordítójának általánosításaként is értelmezhető, ugyanis </w:t>
+      </w:r>
+      <w:r>
+        <w:t>nemcsak</w:t>
+      </w:r>
+      <w:r>
+        <w:t xml:space="preserve"> </w:t>
+      </w:r>
+      <w:r>
+        <w:rPr>
+          <w:rStyle w:val="Fogalom"/>
+        </w:rPr>
+        <w:t>C#</w:t>
+      </w:r>
+      <w:r>
+        <w:t xml:space="preserve"> nyelven, hanem </w:t>
+      </w:r>
+      <w:r>
+        <w:rPr>
+          <w:rStyle w:val="Fogalom"/>
+        </w:rPr>
+        <w:t>Visual Basi</w:t>
+      </w:r>
+      <w:r>
+        <w:rPr>
+          <w:rStyle w:val="Fogalom"/>
+        </w:rPr>
+        <w:t>c</w:t>
+      </w:r>
+      <w:r>
+        <w:t xml:space="preserve"> nyelven is lehet programozni, nem beszélve arról, hogy </w:t>
+      </w:r>
+      <w:r>
+        <w:t xml:space="preserve">sokkal több lehetőséget biztosít a fejlesztő számára. </w:t>
+      </w:r>
+    </w:p>
+    <w:p>
+      <w:r>
+        <w:t xml:space="preserve">A fejlesztők a </w:t>
+      </w:r>
+      <w:r>
+        <w:rPr>
+          <w:rStyle w:val="Fogalom"/>
+        </w:rPr>
+        <w:t xml:space="preserve">PHP </w:t>
+      </w:r>
+      <w:r>
+        <w:t xml:space="preserve">nyelvhez nagyon hasonló megoldással álltak elő a </w:t>
+      </w:r>
+      <w:r>
+        <w:rPr>
+          <w:rStyle w:val="Fogalom"/>
+        </w:rPr>
+        <w:t>T4</w:t>
+      </w:r>
+      <w:r>
+        <w:t xml:space="preserve"> esetében is. Itt is vannak kitüntetett </w:t>
+      </w:r>
+      <w:r>
+        <w:t>blokkok</w:t>
+      </w:r>
+      <w:r>
+        <w:t xml:space="preserve">, amik között a fordító értelmezi a </w:t>
+      </w:r>
+      <w:r>
+        <w:t>forrás</w:t>
+      </w:r>
+      <w:r>
+        <w:t xml:space="preserve">kódot és végrehajtja, míg a </w:t>
+      </w:r>
+      <w:r>
+        <w:t>blokkon</w:t>
+      </w:r>
+      <w:r>
+        <w:t xml:space="preserve"> kívüli szöveget egy az egyben legenerálja. </w:t>
+      </w:r>
+    </w:p>
+    <w:p>
+      <w:r>
+        <w:t xml:space="preserve">A </w:t>
+      </w:r>
+      <w:r>
+        <w:rPr>
+          <w:rStyle w:val="Fogalom"/>
+        </w:rPr>
+        <w:t>T4</w:t>
+      </w:r>
+      <w:r>
+        <w:t xml:space="preserve"> szöveg sablonokat három különálló részre lehet osztani: </w:t>
+      </w:r>
+      <w:r>
+        <w:rPr>
+          <w:rStyle w:val="Fogalom"/>
+        </w:rPr>
+        <w:t>direktívák</w:t>
+      </w:r>
+      <w:r>
+        <w:t xml:space="preserve">, </w:t>
+      </w:r>
+      <w:r>
+        <w:rPr>
+          <w:rStyle w:val="Fogalom"/>
+        </w:rPr>
+        <w:t>szöveg</w:t>
+      </w:r>
+      <w:r>
+        <w:t xml:space="preserve"> és </w:t>
+      </w:r>
+      <w:r>
+        <w:rPr>
+          <w:rStyle w:val="Fogalom"/>
+        </w:rPr>
+        <w:t>vezérlő blokkok</w:t>
+      </w:r>
+      <w:r>
+        <w:t>.</w:t>
+      </w:r>
+    </w:p>
+    <w:p>
+      <w:pPr>
+        <w:pStyle w:val="Cmsor3"/>
+      </w:pPr>
+      <w:r>
+        <w:t>T4 direktívák</w:t>
+      </w:r>
+    </w:p>
+    <w:p>
+      <w:r>
+        <w:t xml:space="preserve">A T4 direktívái általános információkat szolgáltatnak a sablont generáló motornak, hogy hogyan transzformálja a kódot és milyen kimeneti fájlt állítson elő. A direktíváknak a szintaxisa </w:t>
+      </w:r>
+      <w:r>
+        <w:t xml:space="preserve">az alább látható módon van definiálva. </w:t>
+      </w:r>
+    </w:p>
+    <w:p>
+      <w:pPr>
+        <w:pStyle w:val="Kdrszlet"/>
+      </w:pPr>
+      <w:r>
+        <w:t xml:space="preserve">&lt;#@ DirektívaNeve [AttribútumNeve = ”AttribútumÉrtéke”] </w:t>
+      </w:r>
+      <w:r>
+        <w:t>...</w:t>
+      </w:r>
+      <w:r>
+        <w:t xml:space="preserve"> #&gt;</w:t>
+      </w:r>
+    </w:p>
+    <w:p>
+      <w:r>
+        <w:t xml:space="preserve">Több direktívát is megkülönböztet a </w:t>
+      </w:r>
+      <w:r>
+        <w:rPr>
+          <w:rStyle w:val="Fogalom"/>
+        </w:rPr>
+        <w:t>T4</w:t>
+      </w:r>
+      <w:r>
+        <w:t xml:space="preserve"> attól függően, hogy mit is szeretnénk beállítani. </w:t>
+      </w:r>
+      <w:r>
+        <w:t>Az alábbiakban az opcionális attribútumokat kapcsos zárójelek közé fogom írni.</w:t>
       </w:r>
     </w:p>
     <w:p>
@@ -908,6 +1993,7 @@
         <w:rPr>
           <w:lang w:eastAsia="hu-HU"/>
         </w:rPr>
+        <w:lastRenderedPageBreak/>
         <w:t>&lt;#@ template [language="</w:t>
       </w:r>
       <w:r>
@@ -961,7 +2047,6 @@
     </w:p>
     <w:p>
       <w:r>
-        <w:lastRenderedPageBreak/>
         <w:t>A</w:t>
       </w:r>
       <w:r>
@@ -1232,6 +2317,7 @@
         <w:ind w:left="1418" w:hanging="1418"/>
       </w:pPr>
       <w:r>
+        <w:lastRenderedPageBreak/>
         <w:t>&lt;#@ output extension=".</w:t>
       </w:r>
       <w:r>
@@ -1261,7 +2347,6 @@
         <w:pStyle w:val="Cmsor4"/>
       </w:pPr>
       <w:r>
-        <w:lastRenderedPageBreak/>
         <w:t>T4 szerelvény direktíva</w:t>
       </w:r>
     </w:p>
@@ -1487,6 +2572,7 @@
         <w:ind w:left="1560" w:hanging="1560"/>
       </w:pPr>
       <w:r>
+        <w:lastRenderedPageBreak/>
         <w:t xml:space="preserve">&lt;#@ include file="[fájl neve]" </w:t>
       </w:r>
       <w:r>
@@ -1496,7 +2582,6 @@
     </w:p>
     <w:p>
       <w:r>
-        <w:lastRenderedPageBreak/>
         <w:t xml:space="preserve">A </w:t>
       </w:r>
       <w:r>
@@ -1729,39 +2814,19 @@
       </w:pPr>
       <w:r>
         <w:lastRenderedPageBreak/>
-        <w:t xml:space="preserve">&lt;# var isTrue = true; </w:t>
-      </w:r>
-      <w:r>
-        <w:t>#&gt;</w:t>
+        <w:t>&lt;# var isTrue = true; #&gt;</w:t>
       </w:r>
       <w:r>
         <w:br/>
-        <w:t xml:space="preserve">&lt;# </w:t>
-      </w:r>
-      <w:r>
-        <w:t>if (isTrue){ #&gt; Helló</w:t>
-      </w:r>
-      <w:r>
-        <w:t xml:space="preserve"> </w:t>
-      </w:r>
-      <w:r>
-        <w:t>&lt;# }</w:t>
+        <w:t>&lt;# if (isTrue){ #&gt; Helló &lt;# }</w:t>
       </w:r>
       <w:r>
         <w:br/>
-      </w:r>
-      <w:r>
         <w:t xml:space="preserve">else { #&gt; </w:t>
       </w:r>
       <w:r>
         <w:tab/>
-        <w:t>Világ!</w:t>
-      </w:r>
-      <w:r>
-        <w:t xml:space="preserve"> </w:t>
-      </w:r>
-      <w:r>
-        <w:t>&lt;# } #&gt;</w:t>
+        <w:t>Világ! &lt;# } #&gt;</w:t>
       </w:r>
     </w:p>
     <w:p>
@@ -1792,13 +2857,7 @@
         <w:pStyle w:val="Kdrszlet"/>
       </w:pPr>
       <w:r>
-        <w:t>&lt;# for (int i = 0; i &lt; 5; i++) { #&gt;</w:t>
-      </w:r>
-      <w:r>
-        <w:t xml:space="preserve"> alma </w:t>
-      </w:r>
-      <w:r>
-        <w:t>&lt;# } #&gt;</w:t>
+        <w:t>&lt;# for (int i = 0; i &lt; 5; i++) { #&gt; alma &lt;# } #&gt;</w:t>
       </w:r>
     </w:p>
     <w:p>
@@ -2096,114 +3155,68 @@
         <w:pStyle w:val="Kdrszlet"/>
       </w:pPr>
       <w:r>
-        <w:t>&lt;# var persons = new[] {</w:t>
+        <w:t xml:space="preserve">&lt;# var persons = new[] { new Person("Gipsz Jakab", 35), </w:t>
+      </w:r>
+      <w:r>
+        <w:br/>
+        <w:t>new Person("Mekk Elek", 24) }; #&gt;</w:t>
+      </w:r>
+      <w:r>
+        <w:br/>
+        <w:t>&lt;# foreach (var person in persons) {</w:t>
       </w:r>
       <w:r>
         <w:t xml:space="preserve"> </w:t>
       </w:r>
       <w:r>
-        <w:t xml:space="preserve">new Person("Gipsz Jakab", 35), </w:t>
+        <w:t>#&gt;</w:t>
       </w:r>
       <w:r>
         <w:br/>
-      </w:r>
-      <w:r>
-        <w:t>new Person("Mekk Elek", 24)</w:t>
-      </w:r>
-      <w:r>
-        <w:t xml:space="preserve"> </w:t>
-      </w:r>
-      <w:r>
-        <w:t>}; #&gt;</w:t>
+        <w:t>&lt;#=person.Name#&gt; (&lt;#=person.Age#&gt;)</w:t>
       </w:r>
       <w:r>
         <w:br/>
-      </w:r>
-      <w:r>
-        <w:t>&lt;# foreach (var person in persons) {</w:t>
-      </w:r>
-      <w:r>
-        <w:t xml:space="preserve"> </w:t>
-      </w:r>
-      <w:r>
-        <w:t>#&gt;</w:t>
+        <w:t>&lt;# } #&gt;</w:t>
       </w:r>
       <w:r>
         <w:br/>
-      </w:r>
-      <w:r>
-        <w:t>&lt;#=person.Name#&gt; (&lt;#=person.Age#&gt;)</w:t>
+        <w:t>&lt;#+</w:t>
       </w:r>
       <w:r>
         <w:br/>
-      </w:r>
-      <w:r>
-        <w:t>&lt;# } #&gt;</w:t>
+        <w:t xml:space="preserve">    class Person {</w:t>
       </w:r>
       <w:r>
         <w:br/>
-      </w:r>
-      <w:r>
-        <w:t>&lt;#+</w:t>
+        <w:t xml:space="preserve">        public string  Name { get; set; }</w:t>
       </w:r>
       <w:r>
         <w:br/>
-      </w:r>
-      <w:r>
-        <w:t xml:space="preserve">    class Person {</w:t>
+        <w:t xml:space="preserve">        public int Age { get; set; }</w:t>
       </w:r>
       <w:r>
         <w:br/>
-      </w:r>
-      <w:r>
-        <w:t xml:space="preserve">        public string  Name { get; set; }</w:t>
+        <w:t xml:space="preserve">        public Person(string name, int age) {</w:t>
       </w:r>
       <w:r>
         <w:br/>
-      </w:r>
-      <w:r>
-        <w:t xml:space="preserve">        public int Age { get; set; }</w:t>
+        <w:t xml:space="preserve">            Name = name;</w:t>
       </w:r>
       <w:r>
         <w:br/>
-      </w:r>
-      <w:r>
-        <w:t xml:space="preserve">        public Person(string name, int age)</w:t>
-      </w:r>
-      <w:r>
-        <w:t xml:space="preserve"> </w:t>
-      </w:r>
-      <w:r>
-        <w:t>{</w:t>
+        <w:t xml:space="preserve">            Age = age;</w:t>
       </w:r>
       <w:r>
         <w:br/>
-      </w:r>
-      <w:r>
-        <w:t xml:space="preserve">            Name = name;</w:t>
+        <w:t xml:space="preserve">        }</w:t>
       </w:r>
       <w:r>
         <w:br/>
-      </w:r>
-      <w:r>
-        <w:t xml:space="preserve">            Age = age;</w:t>
+        <w:t xml:space="preserve">    }</w:t>
       </w:r>
       <w:r>
         <w:br/>
-      </w:r>
-      <w:r>
-        <w:t xml:space="preserve">        }</w:t>
-      </w:r>
-      <w:r>
-        <w:br/>
-      </w:r>
-      <w:r>
-        <w:t xml:space="preserve">    }</w:t>
-      </w:r>
-      <w:r>
-        <w:br/>
-      </w:r>
-      <w:r>
         <w:t>#&gt;</w:t>
       </w:r>
     </w:p>
@@ -5022,7 +6035,7 @@
           <v:shape id="_x0000_i1025" type="#_x0000_t75" style="width:425.25pt;height:328.5pt" o:ole="">
             <v:imagedata r:id="rId9" o:title=""/>
           </v:shape>
-          <o:OLEObject Type="Embed" ProgID="Visio.Drawing.15" ShapeID="_x0000_i1025" DrawAspect="Content" ObjectID="_1458770159" r:id="rId10"/>
+          <o:OLEObject Type="Embed" ProgID="Visio.Drawing.15" ShapeID="_x0000_i1025" DrawAspect="Content" ObjectID="_1458851905" r:id="rId10"/>
         </w:object>
       </w:r>
     </w:p>
@@ -5436,7 +6449,7 @@
           <v:shape id="_x0000_i1026" type="#_x0000_t75" style="width:203.25pt;height:147.75pt" o:ole="">
             <v:imagedata r:id="rId11" o:title=""/>
           </v:shape>
-          <o:OLEObject Type="Embed" ProgID="Visio.Drawing.15" ShapeID="_x0000_i1026" DrawAspect="Content" ObjectID="_1458770160" r:id="rId12"/>
+          <o:OLEObject Type="Embed" ProgID="Visio.Drawing.15" ShapeID="_x0000_i1026" DrawAspect="Content" ObjectID="_1458851906" r:id="rId12"/>
         </w:object>
       </w:r>
     </w:p>
@@ -5486,7 +6499,7 @@
           <v:shape id="_x0000_i1027" type="#_x0000_t75" style="width:258pt;height:225pt" o:ole="">
             <v:imagedata r:id="rId13" o:title=""/>
           </v:shape>
-          <o:OLEObject Type="Embed" ProgID="Visio.Drawing.15" ShapeID="_x0000_i1027" DrawAspect="Content" ObjectID="_1458770161" r:id="rId14"/>
+          <o:OLEObject Type="Embed" ProgID="Visio.Drawing.15" ShapeID="_x0000_i1027" DrawAspect="Content" ObjectID="_1458851907" r:id="rId14"/>
         </w:object>
       </w:r>
     </w:p>
@@ -7768,7 +8781,7 @@
           <v:shape id="_x0000_i1028" type="#_x0000_t75" style="width:424.5pt;height:126pt" o:ole="">
             <v:imagedata r:id="rId15" o:title=""/>
           </v:shape>
-          <o:OLEObject Type="Embed" ProgID="Visio.Drawing.15" ShapeID="_x0000_i1028" DrawAspect="Content" ObjectID="_1458770162" r:id="rId16"/>
+          <o:OLEObject Type="Embed" ProgID="Visio.Drawing.15" ShapeID="_x0000_i1028" DrawAspect="Content" ObjectID="_1458851908" r:id="rId16"/>
         </w:object>
       </w:r>
     </w:p>
@@ -7858,7 +8871,7 @@
           <v:shape id="_x0000_i1029" type="#_x0000_t75" style="width:424.5pt;height:132.75pt" o:ole="">
             <v:imagedata r:id="rId17" o:title=""/>
           </v:shape>
-          <o:OLEObject Type="Embed" ProgID="Visio.Drawing.15" ShapeID="_x0000_i1029" DrawAspect="Content" ObjectID="_1458770163" r:id="rId18"/>
+          <o:OLEObject Type="Embed" ProgID="Visio.Drawing.15" ShapeID="_x0000_i1029" DrawAspect="Content" ObjectID="_1458851909" r:id="rId18"/>
         </w:object>
       </w:r>
     </w:p>
@@ -14499,7 +15512,7 @@
 </file>
 
 <file path=customXml/itemProps1.xml><?xml version="1.0" encoding="utf-8"?>
-<ds:datastoreItem xmlns:ds="http://schemas.openxmlformats.org/officeDocument/2006/customXml" ds:itemID="{75ADB0F5-E9C9-4157-80F3-708F9FC5CCBB}">
+<ds:datastoreItem xmlns:ds="http://schemas.openxmlformats.org/officeDocument/2006/customXml" ds:itemID="{8CB10DF2-48F6-47D3-A8E6-221D7920082F}">
   <ds:schemaRefs>
     <ds:schemaRef ds:uri="http://schemas.openxmlformats.org/officeDocument/2006/bibliography"/>
   </ds:schemaRefs>

</xml_diff>

<commit_message>
Update of my thesis
</commit_message>
<xml_diff>
--- a/docs/Diplomamunka_Szabo_Tamas.docx
+++ b/docs/Diplomamunka_Szabo_Tamas.docx
@@ -25,6 +25,14 @@
       </w:r>
     </w:p>
     <w:p>
+      <w:pPr>
+        <w:pStyle w:val="Heading2"/>
+      </w:pPr>
+      <w:r>
+        <w:t>Domain-specific languages (DSL)</w:t>
+      </w:r>
+    </w:p>
+    <w:p>
       <w:r>
         <w:t>[TODO]</w:t>
       </w:r>
@@ -6994,14 +7002,14 @@
         <w:t>.NET Framework</w:t>
       </w:r>
       <w:r>
-        <w:t xml:space="preserve"> virtuális gépe úgy működik, hogy ezt a bájtkódo</w:t>
-      </w:r>
-      <w:r>
-        <w:t xml:space="preserve">t, futásidőben értékeli ki és fordítja le a számítógép </w:t>
+        <w:t xml:space="preserve"> virtuális gépe úgy műkö</w:t>
       </w:r>
       <w:r>
         <w:lastRenderedPageBreak/>
-        <w:t xml:space="preserve">processzorának is érthető utasításokra. Ezzel a megoldással egy absztrakt réteget húzunk a tényleges processzor és a kód közé, így a programunk platformfüggetlen lesz. </w:t>
+        <w:t>dik, hogy ezt a bájtkódo</w:t>
+      </w:r>
+      <w:r>
+        <w:t xml:space="preserve">t, futásidőben értékeli ki és fordítja le a számítógép processzorának is érthető utasításokra. Ezzel a megoldással egy absztrakt réteget húzunk a tényleges processzor és a kód közé, így a programunk platformfüggetlen lesz. </w:t>
       </w:r>
     </w:p>
     <w:p>
@@ -7195,51 +7203,51 @@
     </w:p>
     <w:p>
       <w:r>
+        <w:t xml:space="preserve">A fordítóprogramunknak képesnek kell lennie fordítási időben a programozási nyelv </w:t>
+      </w:r>
+      <w:r>
+        <w:t xml:space="preserve">segítségével definiált </w:t>
+      </w:r>
+      <w:r>
+        <w:rPr>
+          <w:rStyle w:val="Fogalom"/>
+        </w:rPr>
+        <w:t>makró</w:t>
+      </w:r>
+      <w:r>
+        <w:t xml:space="preserve">kat értelmezni és végrehajtani. Ehhez az kell, hogy két állapotban kell tudnia futni: </w:t>
+      </w:r>
+      <w:r>
+        <w:rPr>
+          <w:rStyle w:val="Fogalom"/>
+        </w:rPr>
+        <w:t>értelmezőként</w:t>
+      </w:r>
+      <w:r>
+        <w:t xml:space="preserve"> (</w:t>
+      </w:r>
+      <w:r>
+        <w:rPr>
+          <w:rStyle w:val="Fogalom"/>
+        </w:rPr>
+        <w:t>interpreter</w:t>
+      </w:r>
+      <w:r>
+        <w:t xml:space="preserve">) és </w:t>
+      </w:r>
+      <w:r>
+        <w:rPr>
+          <w:rStyle w:val="Fogalom"/>
+        </w:rPr>
+        <w:t>kódgenerálóként</w:t>
+      </w:r>
+      <w:r>
+        <w:t xml:space="preserve">. </w:t>
+      </w:r>
+    </w:p>
+    <w:p>
+      <w:r>
         <w:lastRenderedPageBreak/>
-        <w:t xml:space="preserve">A fordítóprogramunknak képesnek kell lennie fordítási időben a programozási nyelv </w:t>
-      </w:r>
-      <w:r>
-        <w:t xml:space="preserve">segítségével definiált </w:t>
-      </w:r>
-      <w:r>
-        <w:rPr>
-          <w:rStyle w:val="Fogalom"/>
-        </w:rPr>
-        <w:t>makró</w:t>
-      </w:r>
-      <w:r>
-        <w:t xml:space="preserve">kat értelmezni és végrehajtani. Ehhez az kell, hogy két állapotban kell tudnia futni: </w:t>
-      </w:r>
-      <w:r>
-        <w:rPr>
-          <w:rStyle w:val="Fogalom"/>
-        </w:rPr>
-        <w:t>értelmezőként</w:t>
-      </w:r>
-      <w:r>
-        <w:t xml:space="preserve"> (</w:t>
-      </w:r>
-      <w:r>
-        <w:rPr>
-          <w:rStyle w:val="Fogalom"/>
-        </w:rPr>
-        <w:t>interpreter</w:t>
-      </w:r>
-      <w:r>
-        <w:t xml:space="preserve">) és </w:t>
-      </w:r>
-      <w:r>
-        <w:rPr>
-          <w:rStyle w:val="Fogalom"/>
-        </w:rPr>
-        <w:t>kódgenerálóként</w:t>
-      </w:r>
-      <w:r>
-        <w:t xml:space="preserve">. </w:t>
-      </w:r>
-    </w:p>
-    <w:p>
-      <w:r>
         <w:t xml:space="preserve">Az </w:t>
       </w:r>
       <w:r>
@@ -9195,13 +9203,7 @@
           <w:rPr>
             <w:rFonts w:ascii="Cambria Math" w:eastAsiaTheme="minorEastAsia" w:hAnsi="Cambria Math"/>
           </w:rPr>
-          <m:t>T</m:t>
-        </m:r>
-        <m:r>
-          <w:rPr>
-            <w:rFonts w:ascii="Cambria Math" w:eastAsiaTheme="minorEastAsia" w:hAnsi="Cambria Math"/>
-          </w:rPr>
-          <m:t>∖</m:t>
+          <m:t>T∖</m:t>
         </m:r>
         <m:sSup>
           <m:sSupPr>
@@ -9233,13 +9235,7 @@
           <w:rPr>
             <w:rFonts w:ascii="Cambria Math" w:eastAsiaTheme="minorEastAsia" w:hAnsi="Cambria Math"/>
           </w:rPr>
-          <m:t>=(V</m:t>
-        </m:r>
-        <m:r>
-          <w:rPr>
-            <w:rFonts w:ascii="Cambria Math" w:eastAsiaTheme="minorEastAsia" w:hAnsi="Cambria Math"/>
-          </w:rPr>
-          <m:t>∖</m:t>
+          <m:t>=(V∖</m:t>
         </m:r>
         <m:sSup>
           <m:sSupPr>
@@ -9271,13 +9267,7 @@
           <w:rPr>
             <w:rFonts w:ascii="Cambria Math" w:eastAsiaTheme="minorEastAsia" w:hAnsi="Cambria Math"/>
           </w:rPr>
-          <m:t>,E</m:t>
-        </m:r>
-        <m:r>
-          <w:rPr>
-            <w:rFonts w:ascii="Cambria Math" w:eastAsiaTheme="minorEastAsia" w:hAnsi="Cambria Math"/>
-          </w:rPr>
-          <m:t>∖</m:t>
+          <m:t>,E∖</m:t>
         </m:r>
         <m:sSup>
           <m:sSupPr>
@@ -9799,13 +9789,7 @@
         <w:rPr>
           <w:rFonts w:eastAsiaTheme="minorEastAsia"/>
         </w:rPr>
-        <w:t xml:space="preserve"> szintaxisfák</w:t>
-      </w:r>
-      <w:r>
-        <w:rPr>
-          <w:rFonts w:eastAsiaTheme="minorEastAsia"/>
-        </w:rPr>
-        <w:t xml:space="preserve">, akkor </w:t>
+        <w:t xml:space="preserve"> szintaxisfák, akkor </w:t>
       </w:r>
       <m:oMath>
         <m:r>
@@ -9922,13 +9906,7 @@
           <w:rPr>
             <w:rFonts w:ascii="Cambria Math" w:eastAsiaTheme="minorEastAsia" w:hAnsi="Cambria Math"/>
           </w:rPr>
-          <m:t>=T</m:t>
-        </m:r>
-        <m:r>
-          <w:rPr>
-            <w:rFonts w:ascii="Cambria Math" w:eastAsiaTheme="minorEastAsia" w:hAnsi="Cambria Math"/>
-          </w:rPr>
-          <m:t>'∩T</m:t>
+          <m:t>=T'∩T</m:t>
         </m:r>
       </m:oMath>
       <w:r>
@@ -10219,24 +10197,7 @@
                   <w:rStyle w:val="Fogalom"/>
                   <w:rFonts w:ascii="Cambria Math" w:hAnsi="Cambria Math"/>
                 </w:rPr>
-                <m:t>∪</m:t>
-              </m:r>
-              <m:r>
-                <w:rPr>
-                  <w:rStyle w:val="Fogalom"/>
-                  <w:rFonts w:ascii="Cambria Math" w:hAnsi="Cambria Math"/>
-                </w:rPr>
-                <m:t>V</m:t>
-              </m:r>
-              <m:r>
-                <m:rPr>
-                  <m:sty m:val="p"/>
-                </m:rPr>
-                <w:rPr>
-                  <w:rStyle w:val="Fogalom"/>
-                  <w:rFonts w:ascii="Cambria Math" w:hAnsi="Cambria Math"/>
-                </w:rPr>
-                <m:t>,</m:t>
+                <m:t>∪V,</m:t>
               </m:r>
               <m:sSup>
                 <m:sSupPr>
@@ -10281,14 +10242,7 @@
                   <w:rStyle w:val="Fogalom"/>
                   <w:rFonts w:ascii="Cambria Math" w:hAnsi="Cambria Math"/>
                 </w:rPr>
-                <m:t>∪</m:t>
-              </m:r>
-              <m:r>
-                <w:rPr>
-                  <w:rStyle w:val="Fogalom"/>
-                  <w:rFonts w:ascii="Cambria Math" w:hAnsi="Cambria Math"/>
-                </w:rPr>
-                <m:t>E</m:t>
+                <m:t>∪E</m:t>
               </m:r>
             </m:e>
           </m:d>
@@ -10345,14 +10299,7 @@
               <w:rStyle w:val="Fogalom"/>
               <w:rFonts w:ascii="Cambria Math" w:hAnsi="Cambria Math"/>
             </w:rPr>
-            <m:t>∪</m:t>
-          </m:r>
-          <m:r>
-            <w:rPr>
-              <w:rStyle w:val="Fogalom"/>
-              <w:rFonts w:ascii="Cambria Math" w:hAnsi="Cambria Math"/>
-            </w:rPr>
-            <m:t>T</m:t>
+            <m:t>∪T</m:t>
           </m:r>
           <m:r>
             <m:rPr>
@@ -10374,17 +10321,7 @@
               <w:rStyle w:val="Fogalom"/>
               <w:rFonts w:ascii="Cambria Math" w:hAnsi="Cambria Math"/>
             </w:rPr>
-            <m:t>T</m:t>
-          </m:r>
-          <m:r>
-            <m:rPr>
-              <m:sty m:val="p"/>
-            </m:rPr>
-            <w:rPr>
-              <w:rStyle w:val="Fogalom"/>
-              <w:rFonts w:ascii="Cambria Math" w:hAnsi="Cambria Math"/>
-            </w:rPr>
-            <m:t>∩</m:t>
+            <m:t>T∩</m:t>
           </m:r>
           <m:sSup>
             <m:sSupPr>
@@ -10450,17 +10387,7 @@
                   <w:rStyle w:val="Fogalom"/>
                   <w:rFonts w:ascii="Cambria Math" w:hAnsi="Cambria Math"/>
                 </w:rPr>
-                <m:t>V</m:t>
-              </m:r>
-              <m:r>
-                <m:rPr>
-                  <m:sty m:val="p"/>
-                </m:rPr>
-                <w:rPr>
-                  <w:rStyle w:val="Fogalom"/>
-                  <w:rFonts w:ascii="Cambria Math" w:hAnsi="Cambria Math"/>
-                </w:rPr>
-                <m:t>∩</m:t>
+                <m:t>V∩</m:t>
               </m:r>
               <m:sSup>
                 <m:sSupPr>
@@ -10505,17 +10432,7 @@
                   <w:rStyle w:val="Fogalom"/>
                   <w:rFonts w:ascii="Cambria Math" w:hAnsi="Cambria Math"/>
                 </w:rPr>
-                <m:t>,E</m:t>
-              </m:r>
-              <m:r>
-                <m:rPr>
-                  <m:sty m:val="p"/>
-                </m:rPr>
-                <w:rPr>
-                  <w:rStyle w:val="Fogalom"/>
-                  <w:rFonts w:ascii="Cambria Math" w:hAnsi="Cambria Math"/>
-                </w:rPr>
-                <m:t>∩</m:t>
+                <m:t>,E∩</m:t>
               </m:r>
               <m:sSup>
                 <m:sSupPr>
@@ -10618,24 +10535,7 @@
                   <w:rStyle w:val="Fogalom"/>
                   <w:rFonts w:ascii="Cambria Math" w:hAnsi="Cambria Math"/>
                 </w:rPr>
-                <m:t>∩</m:t>
-              </m:r>
-              <m:r>
-                <w:rPr>
-                  <w:rStyle w:val="Fogalom"/>
-                  <w:rFonts w:ascii="Cambria Math" w:hAnsi="Cambria Math"/>
-                </w:rPr>
-                <m:t>V</m:t>
-              </m:r>
-              <m:r>
-                <m:rPr>
-                  <m:sty m:val="p"/>
-                </m:rPr>
-                <w:rPr>
-                  <w:rStyle w:val="Fogalom"/>
-                  <w:rFonts w:ascii="Cambria Math" w:hAnsi="Cambria Math"/>
-                </w:rPr>
-                <m:t>,</m:t>
+                <m:t>∩V,</m:t>
               </m:r>
               <m:sSup>
                 <m:sSupPr>
@@ -10680,14 +10580,7 @@
                   <w:rStyle w:val="Fogalom"/>
                   <w:rFonts w:ascii="Cambria Math" w:hAnsi="Cambria Math"/>
                 </w:rPr>
-                <m:t>∩</m:t>
-              </m:r>
-              <m:r>
-                <w:rPr>
-                  <w:rStyle w:val="Fogalom"/>
-                  <w:rFonts w:ascii="Cambria Math" w:hAnsi="Cambria Math"/>
-                </w:rPr>
-                <m:t>E</m:t>
+                <m:t>∩E</m:t>
               </m:r>
             </m:e>
           </m:d>
@@ -10744,24 +10637,7 @@
               <w:rStyle w:val="Fogalom"/>
               <w:rFonts w:ascii="Cambria Math" w:hAnsi="Cambria Math"/>
             </w:rPr>
-            <m:t>∩</m:t>
-          </m:r>
-          <m:r>
-            <w:rPr>
-              <w:rStyle w:val="Fogalom"/>
-              <w:rFonts w:ascii="Cambria Math" w:hAnsi="Cambria Math"/>
-            </w:rPr>
-            <m:t>T</m:t>
-          </m:r>
-          <m:r>
-            <m:rPr>
-              <m:sty m:val="p"/>
-            </m:rPr>
-            <w:rPr>
-              <w:rStyle w:val="Fogalom"/>
-              <w:rFonts w:ascii="Cambria Math" w:hAnsi="Cambria Math"/>
-            </w:rPr>
-            <m:t>.</m:t>
+            <m:t>∩T.</m:t>
           </m:r>
           <m:r>
             <m:rPr>
@@ -10791,13 +10667,7 @@
           <w:rPr>
             <w:rFonts w:ascii="Cambria Math" w:hAnsi="Cambria Math"/>
           </w:rPr>
-          <m:t>V</m:t>
-        </m:r>
-        <m:r>
-          <w:rPr>
-            <w:rFonts w:ascii="Cambria Math" w:hAnsi="Cambria Math"/>
-          </w:rPr>
-          <m:t>,V'</m:t>
+          <m:t>V,V'</m:t>
         </m:r>
       </m:oMath>
       <w:r>
@@ -10811,13 +10681,7 @@
           <w:rPr>
             <w:rFonts w:ascii="Cambria Math" w:eastAsiaTheme="minorEastAsia" w:hAnsi="Cambria Math"/>
           </w:rPr>
-          <m:t>E</m:t>
-        </m:r>
-        <m:r>
-          <w:rPr>
-            <w:rFonts w:ascii="Cambria Math" w:eastAsiaTheme="minorEastAsia" w:hAnsi="Cambria Math"/>
-          </w:rPr>
-          <m:t>,E'</m:t>
+          <m:t>E,E'</m:t>
         </m:r>
       </m:oMath>
       <w:r>
@@ -11177,25 +11041,7 @@
           <w:rPr>
             <w:rFonts w:ascii="Cambria Math" w:eastAsiaTheme="minorEastAsia" w:hAnsi="Cambria Math"/>
           </w:rPr>
-          <m:t>∪T''</m:t>
-        </m:r>
-        <m:r>
-          <w:rPr>
-            <w:rFonts w:ascii="Cambria Math" w:eastAsiaTheme="minorEastAsia" w:hAnsi="Cambria Math"/>
-          </w:rPr>
-          <m:t>=</m:t>
-        </m:r>
-        <m:r>
-          <w:rPr>
-            <w:rFonts w:ascii="Cambria Math" w:eastAsiaTheme="minorEastAsia" w:hAnsi="Cambria Math"/>
-          </w:rPr>
-          <m:t>T</m:t>
-        </m:r>
-        <m:r>
-          <w:rPr>
-            <w:rFonts w:ascii="Cambria Math" w:eastAsiaTheme="minorEastAsia" w:hAnsi="Cambria Math"/>
-          </w:rPr>
-          <m:t>∪</m:t>
+          <m:t>∪T''=T∪</m:t>
         </m:r>
         <m:d>
           <m:dPr>
@@ -11501,17 +11347,11 @@
                 <w:rPr>
                   <w:rStyle w:val="Fogalom"/>
                   <w:rFonts w:ascii="Cambria Math" w:hAnsi="Cambria Math"/>
+                  <w:i w:val="0"/>
                 </w:rPr>
               </m:ctrlPr>
             </m:dPr>
             <m:e>
-              <m:r>
-                <w:rPr>
-                  <w:rStyle w:val="Fogalom"/>
-                  <w:rFonts w:ascii="Cambria Math" w:hAnsi="Cambria Math"/>
-                </w:rPr>
-                <m:t>T</m:t>
-              </m:r>
               <m:r>
                 <m:rPr>
                   <m:sty m:val="p"/>
@@ -11520,7 +11360,7 @@
                   <w:rStyle w:val="Fogalom"/>
                   <w:rFonts w:ascii="Cambria Math" w:hAnsi="Cambria Math"/>
                 </w:rPr>
-                <m:t>∪</m:t>
+                <m:t>T∪</m:t>
               </m:r>
               <m:sSup>
                 <m:sSupPr>
@@ -11528,11 +11368,15 @@
                     <w:rPr>
                       <w:rStyle w:val="Fogalom"/>
                       <w:rFonts w:ascii="Cambria Math" w:hAnsi="Cambria Math"/>
+                      <w:i w:val="0"/>
                     </w:rPr>
                   </m:ctrlPr>
                 </m:sSupPr>
                 <m:e>
                   <m:r>
+                    <m:rPr>
+                      <m:sty m:val="p"/>
+                    </m:rPr>
                     <w:rPr>
                       <w:rStyle w:val="Fogalom"/>
                       <w:rFonts w:ascii="Cambria Math" w:hAnsi="Cambria Math"/>
@@ -11571,11 +11415,15 @@
                 <w:rPr>
                   <w:rStyle w:val="Fogalom"/>
                   <w:rFonts w:ascii="Cambria Math" w:hAnsi="Cambria Math"/>
+                  <w:i w:val="0"/>
                 </w:rPr>
               </m:ctrlPr>
             </m:sSupPr>
             <m:e>
               <m:r>
+                <m:rPr>
+                  <m:sty m:val="p"/>
+                </m:rPr>
                 <w:rPr>
                   <w:rStyle w:val="Fogalom"/>
                   <w:rFonts w:ascii="Cambria Math" w:hAnsi="Cambria Math"/>
@@ -11612,6 +11460,7 @@
                 <w:rPr>
                   <w:rStyle w:val="Fogalom"/>
                   <w:rFonts w:ascii="Cambria Math" w:hAnsi="Cambria Math"/>
+                  <w:i w:val="0"/>
                 </w:rPr>
               </m:ctrlPr>
             </m:dPr>
@@ -11622,17 +11471,11 @@
                     <w:rPr>
                       <w:rStyle w:val="Fogalom"/>
                       <w:rFonts w:ascii="Cambria Math" w:hAnsi="Cambria Math"/>
+                      <w:i w:val="0"/>
                     </w:rPr>
                   </m:ctrlPr>
                 </m:dPr>
                 <m:e>
-                  <m:r>
-                    <w:rPr>
-                      <w:rStyle w:val="Fogalom"/>
-                      <w:rFonts w:ascii="Cambria Math" w:hAnsi="Cambria Math"/>
-                    </w:rPr>
-                    <m:t>V</m:t>
-                  </m:r>
                   <m:r>
                     <m:rPr>
                       <m:sty m:val="p"/>
@@ -11641,7 +11484,7 @@
                       <w:rStyle w:val="Fogalom"/>
                       <w:rFonts w:ascii="Cambria Math" w:hAnsi="Cambria Math"/>
                     </w:rPr>
-                    <m:t>∪</m:t>
+                    <m:t>V∪</m:t>
                   </m:r>
                   <m:sSup>
                     <m:sSupPr>
@@ -11649,11 +11492,15 @@
                         <w:rPr>
                           <w:rStyle w:val="Fogalom"/>
                           <w:rFonts w:ascii="Cambria Math" w:hAnsi="Cambria Math"/>
+                          <w:i w:val="0"/>
                         </w:rPr>
                       </m:ctrlPr>
                     </m:sSupPr>
                     <m:e>
                       <m:r>
+                        <m:rPr>
+                          <m:sty m:val="p"/>
+                        </m:rPr>
                         <w:rPr>
                           <w:rStyle w:val="Fogalom"/>
                           <w:rFonts w:ascii="Cambria Math" w:hAnsi="Cambria Math"/>
@@ -11692,11 +11539,15 @@
                     <w:rPr>
                       <w:rStyle w:val="Fogalom"/>
                       <w:rFonts w:ascii="Cambria Math" w:hAnsi="Cambria Math"/>
+                      <w:i w:val="0"/>
                     </w:rPr>
                   </m:ctrlPr>
                 </m:sSupPr>
                 <m:e>
                   <m:r>
+                    <m:rPr>
+                      <m:sty m:val="p"/>
+                    </m:rPr>
                     <w:rPr>
                       <w:rStyle w:val="Fogalom"/>
                       <w:rFonts w:ascii="Cambria Math" w:hAnsi="Cambria Math"/>
@@ -11733,17 +11584,11 @@
                     <w:rPr>
                       <w:rStyle w:val="Fogalom"/>
                       <w:rFonts w:ascii="Cambria Math" w:hAnsi="Cambria Math"/>
+                      <w:i w:val="0"/>
                     </w:rPr>
                   </m:ctrlPr>
                 </m:dPr>
                 <m:e>
-                  <m:r>
-                    <w:rPr>
-                      <w:rStyle w:val="Fogalom"/>
-                      <w:rFonts w:ascii="Cambria Math" w:hAnsi="Cambria Math"/>
-                    </w:rPr>
-                    <m:t>E</m:t>
-                  </m:r>
                   <m:r>
                     <m:rPr>
                       <m:sty m:val="p"/>
@@ -11752,7 +11597,7 @@
                       <w:rStyle w:val="Fogalom"/>
                       <w:rFonts w:ascii="Cambria Math" w:hAnsi="Cambria Math"/>
                     </w:rPr>
-                    <m:t>∪</m:t>
+                    <m:t>E∪</m:t>
                   </m:r>
                   <m:sSup>
                     <m:sSupPr>
@@ -11760,11 +11605,15 @@
                         <w:rPr>
                           <w:rStyle w:val="Fogalom"/>
                           <w:rFonts w:ascii="Cambria Math" w:hAnsi="Cambria Math"/>
+                          <w:i w:val="0"/>
                         </w:rPr>
                       </m:ctrlPr>
                     </m:sSupPr>
                     <m:e>
                       <m:r>
+                        <m:rPr>
+                          <m:sty m:val="p"/>
+                        </m:rPr>
                         <w:rPr>
                           <w:rStyle w:val="Fogalom"/>
                           <w:rFonts w:ascii="Cambria Math" w:hAnsi="Cambria Math"/>
@@ -11803,11 +11652,15 @@
                     <w:rPr>
                       <w:rStyle w:val="Fogalom"/>
                       <w:rFonts w:ascii="Cambria Math" w:hAnsi="Cambria Math"/>
+                      <w:i w:val="0"/>
                     </w:rPr>
                   </m:ctrlPr>
                 </m:sSupPr>
                 <m:e>
                   <m:r>
+                    <m:rPr>
+                      <m:sty m:val="p"/>
+                    </m:rPr>
                     <w:rPr>
                       <w:rStyle w:val="Fogalom"/>
                       <w:rFonts w:ascii="Cambria Math" w:hAnsi="Cambria Math"/>
@@ -11868,17 +11721,11 @@
                 <w:rPr>
                   <w:rStyle w:val="Fogalom"/>
                   <w:rFonts w:ascii="Cambria Math" w:hAnsi="Cambria Math"/>
+                  <w:i w:val="0"/>
                 </w:rPr>
               </m:ctrlPr>
             </m:dPr>
             <m:e>
-              <m:r>
-                <w:rPr>
-                  <w:rStyle w:val="Fogalom"/>
-                  <w:rFonts w:ascii="Cambria Math" w:hAnsi="Cambria Math"/>
-                </w:rPr>
-                <m:t>V</m:t>
-              </m:r>
               <m:r>
                 <m:rPr>
                   <m:sty m:val="p"/>
@@ -11887,7 +11734,7 @@
                   <w:rStyle w:val="Fogalom"/>
                   <w:rFonts w:ascii="Cambria Math" w:hAnsi="Cambria Math"/>
                 </w:rPr>
-                <m:t>∪</m:t>
+                <m:t>V∪</m:t>
               </m:r>
               <m:d>
                 <m:dPr>
@@ -11895,6 +11742,7 @@
                     <w:rPr>
                       <w:rStyle w:val="Fogalom"/>
                       <w:rFonts w:ascii="Cambria Math" w:hAnsi="Cambria Math"/>
+                      <w:i w:val="0"/>
                     </w:rPr>
                   </m:ctrlPr>
                 </m:dPr>
@@ -11905,11 +11753,15 @@
                         <w:rPr>
                           <w:rStyle w:val="Fogalom"/>
                           <w:rFonts w:ascii="Cambria Math" w:hAnsi="Cambria Math"/>
+                          <w:i w:val="0"/>
                         </w:rPr>
                       </m:ctrlPr>
                     </m:sSupPr>
                     <m:e>
                       <m:r>
+                        <m:rPr>
+                          <m:sty m:val="p"/>
+                        </m:rPr>
                         <w:rPr>
                           <w:rStyle w:val="Fogalom"/>
                           <w:rFonts w:ascii="Cambria Math" w:hAnsi="Cambria Math"/>
@@ -11946,11 +11798,15 @@
                         <w:rPr>
                           <w:rStyle w:val="Fogalom"/>
                           <w:rFonts w:ascii="Cambria Math" w:hAnsi="Cambria Math"/>
+                          <w:i w:val="0"/>
                         </w:rPr>
                       </m:ctrlPr>
                     </m:sSupPr>
                     <m:e>
                       <m:r>
+                        <m:rPr>
+                          <m:sty m:val="p"/>
+                        </m:rPr>
                         <w:rPr>
                           <w:rStyle w:val="Fogalom"/>
                           <w:rFonts w:ascii="Cambria Math" w:hAnsi="Cambria Math"/>
@@ -11981,24 +11837,7 @@
                   <w:rStyle w:val="Fogalom"/>
                   <w:rFonts w:ascii="Cambria Math" w:hAnsi="Cambria Math"/>
                 </w:rPr>
-                <m:t>,</m:t>
-              </m:r>
-              <m:r>
-                <w:rPr>
-                  <w:rStyle w:val="Fogalom"/>
-                  <w:rFonts w:ascii="Cambria Math" w:hAnsi="Cambria Math"/>
-                </w:rPr>
-                <m:t>E</m:t>
-              </m:r>
-              <m:r>
-                <m:rPr>
-                  <m:sty m:val="p"/>
-                </m:rPr>
-                <w:rPr>
-                  <w:rStyle w:val="Fogalom"/>
-                  <w:rFonts w:ascii="Cambria Math" w:hAnsi="Cambria Math"/>
-                </w:rPr>
-                <m:t>∪</m:t>
+                <m:t>,E∪</m:t>
               </m:r>
               <m:d>
                 <m:dPr>
@@ -12006,6 +11845,7 @@
                     <w:rPr>
                       <w:rStyle w:val="Fogalom"/>
                       <w:rFonts w:ascii="Cambria Math" w:hAnsi="Cambria Math"/>
+                      <w:i w:val="0"/>
                     </w:rPr>
                   </m:ctrlPr>
                 </m:dPr>
@@ -12016,11 +11856,15 @@
                         <w:rPr>
                           <w:rStyle w:val="Fogalom"/>
                           <w:rFonts w:ascii="Cambria Math" w:hAnsi="Cambria Math"/>
+                          <w:i w:val="0"/>
                         </w:rPr>
                       </m:ctrlPr>
                     </m:sSupPr>
                     <m:e>
                       <m:r>
+                        <m:rPr>
+                          <m:sty m:val="p"/>
+                        </m:rPr>
                         <w:rPr>
                           <w:rStyle w:val="Fogalom"/>
                           <w:rFonts w:ascii="Cambria Math" w:hAnsi="Cambria Math"/>
@@ -12057,11 +11901,15 @@
                         <w:rPr>
                           <w:rStyle w:val="Fogalom"/>
                           <w:rFonts w:ascii="Cambria Math" w:hAnsi="Cambria Math"/>
+                          <w:i w:val="0"/>
                         </w:rPr>
                       </m:ctrlPr>
                     </m:sSupPr>
                     <m:e>
                       <m:r>
+                        <m:rPr>
+                          <m:sty m:val="p"/>
+                        </m:rPr>
                         <w:rPr>
                           <w:rStyle w:val="Fogalom"/>
                           <w:rFonts w:ascii="Cambria Math" w:hAnsi="Cambria Math"/>
@@ -12094,24 +11942,7 @@
               <w:rStyle w:val="Fogalom"/>
               <w:rFonts w:ascii="Cambria Math" w:hAnsi="Cambria Math"/>
             </w:rPr>
-            <m:t>=</m:t>
-          </m:r>
-          <m:r>
-            <w:rPr>
-              <w:rStyle w:val="Fogalom"/>
-              <w:rFonts w:ascii="Cambria Math" w:hAnsi="Cambria Math"/>
-            </w:rPr>
-            <m:t>T</m:t>
-          </m:r>
-          <m:r>
-            <m:rPr>
-              <m:sty m:val="p"/>
-            </m:rPr>
-            <w:rPr>
-              <w:rStyle w:val="Fogalom"/>
-              <w:rFonts w:ascii="Cambria Math" w:hAnsi="Cambria Math"/>
-            </w:rPr>
-            <m:t>∪</m:t>
+            <m:t>=T∪</m:t>
           </m:r>
           <m:d>
             <m:dPr>
@@ -12119,6 +11950,7 @@
                 <w:rPr>
                   <w:rStyle w:val="Fogalom"/>
                   <w:rFonts w:ascii="Cambria Math" w:hAnsi="Cambria Math"/>
+                  <w:i w:val="0"/>
                 </w:rPr>
               </m:ctrlPr>
             </m:dPr>
@@ -12129,11 +11961,15 @@
                     <w:rPr>
                       <w:rStyle w:val="Fogalom"/>
                       <w:rFonts w:ascii="Cambria Math" w:hAnsi="Cambria Math"/>
+                      <w:i w:val="0"/>
                     </w:rPr>
                   </m:ctrlPr>
                 </m:sSupPr>
                 <m:e>
                   <m:r>
+                    <m:rPr>
+                      <m:sty m:val="p"/>
+                    </m:rPr>
                     <w:rPr>
                       <w:rStyle w:val="Fogalom"/>
                       <w:rFonts w:ascii="Cambria Math" w:hAnsi="Cambria Math"/>
@@ -12170,11 +12006,15 @@
                     <w:rPr>
                       <w:rStyle w:val="Fogalom"/>
                       <w:rFonts w:ascii="Cambria Math" w:hAnsi="Cambria Math"/>
+                      <w:i w:val="0"/>
                     </w:rPr>
                   </m:ctrlPr>
                 </m:sSupPr>
                 <m:e>
                   <m:r>
+                    <m:rPr>
+                      <m:sty m:val="p"/>
+                    </m:rPr>
                     <w:rPr>
                       <w:rStyle w:val="Fogalom"/>
                       <w:rFonts w:ascii="Cambria Math" w:hAnsi="Cambria Math"/>
@@ -12216,17 +12056,11 @@
                 <w:rPr>
                   <w:rStyle w:val="Fogalom"/>
                   <w:rFonts w:ascii="Cambria Math" w:hAnsi="Cambria Math"/>
+                  <w:i w:val="0"/>
                 </w:rPr>
               </m:ctrlPr>
             </m:dPr>
             <m:e>
-              <m:r>
-                <w:rPr>
-                  <w:rStyle w:val="Fogalom"/>
-                  <w:rFonts w:ascii="Cambria Math" w:hAnsi="Cambria Math"/>
-                </w:rPr>
-                <m:t>T</m:t>
-              </m:r>
               <m:r>
                 <m:rPr>
                   <m:sty m:val="p"/>
@@ -12235,7 +12069,7 @@
                   <w:rStyle w:val="Fogalom"/>
                   <w:rFonts w:ascii="Cambria Math" w:hAnsi="Cambria Math"/>
                 </w:rPr>
-                <m:t>∩</m:t>
+                <m:t>T∩</m:t>
               </m:r>
               <m:sSup>
                 <m:sSupPr>
@@ -12243,11 +12077,15 @@
                     <w:rPr>
                       <w:rStyle w:val="Fogalom"/>
                       <w:rFonts w:ascii="Cambria Math" w:hAnsi="Cambria Math"/>
+                      <w:i w:val="0"/>
                     </w:rPr>
                   </m:ctrlPr>
                 </m:sSupPr>
                 <m:e>
                   <m:r>
+                    <m:rPr>
+                      <m:sty m:val="p"/>
+                    </m:rPr>
                     <w:rPr>
                       <w:rStyle w:val="Fogalom"/>
                       <w:rFonts w:ascii="Cambria Math" w:hAnsi="Cambria Math"/>
@@ -12286,11 +12124,15 @@
                 <w:rPr>
                   <w:rStyle w:val="Fogalom"/>
                   <w:rFonts w:ascii="Cambria Math" w:hAnsi="Cambria Math"/>
+                  <w:i w:val="0"/>
                 </w:rPr>
               </m:ctrlPr>
             </m:sSupPr>
             <m:e>
               <m:r>
+                <m:rPr>
+                  <m:sty m:val="p"/>
+                </m:rPr>
                 <w:rPr>
                   <w:rStyle w:val="Fogalom"/>
                   <w:rFonts w:ascii="Cambria Math" w:hAnsi="Cambria Math"/>
@@ -12327,6 +12169,7 @@
                 <w:rPr>
                   <w:rStyle w:val="Fogalom"/>
                   <w:rFonts w:ascii="Cambria Math" w:hAnsi="Cambria Math"/>
+                  <w:i w:val="0"/>
                 </w:rPr>
               </m:ctrlPr>
             </m:dPr>
@@ -12337,17 +12180,11 @@
                     <w:rPr>
                       <w:rStyle w:val="Fogalom"/>
                       <w:rFonts w:ascii="Cambria Math" w:hAnsi="Cambria Math"/>
+                      <w:i w:val="0"/>
                     </w:rPr>
                   </m:ctrlPr>
                 </m:dPr>
                 <m:e>
-                  <m:r>
-                    <w:rPr>
-                      <w:rStyle w:val="Fogalom"/>
-                      <w:rFonts w:ascii="Cambria Math" w:hAnsi="Cambria Math"/>
-                    </w:rPr>
-                    <m:t>V</m:t>
-                  </m:r>
                   <m:r>
                     <m:rPr>
                       <m:sty m:val="p"/>
@@ -12356,7 +12193,7 @@
                       <w:rStyle w:val="Fogalom"/>
                       <w:rFonts w:ascii="Cambria Math" w:hAnsi="Cambria Math"/>
                     </w:rPr>
-                    <m:t>∩</m:t>
+                    <m:t>V∩</m:t>
                   </m:r>
                   <m:sSup>
                     <m:sSupPr>
@@ -12364,11 +12201,15 @@
                         <w:rPr>
                           <w:rStyle w:val="Fogalom"/>
                           <w:rFonts w:ascii="Cambria Math" w:hAnsi="Cambria Math"/>
+                          <w:i w:val="0"/>
                         </w:rPr>
                       </m:ctrlPr>
                     </m:sSupPr>
                     <m:e>
                       <m:r>
+                        <m:rPr>
+                          <m:sty m:val="p"/>
+                        </m:rPr>
                         <w:rPr>
                           <w:rStyle w:val="Fogalom"/>
                           <w:rFonts w:ascii="Cambria Math" w:hAnsi="Cambria Math"/>
@@ -12407,11 +12248,15 @@
                     <w:rPr>
                       <w:rStyle w:val="Fogalom"/>
                       <w:rFonts w:ascii="Cambria Math" w:hAnsi="Cambria Math"/>
+                      <w:i w:val="0"/>
                     </w:rPr>
                   </m:ctrlPr>
                 </m:sSupPr>
                 <m:e>
                   <m:r>
+                    <m:rPr>
+                      <m:sty m:val="p"/>
+                    </m:rPr>
                     <w:rPr>
                       <w:rStyle w:val="Fogalom"/>
                       <w:rFonts w:ascii="Cambria Math" w:hAnsi="Cambria Math"/>
@@ -12448,17 +12293,11 @@
                     <w:rPr>
                       <w:rStyle w:val="Fogalom"/>
                       <w:rFonts w:ascii="Cambria Math" w:hAnsi="Cambria Math"/>
+                      <w:i w:val="0"/>
                     </w:rPr>
                   </m:ctrlPr>
                 </m:dPr>
                 <m:e>
-                  <m:r>
-                    <w:rPr>
-                      <w:rStyle w:val="Fogalom"/>
-                      <w:rFonts w:ascii="Cambria Math" w:hAnsi="Cambria Math"/>
-                    </w:rPr>
-                    <m:t>E</m:t>
-                  </m:r>
                   <m:r>
                     <m:rPr>
                       <m:sty m:val="p"/>
@@ -12467,7 +12306,7 @@
                       <w:rStyle w:val="Fogalom"/>
                       <w:rFonts w:ascii="Cambria Math" w:hAnsi="Cambria Math"/>
                     </w:rPr>
-                    <m:t>∩</m:t>
+                    <m:t>E∩</m:t>
                   </m:r>
                   <m:sSup>
                     <m:sSupPr>
@@ -12475,11 +12314,15 @@
                         <w:rPr>
                           <w:rStyle w:val="Fogalom"/>
                           <w:rFonts w:ascii="Cambria Math" w:hAnsi="Cambria Math"/>
+                          <w:i w:val="0"/>
                         </w:rPr>
                       </m:ctrlPr>
                     </m:sSupPr>
                     <m:e>
                       <m:r>
+                        <m:rPr>
+                          <m:sty m:val="p"/>
+                        </m:rPr>
                         <w:rPr>
                           <w:rStyle w:val="Fogalom"/>
                           <w:rFonts w:ascii="Cambria Math" w:hAnsi="Cambria Math"/>
@@ -12518,11 +12361,15 @@
                     <w:rPr>
                       <w:rStyle w:val="Fogalom"/>
                       <w:rFonts w:ascii="Cambria Math" w:hAnsi="Cambria Math"/>
+                      <w:i w:val="0"/>
                     </w:rPr>
                   </m:ctrlPr>
                 </m:sSupPr>
                 <m:e>
                   <m:r>
+                    <m:rPr>
+                      <m:sty m:val="p"/>
+                    </m:rPr>
                     <w:rPr>
                       <w:rStyle w:val="Fogalom"/>
                       <w:rFonts w:ascii="Cambria Math" w:hAnsi="Cambria Math"/>
@@ -12583,17 +12430,11 @@
                 <w:rPr>
                   <w:rStyle w:val="Fogalom"/>
                   <w:rFonts w:ascii="Cambria Math" w:hAnsi="Cambria Math"/>
+                  <w:i w:val="0"/>
                 </w:rPr>
               </m:ctrlPr>
             </m:dPr>
             <m:e>
-              <m:r>
-                <w:rPr>
-                  <w:rStyle w:val="Fogalom"/>
-                  <w:rFonts w:ascii="Cambria Math" w:hAnsi="Cambria Math"/>
-                </w:rPr>
-                <m:t>V</m:t>
-              </m:r>
               <m:r>
                 <m:rPr>
                   <m:sty m:val="p"/>
@@ -12602,7 +12443,7 @@
                   <w:rStyle w:val="Fogalom"/>
                   <w:rFonts w:ascii="Cambria Math" w:hAnsi="Cambria Math"/>
                 </w:rPr>
-                <m:t>∩</m:t>
+                <m:t>V∩</m:t>
               </m:r>
               <m:d>
                 <m:dPr>
@@ -12610,6 +12451,7 @@
                     <w:rPr>
                       <w:rStyle w:val="Fogalom"/>
                       <w:rFonts w:ascii="Cambria Math" w:hAnsi="Cambria Math"/>
+                      <w:i w:val="0"/>
                     </w:rPr>
                   </m:ctrlPr>
                 </m:dPr>
@@ -12620,11 +12462,15 @@
                         <w:rPr>
                           <w:rStyle w:val="Fogalom"/>
                           <w:rFonts w:ascii="Cambria Math" w:hAnsi="Cambria Math"/>
+                          <w:i w:val="0"/>
                         </w:rPr>
                       </m:ctrlPr>
                     </m:sSupPr>
                     <m:e>
                       <m:r>
+                        <m:rPr>
+                          <m:sty m:val="p"/>
+                        </m:rPr>
                         <w:rPr>
                           <w:rStyle w:val="Fogalom"/>
                           <w:rFonts w:ascii="Cambria Math" w:hAnsi="Cambria Math"/>
@@ -12661,11 +12507,15 @@
                         <w:rPr>
                           <w:rStyle w:val="Fogalom"/>
                           <w:rFonts w:ascii="Cambria Math" w:hAnsi="Cambria Math"/>
+                          <w:i w:val="0"/>
                         </w:rPr>
                       </m:ctrlPr>
                     </m:sSupPr>
                     <m:e>
                       <m:r>
+                        <m:rPr>
+                          <m:sty m:val="p"/>
+                        </m:rPr>
                         <w:rPr>
                           <w:rStyle w:val="Fogalom"/>
                           <w:rFonts w:ascii="Cambria Math" w:hAnsi="Cambria Math"/>
@@ -12696,24 +12546,7 @@
                   <w:rStyle w:val="Fogalom"/>
                   <w:rFonts w:ascii="Cambria Math" w:hAnsi="Cambria Math"/>
                 </w:rPr>
-                <m:t>,</m:t>
-              </m:r>
-              <m:r>
-                <w:rPr>
-                  <w:rStyle w:val="Fogalom"/>
-                  <w:rFonts w:ascii="Cambria Math" w:hAnsi="Cambria Math"/>
-                </w:rPr>
-                <m:t>E</m:t>
-              </m:r>
-              <m:r>
-                <m:rPr>
-                  <m:sty m:val="p"/>
-                </m:rPr>
-                <w:rPr>
-                  <w:rStyle w:val="Fogalom"/>
-                  <w:rFonts w:ascii="Cambria Math" w:hAnsi="Cambria Math"/>
-                </w:rPr>
-                <m:t>∩</m:t>
+                <m:t>,E∩</m:t>
               </m:r>
               <m:d>
                 <m:dPr>
@@ -12721,6 +12554,7 @@
                     <w:rPr>
                       <w:rStyle w:val="Fogalom"/>
                       <w:rFonts w:ascii="Cambria Math" w:hAnsi="Cambria Math"/>
+                      <w:i w:val="0"/>
                     </w:rPr>
                   </m:ctrlPr>
                 </m:dPr>
@@ -12731,11 +12565,15 @@
                         <w:rPr>
                           <w:rStyle w:val="Fogalom"/>
                           <w:rFonts w:ascii="Cambria Math" w:hAnsi="Cambria Math"/>
+                          <w:i w:val="0"/>
                         </w:rPr>
                       </m:ctrlPr>
                     </m:sSupPr>
                     <m:e>
                       <m:r>
+                        <m:rPr>
+                          <m:sty m:val="p"/>
+                        </m:rPr>
                         <w:rPr>
                           <w:rStyle w:val="Fogalom"/>
                           <w:rFonts w:ascii="Cambria Math" w:hAnsi="Cambria Math"/>
@@ -12772,11 +12610,15 @@
                         <w:rPr>
                           <w:rStyle w:val="Fogalom"/>
                           <w:rFonts w:ascii="Cambria Math" w:hAnsi="Cambria Math"/>
+                          <w:i w:val="0"/>
                         </w:rPr>
                       </m:ctrlPr>
                     </m:sSupPr>
                     <m:e>
                       <m:r>
+                        <m:rPr>
+                          <m:sty m:val="p"/>
+                        </m:rPr>
                         <w:rPr>
                           <w:rStyle w:val="Fogalom"/>
                           <w:rFonts w:ascii="Cambria Math" w:hAnsi="Cambria Math"/>
@@ -12809,24 +12651,7 @@
               <w:rStyle w:val="Fogalom"/>
               <w:rFonts w:ascii="Cambria Math" w:hAnsi="Cambria Math"/>
             </w:rPr>
-            <m:t>=</m:t>
-          </m:r>
-          <m:r>
-            <w:rPr>
-              <w:rStyle w:val="Fogalom"/>
-              <w:rFonts w:ascii="Cambria Math" w:hAnsi="Cambria Math"/>
-            </w:rPr>
-            <m:t>T</m:t>
-          </m:r>
-          <m:r>
-            <m:rPr>
-              <m:sty m:val="p"/>
-            </m:rPr>
-            <w:rPr>
-              <w:rStyle w:val="Fogalom"/>
-              <w:rFonts w:ascii="Cambria Math" w:hAnsi="Cambria Math"/>
-            </w:rPr>
-            <m:t>∩</m:t>
+            <m:t>=T∩</m:t>
           </m:r>
           <m:d>
             <m:dPr>
@@ -12834,6 +12659,7 @@
                 <w:rPr>
                   <w:rStyle w:val="Fogalom"/>
                   <w:rFonts w:ascii="Cambria Math" w:hAnsi="Cambria Math"/>
+                  <w:i w:val="0"/>
                 </w:rPr>
               </m:ctrlPr>
             </m:dPr>
@@ -12844,11 +12670,15 @@
                     <w:rPr>
                       <w:rStyle w:val="Fogalom"/>
                       <w:rFonts w:ascii="Cambria Math" w:hAnsi="Cambria Math"/>
+                      <w:i w:val="0"/>
                     </w:rPr>
                   </m:ctrlPr>
                 </m:sSupPr>
                 <m:e>
                   <m:r>
+                    <m:rPr>
+                      <m:sty m:val="p"/>
+                    </m:rPr>
                     <w:rPr>
                       <w:rStyle w:val="Fogalom"/>
                       <w:rFonts w:ascii="Cambria Math" w:hAnsi="Cambria Math"/>
@@ -12885,11 +12715,15 @@
                     <w:rPr>
                       <w:rStyle w:val="Fogalom"/>
                       <w:rFonts w:ascii="Cambria Math" w:hAnsi="Cambria Math"/>
+                      <w:i w:val="0"/>
                     </w:rPr>
                   </m:ctrlPr>
                 </m:sSupPr>
                 <m:e>
                   <m:r>
+                    <m:rPr>
+                      <m:sty m:val="p"/>
+                    </m:rPr>
                     <w:rPr>
                       <w:rStyle w:val="Fogalom"/>
                       <w:rFonts w:ascii="Cambria Math" w:hAnsi="Cambria Math"/>
@@ -12939,13 +12773,7 @@
           <w:rPr>
             <w:rFonts w:ascii="Cambria Math" w:hAnsi="Cambria Math"/>
           </w:rPr>
-          <m:t>V</m:t>
-        </m:r>
-        <m:r>
-          <w:rPr>
-            <w:rFonts w:ascii="Cambria Math" w:hAnsi="Cambria Math"/>
-          </w:rPr>
-          <m:t>,</m:t>
+          <m:t>V,</m:t>
         </m:r>
         <m:sSup>
           <m:sSupPr>
@@ -12991,13 +12819,7 @@
           <w:rPr>
             <w:rFonts w:ascii="Cambria Math" w:eastAsiaTheme="minorEastAsia" w:hAnsi="Cambria Math"/>
           </w:rPr>
-          <m:t>E</m:t>
-        </m:r>
-        <m:r>
-          <w:rPr>
-            <w:rFonts w:ascii="Cambria Math" w:eastAsiaTheme="minorEastAsia" w:hAnsi="Cambria Math"/>
-          </w:rPr>
-          <m:t>,</m:t>
+          <m:t>E,</m:t>
         </m:r>
         <m:sSup>
           <m:sSupPr>
@@ -13413,13 +13235,7 @@
               <w:rPr>
                 <w:rFonts w:ascii="Cambria Math" w:eastAsiaTheme="minorEastAsia" w:hAnsi="Cambria Math"/>
               </w:rPr>
-              <m:t>'</m:t>
-            </m:r>
-            <m:r>
-              <w:rPr>
-                <w:rFonts w:ascii="Cambria Math" w:eastAsiaTheme="minorEastAsia" w:hAnsi="Cambria Math"/>
-              </w:rPr>
-              <m:t>'</m:t>
+              <m:t>''</m:t>
             </m:r>
           </m:sup>
         </m:sSup>
@@ -13443,13 +13259,7 @@
               <w:rPr>
                 <w:rFonts w:ascii="Cambria Math" w:eastAsiaTheme="minorEastAsia" w:hAnsi="Cambria Math"/>
               </w:rPr>
-              <m:t>T</m:t>
-            </m:r>
-            <m:r>
-              <w:rPr>
-                <w:rFonts w:ascii="Cambria Math" w:eastAsiaTheme="minorEastAsia" w:hAnsi="Cambria Math"/>
-              </w:rPr>
-              <m:t>∩</m:t>
+              <m:t>T∩</m:t>
             </m:r>
             <m:sSup>
               <m:sSupPr>
@@ -13499,13 +13309,7 @@
               <w:rPr>
                 <w:rFonts w:ascii="Cambria Math" w:eastAsiaTheme="minorEastAsia" w:hAnsi="Cambria Math"/>
               </w:rPr>
-              <m:t>(</m:t>
-            </m:r>
-            <m:r>
-              <w:rPr>
-                <w:rFonts w:ascii="Cambria Math" w:eastAsiaTheme="minorEastAsia" w:hAnsi="Cambria Math"/>
-              </w:rPr>
-              <m:t>T</m:t>
+              <m:t>(T</m:t>
             </m:r>
           </m:e>
           <m:sup>
@@ -13577,13 +13381,7 @@
               <w:rPr>
                 <w:rFonts w:ascii="Cambria Math" w:eastAsiaTheme="minorEastAsia" w:hAnsi="Cambria Math"/>
               </w:rPr>
-              <m:t>T</m:t>
-            </m:r>
-            <m:r>
-              <w:rPr>
-                <w:rFonts w:ascii="Cambria Math" w:eastAsiaTheme="minorEastAsia" w:hAnsi="Cambria Math"/>
-              </w:rPr>
-              <m:t>∩</m:t>
+              <m:t>T∩</m:t>
             </m:r>
             <m:sSup>
               <m:sSupPr>
@@ -13665,13 +13463,7 @@
               <w:rPr>
                 <w:rFonts w:ascii="Cambria Math" w:eastAsiaTheme="minorEastAsia" w:hAnsi="Cambria Math"/>
               </w:rPr>
-              <m:t>T</m:t>
-            </m:r>
-            <m:r>
-              <w:rPr>
-                <w:rFonts w:ascii="Cambria Math" w:eastAsiaTheme="minorEastAsia" w:hAnsi="Cambria Math"/>
-              </w:rPr>
-              <m:t>∪</m:t>
+              <m:t>T∪</m:t>
             </m:r>
             <m:sSup>
               <m:sSupPr>
@@ -13929,6 +13721,7 @@
                 <w:rPr>
                   <w:rStyle w:val="Fogalom"/>
                   <w:rFonts w:ascii="Cambria Math" w:hAnsi="Cambria Math"/>
+                  <w:i w:val="0"/>
                 </w:rPr>
               </m:ctrlPr>
             </m:dPr>
@@ -13939,17 +13732,11 @@
                     <w:rPr>
                       <w:rStyle w:val="Fogalom"/>
                       <w:rFonts w:ascii="Cambria Math" w:hAnsi="Cambria Math"/>
+                      <w:i w:val="0"/>
                     </w:rPr>
                   </m:ctrlPr>
                 </m:dPr>
                 <m:e>
-                  <m:r>
-                    <w:rPr>
-                      <w:rStyle w:val="Fogalom"/>
-                      <w:rFonts w:ascii="Cambria Math" w:hAnsi="Cambria Math"/>
-                    </w:rPr>
-                    <m:t>V</m:t>
-                  </m:r>
                   <m:r>
                     <m:rPr>
                       <m:sty m:val="p"/>
@@ -13958,7 +13745,7 @@
                       <w:rStyle w:val="Fogalom"/>
                       <w:rFonts w:ascii="Cambria Math" w:hAnsi="Cambria Math"/>
                     </w:rPr>
-                    <m:t>∪</m:t>
+                    <m:t>V∪</m:t>
                   </m:r>
                   <m:sSup>
                     <m:sSupPr>
@@ -13966,11 +13753,15 @@
                         <w:rPr>
                           <w:rStyle w:val="Fogalom"/>
                           <w:rFonts w:ascii="Cambria Math" w:hAnsi="Cambria Math"/>
+                          <w:i w:val="0"/>
                         </w:rPr>
                       </m:ctrlPr>
                     </m:sSupPr>
                     <m:e>
                       <m:r>
+                        <m:rPr>
+                          <m:sty m:val="p"/>
+                        </m:rPr>
                         <w:rPr>
                           <w:rStyle w:val="Fogalom"/>
                           <w:rFonts w:ascii="Cambria Math" w:hAnsi="Cambria Math"/>
@@ -14009,11 +13800,15 @@
                     <w:rPr>
                       <w:rStyle w:val="Fogalom"/>
                       <w:rFonts w:ascii="Cambria Math" w:hAnsi="Cambria Math"/>
+                      <w:i w:val="0"/>
                     </w:rPr>
                   </m:ctrlPr>
                 </m:sSupPr>
                 <m:e>
                   <m:r>
+                    <m:rPr>
+                      <m:sty m:val="p"/>
+                    </m:rPr>
                     <w:rPr>
                       <w:rStyle w:val="Fogalom"/>
                       <w:rFonts w:ascii="Cambria Math" w:hAnsi="Cambria Math"/>
@@ -14050,17 +13845,11 @@
                     <w:rPr>
                       <w:rStyle w:val="Fogalom"/>
                       <w:rFonts w:ascii="Cambria Math" w:hAnsi="Cambria Math"/>
+                      <w:i w:val="0"/>
                     </w:rPr>
                   </m:ctrlPr>
                 </m:dPr>
                 <m:e>
-                  <m:r>
-                    <w:rPr>
-                      <w:rStyle w:val="Fogalom"/>
-                      <w:rFonts w:ascii="Cambria Math" w:hAnsi="Cambria Math"/>
-                    </w:rPr>
-                    <m:t>E</m:t>
-                  </m:r>
                   <m:r>
                     <m:rPr>
                       <m:sty m:val="p"/>
@@ -14069,7 +13858,7 @@
                       <w:rStyle w:val="Fogalom"/>
                       <w:rFonts w:ascii="Cambria Math" w:hAnsi="Cambria Math"/>
                     </w:rPr>
-                    <m:t>∪</m:t>
+                    <m:t>E∪</m:t>
                   </m:r>
                   <m:sSup>
                     <m:sSupPr>
@@ -14077,11 +13866,15 @@
                         <w:rPr>
                           <w:rStyle w:val="Fogalom"/>
                           <w:rFonts w:ascii="Cambria Math" w:hAnsi="Cambria Math"/>
+                          <w:i w:val="0"/>
                         </w:rPr>
                       </m:ctrlPr>
                     </m:sSupPr>
                     <m:e>
                       <m:r>
+                        <m:rPr>
+                          <m:sty m:val="p"/>
+                        </m:rPr>
                         <w:rPr>
                           <w:rStyle w:val="Fogalom"/>
                           <w:rFonts w:ascii="Cambria Math" w:hAnsi="Cambria Math"/>
@@ -14120,11 +13913,15 @@
                     <w:rPr>
                       <w:rStyle w:val="Fogalom"/>
                       <w:rFonts w:ascii="Cambria Math" w:hAnsi="Cambria Math"/>
+                      <w:i w:val="0"/>
                     </w:rPr>
                   </m:ctrlPr>
                 </m:sSupPr>
                 <m:e>
                   <m:r>
+                    <m:rPr>
+                      <m:sty m:val="p"/>
+                    </m:rPr>
                     <w:rPr>
                       <w:rStyle w:val="Fogalom"/>
                       <w:rFonts w:ascii="Cambria Math" w:hAnsi="Cambria Math"/>
@@ -14185,6 +13982,7 @@
                 <w:rPr>
                   <w:rStyle w:val="Fogalom"/>
                   <w:rFonts w:ascii="Cambria Math" w:hAnsi="Cambria Math"/>
+                  <w:i w:val="0"/>
                 </w:rPr>
               </m:ctrlPr>
             </m:dPr>
@@ -14646,13 +14444,7 @@
                 <w:rPr>
                   <w:rFonts w:ascii="Cambria Math" w:eastAsiaTheme="minorEastAsia" w:hAnsi="Cambria Math"/>
                 </w:rPr>
-                <m:t>T</m:t>
-              </m:r>
-              <m:r>
-                <w:rPr>
-                  <w:rFonts w:ascii="Cambria Math" w:eastAsiaTheme="minorEastAsia" w:hAnsi="Cambria Math"/>
-                </w:rPr>
-                <m:t>∩</m:t>
+                <m:t>T∩</m:t>
               </m:r>
               <m:sSup>
                 <m:sSupPr>
@@ -14730,6 +14522,7 @@
                 <w:rPr>
                   <w:rStyle w:val="Fogalom"/>
                   <w:rFonts w:ascii="Cambria Math" w:hAnsi="Cambria Math"/>
+                  <w:i w:val="0"/>
                 </w:rPr>
               </m:ctrlPr>
             </m:dPr>
@@ -14740,17 +14533,11 @@
                     <w:rPr>
                       <w:rStyle w:val="Fogalom"/>
                       <w:rFonts w:ascii="Cambria Math" w:hAnsi="Cambria Math"/>
+                      <w:i w:val="0"/>
                     </w:rPr>
                   </m:ctrlPr>
                 </m:dPr>
                 <m:e>
-                  <m:r>
-                    <w:rPr>
-                      <w:rStyle w:val="Fogalom"/>
-                      <w:rFonts w:ascii="Cambria Math" w:hAnsi="Cambria Math"/>
-                    </w:rPr>
-                    <m:t>V</m:t>
-                  </m:r>
                   <m:r>
                     <m:rPr>
                       <m:sty m:val="p"/>
@@ -14759,7 +14546,7 @@
                       <w:rStyle w:val="Fogalom"/>
                       <w:rFonts w:ascii="Cambria Math" w:hAnsi="Cambria Math"/>
                     </w:rPr>
-                    <m:t>∩</m:t>
+                    <m:t>V∩</m:t>
                   </m:r>
                   <m:sSup>
                     <m:sSupPr>
@@ -14767,11 +14554,15 @@
                         <w:rPr>
                           <w:rStyle w:val="Fogalom"/>
                           <w:rFonts w:ascii="Cambria Math" w:hAnsi="Cambria Math"/>
+                          <w:i w:val="0"/>
                         </w:rPr>
                       </m:ctrlPr>
                     </m:sSupPr>
                     <m:e>
                       <m:r>
+                        <m:rPr>
+                          <m:sty m:val="p"/>
+                        </m:rPr>
                         <w:rPr>
                           <w:rStyle w:val="Fogalom"/>
                           <w:rFonts w:ascii="Cambria Math" w:hAnsi="Cambria Math"/>
@@ -14810,11 +14601,15 @@
                     <w:rPr>
                       <w:rStyle w:val="Fogalom"/>
                       <w:rFonts w:ascii="Cambria Math" w:hAnsi="Cambria Math"/>
+                      <w:i w:val="0"/>
                     </w:rPr>
                   </m:ctrlPr>
                 </m:sSupPr>
                 <m:e>
                   <m:r>
+                    <m:rPr>
+                      <m:sty m:val="p"/>
+                    </m:rPr>
                     <w:rPr>
                       <w:rStyle w:val="Fogalom"/>
                       <w:rFonts w:ascii="Cambria Math" w:hAnsi="Cambria Math"/>
@@ -14851,17 +14646,11 @@
                     <w:rPr>
                       <w:rStyle w:val="Fogalom"/>
                       <w:rFonts w:ascii="Cambria Math" w:hAnsi="Cambria Math"/>
+                      <w:i w:val="0"/>
                     </w:rPr>
                   </m:ctrlPr>
                 </m:dPr>
                 <m:e>
-                  <m:r>
-                    <w:rPr>
-                      <w:rStyle w:val="Fogalom"/>
-                      <w:rFonts w:ascii="Cambria Math" w:hAnsi="Cambria Math"/>
-                    </w:rPr>
-                    <m:t>E</m:t>
-                  </m:r>
                   <m:r>
                     <m:rPr>
                       <m:sty m:val="p"/>
@@ -14870,7 +14659,7 @@
                       <w:rStyle w:val="Fogalom"/>
                       <w:rFonts w:ascii="Cambria Math" w:hAnsi="Cambria Math"/>
                     </w:rPr>
-                    <m:t>∩</m:t>
+                    <m:t>E∩</m:t>
                   </m:r>
                   <m:sSup>
                     <m:sSupPr>
@@ -14878,11 +14667,15 @@
                         <w:rPr>
                           <w:rStyle w:val="Fogalom"/>
                           <w:rFonts w:ascii="Cambria Math" w:hAnsi="Cambria Math"/>
+                          <w:i w:val="0"/>
                         </w:rPr>
                       </m:ctrlPr>
                     </m:sSupPr>
                     <m:e>
                       <m:r>
+                        <m:rPr>
+                          <m:sty m:val="p"/>
+                        </m:rPr>
                         <w:rPr>
                           <w:rStyle w:val="Fogalom"/>
                           <w:rFonts w:ascii="Cambria Math" w:hAnsi="Cambria Math"/>
@@ -14921,11 +14714,15 @@
                     <w:rPr>
                       <w:rStyle w:val="Fogalom"/>
                       <w:rFonts w:ascii="Cambria Math" w:hAnsi="Cambria Math"/>
+                      <w:i w:val="0"/>
                     </w:rPr>
                   </m:ctrlPr>
                 </m:sSupPr>
                 <m:e>
                   <m:r>
+                    <m:rPr>
+                      <m:sty m:val="p"/>
+                    </m:rPr>
                     <w:rPr>
                       <w:rStyle w:val="Fogalom"/>
                       <w:rFonts w:ascii="Cambria Math" w:hAnsi="Cambria Math"/>
@@ -14986,6 +14783,7 @@
                 <w:rPr>
                   <w:rStyle w:val="Fogalom"/>
                   <w:rFonts w:ascii="Cambria Math" w:hAnsi="Cambria Math"/>
+                  <w:i w:val="0"/>
                 </w:rPr>
               </m:ctrlPr>
             </m:dPr>
@@ -15322,13 +15120,7 @@
                 <w:rPr>
                   <w:rFonts w:ascii="Cambria Math" w:eastAsiaTheme="minorEastAsia" w:hAnsi="Cambria Math"/>
                 </w:rPr>
-                <m:t>T</m:t>
-              </m:r>
-              <m:r>
-                <w:rPr>
-                  <w:rFonts w:ascii="Cambria Math" w:eastAsiaTheme="minorEastAsia" w:hAnsi="Cambria Math"/>
-                </w:rPr>
-                <m:t>∪</m:t>
+                <m:t>T∪</m:t>
               </m:r>
               <m:sSup>
                 <m:sSupPr>
@@ -15542,15 +15334,7 @@
         <w:rPr>
           <w:rFonts w:eastAsiaTheme="minorEastAsia"/>
         </w:rPr>
-        <w:t>, így ezzel az</w:t>
-      </w:r>
-      <w:bookmarkStart w:id="4" w:name="_GoBack"/>
-      <w:bookmarkEnd w:id="4"/>
-      <w:r>
-        <w:rPr>
-          <w:rFonts w:eastAsiaTheme="minorEastAsia"/>
-        </w:rPr>
-        <w:t xml:space="preserve"> állítást beláttuk. </w:t>
+        <w:t xml:space="preserve">, így ezzel az állítást beláttuk. </w:t>
       </w:r>
       <m:oMath>
         <m:r>
@@ -15971,11 +15755,11 @@
           <v:shape id="_x0000_i1025" type="#_x0000_t75" style="width:425.25pt;height:328.5pt" o:ole="">
             <v:imagedata r:id="rId9" o:title=""/>
           </v:shape>
-          <o:OLEObject Type="Embed" ProgID="Visio.Drawing.15" ShapeID="_x0000_i1025" DrawAspect="Content" ObjectID="_1459843446" r:id="rId10"/>
+          <o:OLEObject Type="Embed" ProgID="Visio.Drawing.15" ShapeID="_x0000_i1025" DrawAspect="Content" ObjectID="_1459971178" r:id="rId10"/>
         </w:object>
       </w:r>
     </w:p>
-    <w:bookmarkStart w:id="5" w:name="_Ref383873295"/>
+    <w:bookmarkStart w:id="4" w:name="_Ref383873295"/>
     <w:p>
       <w:pPr>
         <w:pStyle w:val="Caption"/>
@@ -16021,7 +15805,7 @@
       <w:r>
         <w:t xml:space="preserve"> működése</w:t>
       </w:r>
-      <w:bookmarkEnd w:id="5"/>
+      <w:bookmarkEnd w:id="4"/>
     </w:p>
     <w:p>
       <w:pPr>
@@ -16384,11 +16168,11 @@
           <v:shape id="_x0000_i1026" type="#_x0000_t75" style="width:203.25pt;height:147.75pt" o:ole="">
             <v:imagedata r:id="rId11" o:title=""/>
           </v:shape>
-          <o:OLEObject Type="Embed" ProgID="Visio.Drawing.15" ShapeID="_x0000_i1026" DrawAspect="Content" ObjectID="_1459843447" r:id="rId12"/>
+          <o:OLEObject Type="Embed" ProgID="Visio.Drawing.15" ShapeID="_x0000_i1026" DrawAspect="Content" ObjectID="_1459971179" r:id="rId12"/>
         </w:object>
       </w:r>
     </w:p>
-    <w:bookmarkStart w:id="6" w:name="_Ref383873995"/>
+    <w:bookmarkStart w:id="5" w:name="_Ref383873995"/>
     <w:p>
       <w:pPr>
         <w:pStyle w:val="Caption"/>
@@ -16420,7 +16204,7 @@
       <w:r>
         <w:t xml:space="preserve"> ábra – Az eredeti T szintaxisfa</w:t>
       </w:r>
-      <w:bookmarkEnd w:id="6"/>
+      <w:bookmarkEnd w:id="5"/>
     </w:p>
     <w:p>
       <w:pPr>
@@ -16434,11 +16218,11 @@
           <v:shape id="_x0000_i1027" type="#_x0000_t75" style="width:258pt;height:225pt" o:ole="">
             <v:imagedata r:id="rId13" o:title=""/>
           </v:shape>
-          <o:OLEObject Type="Embed" ProgID="Visio.Drawing.15" ShapeID="_x0000_i1027" DrawAspect="Content" ObjectID="_1459843448" r:id="rId14"/>
+          <o:OLEObject Type="Embed" ProgID="Visio.Drawing.15" ShapeID="_x0000_i1027" DrawAspect="Content" ObjectID="_1459971180" r:id="rId14"/>
         </w:object>
       </w:r>
     </w:p>
-    <w:bookmarkStart w:id="7" w:name="_Ref383874005"/>
+    <w:bookmarkStart w:id="6" w:name="_Ref383874005"/>
     <w:p>
       <w:pPr>
         <w:pStyle w:val="Caption"/>
@@ -16517,23 +16301,23 @@
         </w:rPr>
         <w:t xml:space="preserve"> szintaxisfa</w:t>
       </w:r>
+      <w:bookmarkEnd w:id="6"/>
+    </w:p>
+    <w:p>
+      <w:pPr>
+        <w:pStyle w:val="Heading3"/>
+        <w:rPr>
+          <w:rFonts w:eastAsiaTheme="minorEastAsia"/>
+        </w:rPr>
+      </w:pPr>
+      <w:bookmarkStart w:id="7" w:name="_Ref385190089"/>
+      <w:r>
+        <w:rPr>
+          <w:rFonts w:eastAsiaTheme="minorEastAsia"/>
+        </w:rPr>
+        <w:t>Szintaxisfa transzformációjának definíciója</w:t>
+      </w:r>
       <w:bookmarkEnd w:id="7"/>
-    </w:p>
-    <w:p>
-      <w:pPr>
-        <w:pStyle w:val="Heading3"/>
-        <w:rPr>
-          <w:rFonts w:eastAsiaTheme="minorEastAsia"/>
-        </w:rPr>
-      </w:pPr>
-      <w:bookmarkStart w:id="8" w:name="_Ref385190089"/>
-      <w:r>
-        <w:rPr>
-          <w:rFonts w:eastAsiaTheme="minorEastAsia"/>
-        </w:rPr>
-        <w:t>Szintaxisfa transzformációjának definíciója</w:t>
-      </w:r>
-      <w:bookmarkEnd w:id="8"/>
     </w:p>
     <w:p>
       <w:pPr>
@@ -16549,7 +16333,7 @@
           <w:rPr>
             <w:rFonts w:ascii="Cambria Math" w:hAnsi="Cambria Math"/>
           </w:rPr>
-          <m:t>T∈AST</m:t>
+          <m:t>T=(V,E)∈AST</m:t>
         </m:r>
       </m:oMath>
       <w:r>
@@ -16648,7 +16432,13 @@
         <w:rPr>
           <w:rStyle w:val="Fogalom"/>
         </w:rPr>
-        <w:t>szintaxisfa transzformációjának</w:t>
+        <w:t xml:space="preserve">szintaxisfa </w:t>
+      </w:r>
+      <w:r>
+        <w:rPr>
+          <w:rStyle w:val="Fogalom"/>
+        </w:rPr>
+        <w:t>transzformációjának</w:t>
       </w:r>
       <w:r>
         <w:rPr>
@@ -16665,21 +16455,23 @@
     </w:p>
     <w:p>
       <w:pPr>
+        <w:ind w:firstLine="0"/>
         <w:rPr>
           <w:rFonts w:eastAsiaTheme="minorEastAsia"/>
         </w:rPr>
       </w:pPr>
       <m:oMathPara>
         <m:oMath>
-          <m:sSup>
-            <m:sSupPr>
+          <m:acc>
+            <m:accPr>
+              <m:chr m:val="̅"/>
               <m:ctrlPr>
                 <w:rPr>
                   <w:rFonts w:ascii="Cambria Math" w:eastAsiaTheme="minorEastAsia" w:hAnsi="Cambria Math"/>
                   <w:i/>
                 </w:rPr>
               </m:ctrlPr>
-            </m:sSupPr>
+            </m:accPr>
             <m:e>
               <m:r>
                 <w:rPr>
@@ -16688,15 +16480,325 @@
                 <m:t>T</m:t>
               </m:r>
             </m:e>
-            <m:sup>
+          </m:acc>
+          <m:r>
+            <w:rPr>
+              <w:rFonts w:ascii="Cambria Math" w:eastAsiaTheme="minorEastAsia" w:hAnsi="Cambria Math"/>
+            </w:rPr>
+            <m:t xml:space="preserve"> ≔</m:t>
+          </m:r>
+          <m:d>
+            <m:dPr>
+              <m:begChr m:val="{"/>
+              <m:endChr m:val="}"/>
+              <m:ctrlPr>
+                <w:rPr>
+                  <w:rFonts w:ascii="Cambria Math" w:eastAsiaTheme="minorEastAsia" w:hAnsi="Cambria Math"/>
+                  <w:i/>
+                </w:rPr>
+              </m:ctrlPr>
+            </m:dPr>
+            <m:e>
+              <m:d>
+                <m:dPr>
+                  <m:ctrlPr>
+                    <w:rPr>
+                      <w:rFonts w:ascii="Cambria Math" w:eastAsiaTheme="minorEastAsia" w:hAnsi="Cambria Math"/>
+                      <w:i/>
+                    </w:rPr>
+                  </m:ctrlPr>
+                </m:dPr>
+                <m:e>
+                  <m:sSup>
+                    <m:sSupPr>
+                      <m:ctrlPr>
+                        <w:rPr>
+                          <w:rFonts w:ascii="Cambria Math" w:eastAsiaTheme="minorEastAsia" w:hAnsi="Cambria Math"/>
+                          <w:i/>
+                        </w:rPr>
+                      </m:ctrlPr>
+                    </m:sSupPr>
+                    <m:e>
+                      <m:r>
+                        <w:rPr>
+                          <w:rFonts w:ascii="Cambria Math" w:eastAsiaTheme="minorEastAsia" w:hAnsi="Cambria Math"/>
+                        </w:rPr>
+                        <m:t>V</m:t>
+                      </m:r>
+                    </m:e>
+                    <m:sup>
+                      <m:r>
+                        <w:rPr>
+                          <w:rFonts w:ascii="Cambria Math" w:eastAsiaTheme="minorEastAsia" w:hAnsi="Cambria Math"/>
+                        </w:rPr>
+                        <m:t>'</m:t>
+                      </m:r>
+                    </m:sup>
+                  </m:sSup>
+                  <m:r>
+                    <w:rPr>
+                      <w:rFonts w:ascii="Cambria Math" w:eastAsiaTheme="minorEastAsia" w:hAnsi="Cambria Math"/>
+                    </w:rPr>
+                    <m:t>,</m:t>
+                  </m:r>
+                  <m:sSup>
+                    <m:sSupPr>
+                      <m:ctrlPr>
+                        <w:rPr>
+                          <w:rFonts w:ascii="Cambria Math" w:eastAsiaTheme="minorEastAsia" w:hAnsi="Cambria Math"/>
+                          <w:i/>
+                        </w:rPr>
+                      </m:ctrlPr>
+                    </m:sSupPr>
+                    <m:e>
+                      <m:r>
+                        <w:rPr>
+                          <w:rFonts w:ascii="Cambria Math" w:eastAsiaTheme="minorEastAsia" w:hAnsi="Cambria Math"/>
+                        </w:rPr>
+                        <m:t>E</m:t>
+                      </m:r>
+                    </m:e>
+                    <m:sup>
+                      <m:r>
+                        <w:rPr>
+                          <w:rFonts w:ascii="Cambria Math" w:eastAsiaTheme="minorEastAsia" w:hAnsi="Cambria Math"/>
+                        </w:rPr>
+                        <m:t>'</m:t>
+                      </m:r>
+                    </m:sup>
+                  </m:sSup>
+                  <m:r>
+                    <w:rPr>
+                      <w:rFonts w:ascii="Cambria Math" w:eastAsiaTheme="minorEastAsia" w:hAnsi="Cambria Math"/>
+                    </w:rPr>
+                    <m:t>∪</m:t>
+                  </m:r>
+                  <m:d>
+                    <m:dPr>
+                      <m:ctrlPr>
+                        <w:rPr>
+                          <w:rFonts w:ascii="Cambria Math" w:eastAsiaTheme="minorEastAsia" w:hAnsi="Cambria Math"/>
+                          <w:i/>
+                        </w:rPr>
+                      </m:ctrlPr>
+                    </m:dPr>
+                    <m:e>
+                      <m:r>
+                        <w:rPr>
+                          <w:rFonts w:ascii="Cambria Math" w:eastAsiaTheme="minorEastAsia" w:hAnsi="Cambria Math"/>
+                        </w:rPr>
+                        <m:t>n,ρ</m:t>
+                      </m:r>
+                      <m:d>
+                        <m:dPr>
+                          <m:ctrlPr>
+                            <w:rPr>
+                              <w:rFonts w:ascii="Cambria Math" w:eastAsiaTheme="minorEastAsia" w:hAnsi="Cambria Math"/>
+                              <w:i/>
+                            </w:rPr>
+                          </m:ctrlPr>
+                        </m:dPr>
+                        <m:e>
+                          <m:r>
+                            <w:rPr>
+                              <w:rFonts w:ascii="Cambria Math" w:eastAsiaTheme="minorEastAsia" w:hAnsi="Cambria Math"/>
+                            </w:rPr>
+                            <m:t>t</m:t>
+                          </m:r>
+                        </m:e>
+                      </m:d>
+                    </m:e>
+                  </m:d>
+                </m:e>
+              </m:d>
               <m:r>
                 <w:rPr>
                   <w:rFonts w:ascii="Cambria Math" w:eastAsiaTheme="minorEastAsia" w:hAnsi="Cambria Math"/>
                 </w:rPr>
-                <m:t>'</m:t>
+                <m:t xml:space="preserve"> </m:t>
               </m:r>
-            </m:sup>
-          </m:sSup>
+            </m:e>
+            <m:e>
+              <m:r>
+                <w:rPr>
+                  <w:rFonts w:ascii="Cambria Math" w:eastAsiaTheme="minorEastAsia" w:hAnsi="Cambria Math"/>
+                </w:rPr>
+                <m:t xml:space="preserve"> t∈σ</m:t>
+              </m:r>
+              <m:d>
+                <m:dPr>
+                  <m:ctrlPr>
+                    <w:rPr>
+                      <w:rFonts w:ascii="Cambria Math" w:eastAsiaTheme="minorEastAsia" w:hAnsi="Cambria Math"/>
+                      <w:i/>
+                    </w:rPr>
+                  </m:ctrlPr>
+                </m:dPr>
+                <m:e>
+                  <m:r>
+                    <w:rPr>
+                      <w:rFonts w:ascii="Cambria Math" w:eastAsiaTheme="minorEastAsia" w:hAnsi="Cambria Math"/>
+                    </w:rPr>
+                    <m:t>T</m:t>
+                  </m:r>
+                </m:e>
+              </m:d>
+              <m:r>
+                <w:rPr>
+                  <w:rFonts w:ascii="Cambria Math" w:eastAsiaTheme="minorEastAsia" w:hAnsi="Cambria Math"/>
+                </w:rPr>
+                <m:t>∧t=</m:t>
+              </m:r>
+              <m:d>
+                <m:dPr>
+                  <m:ctrlPr>
+                    <w:rPr>
+                      <w:rFonts w:ascii="Cambria Math" w:eastAsiaTheme="minorEastAsia" w:hAnsi="Cambria Math"/>
+                      <w:i/>
+                    </w:rPr>
+                  </m:ctrlPr>
+                </m:dPr>
+                <m:e>
+                  <m:sSup>
+                    <m:sSupPr>
+                      <m:ctrlPr>
+                        <w:rPr>
+                          <w:rFonts w:ascii="Cambria Math" w:eastAsiaTheme="minorEastAsia" w:hAnsi="Cambria Math"/>
+                          <w:i/>
+                        </w:rPr>
+                      </m:ctrlPr>
+                    </m:sSupPr>
+                    <m:e>
+                      <m:r>
+                        <w:rPr>
+                          <w:rFonts w:ascii="Cambria Math" w:eastAsiaTheme="minorEastAsia" w:hAnsi="Cambria Math"/>
+                        </w:rPr>
+                        <m:t>V</m:t>
+                      </m:r>
+                    </m:e>
+                    <m:sup>
+                      <m:r>
+                        <w:rPr>
+                          <w:rFonts w:ascii="Cambria Math" w:eastAsiaTheme="minorEastAsia" w:hAnsi="Cambria Math"/>
+                        </w:rPr>
+                        <m:t>'</m:t>
+                      </m:r>
+                    </m:sup>
+                  </m:sSup>
+                  <m:r>
+                    <w:rPr>
+                      <w:rFonts w:ascii="Cambria Math" w:eastAsiaTheme="minorEastAsia" w:hAnsi="Cambria Math"/>
+                    </w:rPr>
+                    <m:t>,</m:t>
+                  </m:r>
+                  <m:sSup>
+                    <m:sSupPr>
+                      <m:ctrlPr>
+                        <w:rPr>
+                          <w:rFonts w:ascii="Cambria Math" w:eastAsiaTheme="minorEastAsia" w:hAnsi="Cambria Math"/>
+                          <w:i/>
+                        </w:rPr>
+                      </m:ctrlPr>
+                    </m:sSupPr>
+                    <m:e>
+                      <m:r>
+                        <w:rPr>
+                          <w:rFonts w:ascii="Cambria Math" w:eastAsiaTheme="minorEastAsia" w:hAnsi="Cambria Math"/>
+                        </w:rPr>
+                        <m:t>E</m:t>
+                      </m:r>
+                    </m:e>
+                    <m:sup>
+                      <m:r>
+                        <w:rPr>
+                          <w:rFonts w:ascii="Cambria Math" w:eastAsiaTheme="minorEastAsia" w:hAnsi="Cambria Math"/>
+                        </w:rPr>
+                        <m:t>'</m:t>
+                      </m:r>
+                    </m:sup>
+                  </m:sSup>
+                </m:e>
+              </m:d>
+              <m:r>
+                <w:rPr>
+                  <w:rFonts w:ascii="Cambria Math" w:eastAsiaTheme="minorEastAsia" w:hAnsi="Cambria Math"/>
+                </w:rPr>
+                <m:t>∧</m:t>
+              </m:r>
+              <m:d>
+                <m:dPr>
+                  <m:ctrlPr>
+                    <w:rPr>
+                      <w:rFonts w:ascii="Cambria Math" w:eastAsiaTheme="minorEastAsia" w:hAnsi="Cambria Math"/>
+                      <w:i/>
+                    </w:rPr>
+                  </m:ctrlPr>
+                </m:dPr>
+                <m:e>
+                  <m:r>
+                    <w:rPr>
+                      <w:rFonts w:ascii="Cambria Math" w:eastAsiaTheme="minorEastAsia" w:hAnsi="Cambria Math"/>
+                    </w:rPr>
+                    <m:t>n,ρ</m:t>
+                  </m:r>
+                  <m:d>
+                    <m:dPr>
+                      <m:ctrlPr>
+                        <w:rPr>
+                          <w:rFonts w:ascii="Cambria Math" w:eastAsiaTheme="minorEastAsia" w:hAnsi="Cambria Math"/>
+                          <w:i/>
+                        </w:rPr>
+                      </m:ctrlPr>
+                    </m:dPr>
+                    <m:e>
+                      <m:r>
+                        <w:rPr>
+                          <w:rFonts w:ascii="Cambria Math" w:eastAsiaTheme="minorEastAsia" w:hAnsi="Cambria Math"/>
+                        </w:rPr>
+                        <m:t>t</m:t>
+                      </m:r>
+                    </m:e>
+                  </m:d>
+                </m:e>
+              </m:d>
+              <m:r>
+                <w:rPr>
+                  <w:rFonts w:ascii="Cambria Math" w:eastAsiaTheme="minorEastAsia" w:hAnsi="Cambria Math"/>
+                </w:rPr>
+                <m:t>∈E</m:t>
+              </m:r>
+            </m:e>
+          </m:d>
+          <m:r>
+            <m:rPr>
+              <m:sty m:val="p"/>
+            </m:rPr>
+            <w:rPr>
+              <w:rFonts w:ascii="Cambria Math" w:eastAsiaTheme="minorEastAsia" w:hAnsi="Cambria Math"/>
+            </w:rPr>
+            <w:br/>
+          </m:r>
+        </m:oMath>
+        <m:oMath>
+          <m:acc>
+            <m:accPr>
+              <m:chr m:val="̿"/>
+              <m:ctrlPr>
+                <w:rPr>
+                  <w:rFonts w:ascii="Cambria Math" w:eastAsiaTheme="minorEastAsia" w:hAnsi="Cambria Math"/>
+                  <w:i/>
+                </w:rPr>
+              </m:ctrlPr>
+            </m:accPr>
+            <m:e>
+              <m:r>
+                <w:rPr>
+                  <w:rFonts w:ascii="Cambria Math" w:eastAsiaTheme="minorEastAsia" w:hAnsi="Cambria Math"/>
+                </w:rPr>
+                <m:t>T</m:t>
+              </m:r>
+            </m:e>
+          </m:acc>
           <m:r>
             <w:rPr>
               <w:rFonts w:ascii="Cambria Math" w:eastAsiaTheme="minorEastAsia" w:hAnsi="Cambria Math"/>
@@ -16706,7 +16808,7 @@
           <m:d>
             <m:dPr>
               <m:begChr m:val="{"/>
-              <m:endChr m:val="|"/>
+              <m:endChr m:val="}"/>
               <m:ctrlPr>
                 <w:rPr>
                   <w:rFonts w:ascii="Cambria Math" w:eastAsiaTheme="minorEastAsia" w:hAnsi="Cambria Math"/>
@@ -16715,11 +16817,173 @@
               </m:ctrlPr>
             </m:dPr>
             <m:e>
+              <m:d>
+                <m:dPr>
+                  <m:ctrlPr>
+                    <w:rPr>
+                      <w:rFonts w:ascii="Cambria Math" w:eastAsiaTheme="minorEastAsia" w:hAnsi="Cambria Math"/>
+                      <w:i/>
+                    </w:rPr>
+                  </m:ctrlPr>
+                </m:dPr>
+                <m:e>
+                  <m:sSup>
+                    <m:sSupPr>
+                      <m:ctrlPr>
+                        <w:rPr>
+                          <w:rFonts w:ascii="Cambria Math" w:eastAsiaTheme="minorEastAsia" w:hAnsi="Cambria Math"/>
+                          <w:i/>
+                        </w:rPr>
+                      </m:ctrlPr>
+                    </m:sSupPr>
+                    <m:e>
+                      <m:r>
+                        <w:rPr>
+                          <w:rFonts w:ascii="Cambria Math" w:eastAsiaTheme="minorEastAsia" w:hAnsi="Cambria Math"/>
+                        </w:rPr>
+                        <m:t>V</m:t>
+                      </m:r>
+                    </m:e>
+                    <m:sup>
+                      <m:r>
+                        <w:rPr>
+                          <w:rFonts w:ascii="Cambria Math" w:eastAsiaTheme="minorEastAsia" w:hAnsi="Cambria Math"/>
+                        </w:rPr>
+                        <m:t>'</m:t>
+                      </m:r>
+                    </m:sup>
+                  </m:sSup>
+                  <m:r>
+                    <w:rPr>
+                      <w:rFonts w:ascii="Cambria Math" w:eastAsiaTheme="minorEastAsia" w:hAnsi="Cambria Math"/>
+                    </w:rPr>
+                    <m:t xml:space="preserve">, </m:t>
+                  </m:r>
+                  <m:sSup>
+                    <m:sSupPr>
+                      <m:ctrlPr>
+                        <w:rPr>
+                          <w:rFonts w:ascii="Cambria Math" w:eastAsiaTheme="minorEastAsia" w:hAnsi="Cambria Math"/>
+                          <w:i/>
+                        </w:rPr>
+                      </m:ctrlPr>
+                    </m:sSupPr>
+                    <m:e>
+                      <m:r>
+                        <w:rPr>
+                          <w:rFonts w:ascii="Cambria Math" w:eastAsiaTheme="minorEastAsia" w:hAnsi="Cambria Math"/>
+                        </w:rPr>
+                        <m:t>E</m:t>
+                      </m:r>
+                    </m:e>
+                    <m:sup>
+                      <m:r>
+                        <w:rPr>
+                          <w:rFonts w:ascii="Cambria Math" w:eastAsiaTheme="minorEastAsia" w:hAnsi="Cambria Math"/>
+                        </w:rPr>
+                        <m:t>'</m:t>
+                      </m:r>
+                    </m:sup>
+                  </m:sSup>
+                  <m:r>
+                    <w:rPr>
+                      <w:rFonts w:ascii="Cambria Math" w:eastAsiaTheme="minorEastAsia" w:hAnsi="Cambria Math"/>
+                    </w:rPr>
+                    <m:t>∪</m:t>
+                  </m:r>
+                  <m:d>
+                    <m:dPr>
+                      <m:ctrlPr>
+                        <w:rPr>
+                          <w:rFonts w:ascii="Cambria Math" w:eastAsiaTheme="minorEastAsia" w:hAnsi="Cambria Math"/>
+                          <w:i/>
+                        </w:rPr>
+                      </m:ctrlPr>
+                    </m:dPr>
+                    <m:e>
+                      <m:r>
+                        <w:rPr>
+                          <w:rFonts w:ascii="Cambria Math" w:eastAsiaTheme="minorEastAsia" w:hAnsi="Cambria Math"/>
+                        </w:rPr>
+                        <m:t>n,ρ</m:t>
+                      </m:r>
+                      <m:d>
+                        <m:dPr>
+                          <m:ctrlPr>
+                            <w:rPr>
+                              <w:rFonts w:ascii="Cambria Math" w:eastAsiaTheme="minorEastAsia" w:hAnsi="Cambria Math"/>
+                              <w:i/>
+                            </w:rPr>
+                          </m:ctrlPr>
+                        </m:dPr>
+                        <m:e>
+                          <m:r>
+                            <w:rPr>
+                              <w:rFonts w:ascii="Cambria Math" w:eastAsiaTheme="minorEastAsia" w:hAnsi="Cambria Math"/>
+                            </w:rPr>
+                            <m:t>μ</m:t>
+                          </m:r>
+                          <m:d>
+                            <m:dPr>
+                              <m:ctrlPr>
+                                <w:rPr>
+                                  <w:rFonts w:ascii="Cambria Math" w:eastAsiaTheme="minorEastAsia" w:hAnsi="Cambria Math"/>
+                                  <w:i/>
+                                </w:rPr>
+                              </m:ctrlPr>
+                            </m:dPr>
+                            <m:e>
+                              <m:r>
+                                <w:rPr>
+                                  <w:rFonts w:ascii="Cambria Math" w:eastAsiaTheme="minorEastAsia" w:hAnsi="Cambria Math"/>
+                                </w:rPr>
+                                <m:t>t</m:t>
+                              </m:r>
+                            </m:e>
+                          </m:d>
+                        </m:e>
+                      </m:d>
+                    </m:e>
+                  </m:d>
+                </m:e>
+              </m:d>
               <m:r>
                 <w:rPr>
                   <w:rFonts w:ascii="Cambria Math" w:eastAsiaTheme="minorEastAsia" w:hAnsi="Cambria Math"/>
                 </w:rPr>
-                <m:t>μ</m:t>
+                <m:t xml:space="preserve"> </m:t>
+              </m:r>
+            </m:e>
+            <m:e>
+              <m:r>
+                <w:rPr>
+                  <w:rFonts w:ascii="Cambria Math" w:eastAsiaTheme="minorEastAsia" w:hAnsi="Cambria Math"/>
+                </w:rPr>
+                <m:t xml:space="preserve"> t∈σ</m:t>
+              </m:r>
+              <m:d>
+                <m:dPr>
+                  <m:ctrlPr>
+                    <w:rPr>
+                      <w:rFonts w:ascii="Cambria Math" w:eastAsiaTheme="minorEastAsia" w:hAnsi="Cambria Math"/>
+                      <w:i/>
+                    </w:rPr>
+                  </m:ctrlPr>
+                </m:dPr>
+                <m:e>
+                  <m:r>
+                    <w:rPr>
+                      <w:rFonts w:ascii="Cambria Math" w:eastAsiaTheme="minorEastAsia" w:hAnsi="Cambria Math"/>
+                    </w:rPr>
+                    <m:t>T</m:t>
+                  </m:r>
+                </m:e>
+              </m:d>
+              <m:r>
+                <w:rPr>
+                  <w:rFonts w:ascii="Cambria Math" w:eastAsiaTheme="minorEastAsia" w:hAnsi="Cambria Math"/>
+                </w:rPr>
+                <m:t>∧μ</m:t>
               </m:r>
               <m:d>
                 <m:dPr>
@@ -16743,50 +17007,138 @@
                 <w:rPr>
                   <w:rFonts w:ascii="Cambria Math" w:eastAsiaTheme="minorEastAsia" w:hAnsi="Cambria Math"/>
                 </w:rPr>
-                <m:t xml:space="preserve">∈AST </m:t>
+                <m:t>=</m:t>
               </m:r>
-            </m:e>
-          </m:d>
-          <m:r>
-            <w:rPr>
-              <w:rFonts w:ascii="Cambria Math" w:eastAsiaTheme="minorEastAsia" w:hAnsi="Cambria Math"/>
-            </w:rPr>
-            <m:t xml:space="preserve"> t∈σ</m:t>
-          </m:r>
-          <m:d>
-            <m:dPr>
-              <m:ctrlPr>
-                <w:rPr>
-                  <w:rFonts w:ascii="Cambria Math" w:eastAsiaTheme="minorEastAsia" w:hAnsi="Cambria Math"/>
-                  <w:i/>
-                </w:rPr>
-              </m:ctrlPr>
-            </m:dPr>
-            <m:e>
+              <m:d>
+                <m:dPr>
+                  <m:ctrlPr>
+                    <w:rPr>
+                      <w:rFonts w:ascii="Cambria Math" w:eastAsiaTheme="minorEastAsia" w:hAnsi="Cambria Math"/>
+                      <w:i/>
+                    </w:rPr>
+                  </m:ctrlPr>
+                </m:dPr>
+                <m:e>
+                  <m:sSup>
+                    <m:sSupPr>
+                      <m:ctrlPr>
+                        <w:rPr>
+                          <w:rFonts w:ascii="Cambria Math" w:eastAsiaTheme="minorEastAsia" w:hAnsi="Cambria Math"/>
+                          <w:i/>
+                        </w:rPr>
+                      </m:ctrlPr>
+                    </m:sSupPr>
+                    <m:e>
+                      <m:r>
+                        <w:rPr>
+                          <w:rFonts w:ascii="Cambria Math" w:eastAsiaTheme="minorEastAsia" w:hAnsi="Cambria Math"/>
+                        </w:rPr>
+                        <m:t>V</m:t>
+                      </m:r>
+                    </m:e>
+                    <m:sup>
+                      <m:r>
+                        <w:rPr>
+                          <w:rFonts w:ascii="Cambria Math" w:eastAsiaTheme="minorEastAsia" w:hAnsi="Cambria Math"/>
+                        </w:rPr>
+                        <m:t>'</m:t>
+                      </m:r>
+                    </m:sup>
+                  </m:sSup>
+                  <m:r>
+                    <w:rPr>
+                      <w:rFonts w:ascii="Cambria Math" w:eastAsiaTheme="minorEastAsia" w:hAnsi="Cambria Math"/>
+                    </w:rPr>
+                    <m:t>,</m:t>
+                  </m:r>
+                  <m:sSup>
+                    <m:sSupPr>
+                      <m:ctrlPr>
+                        <w:rPr>
+                          <w:rFonts w:ascii="Cambria Math" w:eastAsiaTheme="minorEastAsia" w:hAnsi="Cambria Math"/>
+                          <w:i/>
+                        </w:rPr>
+                      </m:ctrlPr>
+                    </m:sSupPr>
+                    <m:e>
+                      <m:r>
+                        <w:rPr>
+                          <w:rFonts w:ascii="Cambria Math" w:eastAsiaTheme="minorEastAsia" w:hAnsi="Cambria Math"/>
+                        </w:rPr>
+                        <m:t>E</m:t>
+                      </m:r>
+                    </m:e>
+                    <m:sup>
+                      <m:r>
+                        <w:rPr>
+                          <w:rFonts w:ascii="Cambria Math" w:eastAsiaTheme="minorEastAsia" w:hAnsi="Cambria Math"/>
+                        </w:rPr>
+                        <m:t>'</m:t>
+                      </m:r>
+                    </m:sup>
+                  </m:sSup>
+                </m:e>
+              </m:d>
               <m:r>
                 <w:rPr>
                   <w:rFonts w:ascii="Cambria Math" w:eastAsiaTheme="minorEastAsia" w:hAnsi="Cambria Math"/>
                 </w:rPr>
-                <m:t>T</m:t>
+                <m:t>∧</m:t>
+              </m:r>
+              <m:d>
+                <m:dPr>
+                  <m:ctrlPr>
+                    <w:rPr>
+                      <w:rFonts w:ascii="Cambria Math" w:eastAsiaTheme="minorEastAsia" w:hAnsi="Cambria Math"/>
+                      <w:i/>
+                    </w:rPr>
+                  </m:ctrlPr>
+                </m:dPr>
+                <m:e>
+                  <m:r>
+                    <w:rPr>
+                      <w:rFonts w:ascii="Cambria Math" w:eastAsiaTheme="minorEastAsia" w:hAnsi="Cambria Math"/>
+                    </w:rPr>
+                    <m:t>n,ρ</m:t>
+                  </m:r>
+                  <m:d>
+                    <m:dPr>
+                      <m:ctrlPr>
+                        <w:rPr>
+                          <w:rFonts w:ascii="Cambria Math" w:eastAsiaTheme="minorEastAsia" w:hAnsi="Cambria Math"/>
+                          <w:i/>
+                        </w:rPr>
+                      </m:ctrlPr>
+                    </m:dPr>
+                    <m:e>
+                      <m:r>
+                        <w:rPr>
+                          <w:rFonts w:ascii="Cambria Math" w:eastAsiaTheme="minorEastAsia" w:hAnsi="Cambria Math"/>
+                        </w:rPr>
+                        <m:t>t</m:t>
+                      </m:r>
+                    </m:e>
+                  </m:d>
+                </m:e>
+              </m:d>
+              <m:r>
+                <w:rPr>
+                  <w:rFonts w:ascii="Cambria Math" w:eastAsiaTheme="minorEastAsia" w:hAnsi="Cambria Math"/>
+                </w:rPr>
+                <m:t>∈E</m:t>
               </m:r>
             </m:e>
           </m:d>
-          <m:r>
-            <w:rPr>
-              <w:rFonts w:ascii="Cambria Math" w:eastAsiaTheme="minorEastAsia" w:hAnsi="Cambria Math"/>
-            </w:rPr>
-            <m:t xml:space="preserve">} </m:t>
-          </m:r>
-          <m:r>
-            <m:rPr>
-              <m:sty m:val="p"/>
-            </m:rPr>
-            <w:rPr>
-              <w:rFonts w:ascii="Cambria Math" w:eastAsiaTheme="minorEastAsia" w:hAnsi="Cambria Math"/>
-            </w:rPr>
-            <w:br/>
-          </m:r>
         </m:oMath>
+      </m:oMathPara>
+    </w:p>
+    <w:p>
+      <w:pPr>
+        <w:rPr>
+          <w:rFonts w:eastAsiaTheme="minorEastAsia"/>
+        </w:rPr>
+      </w:pPr>
+      <m:oMathPara>
         <m:oMath>
           <m:sSub>
             <m:sSubPr>
@@ -16848,81 +17200,38 @@
               </m:ctrlPr>
             </m:dPr>
             <m:e>
-              <m:nary>
-                <m:naryPr>
-                  <m:chr m:val="⋂"/>
-                  <m:limLoc m:val="undOvr"/>
-                  <m:supHide m:val="1"/>
+              <m:r>
+                <w:rPr>
+                  <w:rFonts w:ascii="Cambria Math" w:eastAsiaTheme="minorEastAsia" w:hAnsi="Cambria Math"/>
+                </w:rPr>
+                <m:t>T∖</m:t>
+              </m:r>
+              <m:acc>
+                <m:accPr>
+                  <m:chr m:val="̅"/>
                   <m:ctrlPr>
                     <w:rPr>
                       <w:rFonts w:ascii="Cambria Math" w:eastAsiaTheme="minorEastAsia" w:hAnsi="Cambria Math"/>
                       <w:i/>
                     </w:rPr>
                   </m:ctrlPr>
-                </m:naryPr>
-                <m:sub>
+                </m:accPr>
+                <m:e>
                   <m:r>
                     <w:rPr>
                       <w:rFonts w:ascii="Cambria Math" w:eastAsiaTheme="minorEastAsia" w:hAnsi="Cambria Math"/>
                     </w:rPr>
-                    <m:t>t∈σ</m:t>
+                    <m:t>T</m:t>
                   </m:r>
-                  <m:d>
-                    <m:dPr>
-                      <m:ctrlPr>
-                        <w:rPr>
-                          <w:rFonts w:ascii="Cambria Math" w:eastAsiaTheme="minorEastAsia" w:hAnsi="Cambria Math"/>
-                          <w:i/>
-                        </w:rPr>
-                      </m:ctrlPr>
-                    </m:dPr>
-                    <m:e>
-                      <m:r>
-                        <w:rPr>
-                          <w:rFonts w:ascii="Cambria Math" w:eastAsiaTheme="minorEastAsia" w:hAnsi="Cambria Math"/>
-                        </w:rPr>
-                        <m:t>T</m:t>
-                      </m:r>
-                    </m:e>
-                  </m:d>
-                </m:sub>
-                <m:sup/>
-                <m:e>
-                  <m:sSub>
-                    <m:sSubPr>
-                      <m:ctrlPr>
-                        <w:rPr>
-                          <w:rFonts w:ascii="Cambria Math" w:eastAsiaTheme="minorEastAsia" w:hAnsi="Cambria Math"/>
-                          <w:i/>
-                        </w:rPr>
-                      </m:ctrlPr>
-                    </m:sSubPr>
-                    <m:e>
-                      <m:r>
-                        <w:rPr>
-                          <w:rFonts w:ascii="Cambria Math" w:eastAsiaTheme="minorEastAsia" w:hAnsi="Cambria Math"/>
-                        </w:rPr>
-                        <m:t>t</m:t>
-                      </m:r>
-                    </m:e>
-                    <m:sub>
-                      <m:r>
-                        <w:rPr>
-                          <w:rFonts w:ascii="Cambria Math" w:eastAsiaTheme="minorEastAsia" w:hAnsi="Cambria Math"/>
-                        </w:rPr>
-                        <m:t>C</m:t>
-                      </m:r>
-                    </m:sub>
-                  </m:sSub>
                 </m:e>
-              </m:nary>
+              </m:acc>
             </m:e>
           </m:d>
           <m:r>
             <w:rPr>
               <w:rFonts w:ascii="Cambria Math" w:eastAsiaTheme="minorEastAsia" w:hAnsi="Cambria Math"/>
             </w:rPr>
-            <m:t>⋃</m:t>
+            <m:t xml:space="preserve"> ⋃</m:t>
           </m:r>
           <m:d>
             <m:dPr>
@@ -16947,47 +17256,22 @@
                   </m:ctrlPr>
                 </m:naryPr>
                 <m:sub>
-                  <m:sSup>
-                    <m:sSupPr>
+                  <m:r>
+                    <w:rPr>
+                      <w:rFonts w:ascii="Cambria Math" w:eastAsiaTheme="minorEastAsia" w:hAnsi="Cambria Math"/>
+                    </w:rPr>
+                    <m:t>t∈</m:t>
+                  </m:r>
+                  <m:acc>
+                    <m:accPr>
+                      <m:chr m:val="̿"/>
                       <m:ctrlPr>
                         <w:rPr>
                           <w:rFonts w:ascii="Cambria Math" w:eastAsiaTheme="minorEastAsia" w:hAnsi="Cambria Math"/>
                           <w:i/>
                         </w:rPr>
                       </m:ctrlPr>
-                    </m:sSupPr>
-                    <m:e>
-                      <m:r>
-                        <w:rPr>
-                          <w:rFonts w:ascii="Cambria Math" w:eastAsiaTheme="minorEastAsia" w:hAnsi="Cambria Math"/>
-                        </w:rPr>
-                        <m:t>t</m:t>
-                      </m:r>
-                    </m:e>
-                    <m:sup>
-                      <m:r>
-                        <w:rPr>
-                          <w:rFonts w:ascii="Cambria Math" w:eastAsiaTheme="minorEastAsia" w:hAnsi="Cambria Math"/>
-                        </w:rPr>
-                        <m:t>'</m:t>
-                      </m:r>
-                    </m:sup>
-                  </m:sSup>
-                  <m:r>
-                    <w:rPr>
-                      <w:rFonts w:ascii="Cambria Math" w:eastAsiaTheme="minorEastAsia" w:hAnsi="Cambria Math"/>
-                    </w:rPr>
-                    <m:t>∈</m:t>
-                  </m:r>
-                  <m:sSup>
-                    <m:sSupPr>
-                      <m:ctrlPr>
-                        <w:rPr>
-                          <w:rFonts w:ascii="Cambria Math" w:eastAsiaTheme="minorEastAsia" w:hAnsi="Cambria Math"/>
-                          <w:i/>
-                        </w:rPr>
-                      </m:ctrlPr>
-                    </m:sSupPr>
+                    </m:accPr>
                     <m:e>
                       <m:r>
                         <w:rPr>
@@ -16996,44 +17280,16 @@
                         <m:t>T</m:t>
                       </m:r>
                     </m:e>
-                    <m:sup>
-                      <m:r>
-                        <w:rPr>
-                          <w:rFonts w:ascii="Cambria Math" w:eastAsiaTheme="minorEastAsia" w:hAnsi="Cambria Math"/>
-                        </w:rPr>
-                        <m:t>'</m:t>
-                      </m:r>
-                    </m:sup>
-                  </m:sSup>
+                  </m:acc>
                 </m:sub>
                 <m:sup/>
                 <m:e>
-                  <m:sSup>
-                    <m:sSupPr>
-                      <m:ctrlPr>
-                        <w:rPr>
-                          <w:rFonts w:ascii="Cambria Math" w:eastAsiaTheme="minorEastAsia" w:hAnsi="Cambria Math"/>
-                          <w:i/>
-                        </w:rPr>
-                      </m:ctrlPr>
-                    </m:sSupPr>
-                    <m:e>
-                      <m:r>
-                        <w:rPr>
-                          <w:rFonts w:ascii="Cambria Math" w:eastAsiaTheme="minorEastAsia" w:hAnsi="Cambria Math"/>
-                        </w:rPr>
-                        <m:t>t</m:t>
-                      </m:r>
-                    </m:e>
-                    <m:sup>
-                      <m:r>
-                        <w:rPr>
-                          <w:rFonts w:ascii="Cambria Math" w:eastAsiaTheme="minorEastAsia" w:hAnsi="Cambria Math"/>
-                        </w:rPr>
-                        <m:t>'</m:t>
-                      </m:r>
-                    </m:sup>
-                  </m:sSup>
+                  <m:r>
+                    <w:rPr>
+                      <w:rFonts w:ascii="Cambria Math" w:eastAsiaTheme="minorEastAsia" w:hAnsi="Cambria Math"/>
+                    </w:rPr>
+                    <m:t>t</m:t>
+                  </m:r>
                 </m:e>
               </m:nary>
             </m:e>
@@ -17048,7 +17304,13 @@
       </m:oMathPara>
     </w:p>
     <w:p>
-      <w:r>
+      <w:pPr>
+        <w:rPr>
+          <w:rFonts w:eastAsiaTheme="minorEastAsia"/>
+        </w:rPr>
+      </w:pPr>
+      <w:r>
+        <w:lastRenderedPageBreak/>
         <w:t xml:space="preserve">Feltesszük továbbá azt is, hogy a </w:t>
       </w:r>
       <m:oMath>
@@ -17103,7 +17365,6 @@
         <w:rPr>
           <w:rFonts w:eastAsiaTheme="minorEastAsia"/>
         </w:rPr>
-        <w:lastRenderedPageBreak/>
         <w:t>Metaprogramozás definíciója</w:t>
       </w:r>
     </w:p>
@@ -17840,7 +18101,7 @@
           <w:rFonts w:eastAsiaTheme="minorEastAsia"/>
         </w:rPr>
       </w:pPr>
-      <w:bookmarkStart w:id="9" w:name="_Ref383883565"/>
+      <w:bookmarkStart w:id="8" w:name="_Ref383883565"/>
       <w:r>
         <w:rPr>
           <w:rFonts w:eastAsiaTheme="minorEastAsia"/>
@@ -17877,7 +18138,7 @@
         </w:rPr>
         <w:t>)</w:t>
       </w:r>
-      <w:bookmarkEnd w:id="9"/>
+      <w:bookmarkEnd w:id="8"/>
     </w:p>
     <w:p>
       <w:pPr>
@@ -18717,11 +18978,11 @@
           <v:shape id="_x0000_i1028" type="#_x0000_t75" style="width:424.5pt;height:126pt" o:ole="">
             <v:imagedata r:id="rId15" o:title=""/>
           </v:shape>
-          <o:OLEObject Type="Embed" ProgID="Visio.Drawing.15" ShapeID="_x0000_i1028" DrawAspect="Content" ObjectID="_1459843449" r:id="rId16"/>
+          <o:OLEObject Type="Embed" ProgID="Visio.Drawing.15" ShapeID="_x0000_i1028" DrawAspect="Content" ObjectID="_1459971181" r:id="rId16"/>
         </w:object>
       </w:r>
     </w:p>
-    <w:bookmarkStart w:id="10" w:name="_Ref384159542"/>
+    <w:bookmarkStart w:id="9" w:name="_Ref384159542"/>
     <w:p>
       <w:pPr>
         <w:pStyle w:val="Caption"/>
@@ -18753,7 +19014,7 @@
       <w:r>
         <w:t xml:space="preserve"> ábra</w:t>
       </w:r>
-      <w:bookmarkEnd w:id="10"/>
+      <w:bookmarkEnd w:id="9"/>
       <w:r>
         <w:t xml:space="preserve"> – a </w:t>
       </w:r>
@@ -18807,7 +19068,7 @@
           <v:shape id="_x0000_i1029" type="#_x0000_t75" style="width:424.5pt;height:132.75pt" o:ole="">
             <v:imagedata r:id="rId17" o:title=""/>
           </v:shape>
-          <o:OLEObject Type="Embed" ProgID="Visio.Drawing.15" ShapeID="_x0000_i1029" DrawAspect="Content" ObjectID="_1459843450" r:id="rId18"/>
+          <o:OLEObject Type="Embed" ProgID="Visio.Drawing.15" ShapeID="_x0000_i1029" DrawAspect="Content" ObjectID="_1459971182" r:id="rId18"/>
         </w:object>
       </w:r>
     </w:p>
@@ -19207,7 +19468,19 @@
         <w:rPr>
           <w:rFonts w:eastAsiaTheme="minorEastAsia"/>
         </w:rPr>
-        <w:t>Ha megtaláltuk ezeket a részfákat, akkor kétféleképpen fogunk cselekedni hozzáadunk egy plusz gyermekcsúcsot a részfa gyökércsúcsához, vagy töröljük annak az összes gyermekét:</w:t>
+        <w:t>Ha megtaláltuk ezeket a részfákat, akkor kétféleképpen fogunk cselekedni</w:t>
+      </w:r>
+      <w:r>
+        <w:rPr>
+          <w:rFonts w:eastAsiaTheme="minorEastAsia"/>
+        </w:rPr>
+        <w:t>:</w:t>
+      </w:r>
+      <w:r>
+        <w:rPr>
+          <w:rFonts w:eastAsiaTheme="minorEastAsia"/>
+        </w:rPr>
+        <w:t xml:space="preserve"> hozzáadunk egy plusz gyermekcsúcsot a részfa gyökércsúcsához, vagy töröljük annak az összes gyermekét:</w:t>
       </w:r>
     </w:p>
     <w:p>
@@ -23303,7 +23576,13 @@
           <w:rPr>
             <w:rFonts w:ascii="Cambria Math" w:hAnsi="Cambria Math"/>
           </w:rPr>
-          <m:t>:AST×</m:t>
+          <m:t>:AST</m:t>
+        </m:r>
+        <m:r>
+          <w:rPr>
+            <w:rFonts w:ascii="Cambria Math" w:hAnsi="Cambria Math"/>
+          </w:rPr>
+          <m:t>→</m:t>
         </m:r>
         <m:sSup>
           <m:sSupPr>
@@ -23533,13 +23812,7 @@
           <w:rPr>
             <w:rFonts w:ascii="Cambria Math" w:eastAsiaTheme="minorEastAsia" w:hAnsi="Cambria Math"/>
           </w:rPr>
-          <m:t>=</m:t>
-        </m:r>
-        <m:r>
-          <w:rPr>
-            <w:rFonts w:ascii="Cambria Math" w:eastAsiaTheme="minorEastAsia" w:hAnsi="Cambria Math"/>
-          </w:rPr>
-          <m:t>ω</m:t>
+          <m:t>=ω</m:t>
         </m:r>
       </m:oMath>
       <w:r>
@@ -23728,11 +24001,11 @@
           <v:shape id="_x0000_i1030" type="#_x0000_t75" style="width:381pt;height:237.75pt" o:ole="">
             <v:imagedata r:id="rId19" o:title=""/>
           </v:shape>
-          <o:OLEObject Type="Embed" ProgID="Visio.Drawing.15" ShapeID="_x0000_i1030" DrawAspect="Content" ObjectID="_1459843451" r:id="rId20"/>
+          <o:OLEObject Type="Embed" ProgID="Visio.Drawing.15" ShapeID="_x0000_i1030" DrawAspect="Content" ObjectID="_1459971183" r:id="rId20"/>
         </w:object>
       </w:r>
     </w:p>
-    <w:bookmarkStart w:id="11" w:name="_Ref386096429"/>
+    <w:bookmarkStart w:id="10" w:name="_Ref386096429"/>
     <w:p>
       <w:pPr>
         <w:pStyle w:val="Caption"/>
@@ -23758,52 +24031,871 @@
       <w:r>
         <w:t>. ábra – Diszjunkt részfák kiválasztása a szintaxisfában</w:t>
       </w:r>
+      <w:bookmarkEnd w:id="10"/>
+    </w:p>
+    <w:p>
+      <w:r>
+        <w:t xml:space="preserve">Könnyen belátható, hogy az ilyen esetekben van a legegyszerűbb dolgunk, hiszen a kiválasztott szintaxisfáink egymástól függetlenek, </w:t>
+      </w:r>
+      <w:r>
+        <w:t>így az sem számít, hogy milyen sorrendben hajtjuk végre a kiválasztott részfákon a makrót</w:t>
+      </w:r>
+      <w:r>
+        <w:t xml:space="preserve">. </w:t>
+      </w:r>
+    </w:p>
+    <w:p>
+      <w:pPr>
+        <w:pStyle w:val="Heading4"/>
+      </w:pPr>
+      <w:r>
+        <w:t>Megvalósítás a gyakorlatban</w:t>
+      </w:r>
+    </w:p>
+    <w:p>
+      <w:r>
+        <w:t xml:space="preserve">Lássuk, hogy a gyakorlatban ilyen esetekben mit is lehet tenni annak érdekében, hogy a fordítónk hatékony és gyors legyen. </w:t>
+      </w:r>
+      <w:r>
+        <w:t>Mivel a</w:t>
+      </w:r>
+      <w:r>
+        <w:t xml:space="preserve"> részfák feldolgozásának</w:t>
+      </w:r>
+      <w:r>
+        <w:t xml:space="preserve"> sorrend</w:t>
+      </w:r>
+      <w:r>
+        <w:t>je</w:t>
+      </w:r>
+      <w:r>
+        <w:t xml:space="preserve"> nem számít, ezért az implementációban lehetőségünk van </w:t>
+      </w:r>
+      <w:r>
+        <w:t>némi optimalizációra</w:t>
+      </w:r>
+      <w:r>
+        <w:t>.</w:t>
+      </w:r>
+      <w:r>
+        <w:t xml:space="preserve"> </w:t>
+      </w:r>
+    </w:p>
+    <w:p>
+      <w:pPr>
+        <w:pStyle w:val="Heading4"/>
+      </w:pPr>
+      <w:r>
+        <w:t>A f</w:t>
+      </w:r>
+      <w:r>
+        <w:t>eldolgozás párhuzamosítása</w:t>
+      </w:r>
+    </w:p>
+    <w:p>
+      <w:r>
+        <w:t>Az egyik talán leghatékonyabb módszer, hogy párhuzamosítjuk a makró végrehajtását a részfákon ezzel érve el jelentős sebességnövekedést.</w:t>
+      </w:r>
+      <w:r>
+        <w:t xml:space="preserve"> Viszont ahhoz, hogy ezt meg lehessen valósítani</w:t>
+      </w:r>
+      <w:r>
+        <w:t>,</w:t>
+      </w:r>
+      <w:r>
+        <w:t xml:space="preserve"> több</w:t>
+      </w:r>
+      <w:r>
+        <w:t xml:space="preserve"> feltételnek kell megfelelni.</w:t>
+      </w:r>
+    </w:p>
+    <w:p>
+      <w:r>
+        <w:t xml:space="preserve">Az első feltétel az, hogy nem szabad megengedni, hogy a makró a végrehajtásuk alatt olyan információhoz jusson, amit egymás között megosztanak. Azaz csakis lokális változók értékéhez férhessenek hozzá, globálishoz nem. Ha mégis meg szeretnénk engedni, akkor lehetőséget kell biztosítanunk a nyelvünk használóinak ahhoz, hogy az egyes erőforrásokat valamilyen módszerrel </w:t>
+      </w:r>
+      <w:r>
+        <w:t xml:space="preserve">tudják zárolni. </w:t>
+      </w:r>
+    </w:p>
+    <w:p>
+      <w:r>
+        <w:lastRenderedPageBreak/>
+        <w:t>Ha a nyelv tervezésénél megengedtük az előbb taglalt feltételt, akkor újabb problémával szembesülhet a felhasználó egyes esetekben. Ilyen lehet az, hogy egy makró lefutása után a fordító állapota megváltozik</w:t>
+      </w:r>
+      <w:r>
+        <w:t>, azaz a makró olyan külső állapotot változtatott meg, amitől a működése is függ</w:t>
+      </w:r>
+      <w:r>
+        <w:t>.</w:t>
+      </w:r>
+      <w:r>
+        <w:t xml:space="preserve"> Ha ettől az állapottól </w:t>
+      </w:r>
+      <w:r>
+        <w:t>függ a makró végrehajtása, akkor</w:t>
+      </w:r>
+      <w:r>
+        <w:t xml:space="preserve"> a párhuzamosítás miatt előfordulhat az a probléma, hogy nem lesz determinisztikus a fordítás és így nem mindig ugyanazt a </w:t>
+      </w:r>
+      <w:r>
+        <w:t>szi</w:t>
+      </w:r>
+      <w:r>
+        <w:t>ntaxisfát kapjuk eredményül, ami akár nem bizto</w:t>
+      </w:r>
+      <w:r>
+        <w:t xml:space="preserve">nságos kódot is eredményezhet. </w:t>
+      </w:r>
+    </w:p>
+    <w:p>
+      <w:r>
+        <w:t xml:space="preserve">Mindenképpen tudnunk kell garantálni a felhasználónak, hogy a fordítás mindig determinisztikus </w:t>
+      </w:r>
+      <w:r>
+        <w:t>legyen</w:t>
+      </w:r>
+      <w:r>
+        <w:t xml:space="preserve">. Ha erre nem vagyunk képesek, akkor már maga a generált kód megbízhatatlan lehet, a tesztelés nagyon nehézzé </w:t>
+      </w:r>
+      <w:r>
+        <w:t>válhat</w:t>
+      </w:r>
+      <w:r>
+        <w:t>, sőt fordításonként változha</w:t>
+      </w:r>
+      <w:r>
+        <w:t>t az alkalmazás</w:t>
+      </w:r>
+      <w:r>
+        <w:t xml:space="preserve"> működése is. </w:t>
+      </w:r>
+    </w:p>
+    <w:p>
+      <w:r>
+        <w:t xml:space="preserve">Nem mindegy az sem, hogy milyen módon van reprezentálva az adott nyelv absztrakt szintaxisfája. Ugyanis ha nyilvántartjuk az adott csúcsok szülőcsúcsát is (vagyis inkább a felhasználó lekérdezheti annak az értékét), akkor könnyedén kiléphetünk a </w:t>
+      </w:r>
+      <m:oMath>
+        <m:r>
+          <w:rPr>
+            <w:rFonts w:ascii="Cambria Math" w:hAnsi="Cambria Math"/>
+          </w:rPr>
+          <m:t>σ</m:t>
+        </m:r>
+      </m:oMath>
+      <w:r>
+        <w:rPr>
+          <w:rFonts w:eastAsiaTheme="minorEastAsia"/>
+        </w:rPr>
+        <w:t xml:space="preserve"> szelektor által kiválasztott részfából. Ilyen esetben semmiképp sem lehet párhuzamosítani, ugyanis ilyenkor nem garantált, hogy a </w:t>
+      </w:r>
+      <m:oMath>
+        <m:r>
+          <w:rPr>
+            <w:rFonts w:ascii="Cambria Math" w:eastAsiaTheme="minorEastAsia" w:hAnsi="Cambria Math"/>
+          </w:rPr>
+          <m:t>σ</m:t>
+        </m:r>
+      </m:oMath>
+      <w:r>
+        <w:rPr>
+          <w:rFonts w:eastAsiaTheme="minorEastAsia"/>
+        </w:rPr>
+        <w:t xml:space="preserve"> szelektor által kiválasztott részfán végezzük-e az adott műveletet.  </w:t>
+      </w:r>
+      <w:r>
+        <w:t xml:space="preserve"> </w:t>
+      </w:r>
+    </w:p>
+    <w:p>
+      <w:r>
+        <w:t>Továbbá a nyelv használójának tudnia kell azt is, hogy milyen optimalizációkat végez a fordító annak érdekében, h</w:t>
+      </w:r>
+      <w:r>
+        <w:t xml:space="preserve">ogy redukálja a fordítási időt. </w:t>
+      </w:r>
+      <w:r>
+        <w:t>Jó megoldás lehet az, hogy a programozóra bízzuk, hogy mely makrók végrehajtását optimalizálhatja a fordító és melyeket nem. Esetleg egy másik lehet</w:t>
+      </w:r>
+      <w:r>
+        <w:t>őség</w:t>
+      </w:r>
+      <w:r>
+        <w:t xml:space="preserve">, hogy maga a fordító dönti el, hogy a párhuzamosítás biztonságos-e vagy sem. </w:t>
+      </w:r>
+      <w:r>
+        <w:t>Azonban minden ilyen</w:t>
+      </w:r>
+      <w:r>
+        <w:t xml:space="preserve"> tervezési</w:t>
+      </w:r>
+      <w:r>
+        <w:t xml:space="preserve"> döntésnél mérlegelni kell</w:t>
+      </w:r>
+      <w:r>
+        <w:t xml:space="preserve"> azt is</w:t>
+      </w:r>
+      <w:r>
+        <w:t xml:space="preserve">, hogy a </w:t>
+      </w:r>
+      <w:r>
+        <w:t>fordítás sebessége</w:t>
+      </w:r>
+      <w:r>
+        <w:t xml:space="preserve"> </w:t>
+      </w:r>
+      <w:r>
+        <w:t>vajon milyen mértékben fog változni</w:t>
+      </w:r>
+      <w:r>
+        <w:t xml:space="preserve">. </w:t>
+      </w:r>
+    </w:p>
+    <w:p>
+      <w:pPr>
+        <w:pStyle w:val="Heading4"/>
+      </w:pPr>
+      <w:r>
+        <w:t>Részfák diszjunktságának eldöntése</w:t>
+      </w:r>
+    </w:p>
+    <w:p>
+      <w:r>
+        <w:t>Probléma lehet az is, hogy hogyan állapítsuk meg hatékonyan, hogy a kiválasztot</w:t>
+      </w:r>
+      <w:r>
+        <w:t>t részfák egymásnak diszjunktak-e</w:t>
+      </w:r>
+      <w:r>
+        <w:t xml:space="preserve">? </w:t>
+      </w:r>
+      <w:r>
+        <w:t>Legegyszerűbben úgy tehetjük ezt meg, hogy a szintaxisfa bejárása alatt nyilvántartjuk azt is, hogy adott csúcs egy már megtalált részfa csúcsa-e vagy sem</w:t>
+      </w:r>
+      <w:r>
+        <w:t>.</w:t>
+      </w:r>
+      <w:r>
+        <w:t xml:space="preserve"> Ha igen és az abból leágazó részfát is kiválasztja a szelektorunk, akkor már tudjuk, hogy nem lehet párhuzamosítani.</w:t>
+      </w:r>
+      <w:r>
+        <w:t xml:space="preserve"> Az alábbi pszeudokód</w:t>
+      </w:r>
+      <w:r>
+        <w:t xml:space="preserve"> írja le a fenti </w:t>
+      </w:r>
+      <w:r>
+        <w:t>algoritmust:</w:t>
+      </w:r>
+    </w:p>
+    <w:p>
+      <w:pPr>
+        <w:pStyle w:val="Kdrszlet"/>
+      </w:pPr>
+      <w:r>
+        <w:lastRenderedPageBreak/>
+        <w:t>procedure visit(node: Node of AST, isSubTree: Boolean</w:t>
+      </w:r>
+      <w:r>
+        <w:t>)</w:t>
+      </w:r>
+      <w:r>
+        <w:br/>
+        <w:t xml:space="preserve">   // ha éppen egy kiválasztott részfán belül vagyunk</w:t>
+      </w:r>
+      <w:r>
+        <w:br/>
+        <w:t xml:space="preserve">   // és az adott node-ra is illik a kiválasztás feltétel</w:t>
+      </w:r>
+      <w:r>
+        <w:br/>
+        <w:t xml:space="preserve">   // akkor tájékoztatjuk a fordítót, hogy nem lehet</w:t>
+      </w:r>
+      <w:r>
+        <w:br/>
+        <w:t xml:space="preserve">   // optimalizálni a makró használatát</w:t>
+      </w:r>
+      <w:r>
+        <w:br/>
+        <w:t xml:space="preserve">   // Továbbá a selector(node) true-val tér vissza ha </w:t>
+      </w:r>
+      <w:r>
+        <w:br/>
+        <w:t xml:space="preserve">   // az adott csúcsból (node) leágazó részfa</w:t>
+      </w:r>
+      <w:r>
+        <w:br/>
+        <w:t xml:space="preserve">   // megfelel a feltételeinek</w:t>
+      </w:r>
+      <w:r>
+        <w:br/>
+        <w:t xml:space="preserve">   if isSubTree and selector(node) then</w:t>
+      </w:r>
+      <w:r>
+        <w:br/>
+        <w:t xml:space="preserve">     canBeOptimalized := false</w:t>
+      </w:r>
+      <w:r>
+        <w:br/>
+        <w:t xml:space="preserve">   end</w:t>
+      </w:r>
+      <w:r>
+        <w:t xml:space="preserve"> if</w:t>
+      </w:r>
+      <w:r>
+        <w:br/>
+        <w:t xml:space="preserve">   // bejárjuk a gyerekelemeket is </w:t>
+      </w:r>
+      <w:r>
+        <w:br/>
+        <w:t xml:space="preserve">   foreac</w:t>
+      </w:r>
+      <w:r>
+        <w:t>h (child in children(node))</w:t>
+      </w:r>
+      <w:r>
+        <w:br/>
+        <w:t xml:space="preserve">      visit(child</w:t>
+      </w:r>
+      <w:r>
+        <w:t>, selector(node)</w:t>
+      </w:r>
+      <w:r>
+        <w:t>)</w:t>
+      </w:r>
+      <w:r>
+        <w:br/>
+        <w:t xml:space="preserve">   end</w:t>
+      </w:r>
+      <w:r>
+        <w:t xml:space="preserve"> foreach</w:t>
+      </w:r>
+      <w:r>
+        <w:br/>
+        <w:t>end</w:t>
+      </w:r>
+      <w:r>
+        <w:t xml:space="preserve"> procedure</w:t>
+      </w:r>
+      <w:r>
+        <w:br/>
+        <w:t xml:space="preserve">// a </w:t>
+      </w:r>
+      <w:r>
+        <w:t>szintaxis</w:t>
+      </w:r>
+      <w:r>
+        <w:t>fa gyökerétől kezdjük a keresést</w:t>
+      </w:r>
+      <w:r>
+        <w:br/>
+        <w:t>visit(root(AST)</w:t>
+      </w:r>
+      <w:r>
+        <w:t>, false</w:t>
+      </w:r>
+      <w:r>
+        <w:t>)</w:t>
+      </w:r>
+      <w:r>
+        <w:t xml:space="preserve"> </w:t>
+      </w:r>
+    </w:p>
+    <w:p>
+      <w:pPr>
+        <w:pStyle w:val="Heading3"/>
+      </w:pPr>
+      <w:r>
+        <w:t>Egymást tartalmazó részfák esete</w:t>
+      </w:r>
+    </w:p>
+    <w:p>
+      <w:pPr>
+        <w:rPr>
+          <w:rFonts w:eastAsiaTheme="minorEastAsia"/>
+        </w:rPr>
+      </w:pPr>
+      <w:r>
+        <w:t xml:space="preserve">Olyan szelektorokat fogunk vizsgálni, amik egy adott </w:t>
+      </w:r>
+      <m:oMath>
+        <m:r>
+          <w:rPr>
+            <w:rFonts w:ascii="Cambria Math" w:hAnsi="Cambria Math"/>
+          </w:rPr>
+          <m:t>T</m:t>
+        </m:r>
+      </m:oMath>
+      <w:r>
+        <w:rPr>
+          <w:rFonts w:eastAsiaTheme="minorEastAsia"/>
+        </w:rPr>
+        <w:t xml:space="preserve"> szintaxisfa alapján kiválasztott részfák között van legalább két olyan, ami egyik a másiknak a részfája. A gyakorlatban ez azt jelenti, hogy a szelektor olyan szintaktikai elemeket talált, amik egymást tartalmazzák.</w:t>
+      </w:r>
+    </w:p>
+    <w:p>
+      <w:r>
+        <w:rPr>
+          <w:rFonts w:eastAsiaTheme="minorEastAsia"/>
+        </w:rPr>
+        <w:t xml:space="preserve">Ilyen eset lehet, pl. amikor elágazásokat szeretnénk megkeresni és van olyan elágazásunk, aminek valamelyik ágában van még egy elágazás. Ekkor a szelektor mindkét szintaktikai elem szintaxisfájával visszatér. Kicsit formálisabban a következőről van szó: </w:t>
+      </w:r>
+    </w:p>
+    <w:p>
+      <w:pPr>
+        <w:rPr>
+          <w:rFonts w:eastAsiaTheme="minorEastAsia"/>
+        </w:rPr>
+      </w:pPr>
+      <w:r>
+        <w:t xml:space="preserve">Tegyük fel, hogy </w:t>
+      </w:r>
+      <m:oMath>
+        <m:r>
+          <w:rPr>
+            <w:rFonts w:ascii="Cambria Math" w:hAnsi="Cambria Math"/>
+          </w:rPr>
+          <m:t>T</m:t>
+        </m:r>
+      </m:oMath>
+      <w:r>
+        <w:rPr>
+          <w:rFonts w:eastAsiaTheme="minorEastAsia"/>
+        </w:rPr>
+        <w:t xml:space="preserve"> az eredeti szintaxisfánk és </w:t>
+      </w:r>
+      <m:oMath>
+        <m:r>
+          <w:rPr>
+            <w:rFonts w:ascii="Cambria Math" w:eastAsiaTheme="minorEastAsia" w:hAnsi="Cambria Math"/>
+          </w:rPr>
+          <m:t>σ</m:t>
+        </m:r>
+        <m:r>
+          <w:rPr>
+            <w:rFonts w:ascii="Cambria Math" w:hAnsi="Cambria Math"/>
+          </w:rPr>
+          <m:t>:AST→</m:t>
+        </m:r>
+        <m:sSup>
+          <m:sSupPr>
+            <m:ctrlPr>
+              <w:rPr>
+                <w:rFonts w:ascii="Cambria Math" w:hAnsi="Cambria Math"/>
+                <w:i/>
+              </w:rPr>
+            </m:ctrlPr>
+          </m:sSupPr>
+          <m:e>
+            <m:r>
+              <w:rPr>
+                <w:rFonts w:ascii="Cambria Math" w:hAnsi="Cambria Math"/>
+              </w:rPr>
+              <m:t>2</m:t>
+            </m:r>
+          </m:e>
+          <m:sup>
+            <m:r>
+              <w:rPr>
+                <w:rFonts w:ascii="Cambria Math" w:hAnsi="Cambria Math"/>
+              </w:rPr>
+              <m:t>AST</m:t>
+            </m:r>
+          </m:sup>
+        </m:sSup>
+      </m:oMath>
+      <w:r>
+        <w:rPr>
+          <w:rFonts w:eastAsiaTheme="minorEastAsia"/>
+        </w:rPr>
+        <w:t xml:space="preserve"> egy szelektor, amire az igaz, hogy </w:t>
+      </w:r>
+      <m:oMath>
+        <m:r>
+          <w:rPr>
+            <w:rFonts w:ascii="Cambria Math" w:eastAsiaTheme="minorEastAsia" w:hAnsi="Cambria Math"/>
+          </w:rPr>
+          <m:t>σ</m:t>
+        </m:r>
+        <m:d>
+          <m:dPr>
+            <m:ctrlPr>
+              <w:rPr>
+                <w:rFonts w:ascii="Cambria Math" w:eastAsiaTheme="minorEastAsia" w:hAnsi="Cambria Math"/>
+                <w:i/>
+              </w:rPr>
+            </m:ctrlPr>
+          </m:dPr>
+          <m:e>
+            <m:r>
+              <w:rPr>
+                <w:rFonts w:ascii="Cambria Math" w:eastAsiaTheme="minorEastAsia" w:hAnsi="Cambria Math"/>
+              </w:rPr>
+              <m:t>T</m:t>
+            </m:r>
+          </m:e>
+        </m:d>
+        <m:r>
+          <w:rPr>
+            <w:rFonts w:ascii="Cambria Math" w:eastAsiaTheme="minorEastAsia" w:hAnsi="Cambria Math"/>
+          </w:rPr>
+          <m:t>≠∅</m:t>
+        </m:r>
+      </m:oMath>
+      <w:r>
+        <w:rPr>
+          <w:rFonts w:eastAsiaTheme="minorEastAsia"/>
+        </w:rPr>
+        <w:t xml:space="preserve"> és </w:t>
+      </w:r>
+      <m:oMath>
+        <m:r>
+          <w:rPr>
+            <w:rFonts w:ascii="Cambria Math" w:eastAsiaTheme="minorEastAsia" w:hAnsi="Cambria Math"/>
+          </w:rPr>
+          <m:t>∃</m:t>
+        </m:r>
+        <m:sSub>
+          <m:sSubPr>
+            <m:ctrlPr>
+              <w:rPr>
+                <w:rFonts w:ascii="Cambria Math" w:eastAsiaTheme="minorEastAsia" w:hAnsi="Cambria Math"/>
+                <w:i/>
+              </w:rPr>
+            </m:ctrlPr>
+          </m:sSubPr>
+          <m:e>
+            <m:r>
+              <w:rPr>
+                <w:rFonts w:ascii="Cambria Math" w:eastAsiaTheme="minorEastAsia" w:hAnsi="Cambria Math"/>
+              </w:rPr>
+              <m:t>T</m:t>
+            </m:r>
+          </m:e>
+          <m:sub>
+            <m:r>
+              <w:rPr>
+                <w:rFonts w:ascii="Cambria Math" w:eastAsiaTheme="minorEastAsia" w:hAnsi="Cambria Math"/>
+              </w:rPr>
+              <m:t>i</m:t>
+            </m:r>
+          </m:sub>
+        </m:sSub>
+        <m:r>
+          <w:rPr>
+            <w:rFonts w:ascii="Cambria Math" w:eastAsiaTheme="minorEastAsia" w:hAnsi="Cambria Math"/>
+          </w:rPr>
+          <m:t>,</m:t>
+        </m:r>
+        <m:sSub>
+          <m:sSubPr>
+            <m:ctrlPr>
+              <w:rPr>
+                <w:rFonts w:ascii="Cambria Math" w:eastAsiaTheme="minorEastAsia" w:hAnsi="Cambria Math"/>
+                <w:i/>
+              </w:rPr>
+            </m:ctrlPr>
+          </m:sSubPr>
+          <m:e>
+            <m:r>
+              <w:rPr>
+                <w:rFonts w:ascii="Cambria Math" w:eastAsiaTheme="minorEastAsia" w:hAnsi="Cambria Math"/>
+              </w:rPr>
+              <m:t>T</m:t>
+            </m:r>
+          </m:e>
+          <m:sub>
+            <m:r>
+              <w:rPr>
+                <w:rFonts w:ascii="Cambria Math" w:eastAsiaTheme="minorEastAsia" w:hAnsi="Cambria Math"/>
+              </w:rPr>
+              <m:t>j</m:t>
+            </m:r>
+          </m:sub>
+        </m:sSub>
+        <m:r>
+          <w:rPr>
+            <w:rFonts w:ascii="Cambria Math" w:eastAsiaTheme="minorEastAsia" w:hAnsi="Cambria Math"/>
+          </w:rPr>
+          <m:t>∈σ</m:t>
+        </m:r>
+        <m:d>
+          <m:dPr>
+            <m:ctrlPr>
+              <w:rPr>
+                <w:rFonts w:ascii="Cambria Math" w:eastAsiaTheme="minorEastAsia" w:hAnsi="Cambria Math"/>
+                <w:i/>
+              </w:rPr>
+            </m:ctrlPr>
+          </m:dPr>
+          <m:e>
+            <m:r>
+              <w:rPr>
+                <w:rFonts w:ascii="Cambria Math" w:eastAsiaTheme="minorEastAsia" w:hAnsi="Cambria Math"/>
+              </w:rPr>
+              <m:t>T</m:t>
+            </m:r>
+          </m:e>
+        </m:d>
+        <m:r>
+          <w:rPr>
+            <w:rFonts w:ascii="Cambria Math" w:eastAsiaTheme="minorEastAsia" w:hAnsi="Cambria Math"/>
+          </w:rPr>
+          <m:t>:</m:t>
+        </m:r>
+        <m:sSub>
+          <m:sSubPr>
+            <m:ctrlPr>
+              <w:rPr>
+                <w:rFonts w:ascii="Cambria Math" w:eastAsiaTheme="minorEastAsia" w:hAnsi="Cambria Math"/>
+                <w:i/>
+              </w:rPr>
+            </m:ctrlPr>
+          </m:sSubPr>
+          <m:e>
+            <m:r>
+              <w:rPr>
+                <w:rFonts w:ascii="Cambria Math" w:eastAsiaTheme="minorEastAsia" w:hAnsi="Cambria Math"/>
+              </w:rPr>
+              <m:t>T</m:t>
+            </m:r>
+          </m:e>
+          <m:sub>
+            <m:r>
+              <w:rPr>
+                <w:rFonts w:ascii="Cambria Math" w:eastAsiaTheme="minorEastAsia" w:hAnsi="Cambria Math"/>
+              </w:rPr>
+              <m:t>i</m:t>
+            </m:r>
+          </m:sub>
+        </m:sSub>
+        <m:r>
+          <w:rPr>
+            <w:rFonts w:ascii="Cambria Math" w:eastAsiaTheme="minorEastAsia" w:hAnsi="Cambria Math"/>
+          </w:rPr>
+          <m:t>⊂</m:t>
+        </m:r>
+        <m:sSub>
+          <m:sSubPr>
+            <m:ctrlPr>
+              <w:rPr>
+                <w:rFonts w:ascii="Cambria Math" w:eastAsiaTheme="minorEastAsia" w:hAnsi="Cambria Math"/>
+                <w:i/>
+              </w:rPr>
+            </m:ctrlPr>
+          </m:sSubPr>
+          <m:e>
+            <m:r>
+              <w:rPr>
+                <w:rFonts w:ascii="Cambria Math" w:eastAsiaTheme="minorEastAsia" w:hAnsi="Cambria Math"/>
+              </w:rPr>
+              <m:t>T</m:t>
+            </m:r>
+          </m:e>
+          <m:sub>
+            <m:r>
+              <w:rPr>
+                <w:rFonts w:ascii="Cambria Math" w:eastAsiaTheme="minorEastAsia" w:hAnsi="Cambria Math"/>
+              </w:rPr>
+              <m:t>j</m:t>
+            </m:r>
+          </m:sub>
+        </m:sSub>
+      </m:oMath>
+      <w:r>
+        <w:rPr>
+          <w:rFonts w:eastAsiaTheme="minorEastAsia"/>
+        </w:rPr>
+        <w:t xml:space="preserve">. </w:t>
+      </w:r>
+      <w:r>
+        <w:rPr>
+          <w:rFonts w:eastAsiaTheme="minorEastAsia"/>
+        </w:rPr>
+        <w:t xml:space="preserve">Mivel a </w:t>
+      </w:r>
+      <m:oMath>
+        <m:r>
+          <w:rPr>
+            <w:rFonts w:ascii="Cambria Math" w:eastAsiaTheme="minorEastAsia" w:hAnsi="Cambria Math"/>
+          </w:rPr>
+          <m:t>σ</m:t>
+        </m:r>
+      </m:oMath>
+      <w:r>
+        <w:rPr>
+          <w:rFonts w:eastAsiaTheme="minorEastAsia"/>
+        </w:rPr>
+        <w:t xml:space="preserve"> </w:t>
+      </w:r>
+      <w:r>
+        <w:rPr>
+          <w:rFonts w:eastAsiaTheme="minorEastAsia"/>
+        </w:rPr>
+        <w:t xml:space="preserve">szelektor </w:t>
+      </w:r>
+      <w:r>
+        <w:rPr>
+          <w:rFonts w:eastAsiaTheme="minorEastAsia"/>
+        </w:rPr>
+        <w:t>egy halmazzal tér vissza, így csak olyan esetekre vagyunk kíváncsiak, amik egymásnak a valódi részfái.</w:t>
+      </w:r>
+      <w:r>
+        <w:rPr>
+          <w:rFonts w:eastAsiaTheme="minorEastAsia"/>
+        </w:rPr>
+        <w:t xml:space="preserve"> </w:t>
+      </w:r>
+      <w:r>
+        <w:rPr>
+          <w:rFonts w:eastAsiaTheme="minorEastAsia"/>
+        </w:rPr>
+        <w:t xml:space="preserve">Az </w:t>
+      </w:r>
+      <w:r>
+        <w:rPr>
+          <w:rFonts w:eastAsiaTheme="minorEastAsia"/>
+        </w:rPr>
+        <w:fldChar w:fldCharType="begin"/>
+      </w:r>
+      <w:r>
+        <w:rPr>
+          <w:rFonts w:eastAsiaTheme="minorEastAsia"/>
+        </w:rPr>
+        <w:instrText xml:space="preserve"> REF _Ref386226438 \h </w:instrText>
+      </w:r>
+      <w:r>
+        <w:rPr>
+          <w:rFonts w:eastAsiaTheme="minorEastAsia"/>
+        </w:rPr>
+      </w:r>
+      <w:r>
+        <w:rPr>
+          <w:rFonts w:eastAsiaTheme="minorEastAsia"/>
+        </w:rPr>
+        <w:fldChar w:fldCharType="separate"/>
+      </w:r>
+      <w:r>
+        <w:rPr>
+          <w:rFonts w:eastAsiaTheme="minorEastAsia"/>
+          <w:noProof/>
+        </w:rPr>
+        <w:t>5</w:t>
+      </w:r>
+      <w:r>
+        <w:t>. ábra</w:t>
+      </w:r>
+      <w:r>
+        <w:rPr>
+          <w:rFonts w:eastAsiaTheme="minorEastAsia"/>
+        </w:rPr>
+        <w:fldChar w:fldCharType="end"/>
+      </w:r>
+      <w:r>
+        <w:rPr>
+          <w:rFonts w:eastAsiaTheme="minorEastAsia"/>
+        </w:rPr>
+        <w:t xml:space="preserve"> egy ilyen lehetséges esetet szemléltet. </w:t>
+      </w:r>
+    </w:p>
+    <w:p>
+      <w:pPr>
+        <w:keepNext/>
+        <w:jc w:val="center"/>
+      </w:pPr>
+      <w:r>
+        <w:object w:dxaOrig="7441" w:dyaOrig="6451">
+          <v:shape id="_x0000_i1031" type="#_x0000_t75" style="width:372pt;height:322.5pt" o:ole="">
+            <v:imagedata r:id="rId21" o:title=""/>
+          </v:shape>
+          <o:OLEObject Type="Embed" ProgID="Visio.Drawing.15" ShapeID="_x0000_i1031" DrawAspect="Content" ObjectID="_1459971184" r:id="rId22"/>
+        </w:object>
+      </w:r>
+    </w:p>
+    <w:bookmarkStart w:id="11" w:name="_Ref386226438"/>
+    <w:p>
+      <w:pPr>
+        <w:pStyle w:val="Caption"/>
+      </w:pPr>
+      <w:r>
+        <w:rPr>
+          <w:rFonts w:eastAsiaTheme="minorEastAsia"/>
+        </w:rPr>
+        <w:fldChar w:fldCharType="begin"/>
+      </w:r>
+      <w:r>
+        <w:rPr>
+          <w:rFonts w:eastAsiaTheme="minorEastAsia"/>
+        </w:rPr>
+        <w:instrText xml:space="preserve"> SEQ ábra \* ARABIC </w:instrText>
+      </w:r>
+      <w:r>
+        <w:rPr>
+          <w:rFonts w:eastAsiaTheme="minorEastAsia"/>
+        </w:rPr>
+        <w:fldChar w:fldCharType="separate"/>
+      </w:r>
+      <w:r>
+        <w:rPr>
+          <w:rFonts w:eastAsiaTheme="minorEastAsia"/>
+          <w:noProof/>
+        </w:rPr>
+        <w:t>5</w:t>
+      </w:r>
+      <w:r>
+        <w:rPr>
+          <w:rFonts w:eastAsiaTheme="minorEastAsia"/>
+        </w:rPr>
+        <w:fldChar w:fldCharType="end"/>
+      </w:r>
+      <w:r>
+        <w:t>. ábra</w:t>
+      </w:r>
       <w:bookmarkEnd w:id="11"/>
-    </w:p>
-    <w:p>
-      <w:r>
-        <w:t xml:space="preserve">Könnyen belátható, hogy az ilyen esetekben van a legegyszerűbb dolgunk, hiszen a kiválasztott szintaxisfáink egymástól függetlenek, így a </w:t>
-      </w:r>
-      <w:r>
-        <w:t xml:space="preserve">makrókat bármilyen sorrendben végrehajthatjuk rajtuk. </w:t>
+      <w:r>
+        <w:t xml:space="preserve"> – Egymást tartalmazó részfák</w:t>
       </w:r>
       <w:r>
         <w:t xml:space="preserve"> </w:t>
       </w:r>
       <w:r>
+        <w:br/>
+        <w:t>(a piros színnel jelölt az bővebb részfa, míg a sárga színnel jelölt annak a részfája)</w:t>
+      </w:r>
+    </w:p>
+    <w:p>
+      <w:bookmarkStart w:id="12" w:name="_GoBack"/>
+      <w:bookmarkEnd w:id="12"/>
+    </w:p>
+    <w:p>
+      <w:pPr>
+        <w:pStyle w:val="Heading2"/>
+      </w:pPr>
+      <w:r>
+        <w:t>Implicit makrók végrehajtásának sorrendje</w:t>
+      </w:r>
+    </w:p>
+    <w:p>
+      <w:r>
+        <w:t xml:space="preserve">A </w:t>
+      </w:r>
+      <w:r>
+        <w:fldChar w:fldCharType="begin"/>
+      </w:r>
+      <w:r>
+        <w:instrText xml:space="preserve"> REF _Ref383883565 \w \h </w:instrText>
+      </w:r>
+      <w:r>
+        <w:fldChar w:fldCharType="separate"/>
+      </w:r>
+      <w:r>
+        <w:t>3.4.11</w:t>
+      </w:r>
+      <w:r>
+        <w:fldChar w:fldCharType="end"/>
+      </w:r>
+      <w:r>
         <w:t xml:space="preserve"> </w:t>
       </w:r>
-    </w:p>
-    <w:p>
-      <w:pPr>
-        <w:pStyle w:val="Heading2"/>
-      </w:pPr>
-      <w:r>
-        <w:t>Implicit makrók végrehajtásának sorrendje</w:t>
-      </w:r>
-    </w:p>
-    <w:p>
-      <w:r>
-        <w:t xml:space="preserve">A </w:t>
-      </w:r>
-      <w:r>
-        <w:fldChar w:fldCharType="begin"/>
-      </w:r>
-      <w:r>
-        <w:instrText xml:space="preserve"> REF _Ref383883565 \w \h </w:instrText>
-      </w:r>
-      <w:r>
-        <w:fldChar w:fldCharType="separate"/>
-      </w:r>
-      <w:r>
-        <w:t>3.4.11</w:t>
-      </w:r>
-      <w:r>
-        <w:fldChar w:fldCharType="end"/>
-      </w:r>
-      <w:r>
-        <w:t xml:space="preserve"> </w:t>
-      </w:r>
       <w:r>
         <w:t>tétel</w:t>
       </w:r>
@@ -23851,6 +24943,7 @@
         <w:pStyle w:val="Heading3"/>
       </w:pPr>
       <w:r>
+        <w:lastRenderedPageBreak/>
         <w:t>Makrók végrehajtása definiálásuk sorrendjében</w:t>
       </w:r>
     </w:p>
@@ -23881,7 +24974,6 @@
           <w:rStyle w:val="Fogalom"/>
           <w:i w:val="0"/>
         </w:rPr>
-        <w:lastRenderedPageBreak/>
         <w:t>Makrók által szimulálható programozási paradigmák</w:t>
       </w:r>
     </w:p>
@@ -23942,7 +25034,7 @@
           <w:numId w:val="12"/>
         </w:numPr>
       </w:pPr>
-      <w:bookmarkStart w:id="12" w:name="_Ref385678615"/>
+      <w:bookmarkStart w:id="13" w:name="_Ref385678615"/>
       <w:r>
         <w:t xml:space="preserve">Eugene Burmako: </w:t>
       </w:r>
@@ -23958,7 +25050,7 @@
         <w:pStyle w:val="ListParagraph"/>
         <w:ind w:left="1077" w:firstLine="0"/>
       </w:pPr>
-      <w:hyperlink r:id="rId21" w:history="1">
+      <w:hyperlink r:id="rId23" w:history="1">
         <w:r>
           <w:rPr>
             <w:rStyle w:val="Hyperlink"/>
@@ -23978,7 +25070,7 @@
       <w:r>
         <w:t>2013. szeptember 19.</w:t>
       </w:r>
-      <w:bookmarkEnd w:id="12"/>
+      <w:bookmarkEnd w:id="13"/>
     </w:p>
     <w:p>
       <w:pPr>
@@ -23988,11 +25080,11 @@
           <w:numId w:val="12"/>
         </w:numPr>
       </w:pPr>
-      <w:bookmarkStart w:id="13" w:name="_Ref385698827"/>
+      <w:bookmarkStart w:id="14" w:name="_Ref385698827"/>
       <w:r>
         <w:t>Macro paradise plugin,</w:t>
       </w:r>
-      <w:bookmarkEnd w:id="13"/>
+      <w:bookmarkEnd w:id="14"/>
       <w:r>
         <w:t xml:space="preserve"> </w:t>
       </w:r>
@@ -24002,7 +25094,7 @@
         <w:pStyle w:val="ListParagraph"/>
         <w:ind w:left="1077" w:firstLine="0"/>
       </w:pPr>
-      <w:hyperlink r:id="rId22" w:history="1">
+      <w:hyperlink r:id="rId24" w:history="1">
         <w:r>
           <w:rPr>
             <w:rStyle w:val="Hyperlink"/>
@@ -25898,6 +26990,7 @@
   <w:style w:type="character" w:default="1" w:styleId="DefaultParagraphFont">
     <w:name w:val="Default Paragraph Font"/>
     <w:uiPriority w:val="1"/>
+    <w:semiHidden/>
     <w:unhideWhenUsed/>
   </w:style>
   <w:style w:type="table" w:default="1" w:styleId="TableNormal">
@@ -26506,7 +27599,7 @@
 </file>
 
 <file path=customXml/itemProps1.xml><?xml version="1.0" encoding="utf-8"?>
-<ds:datastoreItem xmlns:ds="http://schemas.openxmlformats.org/officeDocument/2006/customXml" ds:itemID="{090A2751-5066-4AB6-B2F6-729C921D29EE}">
+<ds:datastoreItem xmlns:ds="http://schemas.openxmlformats.org/officeDocument/2006/customXml" ds:itemID="{4A128441-CB25-4797-98CF-7654BA03E0A2}">
   <ds:schemaRefs>
     <ds:schemaRef ds:uri="http://schemas.openxmlformats.org/officeDocument/2006/bibliography"/>
   </ds:schemaRefs>

</xml_diff>

<commit_message>
Bizonyítás belátása arról, hogy nem jó
</commit_message>
<xml_diff>
--- a/docs/Diplomamunka_Szabo_Tamas.docx
+++ b/docs/Diplomamunka_Szabo_Tamas.docx
@@ -880,7 +880,7 @@
         <w:fldChar w:fldCharType="separate"/>
       </w:r>
       <w:r>
-        <w:t>2.1.2</w:t>
+        <w:t>3.1.2</w:t>
       </w:r>
       <w:r>
         <w:fldChar w:fldCharType="end"/>
@@ -7140,7 +7140,7 @@
         <w:fldChar w:fldCharType="separate"/>
       </w:r>
       <w:r>
-        <w:t>3.1</w:t>
+        <w:t>4.1</w:t>
       </w:r>
       <w:r>
         <w:fldChar w:fldCharType="end"/>
@@ -15590,7 +15590,48 @@
         <w:t>1</w:t>
       </w:r>
       <w:r>
-        <w:t>. ábra</w:t>
+        <w:t xml:space="preserve">. ábra – </w:t>
+      </w:r>
+      <m:oMath>
+        <m:r>
+          <m:rPr>
+            <m:sty m:val="bi"/>
+          </m:rPr>
+          <w:rPr>
+            <w:rFonts w:ascii="Cambria Math" w:hAnsi="Cambria Math"/>
+          </w:rPr>
+          <m:t>σ</m:t>
+        </m:r>
+        <m:r>
+          <w:rPr>
+            <w:rFonts w:ascii="Cambria Math" w:hAnsi="Cambria Math"/>
+          </w:rPr>
+          <m:t>(</m:t>
+        </m:r>
+        <m:r>
+          <m:rPr>
+            <m:sty m:val="bi"/>
+          </m:rPr>
+          <w:rPr>
+            <w:rFonts w:ascii="Cambria Math" w:hAnsi="Cambria Math"/>
+          </w:rPr>
+          <m:t>T</m:t>
+        </m:r>
+        <m:r>
+          <w:rPr>
+            <w:rFonts w:ascii="Cambria Math" w:hAnsi="Cambria Math"/>
+          </w:rPr>
+          <m:t>)</m:t>
+        </m:r>
+      </m:oMath>
+      <w:r>
+        <w:rPr>
+          <w:rFonts w:eastAsiaTheme="minorEastAsia"/>
+        </w:rPr>
+        <w:t xml:space="preserve"> szelekor</w:t>
+      </w:r>
+      <w:r>
+        <w:t xml:space="preserve"> működése</w:t>
       </w:r>
       <w:r>
         <w:fldChar w:fldCharType="end"/>
@@ -15603,6 +15644,17 @@
       </w:r>
       <w:r>
         <w:instrText xml:space="preserve"> REF _Ref383871503 \h </w:instrText>
+      </w:r>
+      <w:r>
+        <w:fldChar w:fldCharType="separate"/>
+      </w:r>
+      <w:r>
+        <w:rPr>
+          <w:b/>
+          <w:bCs/>
+          <w:lang w:val="en-US"/>
+        </w:rPr>
+        <w:t>Error! Reference source not found.</w:t>
       </w:r>
       <w:r>
         <w:fldChar w:fldCharType="end"/>
@@ -15755,7 +15807,7 @@
           <v:shape id="_x0000_i1025" type="#_x0000_t75" style="width:425.25pt;height:328.5pt" o:ole="">
             <v:imagedata r:id="rId9" o:title=""/>
           </v:shape>
-          <o:OLEObject Type="Embed" ProgID="Visio.Drawing.15" ShapeID="_x0000_i1025" DrawAspect="Content" ObjectID="_1459971178" r:id="rId10"/>
+          <o:OLEObject Type="Embed" ProgID="Visio.Drawing.15" ShapeID="_x0000_i1025" DrawAspect="Content" ObjectID="_1460018800" r:id="rId10"/>
         </w:object>
       </w:r>
     </w:p>
@@ -15949,6 +16001,7 @@
     </w:p>
     <w:p>
       <w:r>
+        <w:lastRenderedPageBreak/>
         <w:t>Feltesszük még továbbá azt is, hogy</w:t>
       </w:r>
       <w:r>
@@ -16141,7 +16194,7 @@
         <w:t>2</w:t>
       </w:r>
       <w:r>
-        <w:t>.</w:t>
+        <w:t>. a) ábra – Az eredeti T szintaxisfa</w:t>
       </w:r>
       <w:r>
         <w:fldChar w:fldCharType="end"/>
@@ -16168,7 +16221,7 @@
           <v:shape id="_x0000_i1026" type="#_x0000_t75" style="width:203.25pt;height:147.75pt" o:ole="">
             <v:imagedata r:id="rId11" o:title=""/>
           </v:shape>
-          <o:OLEObject Type="Embed" ProgID="Visio.Drawing.15" ShapeID="_x0000_i1026" DrawAspect="Content" ObjectID="_1459971179" r:id="rId12"/>
+          <o:OLEObject Type="Embed" ProgID="Visio.Drawing.15" ShapeID="_x0000_i1026" DrawAspect="Content" ObjectID="_1460018801" r:id="rId12"/>
         </w:object>
       </w:r>
     </w:p>
@@ -16218,7 +16271,7 @@
           <v:shape id="_x0000_i1027" type="#_x0000_t75" style="width:258pt;height:225pt" o:ole="">
             <v:imagedata r:id="rId13" o:title=""/>
           </v:shape>
-          <o:OLEObject Type="Embed" ProgID="Visio.Drawing.15" ShapeID="_x0000_i1027" DrawAspect="Content" ObjectID="_1459971180" r:id="rId14"/>
+          <o:OLEObject Type="Embed" ProgID="Visio.Drawing.15" ShapeID="_x0000_i1027" DrawAspect="Content" ObjectID="_1460018802" r:id="rId14"/>
         </w:object>
       </w:r>
     </w:p>
@@ -16243,7 +16296,7 @@
         <w:t>2</w:t>
       </w:r>
       <w:r>
-        <w:t>.</w:t>
+        <w:t>. a) ábra – Az eredeti T szintaxisfa</w:t>
       </w:r>
       <w:r>
         <w:fldChar w:fldCharType="end"/>
@@ -16419,14 +16472,26 @@
           <w:rPr>
             <w:rFonts w:ascii="Cambria Math" w:eastAsiaTheme="minorEastAsia" w:hAnsi="Cambria Math"/>
           </w:rPr>
-          <m:t>:AST→AST</m:t>
+          <m:t>:AST×AST</m:t>
         </m:r>
       </m:oMath>
       <w:r>
         <w:rPr>
           <w:rFonts w:eastAsiaTheme="minorEastAsia"/>
         </w:rPr>
-        <w:t xml:space="preserve"> leképezést a </w:t>
+        <w:t xml:space="preserve"> </w:t>
+      </w:r>
+      <w:r>
+        <w:rPr>
+          <w:rFonts w:eastAsiaTheme="minorEastAsia"/>
+        </w:rPr>
+        <w:t>relációt</w:t>
+      </w:r>
+      <w:r>
+        <w:rPr>
+          <w:rFonts w:eastAsiaTheme="minorEastAsia"/>
+        </w:rPr>
+        <w:t xml:space="preserve"> a </w:t>
       </w:r>
       <w:r>
         <w:rPr>
@@ -17310,7 +17375,6 @@
         </w:rPr>
       </w:pPr>
       <w:r>
-        <w:lastRenderedPageBreak/>
         <w:t xml:space="preserve">Feltesszük továbbá azt is, hogy a </w:t>
       </w:r>
       <m:oMath>
@@ -17351,7 +17415,38 @@
         <w:rPr>
           <w:rFonts w:eastAsiaTheme="minorEastAsia"/>
         </w:rPr>
-        <w:t xml:space="preserve"> szintaxisfa is jól definiált. </w:t>
+        <w:t xml:space="preserve"> jól definiált</w:t>
+      </w:r>
+      <w:r>
+        <w:rPr>
+          <w:rFonts w:eastAsiaTheme="minorEastAsia"/>
+        </w:rPr>
+        <w:t xml:space="preserve"> szintaxisfa</w:t>
+      </w:r>
+      <w:r>
+        <w:rPr>
+          <w:rFonts w:eastAsiaTheme="minorEastAsia"/>
+        </w:rPr>
+        <w:t xml:space="preserve">. </w:t>
+      </w:r>
+    </w:p>
+    <w:p>
+      <w:pPr>
+        <w:rPr>
+          <w:rFonts w:eastAsiaTheme="minorEastAsia"/>
+        </w:rPr>
+      </w:pPr>
+      <w:r>
+        <w:rPr>
+          <w:rStyle w:val="Fogalom"/>
+        </w:rPr>
+        <w:t>Megjegyzés</w:t>
+      </w:r>
+      <w:r>
+        <w:rPr>
+          <w:rFonts w:eastAsiaTheme="minorEastAsia"/>
+        </w:rPr>
+        <w:t xml:space="preserve">: Vegyük észre, hogy a szintaxisfa transzformációja nem feltétlenül determinisztikus. </w:t>
       </w:r>
     </w:p>
     <w:p>
@@ -18874,6 +18969,7 @@
         <w:rPr>
           <w:rFonts w:eastAsiaTheme="minorEastAsia"/>
         </w:rPr>
+        <w:lastRenderedPageBreak/>
         <w:t>A bizonyítás alapötlete az lesz, hogy ha bármilyen programozási nyelv által jól definiált szintaxisfát veszünk is, annak biztosan lesz</w:t>
       </w:r>
       <w:r>
@@ -18948,7 +19044,7 @@
         <w:t>3</w:t>
       </w:r>
       <w:r>
-        <w:t>.</w:t>
+        <w:t>. a) ábra</w:t>
       </w:r>
       <w:r>
         <w:rPr>
@@ -18978,7 +19074,7 @@
           <v:shape id="_x0000_i1028" type="#_x0000_t75" style="width:424.5pt;height:126pt" o:ole="">
             <v:imagedata r:id="rId15" o:title=""/>
           </v:shape>
-          <o:OLEObject Type="Embed" ProgID="Visio.Drawing.15" ShapeID="_x0000_i1028" DrawAspect="Content" ObjectID="_1459971181" r:id="rId16"/>
+          <o:OLEObject Type="Embed" ProgID="Visio.Drawing.15" ShapeID="_x0000_i1028" DrawAspect="Content" ObjectID="_1460018803" r:id="rId16"/>
         </w:object>
       </w:r>
     </w:p>
@@ -19068,7 +19164,7 @@
           <v:shape id="_x0000_i1029" type="#_x0000_t75" style="width:424.5pt;height:132.75pt" o:ole="">
             <v:imagedata r:id="rId17" o:title=""/>
           </v:shape>
-          <o:OLEObject Type="Embed" ProgID="Visio.Drawing.15" ShapeID="_x0000_i1029" DrawAspect="Content" ObjectID="_1459971182" r:id="rId18"/>
+          <o:OLEObject Type="Embed" ProgID="Visio.Drawing.15" ShapeID="_x0000_i1029" DrawAspect="Content" ObjectID="_1460018804" r:id="rId18"/>
         </w:object>
       </w:r>
     </w:p>
@@ -19092,7 +19188,7 @@
         <w:t>3</w:t>
       </w:r>
       <w:r>
-        <w:t>.</w:t>
+        <w:t>. a) ábra</w:t>
       </w:r>
       <w:r>
         <w:fldChar w:fldCharType="end"/>
@@ -23471,7 +23567,7 @@
         <w:fldChar w:fldCharType="separate"/>
       </w:r>
       <w:r>
-        <w:t>3.4.9</w:t>
+        <w:t>4.4.11</w:t>
       </w:r>
       <w:r>
         <w:fldChar w:fldCharType="end"/>
@@ -23510,9 +23606,12 @@
       <w:pPr>
         <w:pStyle w:val="Heading3"/>
       </w:pPr>
-      <w:r>
+      <w:bookmarkStart w:id="10" w:name="_Ref386231750"/>
+      <w:r>
+        <w:lastRenderedPageBreak/>
         <w:t>Diszjunkt részfák esete</w:t>
       </w:r>
+      <w:bookmarkEnd w:id="10"/>
     </w:p>
     <w:p>
       <w:r>
@@ -23576,13 +23675,7 @@
           <w:rPr>
             <w:rFonts w:ascii="Cambria Math" w:hAnsi="Cambria Math"/>
           </w:rPr>
-          <m:t>:AST</m:t>
-        </m:r>
-        <m:r>
-          <w:rPr>
-            <w:rFonts w:ascii="Cambria Math" w:hAnsi="Cambria Math"/>
-          </w:rPr>
-          <m:t>→</m:t>
+          <m:t>:AST→</m:t>
         </m:r>
         <m:sSup>
           <m:sSupPr>
@@ -23973,7 +24066,7 @@
         <w:t>4</w:t>
       </w:r>
       <w:r>
-        <w:t>. ábra</w:t>
+        <w:t>. ábra – Diszjunkt részfák kiválasztása a szintaxisfában</w:t>
       </w:r>
       <w:r>
         <w:rPr>
@@ -23993,7 +24086,6 @@
         <w:keepNext/>
       </w:pPr>
       <w:r>
-        <w:lastRenderedPageBreak/>
         <w:t xml:space="preserve"> </w:t>
       </w:r>
       <w:r>
@@ -24001,11 +24093,11 @@
           <v:shape id="_x0000_i1030" type="#_x0000_t75" style="width:381pt;height:237.75pt" o:ole="">
             <v:imagedata r:id="rId19" o:title=""/>
           </v:shape>
-          <o:OLEObject Type="Embed" ProgID="Visio.Drawing.15" ShapeID="_x0000_i1030" DrawAspect="Content" ObjectID="_1459971183" r:id="rId20"/>
+          <o:OLEObject Type="Embed" ProgID="Visio.Drawing.15" ShapeID="_x0000_i1030" DrawAspect="Content" ObjectID="_1460018805" r:id="rId20"/>
         </w:object>
       </w:r>
     </w:p>
-    <w:bookmarkStart w:id="10" w:name="_Ref386096429"/>
+    <w:bookmarkStart w:id="11" w:name="_Ref386096429"/>
     <w:p>
       <w:pPr>
         <w:pStyle w:val="Caption"/>
@@ -24031,7 +24123,7 @@
       <w:r>
         <w:t>. ábra – Diszjunkt részfák kiválasztása a szintaxisfában</w:t>
       </w:r>
-      <w:bookmarkEnd w:id="10"/>
+      <w:bookmarkEnd w:id="11"/>
     </w:p>
     <w:p>
       <w:r>
@@ -24086,6 +24178,7 @@
         <w:pStyle w:val="Heading4"/>
       </w:pPr>
       <w:r>
+        <w:lastRenderedPageBreak/>
         <w:t>A f</w:t>
       </w:r>
       <w:r>
@@ -24119,7 +24212,6 @@
     </w:p>
     <w:p>
       <w:r>
-        <w:lastRenderedPageBreak/>
         <w:t>Ha a nyelv tervezésénél megengedtük az előbb taglalt feltételt, akkor újabb problémával szembesülhet a felhasználó egyes esetekben. Ilyen lehet az, hogy egy makró lefutása után a fordító állapota megváltozik</w:t>
       </w:r>
       <w:r>
@@ -24214,7 +24306,11 @@
         <w:t xml:space="preserve">ogy redukálja a fordítási időt. </w:t>
       </w:r>
       <w:r>
-        <w:t>Jó megoldás lehet az, hogy a programozóra bízzuk, hogy mely makrók végrehajtását optimalizálhatja a fordító és melyeket nem. Esetleg egy másik lehet</w:t>
+        <w:t>Jó megoldás lehet az, hogy a programozóra bízzuk, hogy mely makrók végrehajtását optimalizálhatja a fordító és me</w:t>
+      </w:r>
+      <w:r>
+        <w:lastRenderedPageBreak/>
+        <w:t>lyeket nem. Esetleg egy másik lehet</w:t>
       </w:r>
       <w:r>
         <w:t>őség</w:t>
@@ -24292,119 +24388,119 @@
         <w:pStyle w:val="Kdrszlet"/>
       </w:pPr>
       <w:r>
+        <w:t>procedure visit(node: Node of AST, isSubTree: Boolean</w:t>
+      </w:r>
+      <w:r>
+        <w:t>)</w:t>
+      </w:r>
+      <w:r>
+        <w:br/>
+        <w:t xml:space="preserve">   // ha éppen egy kiválasztott részfán belül vagyunk</w:t>
+      </w:r>
+      <w:r>
+        <w:br/>
+        <w:t xml:space="preserve">   // és az adott node-ra is illik a kiválasztás feltétel</w:t>
+      </w:r>
+      <w:r>
+        <w:br/>
+        <w:t xml:space="preserve">   // akkor tájékoztatjuk a fordítót, hogy nem lehet</w:t>
+      </w:r>
+      <w:r>
+        <w:br/>
+        <w:t xml:space="preserve">   // optimalizálni a makró használatát</w:t>
+      </w:r>
+      <w:r>
+        <w:br/>
+        <w:t xml:space="preserve">   // Továbbá a selector(node) true-val tér vissza ha </w:t>
+      </w:r>
+      <w:r>
+        <w:br/>
+        <w:t xml:space="preserve">   // az adott csúcsból (node) leágazó részfa</w:t>
+      </w:r>
+      <w:r>
+        <w:br/>
+        <w:t xml:space="preserve">   // megfelel a feltételeinek</w:t>
+      </w:r>
+      <w:r>
+        <w:br/>
+        <w:t xml:space="preserve">   if isSubTree and selector(node) then</w:t>
+      </w:r>
+      <w:r>
+        <w:br/>
+        <w:t xml:space="preserve">     canBeOptimalized := false</w:t>
+      </w:r>
+      <w:r>
+        <w:br/>
+        <w:t xml:space="preserve">   end</w:t>
+      </w:r>
+      <w:r>
+        <w:t xml:space="preserve"> if</w:t>
+      </w:r>
+      <w:r>
+        <w:br/>
+        <w:t xml:space="preserve">   // bejárjuk a gyerekelemeket is </w:t>
+      </w:r>
+      <w:r>
+        <w:br/>
+        <w:t xml:space="preserve">   foreac</w:t>
+      </w:r>
+      <w:r>
+        <w:t>h (child in children(node))</w:t>
+      </w:r>
+      <w:r>
+        <w:br/>
+        <w:t xml:space="preserve">      visit(child</w:t>
+      </w:r>
+      <w:r>
+        <w:t>, selector(node)</w:t>
+      </w:r>
+      <w:r>
+        <w:t>)</w:t>
+      </w:r>
+      <w:r>
+        <w:br/>
+        <w:t xml:space="preserve">   end</w:t>
+      </w:r>
+      <w:r>
+        <w:t xml:space="preserve"> foreach</w:t>
+      </w:r>
+      <w:r>
+        <w:br/>
+        <w:t>end</w:t>
+      </w:r>
+      <w:r>
+        <w:t xml:space="preserve"> procedure</w:t>
+      </w:r>
+      <w:r>
+        <w:br/>
+        <w:t xml:space="preserve">// a </w:t>
+      </w:r>
+      <w:r>
+        <w:t>szintaxis</w:t>
+      </w:r>
+      <w:r>
+        <w:t>fa gyökerétől kezdjük a keresést</w:t>
+      </w:r>
+      <w:r>
+        <w:br/>
+        <w:t>visit(root(AST)</w:t>
+      </w:r>
+      <w:r>
+        <w:t>, false</w:t>
+      </w:r>
+      <w:r>
+        <w:t>)</w:t>
+      </w:r>
+      <w:r>
+        <w:t xml:space="preserve"> </w:t>
+      </w:r>
+    </w:p>
+    <w:p>
+      <w:pPr>
+        <w:pStyle w:val="Heading3"/>
+      </w:pPr>
+      <w:r>
         <w:lastRenderedPageBreak/>
-        <w:t>procedure visit(node: Node of AST, isSubTree: Boolean</w:t>
-      </w:r>
-      <w:r>
-        <w:t>)</w:t>
-      </w:r>
-      <w:r>
-        <w:br/>
-        <w:t xml:space="preserve">   // ha éppen egy kiválasztott részfán belül vagyunk</w:t>
-      </w:r>
-      <w:r>
-        <w:br/>
-        <w:t xml:space="preserve">   // és az adott node-ra is illik a kiválasztás feltétel</w:t>
-      </w:r>
-      <w:r>
-        <w:br/>
-        <w:t xml:space="preserve">   // akkor tájékoztatjuk a fordítót, hogy nem lehet</w:t>
-      </w:r>
-      <w:r>
-        <w:br/>
-        <w:t xml:space="preserve">   // optimalizálni a makró használatát</w:t>
-      </w:r>
-      <w:r>
-        <w:br/>
-        <w:t xml:space="preserve">   // Továbbá a selector(node) true-val tér vissza ha </w:t>
-      </w:r>
-      <w:r>
-        <w:br/>
-        <w:t xml:space="preserve">   // az adott csúcsból (node) leágazó részfa</w:t>
-      </w:r>
-      <w:r>
-        <w:br/>
-        <w:t xml:space="preserve">   // megfelel a feltételeinek</w:t>
-      </w:r>
-      <w:r>
-        <w:br/>
-        <w:t xml:space="preserve">   if isSubTree and selector(node) then</w:t>
-      </w:r>
-      <w:r>
-        <w:br/>
-        <w:t xml:space="preserve">     canBeOptimalized := false</w:t>
-      </w:r>
-      <w:r>
-        <w:br/>
-        <w:t xml:space="preserve">   end</w:t>
-      </w:r>
-      <w:r>
-        <w:t xml:space="preserve"> if</w:t>
-      </w:r>
-      <w:r>
-        <w:br/>
-        <w:t xml:space="preserve">   // bejárjuk a gyerekelemeket is </w:t>
-      </w:r>
-      <w:r>
-        <w:br/>
-        <w:t xml:space="preserve">   foreac</w:t>
-      </w:r>
-      <w:r>
-        <w:t>h (child in children(node))</w:t>
-      </w:r>
-      <w:r>
-        <w:br/>
-        <w:t xml:space="preserve">      visit(child</w:t>
-      </w:r>
-      <w:r>
-        <w:t>, selector(node)</w:t>
-      </w:r>
-      <w:r>
-        <w:t>)</w:t>
-      </w:r>
-      <w:r>
-        <w:br/>
-        <w:t xml:space="preserve">   end</w:t>
-      </w:r>
-      <w:r>
-        <w:t xml:space="preserve"> foreach</w:t>
-      </w:r>
-      <w:r>
-        <w:br/>
-        <w:t>end</w:t>
-      </w:r>
-      <w:r>
-        <w:t xml:space="preserve"> procedure</w:t>
-      </w:r>
-      <w:r>
-        <w:br/>
-        <w:t xml:space="preserve">// a </w:t>
-      </w:r>
-      <w:r>
-        <w:t>szintaxis</w:t>
-      </w:r>
-      <w:r>
-        <w:t>fa gyökerétől kezdjük a keresést</w:t>
-      </w:r>
-      <w:r>
-        <w:br/>
-        <w:t>visit(root(AST)</w:t>
-      </w:r>
-      <w:r>
-        <w:t>, false</w:t>
-      </w:r>
-      <w:r>
-        <w:t>)</w:t>
-      </w:r>
-      <w:r>
-        <w:t xml:space="preserve"> </w:t>
-      </w:r>
-    </w:p>
-    <w:p>
-      <w:pPr>
-        <w:pStyle w:val="Heading3"/>
-      </w:pPr>
-      <w:r>
         <w:t>Egymást tartalmazó részfák esete</w:t>
       </w:r>
     </w:p>
@@ -24807,11 +24903,11 @@
           <v:shape id="_x0000_i1031" type="#_x0000_t75" style="width:372pt;height:322.5pt" o:ole="">
             <v:imagedata r:id="rId21" o:title=""/>
           </v:shape>
-          <o:OLEObject Type="Embed" ProgID="Visio.Drawing.15" ShapeID="_x0000_i1031" DrawAspect="Content" ObjectID="_1459971184" r:id="rId22"/>
+          <o:OLEObject Type="Embed" ProgID="Visio.Drawing.15" ShapeID="_x0000_i1031" DrawAspect="Content" ObjectID="_1460018806" r:id="rId22"/>
         </w:object>
       </w:r>
     </w:p>
-    <w:bookmarkStart w:id="11" w:name="_Ref386226438"/>
+    <w:bookmarkStart w:id="12" w:name="_Ref386226438"/>
     <w:p>
       <w:pPr>
         <w:pStyle w:val="Caption"/>
@@ -24850,7 +24946,7 @@
       <w:r>
         <w:t>. ábra</w:t>
       </w:r>
-      <w:bookmarkEnd w:id="11"/>
+      <w:bookmarkEnd w:id="12"/>
       <w:r>
         <w:t xml:space="preserve"> – Egymást tartalmazó részfák</w:t>
       </w:r>
@@ -24863,14 +24959,4127 @@
       </w:r>
     </w:p>
     <w:p>
-      <w:bookmarkStart w:id="12" w:name="_GoBack"/>
-      <w:bookmarkEnd w:id="12"/>
+      <w:r>
+        <w:lastRenderedPageBreak/>
+        <w:t xml:space="preserve">A </w:t>
+      </w:r>
+      <w:r>
+        <w:fldChar w:fldCharType="begin"/>
+      </w:r>
+      <w:r>
+        <w:instrText xml:space="preserve"> REF _Ref386231750 \n \h </w:instrText>
+      </w:r>
+      <w:r>
+        <w:fldChar w:fldCharType="separate"/>
+      </w:r>
+      <w:r>
+        <w:t>4.5.1</w:t>
+      </w:r>
+      <w:r>
+        <w:fldChar w:fldCharType="end"/>
+      </w:r>
+      <w:r>
+        <w:t>. alfejezetben bemutatott esethez képest i</w:t>
+      </w:r>
+      <w:r>
+        <w:t xml:space="preserve">tt már bonyolódik a helyzetünk, ugyanis lehetnek olyan makrók, amik megváltoztatják a részfák struktúráját és ezáltal maga a szelektor által kijelölt részfák inkonzisztensek lesznek. Ebből következik, hogy pontosan meg kell tudnunk határozni, hogy milyen sorrendben akarjuk végrehajtani </w:t>
+      </w:r>
+      <w:r>
+        <w:t>a részfákon végzett műveletet</w:t>
+      </w:r>
+      <w:r>
+        <w:t xml:space="preserve">. </w:t>
+      </w:r>
+    </w:p>
+    <w:p>
+      <w:r>
+        <w:t xml:space="preserve">Ilyen inkonzisztencia lehet pl. az is, hogy olyan részfákat akarunk kijelölni a szelektor segítségével, ami további részfákat tartalmaz. Ha olyan részfákat tartalmaz, amikre megint érvényes a fenti feltétel és azokat töröljük először, akkor már az elsőnek kiválasztott részfára nem fog fennállni a szelektor által meghatározott feltétel, azaz a kijelölés érvényét vesztette. </w:t>
+      </w:r>
+    </w:p>
+    <w:p>
+      <w:r>
+        <w:t>Ezért k</w:t>
+      </w:r>
+      <w:r>
+        <w:t xml:space="preserve">ellene </w:t>
+      </w:r>
+      <w:r>
+        <w:t>olyan stratégiákat meghatározni</w:t>
+      </w:r>
+      <w:r>
+        <w:t>, ami</w:t>
+      </w:r>
+      <w:r>
+        <w:t>kkel biztosítani lehet</w:t>
+      </w:r>
+      <w:r>
+        <w:t xml:space="preserve"> azt, hogy </w:t>
+      </w:r>
+      <m:oMath>
+        <m:r>
+          <w:rPr>
+            <w:rFonts w:ascii="Cambria Math" w:hAnsi="Cambria Math"/>
+          </w:rPr>
+          <m:t>n</m:t>
+        </m:r>
+      </m:oMath>
+      <w:r>
+        <w:rPr>
+          <w:rFonts w:eastAsiaTheme="minorEastAsia"/>
+        </w:rPr>
+        <w:t xml:space="preserve"> db</w:t>
+      </w:r>
+      <w:r>
+        <w:t xml:space="preserve"> részfa feldolgozása után is érvényes még a szelektor által meghatározott halmaz. </w:t>
+      </w:r>
+    </w:p>
+    <w:p>
+      <w:pPr>
+        <w:pStyle w:val="Heading4"/>
+      </w:pPr>
+      <w:r>
+        <w:t>Részfák feldolgozásának stratégiája (definíció)</w:t>
+      </w:r>
+    </w:p>
+    <w:p>
+      <w:pPr>
+        <w:rPr>
+          <w:rFonts w:eastAsiaTheme="minorEastAsia"/>
+        </w:rPr>
+      </w:pPr>
+      <w:r>
+        <w:t xml:space="preserve">Legyen </w:t>
+      </w:r>
+      <m:oMath>
+        <m:r>
+          <w:rPr>
+            <w:rFonts w:ascii="Cambria Math" w:hAnsi="Cambria Math"/>
+          </w:rPr>
+          <m:t>T∈AST</m:t>
+        </m:r>
+      </m:oMath>
+      <w:r>
+        <w:rPr>
+          <w:rFonts w:eastAsiaTheme="minorEastAsia"/>
+        </w:rPr>
+        <w:t xml:space="preserve"> jól definiált szintaxisfa és hozzá egy </w:t>
+      </w:r>
+      <m:oMath>
+        <m:sSub>
+          <m:sSubPr>
+            <m:ctrlPr>
+              <w:rPr>
+                <w:rFonts w:ascii="Cambria Math" w:eastAsiaTheme="minorEastAsia" w:hAnsi="Cambria Math"/>
+                <w:i/>
+              </w:rPr>
+            </m:ctrlPr>
+          </m:sSubPr>
+          <m:e>
+            <m:r>
+              <w:rPr>
+                <w:rFonts w:ascii="Cambria Math" w:eastAsiaTheme="minorEastAsia" w:hAnsi="Cambria Math"/>
+              </w:rPr>
+              <m:t>τ</m:t>
+            </m:r>
+          </m:e>
+          <m:sub>
+            <m:r>
+              <w:rPr>
+                <w:rFonts w:ascii="Cambria Math" w:eastAsiaTheme="minorEastAsia" w:hAnsi="Cambria Math"/>
+              </w:rPr>
+              <m:t>μ,σ</m:t>
+            </m:r>
+          </m:sub>
+        </m:sSub>
+      </m:oMath>
+      <w:r>
+        <w:rPr>
+          <w:rFonts w:eastAsiaTheme="minorEastAsia"/>
+        </w:rPr>
+        <w:t xml:space="preserve"> szintaxisfa transzformáció. Az </w:t>
+      </w:r>
+      <m:oMath>
+        <m:r>
+          <w:rPr>
+            <w:rFonts w:ascii="Cambria Math" w:eastAsiaTheme="minorEastAsia" w:hAnsi="Cambria Math"/>
+          </w:rPr>
+          <m:t>f:AST→</m:t>
+        </m:r>
+        <m:r>
+          <m:rPr>
+            <m:scr m:val="double-struck"/>
+          </m:rPr>
+          <w:rPr>
+            <w:rFonts w:ascii="Cambria Math" w:eastAsiaTheme="minorEastAsia" w:hAnsi="Cambria Math"/>
+          </w:rPr>
+          <m:t>N</m:t>
+        </m:r>
+      </m:oMath>
+      <w:r>
+        <w:rPr>
+          <w:rFonts w:eastAsiaTheme="minorEastAsia"/>
+        </w:rPr>
+        <w:t xml:space="preserve"> függvényt </w:t>
+      </w:r>
+      <w:r>
+        <w:rPr>
+          <w:rStyle w:val="Fogalom"/>
+        </w:rPr>
+        <w:t>részfák feldolgozási stratégiá</w:t>
+      </w:r>
+      <w:r>
+        <w:rPr>
+          <w:rStyle w:val="Fogalom"/>
+        </w:rPr>
+        <w:t>já</w:t>
+      </w:r>
+      <w:r>
+        <w:rPr>
+          <w:rStyle w:val="Fogalom"/>
+        </w:rPr>
+        <w:t>nak</w:t>
+      </w:r>
+      <w:r>
+        <w:rPr>
+          <w:rFonts w:eastAsiaTheme="minorEastAsia"/>
+        </w:rPr>
+        <w:t xml:space="preserve"> fogjuk nevezni, ha az igaz rá, hogy</w:t>
+      </w:r>
+      <w:r>
+        <w:rPr>
+          <w:rFonts w:eastAsiaTheme="minorEastAsia"/>
+        </w:rPr>
+        <w:t xml:space="preserve"> </w:t>
+      </w:r>
+      <m:oMath>
+        <m:r>
+          <w:rPr>
+            <w:rFonts w:ascii="Cambria Math" w:eastAsiaTheme="minorEastAsia" w:hAnsi="Cambria Math"/>
+          </w:rPr>
+          <m:t>σ</m:t>
+        </m:r>
+        <m:d>
+          <m:dPr>
+            <m:ctrlPr>
+              <w:rPr>
+                <w:rFonts w:ascii="Cambria Math" w:eastAsiaTheme="minorEastAsia" w:hAnsi="Cambria Math"/>
+                <w:i/>
+              </w:rPr>
+            </m:ctrlPr>
+          </m:dPr>
+          <m:e>
+            <m:r>
+              <w:rPr>
+                <w:rFonts w:ascii="Cambria Math" w:eastAsiaTheme="minorEastAsia" w:hAnsi="Cambria Math"/>
+              </w:rPr>
+              <m:t>T</m:t>
+            </m:r>
+          </m:e>
+        </m:d>
+        <m:r>
+          <w:rPr>
+            <w:rFonts w:ascii="Cambria Math" w:eastAsiaTheme="minorEastAsia" w:hAnsi="Cambria Math"/>
+          </w:rPr>
+          <m:t>=</m:t>
+        </m:r>
+        <m:d>
+          <m:dPr>
+            <m:begChr m:val="{"/>
+            <m:endChr m:val="}"/>
+            <m:ctrlPr>
+              <w:rPr>
+                <w:rFonts w:ascii="Cambria Math" w:eastAsiaTheme="minorEastAsia" w:hAnsi="Cambria Math"/>
+                <w:i/>
+              </w:rPr>
+            </m:ctrlPr>
+          </m:dPr>
+          <m:e>
+            <m:sSub>
+              <m:sSubPr>
+                <m:ctrlPr>
+                  <w:rPr>
+                    <w:rFonts w:ascii="Cambria Math" w:eastAsiaTheme="minorEastAsia" w:hAnsi="Cambria Math"/>
+                    <w:i/>
+                  </w:rPr>
+                </m:ctrlPr>
+              </m:sSubPr>
+              <m:e>
+                <m:r>
+                  <w:rPr>
+                    <w:rFonts w:ascii="Cambria Math" w:eastAsiaTheme="minorEastAsia" w:hAnsi="Cambria Math"/>
+                  </w:rPr>
+                  <m:t>T</m:t>
+                </m:r>
+              </m:e>
+              <m:sub>
+                <m:r>
+                  <w:rPr>
+                    <w:rFonts w:ascii="Cambria Math" w:eastAsiaTheme="minorEastAsia" w:hAnsi="Cambria Math"/>
+                  </w:rPr>
+                  <m:t>1</m:t>
+                </m:r>
+              </m:sub>
+            </m:sSub>
+            <m:r>
+              <w:rPr>
+                <w:rFonts w:ascii="Cambria Math" w:eastAsiaTheme="minorEastAsia" w:hAnsi="Cambria Math"/>
+              </w:rPr>
+              <m:t>,…,</m:t>
+            </m:r>
+            <m:sSub>
+              <m:sSubPr>
+                <m:ctrlPr>
+                  <w:rPr>
+                    <w:rFonts w:ascii="Cambria Math" w:eastAsiaTheme="minorEastAsia" w:hAnsi="Cambria Math"/>
+                    <w:i/>
+                  </w:rPr>
+                </m:ctrlPr>
+              </m:sSubPr>
+              <m:e>
+                <m:r>
+                  <w:rPr>
+                    <w:rFonts w:ascii="Cambria Math" w:eastAsiaTheme="minorEastAsia" w:hAnsi="Cambria Math"/>
+                  </w:rPr>
+                  <m:t>T</m:t>
+                </m:r>
+              </m:e>
+              <m:sub>
+                <m:r>
+                  <w:rPr>
+                    <w:rFonts w:ascii="Cambria Math" w:eastAsiaTheme="minorEastAsia" w:hAnsi="Cambria Math"/>
+                  </w:rPr>
+                  <m:t>n</m:t>
+                </m:r>
+              </m:sub>
+            </m:sSub>
+          </m:e>
+        </m:d>
+        <m:r>
+          <w:rPr>
+            <w:rFonts w:ascii="Cambria Math" w:eastAsiaTheme="minorEastAsia" w:hAnsi="Cambria Math"/>
+          </w:rPr>
+          <m:t xml:space="preserve"> </m:t>
+        </m:r>
+        <m:r>
+          <m:rPr>
+            <m:nor/>
+          </m:rPr>
+          <w:rPr>
+            <w:rFonts w:ascii="Cambria Math" w:eastAsiaTheme="minorEastAsia" w:hAnsi="Cambria Math"/>
+          </w:rPr>
+          <m:t>esetében</m:t>
+        </m:r>
+        <m:r>
+          <w:rPr>
+            <w:rFonts w:ascii="Cambria Math" w:eastAsiaTheme="minorEastAsia" w:hAnsi="Cambria Math"/>
+          </w:rPr>
+          <m:t xml:space="preserve"> </m:t>
+        </m:r>
+      </m:oMath>
+    </w:p>
+    <w:p>
+      <w:pPr>
+        <w:jc w:val="right"/>
+        <w:rPr>
+          <w:rFonts w:eastAsiaTheme="minorEastAsia"/>
+        </w:rPr>
+      </w:pPr>
+      <m:oMathPara>
+        <m:oMath>
+          <m:acc>
+            <m:accPr>
+              <m:chr m:val="̿"/>
+              <m:ctrlPr>
+                <w:rPr>
+                  <w:rFonts w:ascii="Cambria Math" w:eastAsiaTheme="minorEastAsia" w:hAnsi="Cambria Math"/>
+                  <w:i/>
+                </w:rPr>
+              </m:ctrlPr>
+            </m:accPr>
+            <m:e>
+              <m:sSub>
+                <m:sSubPr>
+                  <m:ctrlPr>
+                    <w:rPr>
+                      <w:rFonts w:ascii="Cambria Math" w:eastAsiaTheme="minorEastAsia" w:hAnsi="Cambria Math"/>
+                      <w:i/>
+                    </w:rPr>
+                  </m:ctrlPr>
+                </m:sSubPr>
+                <m:e>
+                  <m:r>
+                    <w:rPr>
+                      <w:rFonts w:ascii="Cambria Math" w:eastAsiaTheme="minorEastAsia" w:hAnsi="Cambria Math"/>
+                    </w:rPr>
+                    <m:t>T</m:t>
+                  </m:r>
+                </m:e>
+                <m:sub>
+                  <m:r>
+                    <w:rPr>
+                      <w:rFonts w:ascii="Cambria Math" w:eastAsiaTheme="minorEastAsia" w:hAnsi="Cambria Math"/>
+                    </w:rPr>
+                    <m:t>i</m:t>
+                  </m:r>
+                </m:sub>
+              </m:sSub>
+            </m:e>
+          </m:acc>
+          <m:r>
+            <w:rPr>
+              <w:rFonts w:ascii="Cambria Math" w:eastAsiaTheme="minorEastAsia" w:hAnsi="Cambria Math"/>
+            </w:rPr>
+            <m:t>≔</m:t>
+          </m:r>
+          <m:d>
+            <m:dPr>
+              <m:ctrlPr>
+                <w:rPr>
+                  <w:rFonts w:ascii="Cambria Math" w:eastAsiaTheme="minorEastAsia" w:hAnsi="Cambria Math"/>
+                  <w:i/>
+                </w:rPr>
+              </m:ctrlPr>
+            </m:dPr>
+            <m:e>
+              <m:sSub>
+                <m:sSubPr>
+                  <m:ctrlPr>
+                    <w:rPr>
+                      <w:rFonts w:ascii="Cambria Math" w:eastAsiaTheme="minorEastAsia" w:hAnsi="Cambria Math"/>
+                      <w:i/>
+                    </w:rPr>
+                  </m:ctrlPr>
+                </m:sSubPr>
+                <m:e>
+                  <m:r>
+                    <w:rPr>
+                      <w:rFonts w:ascii="Cambria Math" w:eastAsiaTheme="minorEastAsia" w:hAnsi="Cambria Math"/>
+                    </w:rPr>
+                    <m:t>V</m:t>
+                  </m:r>
+                </m:e>
+                <m:sub>
+                  <m:sSub>
+                    <m:sSubPr>
+                      <m:ctrlPr>
+                        <w:rPr>
+                          <w:rFonts w:ascii="Cambria Math" w:eastAsiaTheme="minorEastAsia" w:hAnsi="Cambria Math"/>
+                          <w:i/>
+                        </w:rPr>
+                      </m:ctrlPr>
+                    </m:sSubPr>
+                    <m:e>
+                      <m:r>
+                        <w:rPr>
+                          <w:rFonts w:ascii="Cambria Math" w:eastAsiaTheme="minorEastAsia" w:hAnsi="Cambria Math"/>
+                        </w:rPr>
+                        <m:t>T</m:t>
+                      </m:r>
+                    </m:e>
+                    <m:sub>
+                      <m:r>
+                        <w:rPr>
+                          <w:rFonts w:ascii="Cambria Math" w:eastAsiaTheme="minorEastAsia" w:hAnsi="Cambria Math"/>
+                        </w:rPr>
+                        <m:t>i</m:t>
+                      </m:r>
+                    </m:sub>
+                  </m:sSub>
+                </m:sub>
+              </m:sSub>
+              <m:r>
+                <w:rPr>
+                  <w:rFonts w:ascii="Cambria Math" w:eastAsiaTheme="minorEastAsia" w:hAnsi="Cambria Math"/>
+                </w:rPr>
+                <m:t xml:space="preserve">, </m:t>
+              </m:r>
+              <m:sSub>
+                <m:sSubPr>
+                  <m:ctrlPr>
+                    <w:rPr>
+                      <w:rFonts w:ascii="Cambria Math" w:eastAsiaTheme="minorEastAsia" w:hAnsi="Cambria Math"/>
+                      <w:i/>
+                    </w:rPr>
+                  </m:ctrlPr>
+                </m:sSubPr>
+                <m:e>
+                  <m:r>
+                    <w:rPr>
+                      <w:rFonts w:ascii="Cambria Math" w:eastAsiaTheme="minorEastAsia" w:hAnsi="Cambria Math"/>
+                    </w:rPr>
+                    <m:t>E</m:t>
+                  </m:r>
+                </m:e>
+                <m:sub>
+                  <m:sSub>
+                    <m:sSubPr>
+                      <m:ctrlPr>
+                        <w:rPr>
+                          <w:rFonts w:ascii="Cambria Math" w:eastAsiaTheme="minorEastAsia" w:hAnsi="Cambria Math"/>
+                          <w:i/>
+                        </w:rPr>
+                      </m:ctrlPr>
+                    </m:sSubPr>
+                    <m:e>
+                      <m:r>
+                        <w:rPr>
+                          <w:rFonts w:ascii="Cambria Math" w:eastAsiaTheme="minorEastAsia" w:hAnsi="Cambria Math"/>
+                        </w:rPr>
+                        <m:t>T</m:t>
+                      </m:r>
+                    </m:e>
+                    <m:sub>
+                      <m:r>
+                        <w:rPr>
+                          <w:rFonts w:ascii="Cambria Math" w:eastAsiaTheme="minorEastAsia" w:hAnsi="Cambria Math"/>
+                        </w:rPr>
+                        <m:t>i</m:t>
+                      </m:r>
+                    </m:sub>
+                  </m:sSub>
+                </m:sub>
+              </m:sSub>
+              <m:r>
+                <w:rPr>
+                  <w:rFonts w:ascii="Cambria Math" w:eastAsiaTheme="minorEastAsia" w:hAnsi="Cambria Math"/>
+                </w:rPr>
+                <m:t>∪</m:t>
+              </m:r>
+              <m:d>
+                <m:dPr>
+                  <m:ctrlPr>
+                    <w:rPr>
+                      <w:rFonts w:ascii="Cambria Math" w:eastAsiaTheme="minorEastAsia" w:hAnsi="Cambria Math"/>
+                      <w:i/>
+                    </w:rPr>
+                  </m:ctrlPr>
+                </m:dPr>
+                <m:e>
+                  <m:r>
+                    <w:rPr>
+                      <w:rFonts w:ascii="Cambria Math" w:eastAsiaTheme="minorEastAsia" w:hAnsi="Cambria Math"/>
+                    </w:rPr>
+                    <m:t>n,ρ</m:t>
+                  </m:r>
+                  <m:d>
+                    <m:dPr>
+                      <m:ctrlPr>
+                        <w:rPr>
+                          <w:rFonts w:ascii="Cambria Math" w:eastAsiaTheme="minorEastAsia" w:hAnsi="Cambria Math"/>
+                          <w:i/>
+                        </w:rPr>
+                      </m:ctrlPr>
+                    </m:dPr>
+                    <m:e>
+                      <m:r>
+                        <w:rPr>
+                          <w:rFonts w:ascii="Cambria Math" w:eastAsiaTheme="minorEastAsia" w:hAnsi="Cambria Math"/>
+                        </w:rPr>
+                        <m:t>μ</m:t>
+                      </m:r>
+                      <m:d>
+                        <m:dPr>
+                          <m:ctrlPr>
+                            <w:rPr>
+                              <w:rFonts w:ascii="Cambria Math" w:eastAsiaTheme="minorEastAsia" w:hAnsi="Cambria Math"/>
+                              <w:i/>
+                            </w:rPr>
+                          </m:ctrlPr>
+                        </m:dPr>
+                        <m:e>
+                          <m:sSub>
+                            <m:sSubPr>
+                              <m:ctrlPr>
+                                <w:rPr>
+                                  <w:rFonts w:ascii="Cambria Math" w:eastAsiaTheme="minorEastAsia" w:hAnsi="Cambria Math"/>
+                                  <w:i/>
+                                </w:rPr>
+                              </m:ctrlPr>
+                            </m:sSubPr>
+                            <m:e>
+                              <m:r>
+                                <w:rPr>
+                                  <w:rFonts w:ascii="Cambria Math" w:eastAsiaTheme="minorEastAsia" w:hAnsi="Cambria Math"/>
+                                </w:rPr>
+                                <m:t>T</m:t>
+                              </m:r>
+                            </m:e>
+                            <m:sub>
+                              <m:r>
+                                <w:rPr>
+                                  <w:rFonts w:ascii="Cambria Math" w:eastAsiaTheme="minorEastAsia" w:hAnsi="Cambria Math"/>
+                                </w:rPr>
+                                <m:t>i</m:t>
+                              </m:r>
+                            </m:sub>
+                          </m:sSub>
+                        </m:e>
+                      </m:d>
+                    </m:e>
+                  </m:d>
+                </m:e>
+              </m:d>
+            </m:e>
+          </m:d>
+          <m:r>
+            <m:rPr>
+              <m:nor/>
+            </m:rPr>
+            <w:rPr>
+              <w:rFonts w:ascii="Cambria Math" w:eastAsiaTheme="minorEastAsia" w:hAnsi="Cambria Math"/>
+            </w:rPr>
+            <m:t xml:space="preserve"> amire igaz, hogy </m:t>
+          </m:r>
+          <m:r>
+            <w:rPr>
+              <w:rFonts w:ascii="Cambria Math" w:eastAsiaTheme="minorEastAsia" w:hAnsi="Cambria Math"/>
+            </w:rPr>
+            <m:t>f</m:t>
+          </m:r>
+          <m:d>
+            <m:dPr>
+              <m:ctrlPr>
+                <w:rPr>
+                  <w:rFonts w:ascii="Cambria Math" w:eastAsiaTheme="minorEastAsia" w:hAnsi="Cambria Math"/>
+                  <w:i/>
+                </w:rPr>
+              </m:ctrlPr>
+            </m:dPr>
+            <m:e>
+              <m:sSub>
+                <m:sSubPr>
+                  <m:ctrlPr>
+                    <w:rPr>
+                      <w:rFonts w:ascii="Cambria Math" w:eastAsiaTheme="minorEastAsia" w:hAnsi="Cambria Math"/>
+                      <w:i/>
+                    </w:rPr>
+                  </m:ctrlPr>
+                </m:sSubPr>
+                <m:e>
+                  <m:r>
+                    <w:rPr>
+                      <w:rFonts w:ascii="Cambria Math" w:eastAsiaTheme="minorEastAsia" w:hAnsi="Cambria Math"/>
+                    </w:rPr>
+                    <m:t>T</m:t>
+                  </m:r>
+                </m:e>
+                <m:sub>
+                  <m:r>
+                    <w:rPr>
+                      <w:rFonts w:ascii="Cambria Math" w:eastAsiaTheme="minorEastAsia" w:hAnsi="Cambria Math"/>
+                    </w:rPr>
+                    <m:t>i</m:t>
+                  </m:r>
+                </m:sub>
+              </m:sSub>
+            </m:e>
+          </m:d>
+          <m:r>
+            <w:rPr>
+              <w:rFonts w:ascii="Cambria Math" w:eastAsiaTheme="minorEastAsia" w:hAnsi="Cambria Math"/>
+            </w:rPr>
+            <m:t>&lt;f</m:t>
+          </m:r>
+          <m:d>
+            <m:dPr>
+              <m:ctrlPr>
+                <w:rPr>
+                  <w:rFonts w:ascii="Cambria Math" w:eastAsiaTheme="minorEastAsia" w:hAnsi="Cambria Math"/>
+                  <w:i/>
+                </w:rPr>
+              </m:ctrlPr>
+            </m:dPr>
+            <m:e>
+              <m:sSub>
+                <m:sSubPr>
+                  <m:ctrlPr>
+                    <w:rPr>
+                      <w:rFonts w:ascii="Cambria Math" w:eastAsiaTheme="minorEastAsia" w:hAnsi="Cambria Math"/>
+                      <w:i/>
+                    </w:rPr>
+                  </m:ctrlPr>
+                </m:sSubPr>
+                <m:e>
+                  <m:r>
+                    <w:rPr>
+                      <w:rFonts w:ascii="Cambria Math" w:eastAsiaTheme="minorEastAsia" w:hAnsi="Cambria Math"/>
+                    </w:rPr>
+                    <m:t>T</m:t>
+                  </m:r>
+                </m:e>
+                <m:sub>
+                  <m:r>
+                    <w:rPr>
+                      <w:rFonts w:ascii="Cambria Math" w:eastAsiaTheme="minorEastAsia" w:hAnsi="Cambria Math"/>
+                    </w:rPr>
+                    <m:t>i+1</m:t>
+                  </m:r>
+                </m:sub>
+              </m:sSub>
+            </m:e>
+          </m:d>
+          <m:r>
+            <w:rPr>
+              <w:rFonts w:ascii="Cambria Math" w:eastAsiaTheme="minorEastAsia" w:hAnsi="Cambria Math"/>
+            </w:rPr>
+            <m:t>∧</m:t>
+          </m:r>
+          <m:d>
+            <m:dPr>
+              <m:ctrlPr>
+                <w:rPr>
+                  <w:rFonts w:ascii="Cambria Math" w:eastAsiaTheme="minorEastAsia" w:hAnsi="Cambria Math"/>
+                  <w:i/>
+                </w:rPr>
+              </m:ctrlPr>
+            </m:dPr>
+            <m:e>
+              <m:r>
+                <w:rPr>
+                  <w:rFonts w:ascii="Cambria Math" w:eastAsiaTheme="minorEastAsia" w:hAnsi="Cambria Math"/>
+                </w:rPr>
+                <m:t>n,ρ</m:t>
+              </m:r>
+              <m:d>
+                <m:dPr>
+                  <m:ctrlPr>
+                    <w:rPr>
+                      <w:rFonts w:ascii="Cambria Math" w:eastAsiaTheme="minorEastAsia" w:hAnsi="Cambria Math"/>
+                      <w:i/>
+                    </w:rPr>
+                  </m:ctrlPr>
+                </m:dPr>
+                <m:e>
+                  <m:r>
+                    <w:rPr>
+                      <w:rFonts w:ascii="Cambria Math" w:eastAsiaTheme="minorEastAsia" w:hAnsi="Cambria Math"/>
+                    </w:rPr>
+                    <m:t>t</m:t>
+                  </m:r>
+                </m:e>
+              </m:d>
+            </m:e>
+          </m:d>
+          <m:r>
+            <w:rPr>
+              <w:rFonts w:ascii="Cambria Math" w:eastAsiaTheme="minorEastAsia" w:hAnsi="Cambria Math"/>
+            </w:rPr>
+            <m:t>∈E</m:t>
+          </m:r>
+          <m:r>
+            <w:rPr>
+              <w:rFonts w:ascii="Cambria Math" w:eastAsiaTheme="minorEastAsia" w:hAnsi="Cambria Math"/>
+            </w:rPr>
+            <w:br/>
+          </m:r>
+        </m:oMath>
+      </m:oMathPara>
+      <m:oMath>
+        <m:d>
+          <m:dPr>
+            <m:ctrlPr>
+              <w:rPr>
+                <w:rFonts w:ascii="Cambria Math" w:eastAsiaTheme="minorEastAsia" w:hAnsi="Cambria Math"/>
+                <w:i/>
+              </w:rPr>
+            </m:ctrlPr>
+          </m:dPr>
+          <m:e>
+            <m:r>
+              <w:rPr>
+                <w:rFonts w:ascii="Cambria Math" w:eastAsiaTheme="minorEastAsia" w:hAnsi="Cambria Math"/>
+              </w:rPr>
+              <m:t>i∈</m:t>
+            </m:r>
+            <m:d>
+              <m:dPr>
+                <m:begChr m:val="{"/>
+                <m:endChr m:val="}"/>
+                <m:ctrlPr>
+                  <w:rPr>
+                    <w:rFonts w:ascii="Cambria Math" w:eastAsiaTheme="minorEastAsia" w:hAnsi="Cambria Math"/>
+                    <w:i/>
+                  </w:rPr>
+                </m:ctrlPr>
+              </m:dPr>
+              <m:e>
+                <m:r>
+                  <w:rPr>
+                    <w:rFonts w:ascii="Cambria Math" w:eastAsiaTheme="minorEastAsia" w:hAnsi="Cambria Math"/>
+                  </w:rPr>
+                  <m:t>1,…,n-1</m:t>
+                </m:r>
+              </m:e>
+            </m:d>
+          </m:e>
+        </m:d>
+      </m:oMath>
+      <w:r>
+        <w:rPr>
+          <w:rFonts w:eastAsiaTheme="minorEastAsia"/>
+        </w:rPr>
+        <w:t xml:space="preserve"> </w:t>
+      </w:r>
+      <w:r>
+        <w:rPr>
+          <w:rFonts w:eastAsiaTheme="minorEastAsia"/>
+        </w:rPr>
+        <w:br/>
+      </w:r>
+      <m:oMathPara>
+        <m:oMath>
+          <m:sSub>
+            <m:sSubPr>
+              <m:ctrlPr>
+                <w:rPr>
+                  <w:rFonts w:ascii="Cambria Math" w:eastAsiaTheme="minorEastAsia" w:hAnsi="Cambria Math"/>
+                  <w:i/>
+                </w:rPr>
+              </m:ctrlPr>
+            </m:sSubPr>
+            <m:e>
+              <m:r>
+                <w:rPr>
+                  <w:rFonts w:ascii="Cambria Math" w:eastAsiaTheme="minorEastAsia" w:hAnsi="Cambria Math"/>
+                </w:rPr>
+                <m:t>τ</m:t>
+              </m:r>
+            </m:e>
+            <m:sub>
+              <m:r>
+                <w:rPr>
+                  <w:rFonts w:ascii="Cambria Math" w:eastAsiaTheme="minorEastAsia" w:hAnsi="Cambria Math"/>
+                </w:rPr>
+                <m:t>μ,σ</m:t>
+              </m:r>
+            </m:sub>
+          </m:sSub>
+          <m:d>
+            <m:dPr>
+              <m:ctrlPr>
+                <w:rPr>
+                  <w:rFonts w:ascii="Cambria Math" w:eastAsiaTheme="minorEastAsia" w:hAnsi="Cambria Math"/>
+                  <w:i/>
+                </w:rPr>
+              </m:ctrlPr>
+            </m:dPr>
+            <m:e>
+              <m:r>
+                <w:rPr>
+                  <w:rFonts w:ascii="Cambria Math" w:eastAsiaTheme="minorEastAsia" w:hAnsi="Cambria Math"/>
+                </w:rPr>
+                <m:t>T</m:t>
+              </m:r>
+            </m:e>
+          </m:d>
+          <m:r>
+            <w:rPr>
+              <w:rFonts w:ascii="Cambria Math" w:eastAsiaTheme="minorEastAsia" w:hAnsi="Cambria Math"/>
+            </w:rPr>
+            <m:t>≔</m:t>
+          </m:r>
+          <m:d>
+            <m:dPr>
+              <m:ctrlPr>
+                <w:rPr>
+                  <w:rFonts w:ascii="Cambria Math" w:eastAsiaTheme="minorEastAsia" w:hAnsi="Cambria Math"/>
+                  <w:i/>
+                </w:rPr>
+              </m:ctrlPr>
+            </m:dPr>
+            <m:e>
+              <m:r>
+                <w:rPr>
+                  <w:rFonts w:ascii="Cambria Math" w:eastAsiaTheme="minorEastAsia" w:hAnsi="Cambria Math"/>
+                </w:rPr>
+                <m:t>T∖</m:t>
+              </m:r>
+              <m:acc>
+                <m:accPr>
+                  <m:chr m:val="̅"/>
+                  <m:ctrlPr>
+                    <w:rPr>
+                      <w:rFonts w:ascii="Cambria Math" w:eastAsiaTheme="minorEastAsia" w:hAnsi="Cambria Math"/>
+                      <w:i/>
+                    </w:rPr>
+                  </m:ctrlPr>
+                </m:accPr>
+                <m:e>
+                  <m:r>
+                    <w:rPr>
+                      <w:rFonts w:ascii="Cambria Math" w:eastAsiaTheme="minorEastAsia" w:hAnsi="Cambria Math"/>
+                    </w:rPr>
+                    <m:t>T</m:t>
+                  </m:r>
+                </m:e>
+              </m:acc>
+            </m:e>
+          </m:d>
+          <m:r>
+            <w:rPr>
+              <w:rFonts w:ascii="Cambria Math" w:eastAsiaTheme="minorEastAsia" w:hAnsi="Cambria Math"/>
+            </w:rPr>
+            <m:t xml:space="preserve"> ⋃</m:t>
+          </m:r>
+          <m:d>
+            <m:dPr>
+              <m:ctrlPr>
+                <w:rPr>
+                  <w:rFonts w:ascii="Cambria Math" w:eastAsiaTheme="minorEastAsia" w:hAnsi="Cambria Math"/>
+                  <w:i/>
+                </w:rPr>
+              </m:ctrlPr>
+            </m:dPr>
+            <m:e>
+              <m:nary>
+                <m:naryPr>
+                  <m:chr m:val="⋃"/>
+                  <m:limLoc m:val="undOvr"/>
+                  <m:ctrlPr>
+                    <w:rPr>
+                      <w:rFonts w:ascii="Cambria Math" w:eastAsiaTheme="minorEastAsia" w:hAnsi="Cambria Math"/>
+                      <w:i/>
+                    </w:rPr>
+                  </m:ctrlPr>
+                </m:naryPr>
+                <m:sub>
+                  <m:r>
+                    <w:rPr>
+                      <w:rFonts w:ascii="Cambria Math" w:eastAsiaTheme="minorEastAsia" w:hAnsi="Cambria Math"/>
+                    </w:rPr>
+                    <m:t>i=1</m:t>
+                  </m:r>
+                </m:sub>
+                <m:sup>
+                  <m:r>
+                    <w:rPr>
+                      <w:rFonts w:ascii="Cambria Math" w:eastAsiaTheme="minorEastAsia" w:hAnsi="Cambria Math"/>
+                    </w:rPr>
+                    <m:t>n</m:t>
+                  </m:r>
+                </m:sup>
+                <m:e>
+                  <m:acc>
+                    <m:accPr>
+                      <m:chr m:val="̿"/>
+                      <m:ctrlPr>
+                        <w:rPr>
+                          <w:rFonts w:ascii="Cambria Math" w:eastAsiaTheme="minorEastAsia" w:hAnsi="Cambria Math"/>
+                          <w:i/>
+                        </w:rPr>
+                      </m:ctrlPr>
+                    </m:accPr>
+                    <m:e>
+                      <m:sSub>
+                        <m:sSubPr>
+                          <m:ctrlPr>
+                            <w:rPr>
+                              <w:rFonts w:ascii="Cambria Math" w:eastAsiaTheme="minorEastAsia" w:hAnsi="Cambria Math"/>
+                              <w:i/>
+                            </w:rPr>
+                          </m:ctrlPr>
+                        </m:sSubPr>
+                        <m:e>
+                          <m:r>
+                            <w:rPr>
+                              <w:rFonts w:ascii="Cambria Math" w:eastAsiaTheme="minorEastAsia" w:hAnsi="Cambria Math"/>
+                            </w:rPr>
+                            <m:t>T</m:t>
+                          </m:r>
+                        </m:e>
+                        <m:sub>
+                          <m:r>
+                            <w:rPr>
+                              <w:rFonts w:ascii="Cambria Math" w:eastAsiaTheme="minorEastAsia" w:hAnsi="Cambria Math"/>
+                            </w:rPr>
+                            <m:t>i</m:t>
+                          </m:r>
+                        </m:sub>
+                      </m:sSub>
+                    </m:e>
+                  </m:acc>
+                </m:e>
+              </m:nary>
+            </m:e>
+          </m:d>
+          <m:r>
+            <w:rPr>
+              <w:rFonts w:ascii="Cambria Math" w:eastAsiaTheme="minorEastAsia" w:hAnsi="Cambria Math"/>
+            </w:rPr>
+            <m:t>.</m:t>
+          </m:r>
+        </m:oMath>
+      </m:oMathPara>
+    </w:p>
+    <w:p>
+      <w:pPr>
+        <w:pStyle w:val="Heading4"/>
+      </w:pPr>
+      <w:r>
+        <w:t>Stratégia (l</w:t>
+      </w:r>
+      <w:r>
+        <w:t>egkisebb részfa feldolgozása először</w:t>
+      </w:r>
+      <w:r>
+        <w:t>)</w:t>
+      </w:r>
+    </w:p>
+    <w:p>
+      <w:r>
+        <w:t xml:space="preserve">A stratégia lényege, hogy mindig azokat a részfákat dolgozzuk fel előbb, ami sokkal kisebbek, azaz kevesebb csúcsot tartalmaznak. </w:t>
+      </w:r>
+      <w:r>
+        <w:t xml:space="preserve">Könnyű belátni azt, hogy ebben az esetben azok a részfák is hamarabb sorra fognak kerülni, </w:t>
+      </w:r>
+      <w:r>
+        <w:t xml:space="preserve">amik egy másik kiválasztott szintaxisfa részfái. </w:t>
+      </w:r>
+    </w:p>
+    <w:p>
+      <w:r>
+        <w:t xml:space="preserve">Formalizálva a stratégiát, az </w:t>
+      </w:r>
+      <m:oMath>
+        <m:r>
+          <w:rPr>
+            <w:rFonts w:ascii="Cambria Math" w:hAnsi="Cambria Math"/>
+          </w:rPr>
+          <m:t>f:AST→</m:t>
+        </m:r>
+        <m:r>
+          <m:rPr>
+            <m:scr m:val="double-struck"/>
+          </m:rPr>
+          <w:rPr>
+            <w:rFonts w:ascii="Cambria Math" w:hAnsi="Cambria Math"/>
+          </w:rPr>
+          <m:t>N</m:t>
+        </m:r>
+      </m:oMath>
+      <w:r>
+        <w:rPr>
+          <w:rFonts w:eastAsiaTheme="minorEastAsia"/>
+        </w:rPr>
+        <w:t xml:space="preserve"> függvényt</w:t>
+      </w:r>
+      <w:r>
+        <w:t xml:space="preserve"> </w:t>
+      </w:r>
+      <w:r>
+        <w:t>az alábbi módon definiáljuk:</w:t>
+      </w:r>
+    </w:p>
+    <w:p>
+      <w:pPr>
+        <w:rPr>
+          <w:rFonts w:eastAsiaTheme="minorEastAsia"/>
+        </w:rPr>
+      </w:pPr>
+      <m:oMathPara>
+        <m:oMath>
+          <m:r>
+            <w:rPr>
+              <w:rFonts w:ascii="Cambria Math" w:hAnsi="Cambria Math"/>
+            </w:rPr>
+            <m:t>f</m:t>
+          </m:r>
+          <m:d>
+            <m:dPr>
+              <m:ctrlPr>
+                <w:rPr>
+                  <w:rFonts w:ascii="Cambria Math" w:hAnsi="Cambria Math"/>
+                  <w:i/>
+                </w:rPr>
+              </m:ctrlPr>
+            </m:dPr>
+            <m:e>
+              <m:r>
+                <w:rPr>
+                  <w:rFonts w:ascii="Cambria Math" w:hAnsi="Cambria Math"/>
+                </w:rPr>
+                <m:t>T</m:t>
+              </m:r>
+            </m:e>
+          </m:d>
+          <m:r>
+            <w:rPr>
+              <w:rFonts w:ascii="Cambria Math" w:hAnsi="Cambria Math"/>
+            </w:rPr>
+            <m:t>≔</m:t>
+          </m:r>
+          <m:d>
+            <m:dPr>
+              <m:begChr m:val="|"/>
+              <m:endChr m:val="|"/>
+              <m:ctrlPr>
+                <w:rPr>
+                  <w:rFonts w:ascii="Cambria Math" w:hAnsi="Cambria Math"/>
+                  <w:i/>
+                </w:rPr>
+              </m:ctrlPr>
+            </m:dPr>
+            <m:e>
+              <m:r>
+                <w:rPr>
+                  <w:rFonts w:ascii="Cambria Math" w:hAnsi="Cambria Math"/>
+                </w:rPr>
+                <m:t>V</m:t>
+              </m:r>
+            </m:e>
+          </m:d>
+          <m:r>
+            <w:rPr>
+              <w:rFonts w:ascii="Cambria Math" w:hAnsi="Cambria Math"/>
+            </w:rPr>
+            <m:t xml:space="preserve">, </m:t>
+          </m:r>
+          <m:r>
+            <m:rPr>
+              <m:nor/>
+            </m:rPr>
+            <w:rPr>
+              <w:rFonts w:ascii="Cambria Math" w:hAnsi="Cambria Math"/>
+            </w:rPr>
+            <m:t>ahol</m:t>
+          </m:r>
+          <m:r>
+            <w:rPr>
+              <w:rFonts w:ascii="Cambria Math" w:hAnsi="Cambria Math"/>
+            </w:rPr>
+            <m:t xml:space="preserve"> T=</m:t>
+          </m:r>
+          <m:d>
+            <m:dPr>
+              <m:ctrlPr>
+                <w:rPr>
+                  <w:rFonts w:ascii="Cambria Math" w:hAnsi="Cambria Math"/>
+                  <w:i/>
+                </w:rPr>
+              </m:ctrlPr>
+            </m:dPr>
+            <m:e>
+              <m:r>
+                <w:rPr>
+                  <w:rFonts w:ascii="Cambria Math" w:hAnsi="Cambria Math"/>
+                </w:rPr>
+                <m:t>V,E</m:t>
+              </m:r>
+            </m:e>
+          </m:d>
+          <m:r>
+            <w:rPr>
+              <w:rFonts w:ascii="Cambria Math" w:hAnsi="Cambria Math"/>
+            </w:rPr>
+            <m:t>∈AST</m:t>
+          </m:r>
+          <m:r>
+            <w:rPr>
+              <w:rFonts w:ascii="Cambria Math" w:eastAsiaTheme="minorEastAsia" w:hAnsi="Cambria Math"/>
+            </w:rPr>
+            <m:t>.</m:t>
+          </m:r>
+        </m:oMath>
+      </m:oMathPara>
+    </w:p>
+    <w:p>
+      <w:pPr>
+        <w:rPr>
+          <w:rFonts w:eastAsiaTheme="minorEastAsia"/>
+        </w:rPr>
+      </w:pPr>
+      <w:r>
+        <w:rPr>
+          <w:rFonts w:eastAsiaTheme="minorEastAsia"/>
+        </w:rPr>
+        <w:lastRenderedPageBreak/>
+        <w:t>Ezzel az egyszerű módszerrel leginkább a törlésen alapuló makrók használatát tehetjük biztonságossá. Tegyük fel, hogy van egy olyan</w:t>
+      </w:r>
+      <w:r>
+        <w:rPr>
+          <w:rFonts w:eastAsiaTheme="minorEastAsia"/>
+        </w:rPr>
+        <w:t xml:space="preserve"> </w:t>
+      </w:r>
+      <m:oMath>
+        <m:r>
+          <w:rPr>
+            <w:rFonts w:ascii="Cambria Math" w:eastAsiaTheme="minorEastAsia" w:hAnsi="Cambria Math"/>
+          </w:rPr>
+          <m:t>μ</m:t>
+        </m:r>
+      </m:oMath>
+      <w:r>
+        <w:rPr>
+          <w:rFonts w:eastAsiaTheme="minorEastAsia"/>
+        </w:rPr>
+        <w:t xml:space="preserve"> makrónk, ami akkor törli az adott részfát, amikor az már nem tartalmaz további részfákat egy adott </w:t>
+      </w:r>
+      <m:oMath>
+        <m:r>
+          <w:rPr>
+            <w:rFonts w:ascii="Cambria Math" w:eastAsiaTheme="minorEastAsia" w:hAnsi="Cambria Math"/>
+          </w:rPr>
+          <m:t>σ</m:t>
+        </m:r>
+      </m:oMath>
+      <w:r>
+        <w:rPr>
+          <w:rFonts w:eastAsiaTheme="minorEastAsia"/>
+        </w:rPr>
+        <w:t xml:space="preserve"> szelektor alapján:</w:t>
+      </w:r>
+    </w:p>
+    <w:p>
+      <w:pPr>
+        <w:jc w:val="center"/>
+        <w:rPr>
+          <w:rFonts w:eastAsiaTheme="minorEastAsia"/>
+        </w:rPr>
+      </w:pPr>
+      <m:oMathPara>
+        <m:oMath>
+          <m:r>
+            <w:rPr>
+              <w:rFonts w:ascii="Cambria Math" w:eastAsiaTheme="minorEastAsia" w:hAnsi="Cambria Math"/>
+            </w:rPr>
+            <m:t>μ</m:t>
+          </m:r>
+          <m:d>
+            <m:dPr>
+              <m:ctrlPr>
+                <w:rPr>
+                  <w:rFonts w:ascii="Cambria Math" w:eastAsiaTheme="minorEastAsia" w:hAnsi="Cambria Math"/>
+                  <w:i/>
+                </w:rPr>
+              </m:ctrlPr>
+            </m:dPr>
+            <m:e>
+              <m:r>
+                <w:rPr>
+                  <w:rFonts w:ascii="Cambria Math" w:eastAsiaTheme="minorEastAsia" w:hAnsi="Cambria Math"/>
+                </w:rPr>
+                <m:t>T</m:t>
+              </m:r>
+            </m:e>
+          </m:d>
+          <m:r>
+            <w:rPr>
+              <w:rFonts w:ascii="Cambria Math" w:eastAsiaTheme="minorEastAsia" w:hAnsi="Cambria Math"/>
+            </w:rPr>
+            <m:t>≔</m:t>
+          </m:r>
+          <m:d>
+            <m:dPr>
+              <m:begChr m:val="{"/>
+              <m:endChr m:val=""/>
+              <m:ctrlPr>
+                <w:rPr>
+                  <w:rFonts w:ascii="Cambria Math" w:eastAsiaTheme="minorEastAsia" w:hAnsi="Cambria Math"/>
+                  <w:i/>
+                </w:rPr>
+              </m:ctrlPr>
+            </m:dPr>
+            <m:e>
+              <m:eqArr>
+                <m:eqArrPr>
+                  <m:ctrlPr>
+                    <w:rPr>
+                      <w:rFonts w:ascii="Cambria Math" w:eastAsiaTheme="minorEastAsia" w:hAnsi="Cambria Math"/>
+                      <w:i/>
+                    </w:rPr>
+                  </m:ctrlPr>
+                </m:eqArrPr>
+                <m:e>
+                  <m:r>
+                    <w:rPr>
+                      <w:rFonts w:ascii="Cambria Math" w:hAnsi="Cambria Math"/>
+                    </w:rPr>
+                    <m:t>ω</m:t>
+                  </m:r>
+                  <m:r>
+                    <w:rPr>
+                      <w:rFonts w:ascii="Cambria Math" w:hAnsi="Cambria Math"/>
+                    </w:rPr>
+                    <m:t>,  &amp;</m:t>
+                  </m:r>
+                  <m:r>
+                    <w:rPr>
+                      <w:rFonts w:ascii="Cambria Math" w:hAnsi="Cambria Math"/>
+                    </w:rPr>
+                    <m:t>σ(T)=∅</m:t>
+                  </m:r>
+                </m:e>
+                <m:e>
+                  <m:r>
+                    <w:rPr>
+                      <w:rFonts w:ascii="Cambria Math" w:hAnsi="Cambria Math"/>
+                    </w:rPr>
+                    <m:t>T</m:t>
+                  </m:r>
+                  <m:r>
+                    <w:rPr>
+                      <w:rFonts w:ascii="Cambria Math" w:hAnsi="Cambria Math"/>
+                    </w:rPr>
+                    <m:t>,  &amp;</m:t>
+                  </m:r>
+                  <m:r>
+                    <w:rPr>
+                      <w:rFonts w:ascii="Cambria Math" w:hAnsi="Cambria Math"/>
+                    </w:rPr>
+                    <m:t>σ(T)≠∅.</m:t>
+                  </m:r>
+                </m:e>
+              </m:eqArr>
+            </m:e>
+          </m:d>
+        </m:oMath>
+      </m:oMathPara>
+    </w:p>
+    <w:p>
+      <w:pPr>
+        <w:rPr>
+          <w:rFonts w:eastAsiaTheme="minorEastAsia"/>
+        </w:rPr>
+      </w:pPr>
+      <w:r>
+        <w:rPr>
+          <w:rFonts w:eastAsiaTheme="minorEastAsia"/>
+        </w:rPr>
+        <w:t xml:space="preserve">A gyakorlatban a kiválasztott részfákra a </w:t>
+      </w:r>
+      <m:oMath>
+        <m:r>
+          <w:rPr>
+            <w:rFonts w:ascii="Cambria Math" w:eastAsiaTheme="minorEastAsia" w:hAnsi="Cambria Math"/>
+          </w:rPr>
+          <m:t>μ</m:t>
+        </m:r>
+      </m:oMath>
+      <w:r>
+        <w:rPr>
+          <w:rFonts w:eastAsiaTheme="minorEastAsia"/>
+        </w:rPr>
+        <w:t xml:space="preserve"> makrót szekvenciálisan, azaz egymás után tudjuk végrehajtani és hatékonysági okok miatt könnyen lehet, hogy nem is tároljuk az eredeti szintaxisfát. Ilyenkor a szintaxisfa transzformációja ekvivalens a következő metaprogramozással:</w:t>
+      </w:r>
+    </w:p>
+    <w:p>
+      <w:pPr>
+        <w:rPr>
+          <w:rFonts w:eastAsiaTheme="minorEastAsia"/>
+        </w:rPr>
+      </w:pPr>
+      <m:oMathPara>
+        <m:oMath>
+          <m:r>
+            <w:rPr>
+              <w:rFonts w:ascii="Cambria Math" w:eastAsiaTheme="minorEastAsia" w:hAnsi="Cambria Math"/>
+            </w:rPr>
+            <m:t>σ</m:t>
+          </m:r>
+          <m:d>
+            <m:dPr>
+              <m:ctrlPr>
+                <w:rPr>
+                  <w:rFonts w:ascii="Cambria Math" w:eastAsiaTheme="minorEastAsia" w:hAnsi="Cambria Math"/>
+                  <w:i/>
+                </w:rPr>
+              </m:ctrlPr>
+            </m:dPr>
+            <m:e>
+              <m:r>
+                <w:rPr>
+                  <w:rFonts w:ascii="Cambria Math" w:eastAsiaTheme="minorEastAsia" w:hAnsi="Cambria Math"/>
+                </w:rPr>
+                <m:t>T</m:t>
+              </m:r>
+            </m:e>
+          </m:d>
+          <m:r>
+            <w:rPr>
+              <w:rFonts w:ascii="Cambria Math" w:eastAsiaTheme="minorEastAsia" w:hAnsi="Cambria Math"/>
+            </w:rPr>
+            <m:t xml:space="preserve"> ≔</m:t>
+          </m:r>
+          <m:d>
+            <m:dPr>
+              <m:begChr m:val="{"/>
+              <m:endChr m:val="}"/>
+              <m:ctrlPr>
+                <w:rPr>
+                  <w:rFonts w:ascii="Cambria Math" w:eastAsiaTheme="minorEastAsia" w:hAnsi="Cambria Math"/>
+                  <w:i/>
+                </w:rPr>
+              </m:ctrlPr>
+            </m:dPr>
+            <m:e>
+              <m:sSub>
+                <m:sSubPr>
+                  <m:ctrlPr>
+                    <w:rPr>
+                      <w:rFonts w:ascii="Cambria Math" w:eastAsiaTheme="minorEastAsia" w:hAnsi="Cambria Math"/>
+                      <w:i/>
+                    </w:rPr>
+                  </m:ctrlPr>
+                </m:sSubPr>
+                <m:e>
+                  <m:r>
+                    <w:rPr>
+                      <w:rFonts w:ascii="Cambria Math" w:eastAsiaTheme="minorEastAsia" w:hAnsi="Cambria Math"/>
+                    </w:rPr>
+                    <m:t>T</m:t>
+                  </m:r>
+                </m:e>
+                <m:sub>
+                  <m:r>
+                    <w:rPr>
+                      <w:rFonts w:ascii="Cambria Math" w:eastAsiaTheme="minorEastAsia" w:hAnsi="Cambria Math"/>
+                    </w:rPr>
+                    <m:t>1</m:t>
+                  </m:r>
+                </m:sub>
+              </m:sSub>
+              <m:r>
+                <w:rPr>
+                  <w:rFonts w:ascii="Cambria Math" w:eastAsiaTheme="minorEastAsia" w:hAnsi="Cambria Math"/>
+                </w:rPr>
+                <m:t>,…,</m:t>
+              </m:r>
+              <m:sSub>
+                <m:sSubPr>
+                  <m:ctrlPr>
+                    <w:rPr>
+                      <w:rFonts w:ascii="Cambria Math" w:eastAsiaTheme="minorEastAsia" w:hAnsi="Cambria Math"/>
+                      <w:i/>
+                    </w:rPr>
+                  </m:ctrlPr>
+                </m:sSubPr>
+                <m:e>
+                  <m:r>
+                    <w:rPr>
+                      <w:rFonts w:ascii="Cambria Math" w:eastAsiaTheme="minorEastAsia" w:hAnsi="Cambria Math"/>
+                    </w:rPr>
+                    <m:t>T</m:t>
+                  </m:r>
+                </m:e>
+                <m:sub>
+                  <m:r>
+                    <w:rPr>
+                      <w:rFonts w:ascii="Cambria Math" w:eastAsiaTheme="minorEastAsia" w:hAnsi="Cambria Math"/>
+                    </w:rPr>
+                    <m:t>n</m:t>
+                  </m:r>
+                </m:sub>
+              </m:sSub>
+            </m:e>
+          </m:d>
+          <m:r>
+            <w:rPr>
+              <w:rFonts w:ascii="Cambria Math" w:eastAsiaTheme="minorEastAsia" w:hAnsi="Cambria Math"/>
+            </w:rPr>
+            <m:t xml:space="preserve">, </m:t>
+          </m:r>
+          <m:r>
+            <w:rPr>
+              <w:rFonts w:ascii="Cambria Math" w:eastAsiaTheme="minorEastAsia" w:hAnsi="Cambria Math"/>
+            </w:rPr>
+            <m:t xml:space="preserve"> </m:t>
+          </m:r>
+          <m:r>
+            <m:rPr>
+              <m:nor/>
+            </m:rPr>
+            <w:rPr>
+              <w:rFonts w:ascii="Cambria Math" w:eastAsiaTheme="minorEastAsia" w:hAnsi="Cambria Math"/>
+            </w:rPr>
+            <m:t xml:space="preserve">ahol </m:t>
+          </m:r>
+          <m:r>
+            <w:rPr>
+              <w:rFonts w:ascii="Cambria Math" w:eastAsiaTheme="minorEastAsia" w:hAnsi="Cambria Math"/>
+            </w:rPr>
+            <m:t>f</m:t>
+          </m:r>
+          <m:d>
+            <m:dPr>
+              <m:ctrlPr>
+                <w:rPr>
+                  <w:rFonts w:ascii="Cambria Math" w:eastAsiaTheme="minorEastAsia" w:hAnsi="Cambria Math"/>
+                  <w:i/>
+                </w:rPr>
+              </m:ctrlPr>
+            </m:dPr>
+            <m:e>
+              <m:sSub>
+                <m:sSubPr>
+                  <m:ctrlPr>
+                    <w:rPr>
+                      <w:rFonts w:ascii="Cambria Math" w:eastAsiaTheme="minorEastAsia" w:hAnsi="Cambria Math"/>
+                      <w:i/>
+                    </w:rPr>
+                  </m:ctrlPr>
+                </m:sSubPr>
+                <m:e>
+                  <m:r>
+                    <w:rPr>
+                      <w:rFonts w:ascii="Cambria Math" w:eastAsiaTheme="minorEastAsia" w:hAnsi="Cambria Math"/>
+                    </w:rPr>
+                    <m:t>T</m:t>
+                  </m:r>
+                </m:e>
+                <m:sub>
+                  <m:r>
+                    <w:rPr>
+                      <w:rFonts w:ascii="Cambria Math" w:eastAsiaTheme="minorEastAsia" w:hAnsi="Cambria Math"/>
+                    </w:rPr>
+                    <m:t>i</m:t>
+                  </m:r>
+                </m:sub>
+              </m:sSub>
+            </m:e>
+          </m:d>
+          <m:r>
+            <w:rPr>
+              <w:rFonts w:ascii="Cambria Math" w:eastAsiaTheme="minorEastAsia" w:hAnsi="Cambria Math"/>
+            </w:rPr>
+            <m:t>&lt;f</m:t>
+          </m:r>
+          <m:d>
+            <m:dPr>
+              <m:ctrlPr>
+                <w:rPr>
+                  <w:rFonts w:ascii="Cambria Math" w:eastAsiaTheme="minorEastAsia" w:hAnsi="Cambria Math"/>
+                  <w:i/>
+                </w:rPr>
+              </m:ctrlPr>
+            </m:dPr>
+            <m:e>
+              <m:sSub>
+                <m:sSubPr>
+                  <m:ctrlPr>
+                    <w:rPr>
+                      <w:rFonts w:ascii="Cambria Math" w:eastAsiaTheme="minorEastAsia" w:hAnsi="Cambria Math"/>
+                      <w:i/>
+                    </w:rPr>
+                  </m:ctrlPr>
+                </m:sSubPr>
+                <m:e>
+                  <m:r>
+                    <w:rPr>
+                      <w:rFonts w:ascii="Cambria Math" w:eastAsiaTheme="minorEastAsia" w:hAnsi="Cambria Math"/>
+                    </w:rPr>
+                    <m:t>T</m:t>
+                  </m:r>
+                </m:e>
+                <m:sub>
+                  <m:r>
+                    <w:rPr>
+                      <w:rFonts w:ascii="Cambria Math" w:eastAsiaTheme="minorEastAsia" w:hAnsi="Cambria Math"/>
+                    </w:rPr>
+                    <m:t>i+1</m:t>
+                  </m:r>
+                </m:sub>
+              </m:sSub>
+            </m:e>
+          </m:d>
+          <m:r>
+            <w:rPr>
+              <w:rFonts w:ascii="Cambria Math" w:eastAsiaTheme="minorEastAsia" w:hAnsi="Cambria Math"/>
+            </w:rPr>
+            <m:t xml:space="preserve"> </m:t>
+          </m:r>
+          <m:d>
+            <m:dPr>
+              <m:ctrlPr>
+                <w:rPr>
+                  <w:rFonts w:ascii="Cambria Math" w:eastAsiaTheme="minorEastAsia" w:hAnsi="Cambria Math"/>
+                  <w:i/>
+                </w:rPr>
+              </m:ctrlPr>
+            </m:dPr>
+            <m:e>
+              <m:r>
+                <w:rPr>
+                  <w:rFonts w:ascii="Cambria Math" w:eastAsiaTheme="minorEastAsia" w:hAnsi="Cambria Math"/>
+                </w:rPr>
+                <m:t>i∈</m:t>
+              </m:r>
+              <m:d>
+                <m:dPr>
+                  <m:begChr m:val="{"/>
+                  <m:endChr m:val="}"/>
+                  <m:ctrlPr>
+                    <w:rPr>
+                      <w:rFonts w:ascii="Cambria Math" w:eastAsiaTheme="minorEastAsia" w:hAnsi="Cambria Math"/>
+                      <w:i/>
+                    </w:rPr>
+                  </m:ctrlPr>
+                </m:dPr>
+                <m:e>
+                  <m:r>
+                    <w:rPr>
+                      <w:rFonts w:ascii="Cambria Math" w:eastAsiaTheme="minorEastAsia" w:hAnsi="Cambria Math"/>
+                    </w:rPr>
+                    <m:t>1,…,n</m:t>
+                  </m:r>
+                </m:e>
+              </m:d>
+            </m:e>
+          </m:d>
+          <m:r>
+            <w:rPr>
+              <w:rFonts w:ascii="Cambria Math" w:eastAsiaTheme="minorEastAsia" w:hAnsi="Cambria Math"/>
+            </w:rPr>
+            <w:br/>
+          </m:r>
+        </m:oMath>
+        <m:oMath>
+          <m:sSub>
+            <m:sSubPr>
+              <m:ctrlPr>
+                <w:rPr>
+                  <w:rFonts w:ascii="Cambria Math" w:eastAsiaTheme="minorEastAsia" w:hAnsi="Cambria Math"/>
+                  <w:i/>
+                </w:rPr>
+              </m:ctrlPr>
+            </m:sSubPr>
+            <m:e>
+              <m:r>
+                <w:rPr>
+                  <w:rFonts w:ascii="Cambria Math" w:eastAsiaTheme="minorEastAsia" w:hAnsi="Cambria Math"/>
+                </w:rPr>
+                <m:t>σ</m:t>
+              </m:r>
+            </m:e>
+            <m:sub>
+              <m:r>
+                <w:rPr>
+                  <w:rFonts w:ascii="Cambria Math" w:eastAsiaTheme="minorEastAsia" w:hAnsi="Cambria Math"/>
+                </w:rPr>
+                <m:t>i</m:t>
+              </m:r>
+            </m:sub>
+          </m:sSub>
+          <m:d>
+            <m:dPr>
+              <m:ctrlPr>
+                <w:rPr>
+                  <w:rFonts w:ascii="Cambria Math" w:eastAsiaTheme="minorEastAsia" w:hAnsi="Cambria Math"/>
+                  <w:i/>
+                </w:rPr>
+              </m:ctrlPr>
+            </m:dPr>
+            <m:e>
+              <m:r>
+                <w:rPr>
+                  <w:rFonts w:ascii="Cambria Math" w:eastAsiaTheme="minorEastAsia" w:hAnsi="Cambria Math"/>
+                </w:rPr>
+                <m:t>T</m:t>
+              </m:r>
+            </m:e>
+          </m:d>
+          <m:r>
+            <w:rPr>
+              <w:rFonts w:ascii="Cambria Math" w:eastAsiaTheme="minorEastAsia" w:hAnsi="Cambria Math"/>
+            </w:rPr>
+            <m:t>≔</m:t>
+          </m:r>
+          <m:d>
+            <m:dPr>
+              <m:begChr m:val="{"/>
+              <m:endChr m:val="}"/>
+              <m:ctrlPr>
+                <w:rPr>
+                  <w:rFonts w:ascii="Cambria Math" w:eastAsiaTheme="minorEastAsia" w:hAnsi="Cambria Math"/>
+                  <w:i/>
+                </w:rPr>
+              </m:ctrlPr>
+            </m:dPr>
+            <m:e>
+              <m:sSub>
+                <m:sSubPr>
+                  <m:ctrlPr>
+                    <w:rPr>
+                      <w:rFonts w:ascii="Cambria Math" w:eastAsiaTheme="minorEastAsia" w:hAnsi="Cambria Math"/>
+                      <w:i/>
+                    </w:rPr>
+                  </m:ctrlPr>
+                </m:sSubPr>
+                <m:e>
+                  <m:r>
+                    <w:rPr>
+                      <w:rFonts w:ascii="Cambria Math" w:eastAsiaTheme="minorEastAsia" w:hAnsi="Cambria Math"/>
+                    </w:rPr>
+                    <m:t>T</m:t>
+                  </m:r>
+                </m:e>
+                <m:sub>
+                  <m:r>
+                    <w:rPr>
+                      <w:rFonts w:ascii="Cambria Math" w:eastAsiaTheme="minorEastAsia" w:hAnsi="Cambria Math"/>
+                    </w:rPr>
+                    <m:t>i</m:t>
+                  </m:r>
+                </m:sub>
+              </m:sSub>
+            </m:e>
+          </m:d>
+          <m:r>
+            <w:rPr>
+              <w:rFonts w:ascii="Cambria Math" w:eastAsiaTheme="minorEastAsia" w:hAnsi="Cambria Math"/>
+            </w:rPr>
+            <m:t xml:space="preserve">   </m:t>
+          </m:r>
+          <m:d>
+            <m:dPr>
+              <m:ctrlPr>
+                <w:rPr>
+                  <w:rFonts w:ascii="Cambria Math" w:eastAsiaTheme="minorEastAsia" w:hAnsi="Cambria Math"/>
+                  <w:i/>
+                </w:rPr>
+              </m:ctrlPr>
+            </m:dPr>
+            <m:e>
+              <m:r>
+                <w:rPr>
+                  <w:rFonts w:ascii="Cambria Math" w:eastAsiaTheme="minorEastAsia" w:hAnsi="Cambria Math"/>
+                </w:rPr>
+                <m:t>i∈</m:t>
+              </m:r>
+              <m:d>
+                <m:dPr>
+                  <m:begChr m:val="{"/>
+                  <m:endChr m:val="}"/>
+                  <m:ctrlPr>
+                    <w:rPr>
+                      <w:rFonts w:ascii="Cambria Math" w:eastAsiaTheme="minorEastAsia" w:hAnsi="Cambria Math"/>
+                      <w:i/>
+                    </w:rPr>
+                  </m:ctrlPr>
+                </m:dPr>
+                <m:e>
+                  <m:r>
+                    <w:rPr>
+                      <w:rFonts w:ascii="Cambria Math" w:eastAsiaTheme="minorEastAsia" w:hAnsi="Cambria Math"/>
+                    </w:rPr>
+                    <m:t>1,…,n</m:t>
+                  </m:r>
+                </m:e>
+              </m:d>
+            </m:e>
+          </m:d>
+          <m:r>
+            <w:rPr>
+              <w:rFonts w:ascii="Cambria Math" w:eastAsiaTheme="minorEastAsia" w:hAnsi="Cambria Math"/>
+            </w:rPr>
+            <w:br/>
+          </m:r>
+        </m:oMath>
+        <m:oMath>
+          <m:sSub>
+            <m:sSubPr>
+              <m:ctrlPr>
+                <w:rPr>
+                  <w:rFonts w:ascii="Cambria Math" w:eastAsiaTheme="minorEastAsia" w:hAnsi="Cambria Math"/>
+                  <w:i/>
+                </w:rPr>
+              </m:ctrlPr>
+            </m:sSubPr>
+            <m:e>
+              <m:r>
+                <w:rPr>
+                  <w:rFonts w:ascii="Cambria Math" w:eastAsiaTheme="minorEastAsia" w:hAnsi="Cambria Math"/>
+                </w:rPr>
+                <m:t>τ</m:t>
+              </m:r>
+            </m:e>
+            <m:sub>
+              <m:r>
+                <w:rPr>
+                  <w:rFonts w:ascii="Cambria Math" w:eastAsiaTheme="minorEastAsia" w:hAnsi="Cambria Math"/>
+                </w:rPr>
+                <m:t>i</m:t>
+              </m:r>
+            </m:sub>
+          </m:sSub>
+          <m:d>
+            <m:dPr>
+              <m:ctrlPr>
+                <w:rPr>
+                  <w:rFonts w:ascii="Cambria Math" w:eastAsiaTheme="minorEastAsia" w:hAnsi="Cambria Math"/>
+                  <w:i/>
+                </w:rPr>
+              </m:ctrlPr>
+            </m:dPr>
+            <m:e>
+              <m:r>
+                <w:rPr>
+                  <w:rFonts w:ascii="Cambria Math" w:eastAsiaTheme="minorEastAsia" w:hAnsi="Cambria Math"/>
+                </w:rPr>
+                <m:t>T</m:t>
+              </m:r>
+            </m:e>
+          </m:d>
+          <m:r>
+            <w:rPr>
+              <w:rFonts w:ascii="Cambria Math" w:eastAsiaTheme="minorEastAsia" w:hAnsi="Cambria Math"/>
+            </w:rPr>
+            <m:t>≔</m:t>
+          </m:r>
+          <m:sSub>
+            <m:sSubPr>
+              <m:ctrlPr>
+                <w:rPr>
+                  <w:rFonts w:ascii="Cambria Math" w:eastAsiaTheme="minorEastAsia" w:hAnsi="Cambria Math"/>
+                  <w:i/>
+                </w:rPr>
+              </m:ctrlPr>
+            </m:sSubPr>
+            <m:e>
+              <m:r>
+                <w:rPr>
+                  <w:rFonts w:ascii="Cambria Math" w:eastAsiaTheme="minorEastAsia" w:hAnsi="Cambria Math"/>
+                </w:rPr>
+                <m:t>τ</m:t>
+              </m:r>
+            </m:e>
+            <m:sub>
+              <m:r>
+                <w:rPr>
+                  <w:rFonts w:ascii="Cambria Math" w:eastAsiaTheme="minorEastAsia" w:hAnsi="Cambria Math"/>
+                </w:rPr>
+                <m:t>μ,</m:t>
+              </m:r>
+              <m:sSub>
+                <m:sSubPr>
+                  <m:ctrlPr>
+                    <w:rPr>
+                      <w:rFonts w:ascii="Cambria Math" w:eastAsiaTheme="minorEastAsia" w:hAnsi="Cambria Math"/>
+                      <w:i/>
+                    </w:rPr>
+                  </m:ctrlPr>
+                </m:sSubPr>
+                <m:e>
+                  <m:r>
+                    <w:rPr>
+                      <w:rFonts w:ascii="Cambria Math" w:eastAsiaTheme="minorEastAsia" w:hAnsi="Cambria Math"/>
+                    </w:rPr>
+                    <m:t>σ</m:t>
+                  </m:r>
+                </m:e>
+                <m:sub>
+                  <m:r>
+                    <w:rPr>
+                      <w:rFonts w:ascii="Cambria Math" w:eastAsiaTheme="minorEastAsia" w:hAnsi="Cambria Math"/>
+                    </w:rPr>
+                    <m:t>i</m:t>
+                  </m:r>
+                </m:sub>
+              </m:sSub>
+            </m:sub>
+          </m:sSub>
+          <m:d>
+            <m:dPr>
+              <m:ctrlPr>
+                <w:rPr>
+                  <w:rFonts w:ascii="Cambria Math" w:eastAsiaTheme="minorEastAsia" w:hAnsi="Cambria Math"/>
+                  <w:i/>
+                </w:rPr>
+              </m:ctrlPr>
+            </m:dPr>
+            <m:e>
+              <m:r>
+                <w:rPr>
+                  <w:rFonts w:ascii="Cambria Math" w:eastAsiaTheme="minorEastAsia" w:hAnsi="Cambria Math"/>
+                </w:rPr>
+                <m:t>T</m:t>
+              </m:r>
+            </m:e>
+          </m:d>
+          <m:r>
+            <w:rPr>
+              <w:rFonts w:ascii="Cambria Math" w:eastAsiaTheme="minorEastAsia" w:hAnsi="Cambria Math"/>
+            </w:rPr>
+            <w:br/>
+          </m:r>
+        </m:oMath>
+        <m:oMath>
+          <m:sSup>
+            <m:sSupPr>
+              <m:ctrlPr>
+                <w:rPr>
+                  <w:rFonts w:ascii="Cambria Math" w:eastAsiaTheme="minorEastAsia" w:hAnsi="Cambria Math"/>
+                  <w:i/>
+                </w:rPr>
+              </m:ctrlPr>
+            </m:sSupPr>
+            <m:e>
+              <m:r>
+                <w:rPr>
+                  <w:rFonts w:ascii="Cambria Math" w:eastAsiaTheme="minorEastAsia" w:hAnsi="Cambria Math"/>
+                </w:rPr>
+                <m:t>T</m:t>
+              </m:r>
+            </m:e>
+            <m:sup>
+              <m:r>
+                <w:rPr>
+                  <w:rFonts w:ascii="Cambria Math" w:eastAsiaTheme="minorEastAsia" w:hAnsi="Cambria Math"/>
+                </w:rPr>
+                <m:t>'</m:t>
+              </m:r>
+            </m:sup>
+          </m:sSup>
+          <m:r>
+            <w:rPr>
+              <w:rFonts w:ascii="Cambria Math" w:eastAsiaTheme="minorEastAsia" w:hAnsi="Cambria Math"/>
+            </w:rPr>
+            <m:t>=</m:t>
+          </m:r>
+          <m:d>
+            <m:dPr>
+              <m:ctrlPr>
+                <w:rPr>
+                  <w:rFonts w:ascii="Cambria Math" w:eastAsiaTheme="minorEastAsia" w:hAnsi="Cambria Math"/>
+                  <w:i/>
+                </w:rPr>
+              </m:ctrlPr>
+            </m:dPr>
+            <m:e>
+              <m:sSub>
+                <m:sSubPr>
+                  <m:ctrlPr>
+                    <w:rPr>
+                      <w:rFonts w:ascii="Cambria Math" w:eastAsiaTheme="minorEastAsia" w:hAnsi="Cambria Math"/>
+                      <w:i/>
+                    </w:rPr>
+                  </m:ctrlPr>
+                </m:sSubPr>
+                <m:e>
+                  <m:r>
+                    <w:rPr>
+                      <w:rFonts w:ascii="Cambria Math" w:eastAsiaTheme="minorEastAsia" w:hAnsi="Cambria Math"/>
+                    </w:rPr>
+                    <m:t>τ</m:t>
+                  </m:r>
+                </m:e>
+                <m:sub>
+                  <m:r>
+                    <w:rPr>
+                      <w:rFonts w:ascii="Cambria Math" w:eastAsiaTheme="minorEastAsia" w:hAnsi="Cambria Math"/>
+                    </w:rPr>
+                    <m:t>n</m:t>
+                  </m:r>
+                </m:sub>
+              </m:sSub>
+              <m:r>
+                <w:rPr>
+                  <w:rFonts w:ascii="Cambria Math" w:eastAsiaTheme="minorEastAsia" w:hAnsi="Cambria Math"/>
+                </w:rPr>
+                <m:t>∘…∘</m:t>
+              </m:r>
+              <m:sSub>
+                <m:sSubPr>
+                  <m:ctrlPr>
+                    <w:rPr>
+                      <w:rFonts w:ascii="Cambria Math" w:eastAsiaTheme="minorEastAsia" w:hAnsi="Cambria Math"/>
+                      <w:i/>
+                    </w:rPr>
+                  </m:ctrlPr>
+                </m:sSubPr>
+                <m:e>
+                  <m:r>
+                    <w:rPr>
+                      <w:rFonts w:ascii="Cambria Math" w:eastAsiaTheme="minorEastAsia" w:hAnsi="Cambria Math"/>
+                    </w:rPr>
+                    <m:t>τ</m:t>
+                  </m:r>
+                </m:e>
+                <m:sub>
+                  <m:r>
+                    <w:rPr>
+                      <w:rFonts w:ascii="Cambria Math" w:eastAsiaTheme="minorEastAsia" w:hAnsi="Cambria Math"/>
+                    </w:rPr>
+                    <m:t>1</m:t>
+                  </m:r>
+                </m:sub>
+              </m:sSub>
+            </m:e>
+          </m:d>
+          <m:d>
+            <m:dPr>
+              <m:ctrlPr>
+                <w:rPr>
+                  <w:rFonts w:ascii="Cambria Math" w:eastAsiaTheme="minorEastAsia" w:hAnsi="Cambria Math"/>
+                  <w:i/>
+                </w:rPr>
+              </m:ctrlPr>
+            </m:dPr>
+            <m:e>
+              <m:r>
+                <w:rPr>
+                  <w:rFonts w:ascii="Cambria Math" w:eastAsiaTheme="minorEastAsia" w:hAnsi="Cambria Math"/>
+                </w:rPr>
+                <m:t>T</m:t>
+              </m:r>
+            </m:e>
+          </m:d>
+          <m:r>
+            <w:rPr>
+              <w:rFonts w:ascii="Cambria Math" w:eastAsiaTheme="minorEastAsia" w:hAnsi="Cambria Math"/>
+            </w:rPr>
+            <m:t>.</m:t>
+          </m:r>
+        </m:oMath>
+      </m:oMathPara>
+    </w:p>
+    <w:p>
+      <w:pPr>
+        <w:rPr>
+          <w:rFonts w:eastAsiaTheme="minorEastAsia"/>
+        </w:rPr>
+      </w:pPr>
+      <w:r>
+        <w:rPr>
+          <w:rFonts w:eastAsiaTheme="minorEastAsia"/>
+        </w:rPr>
+        <w:t xml:space="preserve">A </w:t>
+      </w:r>
+      <w:r>
+        <w:rPr>
+          <w:rFonts w:eastAsiaTheme="minorEastAsia"/>
+        </w:rPr>
+        <w:fldChar w:fldCharType="begin"/>
+      </w:r>
+      <w:r>
+        <w:rPr>
+          <w:rFonts w:eastAsiaTheme="minorEastAsia"/>
+        </w:rPr>
+        <w:instrText xml:space="preserve"> REF _Ref383883565 \r \h </w:instrText>
+      </w:r>
+      <w:r>
+        <w:rPr>
+          <w:rFonts w:eastAsiaTheme="minorEastAsia"/>
+        </w:rPr>
+      </w:r>
+      <w:r>
+        <w:rPr>
+          <w:rFonts w:eastAsiaTheme="minorEastAsia"/>
+        </w:rPr>
+        <w:fldChar w:fldCharType="separate"/>
+      </w:r>
+      <w:r>
+        <w:rPr>
+          <w:rFonts w:eastAsiaTheme="minorEastAsia"/>
+        </w:rPr>
+        <w:t>4.4.13</w:t>
+      </w:r>
+      <w:r>
+        <w:rPr>
+          <w:rFonts w:eastAsiaTheme="minorEastAsia"/>
+        </w:rPr>
+        <w:fldChar w:fldCharType="end"/>
+      </w:r>
+      <w:r>
+        <w:rPr>
+          <w:rFonts w:eastAsiaTheme="minorEastAsia"/>
+        </w:rPr>
+        <w:t xml:space="preserve">. tétel alapján </w:t>
+      </w:r>
+      <w:r>
+        <w:rPr>
+          <w:rFonts w:eastAsiaTheme="minorEastAsia"/>
+        </w:rPr>
+        <w:t xml:space="preserve">pedig </w:t>
+      </w:r>
+      <w:r>
+        <w:rPr>
+          <w:rFonts w:eastAsiaTheme="minorEastAsia"/>
+        </w:rPr>
+        <w:t>már tudjuk, hogy a transzformációk</w:t>
+      </w:r>
+      <w:r>
+        <w:rPr>
+          <w:rFonts w:eastAsiaTheme="minorEastAsia"/>
+        </w:rPr>
+        <w:t xml:space="preserve"> nem cserélhetőek fel egymással. </w:t>
+      </w:r>
+      <w:r>
+        <w:rPr>
+          <w:rFonts w:eastAsiaTheme="minorEastAsia"/>
+        </w:rPr>
+        <w:t xml:space="preserve">Azaz ha nem határoznánk meg, hogy a legkisebb csúcsszámú részfákat dolgozzuk fel előbb, akkor könnyedén kaphatnánk két eltérő szintaxisfát eredményül, </w:t>
+      </w:r>
+      <w:r>
+        <w:rPr>
+          <w:rFonts w:eastAsiaTheme="minorEastAsia"/>
+        </w:rPr>
+        <w:t xml:space="preserve">amit a </w:t>
+      </w:r>
+      <w:r>
+        <w:rPr>
+          <w:rFonts w:eastAsiaTheme="minorEastAsia"/>
+        </w:rPr>
+        <w:fldChar w:fldCharType="begin"/>
+      </w:r>
+      <w:r>
+        <w:rPr>
+          <w:rFonts w:eastAsiaTheme="minorEastAsia"/>
+        </w:rPr>
+        <w:instrText xml:space="preserve"> REF _Ref386276699 \h </w:instrText>
+      </w:r>
+      <w:r>
+        <w:rPr>
+          <w:rFonts w:eastAsiaTheme="minorEastAsia"/>
+        </w:rPr>
+      </w:r>
+      <w:r>
+        <w:rPr>
+          <w:rFonts w:eastAsiaTheme="minorEastAsia"/>
+        </w:rPr>
+        <w:fldChar w:fldCharType="separate"/>
+      </w:r>
+      <w:r>
+        <w:rPr>
+          <w:noProof/>
+        </w:rPr>
+        <w:t>6</w:t>
+      </w:r>
+      <w:r>
+        <w:t>. ábra</w:t>
+      </w:r>
+      <w:r>
+        <w:rPr>
+          <w:rFonts w:eastAsiaTheme="minorEastAsia"/>
+        </w:rPr>
+        <w:fldChar w:fldCharType="end"/>
+      </w:r>
+      <w:r>
+        <w:rPr>
+          <w:rFonts w:eastAsiaTheme="minorEastAsia"/>
+        </w:rPr>
+        <w:t xml:space="preserve"> </w:t>
+      </w:r>
+      <w:r>
+        <w:rPr>
+          <w:rFonts w:eastAsiaTheme="minorEastAsia"/>
+        </w:rPr>
+        <w:t xml:space="preserve">egy példán keresztül </w:t>
+      </w:r>
+      <w:r>
+        <w:rPr>
+          <w:rFonts w:eastAsiaTheme="minorEastAsia"/>
+        </w:rPr>
+        <w:t xml:space="preserve">szemléltet. </w:t>
+      </w:r>
+    </w:p>
+    <w:p>
+      <w:pPr>
+        <w:keepNext/>
+        <w:jc w:val="center"/>
+      </w:pPr>
+      <w:r>
+        <w:object w:dxaOrig="19020" w:dyaOrig="10485">
+          <v:shape id="_x0000_i1032" type="#_x0000_t75" style="width:425.25pt;height:234pt" o:ole="">
+            <v:imagedata r:id="rId23" o:title=""/>
+          </v:shape>
+          <o:OLEObject Type="Embed" ProgID="Visio.Drawing.15" ShapeID="_x0000_i1032" DrawAspect="Content" ObjectID="_1460018807" r:id="rId24"/>
+        </w:object>
+      </w:r>
+    </w:p>
+    <w:bookmarkStart w:id="13" w:name="_Ref386276699"/>
+    <w:p>
+      <w:pPr>
+        <w:pStyle w:val="Caption"/>
+      </w:pPr>
+      <w:r>
+        <w:fldChar w:fldCharType="begin"/>
+      </w:r>
+      <w:r>
+        <w:instrText xml:space="preserve"> SEQ ábra \* ARABIC </w:instrText>
+      </w:r>
+      <w:r>
+        <w:fldChar w:fldCharType="separate"/>
+      </w:r>
+      <w:r>
+        <w:rPr>
+          <w:noProof/>
+        </w:rPr>
+        <w:t>6</w:t>
+      </w:r>
+      <w:r>
+        <w:fldChar w:fldCharType="end"/>
+      </w:r>
+      <w:r>
+        <w:t>. ábra</w:t>
+      </w:r>
+      <w:bookmarkEnd w:id="13"/>
+      <w:r>
+        <w:t xml:space="preserve"> – </w:t>
+      </w:r>
+      <w:r>
+        <w:t>a részfák feldolgozásának sorrendje nem minden esetben felcserélhető</w:t>
+      </w:r>
+      <w:r>
+        <w:br/>
+        <w:t xml:space="preserve">a felső sorban először a kisebb csúcsszámú fát jelöljük </w:t>
+      </w:r>
+      <w:r>
+        <w:t>ki</w:t>
+      </w:r>
+      <w:r>
+        <w:t>, míg az alsó sorban a nagyobbat</w:t>
+      </w:r>
+    </w:p>
+    <w:p>
+      <w:pPr>
+        <w:pStyle w:val="Heading4"/>
+      </w:pPr>
+      <w:r>
+        <w:lastRenderedPageBreak/>
+        <w:t>Stratégia (a</w:t>
+      </w:r>
+      <w:bookmarkStart w:id="14" w:name="_GoBack"/>
+      <w:bookmarkEnd w:id="14"/>
+      <w:r>
+        <w:t xml:space="preserve"> legnagyobb részfa feldolgozása előbb)</w:t>
+      </w:r>
+    </w:p>
+    <w:p>
+      <w:pPr>
+        <w:pStyle w:val="Heading4"/>
+      </w:pPr>
+      <w:r>
+        <w:t>Tétel (Egymást tartalmazó részfák transzformációja nem cserélhető fel)</w:t>
+      </w:r>
+    </w:p>
+    <w:p>
+      <w:pPr>
+        <w:rPr>
+          <w:rFonts w:eastAsiaTheme="minorEastAsia"/>
+        </w:rPr>
+      </w:pPr>
+      <w:r>
+        <w:t xml:space="preserve">Legyen </w:t>
+      </w:r>
+      <m:oMath>
+        <m:r>
+          <w:rPr>
+            <w:rFonts w:ascii="Cambria Math" w:hAnsi="Cambria Math"/>
+          </w:rPr>
+          <m:t>T∈AST</m:t>
+        </m:r>
+      </m:oMath>
+      <w:r>
+        <w:rPr>
+          <w:rFonts w:eastAsiaTheme="minorEastAsia"/>
+        </w:rPr>
+        <w:t xml:space="preserve"> jól definiált szintaxisfa, </w:t>
+      </w:r>
+      <m:oMath>
+        <m:r>
+          <w:rPr>
+            <w:rFonts w:ascii="Cambria Math" w:eastAsiaTheme="minorEastAsia" w:hAnsi="Cambria Math"/>
+          </w:rPr>
+          <m:t>σ∈</m:t>
+        </m:r>
+        <m:r>
+          <m:rPr>
+            <m:sty m:val="p"/>
+          </m:rPr>
+          <w:rPr>
+            <w:rFonts w:ascii="Cambria Math" w:eastAsiaTheme="minorEastAsia" w:hAnsi="Cambria Math"/>
+          </w:rPr>
+          <m:t>Σ</m:t>
+        </m:r>
+      </m:oMath>
+      <w:r>
+        <w:rPr>
+          <w:rFonts w:eastAsiaTheme="minorEastAsia"/>
+        </w:rPr>
+        <w:t xml:space="preserve"> egy szelektor, amire az igaz, hogy </w:t>
+      </w:r>
+      <m:oMath>
+        <m:r>
+          <w:rPr>
+            <w:rFonts w:ascii="Cambria Math" w:eastAsiaTheme="minorEastAsia" w:hAnsi="Cambria Math"/>
+          </w:rPr>
+          <m:t>σ</m:t>
+        </m:r>
+        <m:d>
+          <m:dPr>
+            <m:ctrlPr>
+              <w:rPr>
+                <w:rFonts w:ascii="Cambria Math" w:eastAsiaTheme="minorEastAsia" w:hAnsi="Cambria Math"/>
+                <w:i/>
+              </w:rPr>
+            </m:ctrlPr>
+          </m:dPr>
+          <m:e>
+            <m:r>
+              <w:rPr>
+                <w:rFonts w:ascii="Cambria Math" w:eastAsiaTheme="minorEastAsia" w:hAnsi="Cambria Math"/>
+              </w:rPr>
+              <m:t>T</m:t>
+            </m:r>
+          </m:e>
+        </m:d>
+        <m:r>
+          <w:rPr>
+            <w:rFonts w:ascii="Cambria Math" w:eastAsiaTheme="minorEastAsia" w:hAnsi="Cambria Math"/>
+          </w:rPr>
+          <m:t>≠∅</m:t>
+        </m:r>
+      </m:oMath>
+      <w:r>
+        <w:rPr>
+          <w:rFonts w:eastAsiaTheme="minorEastAsia"/>
+        </w:rPr>
+        <w:t xml:space="preserve"> és </w:t>
+      </w:r>
+      <m:oMath>
+        <m:r>
+          <w:rPr>
+            <w:rFonts w:ascii="Cambria Math" w:eastAsiaTheme="minorEastAsia" w:hAnsi="Cambria Math"/>
+          </w:rPr>
+          <m:t>∃</m:t>
+        </m:r>
+        <m:sSub>
+          <m:sSubPr>
+            <m:ctrlPr>
+              <w:rPr>
+                <w:rFonts w:ascii="Cambria Math" w:eastAsiaTheme="minorEastAsia" w:hAnsi="Cambria Math"/>
+                <w:i/>
+              </w:rPr>
+            </m:ctrlPr>
+          </m:sSubPr>
+          <m:e>
+            <m:r>
+              <w:rPr>
+                <w:rFonts w:ascii="Cambria Math" w:eastAsiaTheme="minorEastAsia" w:hAnsi="Cambria Math"/>
+              </w:rPr>
+              <m:t>T</m:t>
+            </m:r>
+          </m:e>
+          <m:sub>
+            <m:r>
+              <w:rPr>
+                <w:rFonts w:ascii="Cambria Math" w:eastAsiaTheme="minorEastAsia" w:hAnsi="Cambria Math"/>
+              </w:rPr>
+              <m:t>1</m:t>
+            </m:r>
+          </m:sub>
+        </m:sSub>
+        <m:r>
+          <w:rPr>
+            <w:rFonts w:ascii="Cambria Math" w:eastAsiaTheme="minorEastAsia" w:hAnsi="Cambria Math"/>
+          </w:rPr>
+          <m:t>,</m:t>
+        </m:r>
+        <m:sSub>
+          <m:sSubPr>
+            <m:ctrlPr>
+              <w:rPr>
+                <w:rFonts w:ascii="Cambria Math" w:eastAsiaTheme="minorEastAsia" w:hAnsi="Cambria Math"/>
+                <w:i/>
+              </w:rPr>
+            </m:ctrlPr>
+          </m:sSubPr>
+          <m:e>
+            <m:r>
+              <w:rPr>
+                <w:rFonts w:ascii="Cambria Math" w:eastAsiaTheme="minorEastAsia" w:hAnsi="Cambria Math"/>
+              </w:rPr>
+              <m:t>T</m:t>
+            </m:r>
+          </m:e>
+          <m:sub>
+            <m:r>
+              <w:rPr>
+                <w:rFonts w:ascii="Cambria Math" w:eastAsiaTheme="minorEastAsia" w:hAnsi="Cambria Math"/>
+              </w:rPr>
+              <m:t>2</m:t>
+            </m:r>
+          </m:sub>
+        </m:sSub>
+        <m:r>
+          <w:rPr>
+            <w:rFonts w:ascii="Cambria Math" w:eastAsiaTheme="minorEastAsia" w:hAnsi="Cambria Math"/>
+          </w:rPr>
+          <m:t>∈σ</m:t>
+        </m:r>
+        <m:d>
+          <m:dPr>
+            <m:ctrlPr>
+              <w:rPr>
+                <w:rFonts w:ascii="Cambria Math" w:eastAsiaTheme="minorEastAsia" w:hAnsi="Cambria Math"/>
+                <w:i/>
+              </w:rPr>
+            </m:ctrlPr>
+          </m:dPr>
+          <m:e>
+            <m:r>
+              <w:rPr>
+                <w:rFonts w:ascii="Cambria Math" w:eastAsiaTheme="minorEastAsia" w:hAnsi="Cambria Math"/>
+              </w:rPr>
+              <m:t>T</m:t>
+            </m:r>
+          </m:e>
+        </m:d>
+        <m:r>
+          <w:rPr>
+            <w:rFonts w:ascii="Cambria Math" w:eastAsiaTheme="minorEastAsia" w:hAnsi="Cambria Math"/>
+          </w:rPr>
+          <m:t>:</m:t>
+        </m:r>
+        <m:sSub>
+          <m:sSubPr>
+            <m:ctrlPr>
+              <w:rPr>
+                <w:rFonts w:ascii="Cambria Math" w:eastAsiaTheme="minorEastAsia" w:hAnsi="Cambria Math"/>
+                <w:i/>
+              </w:rPr>
+            </m:ctrlPr>
+          </m:sSubPr>
+          <m:e>
+            <m:r>
+              <w:rPr>
+                <w:rFonts w:ascii="Cambria Math" w:eastAsiaTheme="minorEastAsia" w:hAnsi="Cambria Math"/>
+              </w:rPr>
+              <m:t>T</m:t>
+            </m:r>
+          </m:e>
+          <m:sub>
+            <m:r>
+              <w:rPr>
+                <w:rFonts w:ascii="Cambria Math" w:eastAsiaTheme="minorEastAsia" w:hAnsi="Cambria Math"/>
+              </w:rPr>
+              <m:t>1</m:t>
+            </m:r>
+          </m:sub>
+        </m:sSub>
+        <m:r>
+          <w:rPr>
+            <w:rFonts w:ascii="Cambria Math" w:eastAsiaTheme="minorEastAsia" w:hAnsi="Cambria Math"/>
+          </w:rPr>
+          <m:t>⊂</m:t>
+        </m:r>
+        <m:sSub>
+          <m:sSubPr>
+            <m:ctrlPr>
+              <w:rPr>
+                <w:rFonts w:ascii="Cambria Math" w:eastAsiaTheme="minorEastAsia" w:hAnsi="Cambria Math"/>
+                <w:i/>
+              </w:rPr>
+            </m:ctrlPr>
+          </m:sSubPr>
+          <m:e>
+            <m:r>
+              <w:rPr>
+                <w:rFonts w:ascii="Cambria Math" w:eastAsiaTheme="minorEastAsia" w:hAnsi="Cambria Math"/>
+              </w:rPr>
+              <m:t>T</m:t>
+            </m:r>
+          </m:e>
+          <m:sub>
+            <m:r>
+              <w:rPr>
+                <w:rFonts w:ascii="Cambria Math" w:eastAsiaTheme="minorEastAsia" w:hAnsi="Cambria Math"/>
+              </w:rPr>
+              <m:t>2</m:t>
+            </m:r>
+          </m:sub>
+        </m:sSub>
+      </m:oMath>
+      <w:r>
+        <w:rPr>
+          <w:rFonts w:eastAsiaTheme="minorEastAsia"/>
+        </w:rPr>
+        <w:t xml:space="preserve">. Ekkor létezik olyan </w:t>
+      </w:r>
+      <m:oMath>
+        <m:r>
+          <w:rPr>
+            <w:rFonts w:ascii="Cambria Math" w:eastAsiaTheme="minorEastAsia" w:hAnsi="Cambria Math"/>
+          </w:rPr>
+          <m:t>μ∈</m:t>
+        </m:r>
+        <m:r>
+          <m:rPr>
+            <m:sty m:val="p"/>
+          </m:rPr>
+          <w:rPr>
+            <w:rFonts w:ascii="Cambria Math" w:eastAsiaTheme="minorEastAsia" w:hAnsi="Cambria Math"/>
+          </w:rPr>
+          <m:t>Μ</m:t>
+        </m:r>
+      </m:oMath>
+      <w:r>
+        <w:rPr>
+          <w:rFonts w:eastAsiaTheme="minorEastAsia"/>
+        </w:rPr>
+        <w:t xml:space="preserve"> makró, amire az igaz, hogy </w:t>
+      </w:r>
+      <m:oMath>
+        <m:d>
+          <m:dPr>
+            <m:begChr m:val="|"/>
+            <m:endChr m:val="|"/>
+            <m:ctrlPr>
+              <w:rPr>
+                <w:rFonts w:ascii="Cambria Math" w:eastAsiaTheme="minorEastAsia" w:hAnsi="Cambria Math"/>
+                <w:i/>
+              </w:rPr>
+            </m:ctrlPr>
+          </m:dPr>
+          <m:e>
+            <m:sSub>
+              <m:sSubPr>
+                <m:ctrlPr>
+                  <w:rPr>
+                    <w:rFonts w:ascii="Cambria Math" w:eastAsiaTheme="minorEastAsia" w:hAnsi="Cambria Math"/>
+                    <w:i/>
+                  </w:rPr>
+                </m:ctrlPr>
+              </m:sSubPr>
+              <m:e>
+                <m:r>
+                  <w:rPr>
+                    <w:rFonts w:ascii="Cambria Math" w:eastAsiaTheme="minorEastAsia" w:hAnsi="Cambria Math"/>
+                  </w:rPr>
+                  <m:t>τ</m:t>
+                </m:r>
+              </m:e>
+              <m:sub>
+                <m:r>
+                  <w:rPr>
+                    <w:rFonts w:ascii="Cambria Math" w:eastAsiaTheme="minorEastAsia" w:hAnsi="Cambria Math"/>
+                  </w:rPr>
+                  <m:t>μ,σ</m:t>
+                </m:r>
+              </m:sub>
+            </m:sSub>
+            <m:d>
+              <m:dPr>
+                <m:ctrlPr>
+                  <w:rPr>
+                    <w:rFonts w:ascii="Cambria Math" w:eastAsiaTheme="minorEastAsia" w:hAnsi="Cambria Math"/>
+                    <w:i/>
+                  </w:rPr>
+                </m:ctrlPr>
+              </m:dPr>
+              <m:e>
+                <m:r>
+                  <w:rPr>
+                    <w:rFonts w:ascii="Cambria Math" w:eastAsiaTheme="minorEastAsia" w:hAnsi="Cambria Math"/>
+                  </w:rPr>
+                  <m:t>T</m:t>
+                </m:r>
+              </m:e>
+            </m:d>
+          </m:e>
+        </m:d>
+        <m:r>
+          <w:rPr>
+            <w:rFonts w:ascii="Cambria Math" w:eastAsiaTheme="minorEastAsia" w:hAnsi="Cambria Math"/>
+          </w:rPr>
+          <m:t>&gt;1</m:t>
+        </m:r>
+      </m:oMath>
+      <w:r>
+        <w:rPr>
+          <w:rFonts w:eastAsiaTheme="minorEastAsia"/>
+        </w:rPr>
+        <w:t>.</w:t>
+      </w:r>
+    </w:p>
+    <w:p>
+      <w:pPr>
+        <w:rPr>
+          <w:rFonts w:eastAsiaTheme="minorEastAsia"/>
+        </w:rPr>
+      </w:pPr>
+      <w:r>
+        <w:rPr>
+          <w:rStyle w:val="Fogalom"/>
+        </w:rPr>
+        <w:t>Bizonyítás</w:t>
+      </w:r>
+      <w:r>
+        <w:rPr>
+          <w:rFonts w:eastAsiaTheme="minorEastAsia"/>
+        </w:rPr>
+        <w:t xml:space="preserve">: </w:t>
+      </w:r>
+      <w:r>
+        <w:rPr>
+          <w:rFonts w:eastAsiaTheme="minorEastAsia"/>
+        </w:rPr>
+        <w:t xml:space="preserve">Mivel csak arra az esetre vagyunk kíváncsiak, amikor </w:t>
+      </w:r>
+      <m:oMath>
+        <m:sSub>
+          <m:sSubPr>
+            <m:ctrlPr>
+              <w:rPr>
+                <w:rFonts w:ascii="Cambria Math" w:eastAsiaTheme="minorEastAsia" w:hAnsi="Cambria Math"/>
+                <w:i/>
+              </w:rPr>
+            </m:ctrlPr>
+          </m:sSubPr>
+          <m:e>
+            <m:r>
+              <w:rPr>
+                <w:rFonts w:ascii="Cambria Math" w:eastAsiaTheme="minorEastAsia" w:hAnsi="Cambria Math"/>
+              </w:rPr>
+              <m:t>T</m:t>
+            </m:r>
+          </m:e>
+          <m:sub>
+            <m:r>
+              <w:rPr>
+                <w:rFonts w:ascii="Cambria Math" w:eastAsiaTheme="minorEastAsia" w:hAnsi="Cambria Math"/>
+              </w:rPr>
+              <m:t>1</m:t>
+            </m:r>
+          </m:sub>
+        </m:sSub>
+        <m:r>
+          <w:rPr>
+            <w:rFonts w:ascii="Cambria Math" w:eastAsiaTheme="minorEastAsia" w:hAnsi="Cambria Math"/>
+          </w:rPr>
+          <m:t>⊂</m:t>
+        </m:r>
+        <m:sSub>
+          <m:sSubPr>
+            <m:ctrlPr>
+              <w:rPr>
+                <w:rFonts w:ascii="Cambria Math" w:eastAsiaTheme="minorEastAsia" w:hAnsi="Cambria Math"/>
+                <w:i/>
+              </w:rPr>
+            </m:ctrlPr>
+          </m:sSubPr>
+          <m:e>
+            <m:r>
+              <w:rPr>
+                <w:rFonts w:ascii="Cambria Math" w:eastAsiaTheme="minorEastAsia" w:hAnsi="Cambria Math"/>
+              </w:rPr>
+              <m:t>T</m:t>
+            </m:r>
+          </m:e>
+          <m:sub>
+            <m:r>
+              <w:rPr>
+                <w:rFonts w:ascii="Cambria Math" w:eastAsiaTheme="minorEastAsia" w:hAnsi="Cambria Math"/>
+              </w:rPr>
+              <m:t>2</m:t>
+            </m:r>
+          </m:sub>
+        </m:sSub>
+      </m:oMath>
+      <w:r>
+        <w:rPr>
+          <w:rFonts w:eastAsiaTheme="minorEastAsia"/>
+        </w:rPr>
+        <w:t xml:space="preserve">, ezért a többi részfával nem fogunk foglalkozni a bizonyítás folytatásában. Ez nem probléma, hiszen ha ehhez a két részfához találunk olyan </w:t>
+      </w:r>
+      <m:oMath>
+        <m:r>
+          <w:rPr>
+            <w:rFonts w:ascii="Cambria Math" w:eastAsiaTheme="minorEastAsia" w:hAnsi="Cambria Math"/>
+          </w:rPr>
+          <m:t>μ</m:t>
+        </m:r>
+      </m:oMath>
+      <w:r>
+        <w:rPr>
+          <w:rFonts w:eastAsiaTheme="minorEastAsia"/>
+        </w:rPr>
+        <w:t xml:space="preserve"> makrót, mivel nem determinisztikus eredményt kapunk, akkor már igazoltuk az állításunkat. </w:t>
+      </w:r>
+    </w:p>
+    <w:p>
+      <w:pPr>
+        <w:rPr>
+          <w:rFonts w:eastAsiaTheme="minorEastAsia"/>
+        </w:rPr>
+      </w:pPr>
+      <w:r>
+        <w:rPr>
+          <w:rFonts w:eastAsiaTheme="minorEastAsia"/>
+        </w:rPr>
+        <w:t xml:space="preserve">Tehát tegyük fel, hogy </w:t>
+      </w:r>
+      <m:oMath>
+        <m:r>
+          <w:rPr>
+            <w:rFonts w:ascii="Cambria Math" w:eastAsiaTheme="minorEastAsia" w:hAnsi="Cambria Math"/>
+          </w:rPr>
+          <m:t>σ(T)</m:t>
+        </m:r>
+      </m:oMath>
+      <w:r>
+        <w:rPr>
+          <w:rFonts w:eastAsiaTheme="minorEastAsia"/>
+        </w:rPr>
+        <w:t xml:space="preserve"> olyan szelektor, amire az igaz, hogy </w:t>
+      </w:r>
+      <m:oMath>
+        <m:r>
+          <w:rPr>
+            <w:rFonts w:ascii="Cambria Math" w:eastAsiaTheme="minorEastAsia" w:hAnsi="Cambria Math"/>
+          </w:rPr>
+          <m:t>σ</m:t>
+        </m:r>
+        <m:d>
+          <m:dPr>
+            <m:ctrlPr>
+              <w:rPr>
+                <w:rFonts w:ascii="Cambria Math" w:eastAsiaTheme="minorEastAsia" w:hAnsi="Cambria Math"/>
+                <w:i/>
+              </w:rPr>
+            </m:ctrlPr>
+          </m:dPr>
+          <m:e>
+            <m:r>
+              <w:rPr>
+                <w:rFonts w:ascii="Cambria Math" w:eastAsiaTheme="minorEastAsia" w:hAnsi="Cambria Math"/>
+              </w:rPr>
+              <m:t>T</m:t>
+            </m:r>
+          </m:e>
+        </m:d>
+        <m:r>
+          <w:rPr>
+            <w:rFonts w:ascii="Cambria Math" w:eastAsiaTheme="minorEastAsia" w:hAnsi="Cambria Math"/>
+          </w:rPr>
+          <m:t>=</m:t>
+        </m:r>
+        <m:d>
+          <m:dPr>
+            <m:begChr m:val="{"/>
+            <m:endChr m:val="}"/>
+            <m:ctrlPr>
+              <w:rPr>
+                <w:rFonts w:ascii="Cambria Math" w:eastAsiaTheme="minorEastAsia" w:hAnsi="Cambria Math"/>
+                <w:i/>
+              </w:rPr>
+            </m:ctrlPr>
+          </m:dPr>
+          <m:e>
+            <m:sSub>
+              <m:sSubPr>
+                <m:ctrlPr>
+                  <w:rPr>
+                    <w:rFonts w:ascii="Cambria Math" w:eastAsiaTheme="minorEastAsia" w:hAnsi="Cambria Math"/>
+                    <w:i/>
+                  </w:rPr>
+                </m:ctrlPr>
+              </m:sSubPr>
+              <m:e>
+                <m:r>
+                  <w:rPr>
+                    <w:rFonts w:ascii="Cambria Math" w:eastAsiaTheme="minorEastAsia" w:hAnsi="Cambria Math"/>
+                  </w:rPr>
+                  <m:t>T</m:t>
+                </m:r>
+              </m:e>
+              <m:sub>
+                <m:r>
+                  <w:rPr>
+                    <w:rFonts w:ascii="Cambria Math" w:eastAsiaTheme="minorEastAsia" w:hAnsi="Cambria Math"/>
+                  </w:rPr>
+                  <m:t>1</m:t>
+                </m:r>
+              </m:sub>
+            </m:sSub>
+            <m:r>
+              <w:rPr>
+                <w:rFonts w:ascii="Cambria Math" w:eastAsiaTheme="minorEastAsia" w:hAnsi="Cambria Math"/>
+              </w:rPr>
+              <m:t>,</m:t>
+            </m:r>
+            <m:sSub>
+              <m:sSubPr>
+                <m:ctrlPr>
+                  <w:rPr>
+                    <w:rFonts w:ascii="Cambria Math" w:eastAsiaTheme="minorEastAsia" w:hAnsi="Cambria Math"/>
+                    <w:i/>
+                  </w:rPr>
+                </m:ctrlPr>
+              </m:sSubPr>
+              <m:e>
+                <m:r>
+                  <w:rPr>
+                    <w:rFonts w:ascii="Cambria Math" w:eastAsiaTheme="minorEastAsia" w:hAnsi="Cambria Math"/>
+                  </w:rPr>
+                  <m:t>T</m:t>
+                </m:r>
+              </m:e>
+              <m:sub>
+                <m:r>
+                  <w:rPr>
+                    <w:rFonts w:ascii="Cambria Math" w:eastAsiaTheme="minorEastAsia" w:hAnsi="Cambria Math"/>
+                  </w:rPr>
+                  <m:t>2</m:t>
+                </m:r>
+              </m:sub>
+            </m:sSub>
+          </m:e>
+        </m:d>
+      </m:oMath>
+      <w:r>
+        <w:rPr>
+          <w:rFonts w:eastAsiaTheme="minorEastAsia"/>
+        </w:rPr>
+        <w:t xml:space="preserve">, ahol </w:t>
+      </w:r>
+      <m:oMath>
+        <m:sSub>
+          <m:sSubPr>
+            <m:ctrlPr>
+              <w:rPr>
+                <w:rFonts w:ascii="Cambria Math" w:eastAsiaTheme="minorEastAsia" w:hAnsi="Cambria Math"/>
+                <w:i/>
+              </w:rPr>
+            </m:ctrlPr>
+          </m:sSubPr>
+          <m:e>
+            <m:r>
+              <w:rPr>
+                <w:rFonts w:ascii="Cambria Math" w:eastAsiaTheme="minorEastAsia" w:hAnsi="Cambria Math"/>
+              </w:rPr>
+              <m:t>T</m:t>
+            </m:r>
+          </m:e>
+          <m:sub>
+            <m:r>
+              <w:rPr>
+                <w:rFonts w:ascii="Cambria Math" w:eastAsiaTheme="minorEastAsia" w:hAnsi="Cambria Math"/>
+              </w:rPr>
+              <m:t>1</m:t>
+            </m:r>
+          </m:sub>
+        </m:sSub>
+        <m:r>
+          <w:rPr>
+            <w:rFonts w:ascii="Cambria Math" w:eastAsiaTheme="minorEastAsia" w:hAnsi="Cambria Math"/>
+          </w:rPr>
+          <m:t>⊂</m:t>
+        </m:r>
+        <m:sSub>
+          <m:sSubPr>
+            <m:ctrlPr>
+              <w:rPr>
+                <w:rFonts w:ascii="Cambria Math" w:eastAsiaTheme="minorEastAsia" w:hAnsi="Cambria Math"/>
+                <w:i/>
+              </w:rPr>
+            </m:ctrlPr>
+          </m:sSubPr>
+          <m:e>
+            <m:r>
+              <w:rPr>
+                <w:rFonts w:ascii="Cambria Math" w:eastAsiaTheme="minorEastAsia" w:hAnsi="Cambria Math"/>
+              </w:rPr>
+              <m:t>T</m:t>
+            </m:r>
+          </m:e>
+          <m:sub>
+            <m:r>
+              <w:rPr>
+                <w:rFonts w:ascii="Cambria Math" w:eastAsiaTheme="minorEastAsia" w:hAnsi="Cambria Math"/>
+              </w:rPr>
+              <m:t>2</m:t>
+            </m:r>
+          </m:sub>
+        </m:sSub>
+      </m:oMath>
+      <w:r>
+        <w:rPr>
+          <w:rFonts w:eastAsiaTheme="minorEastAsia"/>
+        </w:rPr>
+        <w:t xml:space="preserve">. A </w:t>
+      </w:r>
+      <m:oMath>
+        <m:r>
+          <w:rPr>
+            <w:rFonts w:ascii="Cambria Math" w:eastAsiaTheme="minorEastAsia" w:hAnsi="Cambria Math"/>
+          </w:rPr>
+          <m:t>μ∈</m:t>
+        </m:r>
+        <m:r>
+          <m:rPr>
+            <m:sty m:val="p"/>
+          </m:rPr>
+          <w:rPr>
+            <w:rFonts w:ascii="Cambria Math" w:eastAsiaTheme="minorEastAsia" w:hAnsi="Cambria Math"/>
+          </w:rPr>
+          <m:t>Μ</m:t>
+        </m:r>
+      </m:oMath>
+      <w:r>
+        <w:rPr>
+          <w:rFonts w:eastAsiaTheme="minorEastAsia"/>
+        </w:rPr>
+        <w:t xml:space="preserve"> makrónkat a következőképpen fogjuk definiálni:</w:t>
+      </w:r>
+    </w:p>
+    <w:p>
+      <w:pPr>
+        <w:rPr>
+          <w:rFonts w:eastAsiaTheme="minorEastAsia"/>
+        </w:rPr>
+      </w:pPr>
+      <m:oMathPara>
+        <m:oMath>
+          <m:r>
+            <w:rPr>
+              <w:rFonts w:ascii="Cambria Math" w:eastAsiaTheme="minorEastAsia" w:hAnsi="Cambria Math"/>
+            </w:rPr>
+            <m:t>μ</m:t>
+          </m:r>
+          <m:d>
+            <m:dPr>
+              <m:ctrlPr>
+                <w:rPr>
+                  <w:rFonts w:ascii="Cambria Math" w:eastAsiaTheme="minorEastAsia" w:hAnsi="Cambria Math"/>
+                  <w:i/>
+                </w:rPr>
+              </m:ctrlPr>
+            </m:dPr>
+            <m:e>
+              <m:r>
+                <w:rPr>
+                  <w:rFonts w:ascii="Cambria Math" w:eastAsiaTheme="minorEastAsia" w:hAnsi="Cambria Math"/>
+                </w:rPr>
+                <m:t>T'</m:t>
+              </m:r>
+            </m:e>
+          </m:d>
+          <m:r>
+            <w:rPr>
+              <w:rFonts w:ascii="Cambria Math" w:eastAsiaTheme="minorEastAsia" w:hAnsi="Cambria Math"/>
+            </w:rPr>
+            <m:t>≔</m:t>
+          </m:r>
+          <m:d>
+            <m:dPr>
+              <m:begChr m:val="{"/>
+              <m:endChr m:val=""/>
+              <m:ctrlPr>
+                <w:rPr>
+                  <w:rFonts w:ascii="Cambria Math" w:eastAsiaTheme="minorEastAsia" w:hAnsi="Cambria Math"/>
+                  <w:i/>
+                </w:rPr>
+              </m:ctrlPr>
+            </m:dPr>
+            <m:e>
+              <m:eqArr>
+                <m:eqArrPr>
+                  <m:ctrlPr>
+                    <w:rPr>
+                      <w:rFonts w:ascii="Cambria Math" w:eastAsiaTheme="minorEastAsia" w:hAnsi="Cambria Math"/>
+                      <w:i/>
+                    </w:rPr>
+                  </m:ctrlPr>
+                </m:eqArrPr>
+                <m:e>
+                  <m:r>
+                    <w:rPr>
+                      <w:rFonts w:ascii="Cambria Math" w:hAnsi="Cambria Math"/>
+                    </w:rPr>
+                    <m:t>ω</m:t>
+                  </m:r>
+                  <m:r>
+                    <w:rPr>
+                      <w:rFonts w:ascii="Cambria Math" w:hAnsi="Cambria Math"/>
+                    </w:rPr>
+                    <m:t>,  &amp;</m:t>
+                  </m:r>
+                  <m:r>
+                    <w:rPr>
+                      <w:rFonts w:ascii="Cambria Math" w:hAnsi="Cambria Math"/>
+                    </w:rPr>
+                    <m:t>σ(T')=∅</m:t>
+                  </m:r>
+                </m:e>
+                <m:e>
+                  <m:r>
+                    <w:rPr>
+                      <w:rFonts w:ascii="Cambria Math" w:hAnsi="Cambria Math"/>
+                    </w:rPr>
+                    <m:t>T'</m:t>
+                  </m:r>
+                  <m:r>
+                    <w:rPr>
+                      <w:rFonts w:ascii="Cambria Math" w:hAnsi="Cambria Math"/>
+                    </w:rPr>
+                    <m:t>,  &amp;</m:t>
+                  </m:r>
+                  <m:r>
+                    <w:rPr>
+                      <w:rFonts w:ascii="Cambria Math" w:hAnsi="Cambria Math"/>
+                    </w:rPr>
+                    <m:t>σ(T')≠∅.</m:t>
+                  </m:r>
+                </m:e>
+              </m:eqArr>
+            </m:e>
+          </m:d>
+        </m:oMath>
+      </m:oMathPara>
+    </w:p>
+    <w:p>
+      <w:pPr>
+        <w:rPr>
+          <w:rFonts w:eastAsiaTheme="minorEastAsia"/>
+        </w:rPr>
+      </w:pPr>
+      <w:r>
+        <w:rPr>
+          <w:rFonts w:eastAsiaTheme="minorEastAsia"/>
+        </w:rPr>
+        <w:t>Azaz olyan</w:t>
+      </w:r>
+      <w:r>
+        <w:rPr>
+          <w:rFonts w:eastAsiaTheme="minorEastAsia"/>
+        </w:rPr>
+        <w:t xml:space="preserve"> </w:t>
+      </w:r>
+      <m:oMath>
+        <m:r>
+          <w:rPr>
+            <w:rFonts w:ascii="Cambria Math" w:eastAsiaTheme="minorEastAsia" w:hAnsi="Cambria Math"/>
+          </w:rPr>
+          <m:t>T''</m:t>
+        </m:r>
+      </m:oMath>
+      <w:r>
+        <w:rPr>
+          <w:rFonts w:eastAsiaTheme="minorEastAsia"/>
+        </w:rPr>
+        <w:t xml:space="preserve"> szintaxisfákat fogunk törölni,</w:t>
+      </w:r>
+      <w:r>
+        <w:rPr>
+          <w:rFonts w:eastAsiaTheme="minorEastAsia"/>
+        </w:rPr>
+        <w:t xml:space="preserve"> </w:t>
+      </w:r>
+      <w:r>
+        <w:rPr>
+          <w:rFonts w:eastAsiaTheme="minorEastAsia"/>
+        </w:rPr>
+        <w:t>amire igaz, hogy</w:t>
+      </w:r>
+      <w:r>
+        <w:rPr>
+          <w:rFonts w:eastAsiaTheme="minorEastAsia"/>
+        </w:rPr>
+        <w:t xml:space="preserve"> </w:t>
+      </w:r>
+      <m:oMath>
+        <m:r>
+          <w:rPr>
+            <w:rFonts w:ascii="Cambria Math" w:eastAsiaTheme="minorEastAsia" w:hAnsi="Cambria Math"/>
+          </w:rPr>
+          <m:t>∀</m:t>
+        </m:r>
+        <m:sSup>
+          <m:sSupPr>
+            <m:ctrlPr>
+              <w:rPr>
+                <w:rFonts w:ascii="Cambria Math" w:eastAsiaTheme="minorEastAsia" w:hAnsi="Cambria Math"/>
+                <w:i/>
+              </w:rPr>
+            </m:ctrlPr>
+          </m:sSupPr>
+          <m:e>
+            <m:r>
+              <w:rPr>
+                <w:rFonts w:ascii="Cambria Math" w:eastAsiaTheme="minorEastAsia" w:hAnsi="Cambria Math"/>
+              </w:rPr>
+              <m:t>T</m:t>
+            </m:r>
+          </m:e>
+          <m:sup>
+            <m:r>
+              <w:rPr>
+                <w:rFonts w:ascii="Cambria Math" w:eastAsiaTheme="minorEastAsia" w:hAnsi="Cambria Math"/>
+              </w:rPr>
+              <m:t>'</m:t>
+            </m:r>
+          </m:sup>
+        </m:sSup>
+        <m:r>
+          <w:rPr>
+            <w:rFonts w:ascii="Cambria Math" w:eastAsiaTheme="minorEastAsia" w:hAnsi="Cambria Math"/>
+          </w:rPr>
+          <m:t>⊂</m:t>
+        </m:r>
+        <m:sSup>
+          <m:sSupPr>
+            <m:ctrlPr>
+              <w:rPr>
+                <w:rFonts w:ascii="Cambria Math" w:eastAsiaTheme="minorEastAsia" w:hAnsi="Cambria Math"/>
+                <w:i/>
+              </w:rPr>
+            </m:ctrlPr>
+          </m:sSupPr>
+          <m:e>
+            <m:r>
+              <w:rPr>
+                <w:rFonts w:ascii="Cambria Math" w:eastAsiaTheme="minorEastAsia" w:hAnsi="Cambria Math"/>
+              </w:rPr>
+              <m:t>T</m:t>
+            </m:r>
+          </m:e>
+          <m:sup>
+            <m:r>
+              <w:rPr>
+                <w:rFonts w:ascii="Cambria Math" w:eastAsiaTheme="minorEastAsia" w:hAnsi="Cambria Math"/>
+              </w:rPr>
+              <m:t>''</m:t>
+            </m:r>
+          </m:sup>
+        </m:sSup>
+        <m:r>
+          <w:rPr>
+            <w:rFonts w:ascii="Cambria Math" w:eastAsiaTheme="minorEastAsia" w:hAnsi="Cambria Math"/>
+          </w:rPr>
+          <m:t xml:space="preserve">: </m:t>
+        </m:r>
+        <m:sSup>
+          <m:sSupPr>
+            <m:ctrlPr>
+              <w:rPr>
+                <w:rFonts w:ascii="Cambria Math" w:eastAsiaTheme="minorEastAsia" w:hAnsi="Cambria Math"/>
+                <w:i/>
+              </w:rPr>
+            </m:ctrlPr>
+          </m:sSupPr>
+          <m:e>
+            <m:r>
+              <w:rPr>
+                <w:rFonts w:ascii="Cambria Math" w:eastAsiaTheme="minorEastAsia" w:hAnsi="Cambria Math"/>
+              </w:rPr>
+              <m:t>T</m:t>
+            </m:r>
+          </m:e>
+          <m:sup>
+            <m:r>
+              <w:rPr>
+                <w:rFonts w:ascii="Cambria Math" w:eastAsiaTheme="minorEastAsia" w:hAnsi="Cambria Math"/>
+              </w:rPr>
+              <m:t>'</m:t>
+            </m:r>
+          </m:sup>
+        </m:sSup>
+        <m:r>
+          <w:rPr>
+            <w:rFonts w:ascii="Cambria Math" w:eastAsiaTheme="minorEastAsia" w:hAnsi="Cambria Math"/>
+          </w:rPr>
+          <m:t>∉σ(T'')</m:t>
+        </m:r>
+      </m:oMath>
+      <w:r>
+        <w:rPr>
+          <w:rFonts w:eastAsiaTheme="minorEastAsia"/>
+        </w:rPr>
+        <w:t>. Ha mégis van ilyen részfája</w:t>
+      </w:r>
+      <w:r>
+        <w:rPr>
+          <w:rFonts w:eastAsiaTheme="minorEastAsia"/>
+        </w:rPr>
+        <w:t xml:space="preserve"> </w:t>
+      </w:r>
+      <m:oMath>
+        <m:d>
+          <m:dPr>
+            <m:ctrlPr>
+              <w:rPr>
+                <w:rFonts w:ascii="Cambria Math" w:eastAsiaTheme="minorEastAsia" w:hAnsi="Cambria Math"/>
+                <w:i/>
+              </w:rPr>
+            </m:ctrlPr>
+          </m:dPr>
+          <m:e>
+            <m:r>
+              <w:rPr>
+                <w:rFonts w:ascii="Cambria Math" w:eastAsiaTheme="minorEastAsia" w:hAnsi="Cambria Math"/>
+              </w:rPr>
+              <m:t>∃</m:t>
+            </m:r>
+            <m:sSup>
+              <m:sSupPr>
+                <m:ctrlPr>
+                  <w:rPr>
+                    <w:rFonts w:ascii="Cambria Math" w:eastAsiaTheme="minorEastAsia" w:hAnsi="Cambria Math"/>
+                    <w:i/>
+                  </w:rPr>
+                </m:ctrlPr>
+              </m:sSupPr>
+              <m:e>
+                <m:r>
+                  <w:rPr>
+                    <w:rFonts w:ascii="Cambria Math" w:eastAsiaTheme="minorEastAsia" w:hAnsi="Cambria Math"/>
+                  </w:rPr>
+                  <m:t>T</m:t>
+                </m:r>
+              </m:e>
+              <m:sup>
+                <m:r>
+                  <w:rPr>
+                    <w:rFonts w:ascii="Cambria Math" w:eastAsiaTheme="minorEastAsia" w:hAnsi="Cambria Math"/>
+                  </w:rPr>
+                  <m:t>'</m:t>
+                </m:r>
+              </m:sup>
+            </m:sSup>
+            <m:r>
+              <w:rPr>
+                <w:rFonts w:ascii="Cambria Math" w:eastAsiaTheme="minorEastAsia" w:hAnsi="Cambria Math"/>
+              </w:rPr>
+              <m:t>⊂</m:t>
+            </m:r>
+            <m:sSup>
+              <m:sSupPr>
+                <m:ctrlPr>
+                  <w:rPr>
+                    <w:rFonts w:ascii="Cambria Math" w:eastAsiaTheme="minorEastAsia" w:hAnsi="Cambria Math"/>
+                    <w:i/>
+                  </w:rPr>
+                </m:ctrlPr>
+              </m:sSupPr>
+              <m:e>
+                <m:r>
+                  <w:rPr>
+                    <w:rFonts w:ascii="Cambria Math" w:eastAsiaTheme="minorEastAsia" w:hAnsi="Cambria Math"/>
+                  </w:rPr>
+                  <m:t>T</m:t>
+                </m:r>
+              </m:e>
+              <m:sup>
+                <m:r>
+                  <w:rPr>
+                    <w:rFonts w:ascii="Cambria Math" w:eastAsiaTheme="minorEastAsia" w:hAnsi="Cambria Math"/>
+                  </w:rPr>
+                  <m:t>''</m:t>
+                </m:r>
+              </m:sup>
+            </m:sSup>
+            <m:r>
+              <w:rPr>
+                <w:rFonts w:ascii="Cambria Math" w:eastAsiaTheme="minorEastAsia" w:hAnsi="Cambria Math"/>
+              </w:rPr>
+              <m:t>:</m:t>
+            </m:r>
+            <m:sSup>
+              <m:sSupPr>
+                <m:ctrlPr>
+                  <w:rPr>
+                    <w:rFonts w:ascii="Cambria Math" w:eastAsiaTheme="minorEastAsia" w:hAnsi="Cambria Math"/>
+                    <w:i/>
+                  </w:rPr>
+                </m:ctrlPr>
+              </m:sSupPr>
+              <m:e>
+                <m:r>
+                  <w:rPr>
+                    <w:rFonts w:ascii="Cambria Math" w:eastAsiaTheme="minorEastAsia" w:hAnsi="Cambria Math"/>
+                  </w:rPr>
+                  <m:t>T</m:t>
+                </m:r>
+              </m:e>
+              <m:sup>
+                <m:r>
+                  <w:rPr>
+                    <w:rFonts w:ascii="Cambria Math" w:eastAsiaTheme="minorEastAsia" w:hAnsi="Cambria Math"/>
+                  </w:rPr>
+                  <m:t>'</m:t>
+                </m:r>
+              </m:sup>
+            </m:sSup>
+            <m:r>
+              <w:rPr>
+                <w:rFonts w:ascii="Cambria Math" w:eastAsiaTheme="minorEastAsia" w:hAnsi="Cambria Math"/>
+              </w:rPr>
+              <m:t>⊂σ</m:t>
+            </m:r>
+            <m:d>
+              <m:dPr>
+                <m:ctrlPr>
+                  <w:rPr>
+                    <w:rFonts w:ascii="Cambria Math" w:eastAsiaTheme="minorEastAsia" w:hAnsi="Cambria Math"/>
+                    <w:i/>
+                  </w:rPr>
+                </m:ctrlPr>
+              </m:dPr>
+              <m:e>
+                <m:sSup>
+                  <m:sSupPr>
+                    <m:ctrlPr>
+                      <w:rPr>
+                        <w:rFonts w:ascii="Cambria Math" w:eastAsiaTheme="minorEastAsia" w:hAnsi="Cambria Math"/>
+                        <w:i/>
+                      </w:rPr>
+                    </m:ctrlPr>
+                  </m:sSupPr>
+                  <m:e>
+                    <m:r>
+                      <w:rPr>
+                        <w:rFonts w:ascii="Cambria Math" w:eastAsiaTheme="minorEastAsia" w:hAnsi="Cambria Math"/>
+                      </w:rPr>
+                      <m:t>T</m:t>
+                    </m:r>
+                  </m:e>
+                  <m:sup>
+                    <m:r>
+                      <w:rPr>
+                        <w:rFonts w:ascii="Cambria Math" w:eastAsiaTheme="minorEastAsia" w:hAnsi="Cambria Math"/>
+                      </w:rPr>
+                      <m:t>''</m:t>
+                    </m:r>
+                  </m:sup>
+                </m:sSup>
+              </m:e>
+            </m:d>
+          </m:e>
+        </m:d>
+      </m:oMath>
+      <w:r>
+        <w:rPr>
+          <w:rFonts w:eastAsiaTheme="minorEastAsia"/>
+        </w:rPr>
+        <w:t>, akkor egyszerűen helyben hagyjuk őket.</w:t>
+      </w:r>
+      <w:r>
+        <w:rPr>
+          <w:rFonts w:eastAsiaTheme="minorEastAsia"/>
+        </w:rPr>
+        <w:t xml:space="preserve"> </w:t>
+      </w:r>
+    </w:p>
+    <w:p>
+      <w:pPr>
+        <w:rPr>
+          <w:rFonts w:eastAsiaTheme="minorEastAsia"/>
+        </w:rPr>
+      </w:pPr>
+      <w:r>
+        <w:rPr>
+          <w:rFonts w:eastAsiaTheme="minorEastAsia"/>
+        </w:rPr>
+        <w:t xml:space="preserve">Határozzuk meg a transzformáció definíciójában szereplő </w:t>
+      </w:r>
+      <m:oMath>
+        <m:acc>
+          <m:accPr>
+            <m:chr m:val="̅"/>
+            <m:ctrlPr>
+              <w:rPr>
+                <w:rFonts w:ascii="Cambria Math" w:eastAsiaTheme="minorEastAsia" w:hAnsi="Cambria Math"/>
+                <w:i/>
+              </w:rPr>
+            </m:ctrlPr>
+          </m:accPr>
+          <m:e>
+            <m:r>
+              <w:rPr>
+                <w:rFonts w:ascii="Cambria Math" w:eastAsiaTheme="minorEastAsia" w:hAnsi="Cambria Math"/>
+              </w:rPr>
+              <m:t>T</m:t>
+            </m:r>
+          </m:e>
+        </m:acc>
+      </m:oMath>
+      <w:r>
+        <w:rPr>
+          <w:rFonts w:eastAsiaTheme="minorEastAsia"/>
+        </w:rPr>
+        <w:t xml:space="preserve"> </w:t>
+      </w:r>
+      <w:r>
+        <w:rPr>
+          <w:rFonts w:eastAsiaTheme="minorEastAsia"/>
+        </w:rPr>
+        <w:t>halmazt</w:t>
+      </w:r>
+      <w:r>
+        <w:rPr>
+          <w:rFonts w:eastAsiaTheme="minorEastAsia"/>
+        </w:rPr>
+        <w:t>:</w:t>
+      </w:r>
+    </w:p>
+    <w:p>
+      <w:pPr>
+        <w:rPr>
+          <w:rFonts w:eastAsiaTheme="minorEastAsia"/>
+        </w:rPr>
+      </w:pPr>
+      <m:oMathPara>
+        <m:oMath>
+          <m:acc>
+            <m:accPr>
+              <m:chr m:val="̅"/>
+              <m:ctrlPr>
+                <w:rPr>
+                  <w:rFonts w:ascii="Cambria Math" w:eastAsiaTheme="minorEastAsia" w:hAnsi="Cambria Math"/>
+                  <w:i/>
+                </w:rPr>
+              </m:ctrlPr>
+            </m:accPr>
+            <m:e>
+              <m:r>
+                <w:rPr>
+                  <w:rFonts w:ascii="Cambria Math" w:eastAsiaTheme="minorEastAsia" w:hAnsi="Cambria Math"/>
+                </w:rPr>
+                <m:t>T</m:t>
+              </m:r>
+            </m:e>
+          </m:acc>
+          <m:r>
+            <w:rPr>
+              <w:rFonts w:ascii="Cambria Math" w:eastAsiaTheme="minorEastAsia" w:hAnsi="Cambria Math"/>
+            </w:rPr>
+            <m:t>=</m:t>
+          </m:r>
+          <m:d>
+            <m:dPr>
+              <m:begChr m:val="{"/>
+              <m:endChr m:val="}"/>
+              <m:ctrlPr>
+                <w:rPr>
+                  <w:rFonts w:ascii="Cambria Math" w:eastAsiaTheme="minorEastAsia" w:hAnsi="Cambria Math"/>
+                  <w:i/>
+                </w:rPr>
+              </m:ctrlPr>
+            </m:dPr>
+            <m:e>
+              <m:d>
+                <m:dPr>
+                  <m:ctrlPr>
+                    <w:rPr>
+                      <w:rFonts w:ascii="Cambria Math" w:eastAsiaTheme="minorEastAsia" w:hAnsi="Cambria Math"/>
+                      <w:i/>
+                    </w:rPr>
+                  </m:ctrlPr>
+                </m:dPr>
+                <m:e>
+                  <m:sSub>
+                    <m:sSubPr>
+                      <m:ctrlPr>
+                        <w:rPr>
+                          <w:rFonts w:ascii="Cambria Math" w:eastAsiaTheme="minorEastAsia" w:hAnsi="Cambria Math"/>
+                          <w:i/>
+                        </w:rPr>
+                      </m:ctrlPr>
+                    </m:sSubPr>
+                    <m:e>
+                      <m:r>
+                        <w:rPr>
+                          <w:rFonts w:ascii="Cambria Math" w:eastAsiaTheme="minorEastAsia" w:hAnsi="Cambria Math"/>
+                        </w:rPr>
+                        <m:t>V</m:t>
+                      </m:r>
+                    </m:e>
+                    <m:sub>
+                      <m:r>
+                        <w:rPr>
+                          <w:rFonts w:ascii="Cambria Math" w:eastAsiaTheme="minorEastAsia" w:hAnsi="Cambria Math"/>
+                        </w:rPr>
+                        <m:t>1</m:t>
+                      </m:r>
+                    </m:sub>
+                  </m:sSub>
+                  <m:r>
+                    <w:rPr>
+                      <w:rFonts w:ascii="Cambria Math" w:eastAsiaTheme="minorEastAsia" w:hAnsi="Cambria Math"/>
+                    </w:rPr>
+                    <m:t>,</m:t>
+                  </m:r>
+                  <m:sSub>
+                    <m:sSubPr>
+                      <m:ctrlPr>
+                        <w:rPr>
+                          <w:rFonts w:ascii="Cambria Math" w:eastAsiaTheme="minorEastAsia" w:hAnsi="Cambria Math"/>
+                          <w:i/>
+                        </w:rPr>
+                      </m:ctrlPr>
+                    </m:sSubPr>
+                    <m:e>
+                      <m:r>
+                        <w:rPr>
+                          <w:rFonts w:ascii="Cambria Math" w:eastAsiaTheme="minorEastAsia" w:hAnsi="Cambria Math"/>
+                        </w:rPr>
+                        <m:t>E</m:t>
+                      </m:r>
+                    </m:e>
+                    <m:sub>
+                      <m:r>
+                        <w:rPr>
+                          <w:rFonts w:ascii="Cambria Math" w:eastAsiaTheme="minorEastAsia" w:hAnsi="Cambria Math"/>
+                        </w:rPr>
+                        <m:t>1</m:t>
+                      </m:r>
+                    </m:sub>
+                  </m:sSub>
+                  <m:r>
+                    <w:rPr>
+                      <w:rFonts w:ascii="Cambria Math" w:eastAsiaTheme="minorEastAsia" w:hAnsi="Cambria Math"/>
+                    </w:rPr>
+                    <m:t>∪</m:t>
+                  </m:r>
+                  <m:d>
+                    <m:dPr>
+                      <m:ctrlPr>
+                        <w:rPr>
+                          <w:rFonts w:ascii="Cambria Math" w:eastAsiaTheme="minorEastAsia" w:hAnsi="Cambria Math"/>
+                          <w:i/>
+                        </w:rPr>
+                      </m:ctrlPr>
+                    </m:dPr>
+                    <m:e>
+                      <m:sSub>
+                        <m:sSubPr>
+                          <m:ctrlPr>
+                            <w:rPr>
+                              <w:rFonts w:ascii="Cambria Math" w:eastAsiaTheme="minorEastAsia" w:hAnsi="Cambria Math"/>
+                              <w:i/>
+                            </w:rPr>
+                          </m:ctrlPr>
+                        </m:sSubPr>
+                        <m:e>
+                          <m:r>
+                            <w:rPr>
+                              <w:rFonts w:ascii="Cambria Math" w:eastAsiaTheme="minorEastAsia" w:hAnsi="Cambria Math"/>
+                            </w:rPr>
+                            <m:t>n</m:t>
+                          </m:r>
+                        </m:e>
+                        <m:sub>
+                          <m:r>
+                            <w:rPr>
+                              <w:rFonts w:ascii="Cambria Math" w:eastAsiaTheme="minorEastAsia" w:hAnsi="Cambria Math"/>
+                            </w:rPr>
+                            <m:t>1</m:t>
+                          </m:r>
+                        </m:sub>
+                      </m:sSub>
+                      <m:r>
+                        <w:rPr>
+                          <w:rFonts w:ascii="Cambria Math" w:eastAsiaTheme="minorEastAsia" w:hAnsi="Cambria Math"/>
+                        </w:rPr>
+                        <m:t>,ρ</m:t>
+                      </m:r>
+                      <m:d>
+                        <m:dPr>
+                          <m:ctrlPr>
+                            <w:rPr>
+                              <w:rFonts w:ascii="Cambria Math" w:eastAsiaTheme="minorEastAsia" w:hAnsi="Cambria Math"/>
+                              <w:i/>
+                            </w:rPr>
+                          </m:ctrlPr>
+                        </m:dPr>
+                        <m:e>
+                          <m:sSub>
+                            <m:sSubPr>
+                              <m:ctrlPr>
+                                <w:rPr>
+                                  <w:rFonts w:ascii="Cambria Math" w:eastAsiaTheme="minorEastAsia" w:hAnsi="Cambria Math"/>
+                                  <w:i/>
+                                </w:rPr>
+                              </m:ctrlPr>
+                            </m:sSubPr>
+                            <m:e>
+                              <m:r>
+                                <w:rPr>
+                                  <w:rFonts w:ascii="Cambria Math" w:eastAsiaTheme="minorEastAsia" w:hAnsi="Cambria Math"/>
+                                </w:rPr>
+                                <m:t>T</m:t>
+                              </m:r>
+                            </m:e>
+                            <m:sub>
+                              <m:r>
+                                <w:rPr>
+                                  <w:rFonts w:ascii="Cambria Math" w:eastAsiaTheme="minorEastAsia" w:hAnsi="Cambria Math"/>
+                                </w:rPr>
+                                <m:t>1</m:t>
+                              </m:r>
+                            </m:sub>
+                          </m:sSub>
+                        </m:e>
+                      </m:d>
+                    </m:e>
+                  </m:d>
+                </m:e>
+              </m:d>
+              <m:r>
+                <w:rPr>
+                  <w:rFonts w:ascii="Cambria Math" w:eastAsiaTheme="minorEastAsia" w:hAnsi="Cambria Math"/>
+                </w:rPr>
+                <m:t xml:space="preserve">, </m:t>
+              </m:r>
+              <m:d>
+                <m:dPr>
+                  <m:ctrlPr>
+                    <w:rPr>
+                      <w:rFonts w:ascii="Cambria Math" w:eastAsiaTheme="minorEastAsia" w:hAnsi="Cambria Math"/>
+                      <w:i/>
+                    </w:rPr>
+                  </m:ctrlPr>
+                </m:dPr>
+                <m:e>
+                  <m:sSub>
+                    <m:sSubPr>
+                      <m:ctrlPr>
+                        <w:rPr>
+                          <w:rFonts w:ascii="Cambria Math" w:eastAsiaTheme="minorEastAsia" w:hAnsi="Cambria Math"/>
+                          <w:i/>
+                        </w:rPr>
+                      </m:ctrlPr>
+                    </m:sSubPr>
+                    <m:e>
+                      <m:r>
+                        <w:rPr>
+                          <w:rFonts w:ascii="Cambria Math" w:eastAsiaTheme="minorEastAsia" w:hAnsi="Cambria Math"/>
+                        </w:rPr>
+                        <m:t>V</m:t>
+                      </m:r>
+                    </m:e>
+                    <m:sub>
+                      <m:r>
+                        <w:rPr>
+                          <w:rFonts w:ascii="Cambria Math" w:eastAsiaTheme="minorEastAsia" w:hAnsi="Cambria Math"/>
+                        </w:rPr>
+                        <m:t>2</m:t>
+                      </m:r>
+                    </m:sub>
+                  </m:sSub>
+                  <m:r>
+                    <w:rPr>
+                      <w:rFonts w:ascii="Cambria Math" w:eastAsiaTheme="minorEastAsia" w:hAnsi="Cambria Math"/>
+                    </w:rPr>
+                    <m:t>,</m:t>
+                  </m:r>
+                  <m:sSub>
+                    <m:sSubPr>
+                      <m:ctrlPr>
+                        <w:rPr>
+                          <w:rFonts w:ascii="Cambria Math" w:eastAsiaTheme="minorEastAsia" w:hAnsi="Cambria Math"/>
+                          <w:i/>
+                        </w:rPr>
+                      </m:ctrlPr>
+                    </m:sSubPr>
+                    <m:e>
+                      <m:r>
+                        <w:rPr>
+                          <w:rFonts w:ascii="Cambria Math" w:eastAsiaTheme="minorEastAsia" w:hAnsi="Cambria Math"/>
+                        </w:rPr>
+                        <m:t>E</m:t>
+                      </m:r>
+                    </m:e>
+                    <m:sub>
+                      <m:r>
+                        <w:rPr>
+                          <w:rFonts w:ascii="Cambria Math" w:eastAsiaTheme="minorEastAsia" w:hAnsi="Cambria Math"/>
+                        </w:rPr>
+                        <m:t>2</m:t>
+                      </m:r>
+                    </m:sub>
+                  </m:sSub>
+                  <m:r>
+                    <w:rPr>
+                      <w:rFonts w:ascii="Cambria Math" w:eastAsiaTheme="minorEastAsia" w:hAnsi="Cambria Math"/>
+                    </w:rPr>
+                    <m:t>∪</m:t>
+                  </m:r>
+                  <m:d>
+                    <m:dPr>
+                      <m:ctrlPr>
+                        <w:rPr>
+                          <w:rFonts w:ascii="Cambria Math" w:eastAsiaTheme="minorEastAsia" w:hAnsi="Cambria Math"/>
+                          <w:i/>
+                        </w:rPr>
+                      </m:ctrlPr>
+                    </m:dPr>
+                    <m:e>
+                      <m:sSub>
+                        <m:sSubPr>
+                          <m:ctrlPr>
+                            <w:rPr>
+                              <w:rFonts w:ascii="Cambria Math" w:eastAsiaTheme="minorEastAsia" w:hAnsi="Cambria Math"/>
+                              <w:i/>
+                            </w:rPr>
+                          </m:ctrlPr>
+                        </m:sSubPr>
+                        <m:e>
+                          <m:r>
+                            <w:rPr>
+                              <w:rFonts w:ascii="Cambria Math" w:eastAsiaTheme="minorEastAsia" w:hAnsi="Cambria Math"/>
+                            </w:rPr>
+                            <m:t>n</m:t>
+                          </m:r>
+                        </m:e>
+                        <m:sub>
+                          <m:r>
+                            <w:rPr>
+                              <w:rFonts w:ascii="Cambria Math" w:eastAsiaTheme="minorEastAsia" w:hAnsi="Cambria Math"/>
+                            </w:rPr>
+                            <m:t>2</m:t>
+                          </m:r>
+                        </m:sub>
+                      </m:sSub>
+                      <m:r>
+                        <w:rPr>
+                          <w:rFonts w:ascii="Cambria Math" w:eastAsiaTheme="minorEastAsia" w:hAnsi="Cambria Math"/>
+                        </w:rPr>
+                        <m:t>,ρ</m:t>
+                      </m:r>
+                      <m:d>
+                        <m:dPr>
+                          <m:ctrlPr>
+                            <w:rPr>
+                              <w:rFonts w:ascii="Cambria Math" w:eastAsiaTheme="minorEastAsia" w:hAnsi="Cambria Math"/>
+                              <w:i/>
+                            </w:rPr>
+                          </m:ctrlPr>
+                        </m:dPr>
+                        <m:e>
+                          <m:sSub>
+                            <m:sSubPr>
+                              <m:ctrlPr>
+                                <w:rPr>
+                                  <w:rFonts w:ascii="Cambria Math" w:eastAsiaTheme="minorEastAsia" w:hAnsi="Cambria Math"/>
+                                  <w:i/>
+                                </w:rPr>
+                              </m:ctrlPr>
+                            </m:sSubPr>
+                            <m:e>
+                              <m:r>
+                                <w:rPr>
+                                  <w:rFonts w:ascii="Cambria Math" w:eastAsiaTheme="minorEastAsia" w:hAnsi="Cambria Math"/>
+                                </w:rPr>
+                                <m:t>T</m:t>
+                              </m:r>
+                            </m:e>
+                            <m:sub>
+                              <m:r>
+                                <w:rPr>
+                                  <w:rFonts w:ascii="Cambria Math" w:eastAsiaTheme="minorEastAsia" w:hAnsi="Cambria Math"/>
+                                </w:rPr>
+                                <m:t>2</m:t>
+                              </m:r>
+                            </m:sub>
+                          </m:sSub>
+                        </m:e>
+                      </m:d>
+                    </m:e>
+                  </m:d>
+                </m:e>
+              </m:d>
+            </m:e>
+          </m:d>
+          <m:r>
+            <w:rPr>
+              <w:rFonts w:ascii="Cambria Math" w:eastAsiaTheme="minorEastAsia" w:hAnsi="Cambria Math"/>
+            </w:rPr>
+            <w:br/>
+          </m:r>
+        </m:oMath>
+        <m:oMath>
+          <m:r>
+            <m:rPr>
+              <m:nor/>
+            </m:rPr>
+            <w:rPr>
+              <w:rFonts w:ascii="Cambria Math" w:eastAsiaTheme="minorEastAsia" w:hAnsi="Cambria Math"/>
+            </w:rPr>
+            <m:t>ahol</m:t>
+          </m:r>
+          <m:r>
+            <w:rPr>
+              <w:rFonts w:ascii="Cambria Math" w:eastAsiaTheme="minorEastAsia" w:hAnsi="Cambria Math"/>
+            </w:rPr>
+            <m:t xml:space="preserve"> </m:t>
+          </m:r>
+          <m:sSub>
+            <m:sSubPr>
+              <m:ctrlPr>
+                <w:rPr>
+                  <w:rFonts w:ascii="Cambria Math" w:eastAsiaTheme="minorEastAsia" w:hAnsi="Cambria Math"/>
+                  <w:i/>
+                </w:rPr>
+              </m:ctrlPr>
+            </m:sSubPr>
+            <m:e>
+              <m:r>
+                <w:rPr>
+                  <w:rFonts w:ascii="Cambria Math" w:eastAsiaTheme="minorEastAsia" w:hAnsi="Cambria Math"/>
+                </w:rPr>
+                <m:t>T</m:t>
+              </m:r>
+            </m:e>
+            <m:sub>
+              <m:r>
+                <w:rPr>
+                  <w:rFonts w:ascii="Cambria Math" w:eastAsiaTheme="minorEastAsia" w:hAnsi="Cambria Math"/>
+                </w:rPr>
+                <m:t>i</m:t>
+              </m:r>
+            </m:sub>
+          </m:sSub>
+          <m:r>
+            <w:rPr>
+              <w:rFonts w:ascii="Cambria Math" w:eastAsiaTheme="minorEastAsia" w:hAnsi="Cambria Math"/>
+            </w:rPr>
+            <m:t>=</m:t>
+          </m:r>
+          <m:d>
+            <m:dPr>
+              <m:ctrlPr>
+                <w:rPr>
+                  <w:rFonts w:ascii="Cambria Math" w:eastAsiaTheme="minorEastAsia" w:hAnsi="Cambria Math"/>
+                  <w:i/>
+                </w:rPr>
+              </m:ctrlPr>
+            </m:dPr>
+            <m:e>
+              <m:sSub>
+                <m:sSubPr>
+                  <m:ctrlPr>
+                    <w:rPr>
+                      <w:rFonts w:ascii="Cambria Math" w:eastAsiaTheme="minorEastAsia" w:hAnsi="Cambria Math"/>
+                      <w:i/>
+                    </w:rPr>
+                  </m:ctrlPr>
+                </m:sSubPr>
+                <m:e>
+                  <m:r>
+                    <w:rPr>
+                      <w:rFonts w:ascii="Cambria Math" w:eastAsiaTheme="minorEastAsia" w:hAnsi="Cambria Math"/>
+                    </w:rPr>
+                    <m:t>V</m:t>
+                  </m:r>
+                </m:e>
+                <m:sub>
+                  <m:r>
+                    <w:rPr>
+                      <w:rFonts w:ascii="Cambria Math" w:eastAsiaTheme="minorEastAsia" w:hAnsi="Cambria Math"/>
+                    </w:rPr>
+                    <m:t>i</m:t>
+                  </m:r>
+                </m:sub>
+              </m:sSub>
+              <m:r>
+                <w:rPr>
+                  <w:rFonts w:ascii="Cambria Math" w:eastAsiaTheme="minorEastAsia" w:hAnsi="Cambria Math"/>
+                </w:rPr>
+                <m:t>,</m:t>
+              </m:r>
+              <m:sSub>
+                <m:sSubPr>
+                  <m:ctrlPr>
+                    <w:rPr>
+                      <w:rFonts w:ascii="Cambria Math" w:eastAsiaTheme="minorEastAsia" w:hAnsi="Cambria Math"/>
+                      <w:i/>
+                    </w:rPr>
+                  </m:ctrlPr>
+                </m:sSubPr>
+                <m:e>
+                  <m:r>
+                    <w:rPr>
+                      <w:rFonts w:ascii="Cambria Math" w:eastAsiaTheme="minorEastAsia" w:hAnsi="Cambria Math"/>
+                    </w:rPr>
+                    <m:t>E</m:t>
+                  </m:r>
+                </m:e>
+                <m:sub>
+                  <m:r>
+                    <w:rPr>
+                      <w:rFonts w:ascii="Cambria Math" w:eastAsiaTheme="minorEastAsia" w:hAnsi="Cambria Math"/>
+                    </w:rPr>
+                    <m:t>i</m:t>
+                  </m:r>
+                </m:sub>
+              </m:sSub>
+            </m:e>
+          </m:d>
+          <m:r>
+            <w:rPr>
+              <w:rFonts w:ascii="Cambria Math" w:eastAsiaTheme="minorEastAsia" w:hAnsi="Cambria Math"/>
+            </w:rPr>
+            <m:t>∧</m:t>
+          </m:r>
+          <m:d>
+            <m:dPr>
+              <m:ctrlPr>
+                <w:rPr>
+                  <w:rFonts w:ascii="Cambria Math" w:eastAsiaTheme="minorEastAsia" w:hAnsi="Cambria Math"/>
+                  <w:i/>
+                </w:rPr>
+              </m:ctrlPr>
+            </m:dPr>
+            <m:e>
+              <m:sSub>
+                <m:sSubPr>
+                  <m:ctrlPr>
+                    <w:rPr>
+                      <w:rFonts w:ascii="Cambria Math" w:eastAsiaTheme="minorEastAsia" w:hAnsi="Cambria Math"/>
+                      <w:i/>
+                    </w:rPr>
+                  </m:ctrlPr>
+                </m:sSubPr>
+                <m:e>
+                  <m:r>
+                    <w:rPr>
+                      <w:rFonts w:ascii="Cambria Math" w:eastAsiaTheme="minorEastAsia" w:hAnsi="Cambria Math"/>
+                    </w:rPr>
+                    <m:t>n</m:t>
+                  </m:r>
+                </m:e>
+                <m:sub>
+                  <m:r>
+                    <w:rPr>
+                      <w:rFonts w:ascii="Cambria Math" w:eastAsiaTheme="minorEastAsia" w:hAnsi="Cambria Math"/>
+                    </w:rPr>
+                    <m:t>i</m:t>
+                  </m:r>
+                </m:sub>
+              </m:sSub>
+              <m:r>
+                <w:rPr>
+                  <w:rFonts w:ascii="Cambria Math" w:eastAsiaTheme="minorEastAsia" w:hAnsi="Cambria Math"/>
+                </w:rPr>
+                <m:t>,ρ</m:t>
+              </m:r>
+              <m:d>
+                <m:dPr>
+                  <m:ctrlPr>
+                    <w:rPr>
+                      <w:rFonts w:ascii="Cambria Math" w:eastAsiaTheme="minorEastAsia" w:hAnsi="Cambria Math"/>
+                      <w:i/>
+                    </w:rPr>
+                  </m:ctrlPr>
+                </m:dPr>
+                <m:e>
+                  <m:sSub>
+                    <m:sSubPr>
+                      <m:ctrlPr>
+                        <w:rPr>
+                          <w:rFonts w:ascii="Cambria Math" w:eastAsiaTheme="minorEastAsia" w:hAnsi="Cambria Math"/>
+                          <w:i/>
+                        </w:rPr>
+                      </m:ctrlPr>
+                    </m:sSubPr>
+                    <m:e>
+                      <m:r>
+                        <w:rPr>
+                          <w:rFonts w:ascii="Cambria Math" w:eastAsiaTheme="minorEastAsia" w:hAnsi="Cambria Math"/>
+                        </w:rPr>
+                        <m:t>T</m:t>
+                      </m:r>
+                    </m:e>
+                    <m:sub>
+                      <m:r>
+                        <w:rPr>
+                          <w:rFonts w:ascii="Cambria Math" w:eastAsiaTheme="minorEastAsia" w:hAnsi="Cambria Math"/>
+                        </w:rPr>
+                        <m:t>i</m:t>
+                      </m:r>
+                    </m:sub>
+                  </m:sSub>
+                </m:e>
+              </m:d>
+            </m:e>
+          </m:d>
+          <m:r>
+            <w:rPr>
+              <w:rFonts w:ascii="Cambria Math" w:eastAsiaTheme="minorEastAsia" w:hAnsi="Cambria Math"/>
+            </w:rPr>
+            <m:t>∈</m:t>
+          </m:r>
+          <m:sSub>
+            <m:sSubPr>
+              <m:ctrlPr>
+                <w:rPr>
+                  <w:rFonts w:ascii="Cambria Math" w:eastAsiaTheme="minorEastAsia" w:hAnsi="Cambria Math"/>
+                  <w:i/>
+                </w:rPr>
+              </m:ctrlPr>
+            </m:sSubPr>
+            <m:e>
+              <m:r>
+                <w:rPr>
+                  <w:rFonts w:ascii="Cambria Math" w:eastAsiaTheme="minorEastAsia" w:hAnsi="Cambria Math"/>
+                </w:rPr>
+                <m:t>E</m:t>
+              </m:r>
+            </m:e>
+            <m:sub>
+              <m:r>
+                <w:rPr>
+                  <w:rFonts w:ascii="Cambria Math" w:eastAsiaTheme="minorEastAsia" w:hAnsi="Cambria Math"/>
+                </w:rPr>
+                <m:t>i</m:t>
+              </m:r>
+            </m:sub>
+          </m:sSub>
+          <m:r>
+            <w:rPr>
+              <w:rFonts w:ascii="Cambria Math" w:eastAsiaTheme="minorEastAsia" w:hAnsi="Cambria Math"/>
+            </w:rPr>
+            <m:t xml:space="preserve"> </m:t>
+          </m:r>
+          <m:d>
+            <m:dPr>
+              <m:ctrlPr>
+                <w:rPr>
+                  <w:rFonts w:ascii="Cambria Math" w:eastAsiaTheme="minorEastAsia" w:hAnsi="Cambria Math"/>
+                  <w:i/>
+                </w:rPr>
+              </m:ctrlPr>
+            </m:dPr>
+            <m:e>
+              <m:r>
+                <w:rPr>
+                  <w:rFonts w:ascii="Cambria Math" w:eastAsiaTheme="minorEastAsia" w:hAnsi="Cambria Math"/>
+                </w:rPr>
+                <m:t>i∈</m:t>
+              </m:r>
+              <m:d>
+                <m:dPr>
+                  <m:begChr m:val="{"/>
+                  <m:endChr m:val="}"/>
+                  <m:ctrlPr>
+                    <w:rPr>
+                      <w:rFonts w:ascii="Cambria Math" w:eastAsiaTheme="minorEastAsia" w:hAnsi="Cambria Math"/>
+                      <w:i/>
+                    </w:rPr>
+                  </m:ctrlPr>
+                </m:dPr>
+                <m:e>
+                  <m:r>
+                    <w:rPr>
+                      <w:rFonts w:ascii="Cambria Math" w:eastAsiaTheme="minorEastAsia" w:hAnsi="Cambria Math"/>
+                    </w:rPr>
+                    <m:t>1,2</m:t>
+                  </m:r>
+                </m:e>
+              </m:d>
+            </m:e>
+          </m:d>
+          <m:r>
+            <w:rPr>
+              <w:rFonts w:ascii="Cambria Math" w:eastAsiaTheme="minorEastAsia" w:hAnsi="Cambria Math"/>
+            </w:rPr>
+            <m:t>.</m:t>
+          </m:r>
+        </m:oMath>
+      </m:oMathPara>
+    </w:p>
+    <w:p>
+      <w:pPr>
+        <w:rPr>
+          <w:rFonts w:eastAsiaTheme="minorEastAsia"/>
+        </w:rPr>
+      </w:pPr>
+      <w:r>
+        <w:rPr>
+          <w:rFonts w:eastAsiaTheme="minorEastAsia"/>
+        </w:rPr>
+        <w:t xml:space="preserve">Most pedig jöjjön a </w:t>
+      </w:r>
+      <m:oMath>
+        <m:acc>
+          <m:accPr>
+            <m:chr m:val="̿"/>
+            <m:ctrlPr>
+              <w:rPr>
+                <w:rFonts w:ascii="Cambria Math" w:eastAsiaTheme="minorEastAsia" w:hAnsi="Cambria Math"/>
+                <w:i/>
+              </w:rPr>
+            </m:ctrlPr>
+          </m:accPr>
+          <m:e>
+            <m:r>
+              <w:rPr>
+                <w:rFonts w:ascii="Cambria Math" w:eastAsiaTheme="minorEastAsia" w:hAnsi="Cambria Math"/>
+              </w:rPr>
+              <m:t>T</m:t>
+            </m:r>
+          </m:e>
+        </m:acc>
+      </m:oMath>
+      <w:r>
+        <w:rPr>
+          <w:rFonts w:eastAsiaTheme="minorEastAsia"/>
+        </w:rPr>
+        <w:t xml:space="preserve"> halmaz, amivel két különböző eredményt fogunk kapni a </w:t>
+      </w:r>
+      <m:oMath>
+        <m:r>
+          <w:rPr>
+            <w:rFonts w:ascii="Cambria Math" w:eastAsiaTheme="minorEastAsia" w:hAnsi="Cambria Math"/>
+          </w:rPr>
+          <m:t>μ</m:t>
+        </m:r>
+      </m:oMath>
+      <w:r>
+        <w:rPr>
+          <w:rFonts w:eastAsiaTheme="minorEastAsia"/>
+        </w:rPr>
+        <w:t xml:space="preserve"> makró miatt. Vegyük észre, hogy a </w:t>
+      </w:r>
+      <m:oMath>
+        <m:acc>
+          <m:accPr>
+            <m:chr m:val="̿"/>
+            <m:ctrlPr>
+              <w:rPr>
+                <w:rFonts w:ascii="Cambria Math" w:eastAsiaTheme="minorEastAsia" w:hAnsi="Cambria Math"/>
+                <w:i/>
+              </w:rPr>
+            </m:ctrlPr>
+          </m:accPr>
+          <m:e>
+            <m:r>
+              <w:rPr>
+                <w:rFonts w:ascii="Cambria Math" w:eastAsiaTheme="minorEastAsia" w:hAnsi="Cambria Math"/>
+              </w:rPr>
+              <m:t>T</m:t>
+            </m:r>
+          </m:e>
+        </m:acc>
+      </m:oMath>
+      <w:r>
+        <w:rPr>
+          <w:rFonts w:eastAsiaTheme="minorEastAsia"/>
+        </w:rPr>
+        <w:t xml:space="preserve"> halmaz nem egyértelmű, ugyanis </w:t>
+      </w:r>
+    </w:p>
+    <w:p>
+      <w:pPr>
+        <w:rPr>
+          <w:rFonts w:eastAsiaTheme="minorEastAsia"/>
+        </w:rPr>
+      </w:pPr>
+    </w:p>
+    <w:p>
+      <w:r>
+        <w:t xml:space="preserve">Ebből az következik, hogy valamilyen stratégiát kell definiálnunk erre a problémára, ami meghatározza majd a fordítónak, hogy ilyen esetekben hogyan járjon el. </w:t>
+      </w:r>
     </w:p>
     <w:p>
       <w:pPr>
         <w:pStyle w:val="Heading2"/>
       </w:pPr>
       <w:r>
+        <w:lastRenderedPageBreak/>
         <w:t>Implicit makrók végrehajtásának sorrendje</w:t>
       </w:r>
     </w:p>
@@ -24888,7 +29097,7 @@
         <w:fldChar w:fldCharType="separate"/>
       </w:r>
       <w:r>
-        <w:t>3.4.11</w:t>
+        <w:t>4.4.13</w:t>
       </w:r>
       <w:r>
         <w:fldChar w:fldCharType="end"/>
@@ -24943,7 +29152,6 @@
         <w:pStyle w:val="Heading3"/>
       </w:pPr>
       <w:r>
-        <w:lastRenderedPageBreak/>
         <w:t>Makrók végrehajtása definiálásuk sorrendjében</w:t>
       </w:r>
     </w:p>
@@ -25034,7 +29242,7 @@
           <w:numId w:val="12"/>
         </w:numPr>
       </w:pPr>
-      <w:bookmarkStart w:id="13" w:name="_Ref385678615"/>
+      <w:bookmarkStart w:id="15" w:name="_Ref385678615"/>
       <w:r>
         <w:t xml:space="preserve">Eugene Burmako: </w:t>
       </w:r>
@@ -25050,7 +29258,7 @@
         <w:pStyle w:val="ListParagraph"/>
         <w:ind w:left="1077" w:firstLine="0"/>
       </w:pPr>
-      <w:hyperlink r:id="rId23" w:history="1">
+      <w:hyperlink r:id="rId25" w:history="1">
         <w:r>
           <w:rPr>
             <w:rStyle w:val="Hyperlink"/>
@@ -25070,7 +29278,7 @@
       <w:r>
         <w:t>2013. szeptember 19.</w:t>
       </w:r>
-      <w:bookmarkEnd w:id="13"/>
+      <w:bookmarkEnd w:id="15"/>
     </w:p>
     <w:p>
       <w:pPr>
@@ -25080,11 +29288,11 @@
           <w:numId w:val="12"/>
         </w:numPr>
       </w:pPr>
-      <w:bookmarkStart w:id="14" w:name="_Ref385698827"/>
+      <w:bookmarkStart w:id="16" w:name="_Ref385698827"/>
       <w:r>
         <w:t>Macro paradise plugin,</w:t>
       </w:r>
-      <w:bookmarkEnd w:id="14"/>
+      <w:bookmarkEnd w:id="16"/>
       <w:r>
         <w:t xml:space="preserve"> </w:t>
       </w:r>
@@ -25094,7 +29302,7 @@
         <w:pStyle w:val="ListParagraph"/>
         <w:ind w:left="1077" w:firstLine="0"/>
       </w:pPr>
-      <w:hyperlink r:id="rId24" w:history="1">
+      <w:hyperlink r:id="rId26" w:history="1">
         <w:r>
           <w:rPr>
             <w:rStyle w:val="Hyperlink"/>
@@ -26990,7 +31198,6 @@
   <w:style w:type="character" w:default="1" w:styleId="DefaultParagraphFont">
     <w:name w:val="Default Paragraph Font"/>
     <w:uiPriority w:val="1"/>
-    <w:semiHidden/>
     <w:unhideWhenUsed/>
   </w:style>
   <w:style w:type="table" w:default="1" w:styleId="TableNormal">
@@ -27310,6 +31517,37 @@
       <w:u w:val="single"/>
     </w:rPr>
   </w:style>
+  <w:style w:type="paragraph" w:styleId="BalloonText">
+    <w:name w:val="Balloon Text"/>
+    <w:basedOn w:val="Normal"/>
+    <w:link w:val="BalloonTextChar"/>
+    <w:uiPriority w:val="99"/>
+    <w:semiHidden/>
+    <w:unhideWhenUsed/>
+    <w:rsid w:val="00BB710A"/>
+    <w:pPr>
+      <w:spacing w:after="0" w:line="240" w:lineRule="auto"/>
+    </w:pPr>
+    <w:rPr>
+      <w:rFonts w:ascii="Arial" w:hAnsi="Arial" w:cs="Arial"/>
+      <w:sz w:val="18"/>
+      <w:szCs w:val="18"/>
+    </w:rPr>
+  </w:style>
+  <w:style w:type="character" w:customStyle="1" w:styleId="BalloonTextChar">
+    <w:name w:val="Balloon Text Char"/>
+    <w:basedOn w:val="DefaultParagraphFont"/>
+    <w:link w:val="BalloonText"/>
+    <w:uiPriority w:val="99"/>
+    <w:semiHidden/>
+    <w:rsid w:val="00BB710A"/>
+    <w:rPr>
+      <w:rFonts w:ascii="Arial" w:hAnsi="Arial" w:cs="Arial"/>
+      <w:color w:val="000000" w:themeColor="text1"/>
+      <w:sz w:val="18"/>
+      <w:szCs w:val="18"/>
+    </w:rPr>
+  </w:style>
 </w:styles>
 </file>
 
@@ -27599,7 +31837,7 @@
 </file>
 
 <file path=customXml/itemProps1.xml><?xml version="1.0" encoding="utf-8"?>
-<ds:datastoreItem xmlns:ds="http://schemas.openxmlformats.org/officeDocument/2006/customXml" ds:itemID="{4A128441-CB25-4797-98CF-7654BA03E0A2}">
+<ds:datastoreItem xmlns:ds="http://schemas.openxmlformats.org/officeDocument/2006/customXml" ds:itemID="{760E71B0-2EAB-4BEA-9C83-552A364189AC}">
   <ds:schemaRefs>
     <ds:schemaRef ds:uri="http://schemas.openxmlformats.org/officeDocument/2006/bibliography"/>
   </ds:schemaRefs>

</xml_diff>